<commit_message>
added figure 1 to manuscript
</commit_message>
<xml_diff>
--- a/Manuscript/GEARS-05July17-Reformatted.docx
+++ b/Manuscript/GEARS-05July17-Reformatted.docx
@@ -458,7 +458,7 @@
     </w:tbl>
     <w:p>
       <w:pPr>
-        <w:pStyle w:val="Heading1-NoNumber"/>
+        <w:pStyle w:val="Heading1-NoNum"/>
       </w:pPr>
       <w:r>
         <w:t>Abstract</w:t>
@@ -564,11 +564,11 @@
       </w:r>
       <w:proofErr w:type="gramEnd"/>
       <w:r>
-        <w:t xml:space="preserve"> applies to summary statistics, it would be trivial to extend this concept to other metrics employed to describe and understand more complicated systems. It is no wonder, </w:t>
+        <w:t xml:space="preserve"> applies to summary statistics, it would be trivial to extend this concept to other metrics employed to describe and understand more complicated systems. It is no wonder, then, that researchers may find it difficult to decipher previously unidentified trends, while nuances can be missed entirely. Often, this forces researchers to make assumptions about data sets they intend to analyze, creating a source of confirmation bias, as they search for trends they </w:t>
       </w:r>
       <w:r>
         <w:lastRenderedPageBreak/>
-        <w:t>then, that researchers may find it difficult to decipher previously unidentified trends, while nuances can be missed entirely. Often, this forces researchers to make assumptions about data sets they intend to analyze, creating a source of confirmation bias, as they search for trends they believe exist. If this is true in even modestly-sized data sets, such as Anscombe’s Quartet, these issues are exacerbated many times over as data sets grow in volume, variety, velocity, and veracity. This is an especially critical consideration for programs and simulations utilizing high-performance computing clusters (HPCCs). These simulations are often accompanied by monumental data sets that can be unwieldy and difficult to parse [3–6]. Compounding these issues, because of its varied nature, data visualization for scientific computing is a fragmented field generally requiring additional software or programming skills.</w:t>
+        <w:t>believe exist. If this is true in even modestly-sized data sets, such as Anscombe’s Quartet, these issues are exacerbated many times over as data sets grow in volume, variety, velocity, and veracity. This is an especially critical consideration for programs and simulations utilizing high-performance computing clusters (HPCCs). These simulations are often accompanied by monumental data sets that can be unwieldy and difficult to parse [3–6]. Compounding these issues, because of its varied nature, data visualization for scientific computing is a fragmented field generally requiring additional software or programming skills.</w:t>
       </w:r>
     </w:p>
     <w:p>
@@ -655,11 +655,49 @@
       </w:r>
       <w:proofErr w:type="gramEnd"/>
       <w:r>
-        <w:t xml:space="preserve"> VR-specific tools to facilitate and improve data analysis </w:t>
-      </w:r>
+        <w:t xml:space="preserve"> VR-specific tools to facilitate and improve data analysis are also developed. Additionally, we outline </w:t>
+      </w:r>
+      <w:proofErr w:type="gramStart"/>
+      <w:r>
+        <w:t>a number of</w:t>
+      </w:r>
+      <w:proofErr w:type="gramEnd"/>
+      <w:r>
+        <w:t xml:space="preserve"> interface technologies that can be incorporated for increased user comfort and control. </w:t>
+      </w:r>
+    </w:p>
+    <w:p>
+      <w:pPr>
+        <w:pStyle w:val="Heading1"/>
+      </w:pPr>
+      <w:commentRangeStart w:id="8"/>
       <w:r>
         <w:lastRenderedPageBreak/>
-        <w:t xml:space="preserve">are also developed. Additionally, we outline </w:t>
+        <w:t>Methods</w:t>
+      </w:r>
+      <w:commentRangeEnd w:id="8"/>
+      <w:r>
+        <w:rPr>
+          <w:rStyle w:val="CommentReference"/>
+          <w:rFonts w:eastAsia="Times"/>
+          <w:b w:val="0"/>
+          <w:color w:val="000000"/>
+          <w:lang w:eastAsia="en-US"/>
+        </w:rPr>
+        <w:commentReference w:id="8"/>
+      </w:r>
+    </w:p>
+    <w:p>
+      <w:pPr>
+        <w:pStyle w:val="Heading2"/>
+      </w:pPr>
+      <w:r>
+        <w:t>Hardware Options</w:t>
+      </w:r>
+    </w:p>
+    <w:p>
+      <w:r>
+        <w:t xml:space="preserve">Before we progress to our platform and its development, we begin with a brief review of some of the available hardware and software options for desktop VR systems. This section is not meant as an exhaustive review of these options, but, rather, to draw attention to these options through a few examples. In previous work, we utilized the Oculus Rift Development Kit 2 (DK2). This system consists of a HMD and a sensor to detect head-movement. Though the DK2 was one of the first widely-available commodity VR headsets, it was a developer release and has since been replaced with the consumer version (CV1). It has also been joined in the marketplace by </w:t>
       </w:r>
       <w:proofErr w:type="gramStart"/>
       <w:r>
@@ -667,15 +705,47 @@
       </w:r>
       <w:proofErr w:type="gramEnd"/>
       <w:r>
-        <w:t xml:space="preserve"> interface technologies that can be incorporated for increased user comfort and control. </w:t>
-      </w:r>
-    </w:p>
-    <w:p>
-      <w:pPr>
-        <w:pStyle w:val="Heading1"/>
-      </w:pPr>
-      <w:r>
-        <w:t>Methods</w:t>
+        <w:t xml:space="preserve"> competing headsets.  </w:t>
+      </w:r>
+    </w:p>
+    <w:p>
+      <w:r>
+        <w:t xml:space="preserve">Chief among these competitors is the </w:t>
+      </w:r>
+      <w:proofErr w:type="spellStart"/>
+      <w:r>
+        <w:t>Vive</w:t>
+      </w:r>
+      <w:proofErr w:type="spellEnd"/>
+      <w:r>
+        <w:t xml:space="preserve">, developed by HTC and Valve. While the </w:t>
+      </w:r>
+      <w:proofErr w:type="spellStart"/>
+      <w:r>
+        <w:t>Vive</w:t>
+      </w:r>
+      <w:proofErr w:type="spellEnd"/>
+      <w:r>
+        <w:t xml:space="preserve"> is more expensive than the Rift ($300 more at the time of publication), the system includes two wireless controllers, a built-in camera on the headset, and two base stations that track movement (with submillimeter accuracy) in an area of 4.6 m</w:t>
+      </w:r>
+      <w:r>
+        <w:rPr>
+          <w:vertAlign w:val="superscript"/>
+        </w:rPr>
+        <w:t>2</w:t>
+      </w:r>
+      <w:r>
+        <w:t xml:space="preserve"> [46, 47]. These capabilities provide unique opportunities for data visualization. </w:t>
+      </w:r>
+    </w:p>
+    <w:p>
+      <w:r>
+        <w:t xml:space="preserve">In addition to these “high-end,” desktop systems, mobile VR solutions provide an alternative for immersive visualization at a much lower cost. While the desktop systems are significantly less expensive than previous 3D hardware like the CAVE2, these solutions still represent a significant investment for academia with installed costs on the order of $2,000 [11–13]. Alternatively, mobile VR headsets like the Gear VR or the Google Daydream are available for less than $100 [14]. Furthermore, options like Google Cardboard are available for $15 [48]. These options rely on existing hardware (i.e. the user’s cell phone) but represent an attractive solution for academic settings because of their minimal cost and installation overhead. Additionally, mobile VR could represent an excellent conduit for collaboration among researchers, delivering a comparable dynamic visualization to those without access to the higher-performance systems. </w:t>
+      </w:r>
+    </w:p>
+    <w:p>
+      <w:r>
+        <w:t>Regardless which HMD is selected, a suitable PC will be needed for development and, in the case of desktop systems, operation. Our system for the following experiments will be a PC with an Intel Core i5 quad-core central processing unit (CPU) and NVIDIA GeForce GTX 750 graphic processing unit (GPU). This PC is adequate for rendering the high polygon-count and memory intensive data associated with scientific computing. More information on recommended system specifications can be found on manufacturers’ websites.</w:t>
       </w:r>
     </w:p>
     <w:p>
@@ -683,12 +753,18 @@
         <w:pStyle w:val="Heading2"/>
       </w:pPr>
       <w:r>
-        <w:t>Hardware Options</w:t>
-      </w:r>
-    </w:p>
-    <w:p>
-      <w:r>
-        <w:t xml:space="preserve">Before we progress to our platform and its development, we begin with a brief review of some of the available hardware and software options for desktop VR systems. This section is not meant as an exhaustive review of these options, but, rather, to draw attention to these options through a few examples. In previous work, we utilized the Oculus Rift Development Kit 2 (DK2). This system consists of a HMD and a sensor to detect head-movement. Though the DK2 was one of the first widely-available commodity VR headsets, it was a developer release and has since been replaced with the consumer version (CV1). It has also been joined in the marketplace by </w:t>
+        <w:t>Software Options</w:t>
+      </w:r>
+    </w:p>
+    <w:p>
+      <w:r>
+        <w:t>Our platform makes use of commodity game engines to simplify access to VR headsets. As with the previous section, this brief review is not exhaustive but highlights options we have found particularly useful in our endeavors. In previous work, Unity was used as our preferred engine because of its native integration with the Rift, its robust asset import procedure, and the availability of prefabs within its store. These options make it ideal for the rapid prototyping common to data visualization. Unity’s free personal license also make it an attractive option from a cost perspective. Additionally, simulations developed in Unity can be easily ported from the desktop HMDs to lower-cost mobile VR headsets for dissemination.</w:t>
+      </w:r>
+    </w:p>
+    <w:p>
+      <w:r>
+        <w:lastRenderedPageBreak/>
+        <w:t xml:space="preserve">While Unity was our initial choice, </w:t>
       </w:r>
       <w:proofErr w:type="gramStart"/>
       <w:r>
@@ -696,90 +772,20 @@
       </w:r>
       <w:proofErr w:type="gramEnd"/>
       <w:r>
-        <w:t xml:space="preserve"> competing headsets.  </w:t>
-      </w:r>
-    </w:p>
-    <w:p>
-      <w:r>
-        <w:t xml:space="preserve">Chief among these competitors is the </w:t>
-      </w:r>
-      <w:proofErr w:type="spellStart"/>
-      <w:r>
-        <w:t>Vive</w:t>
-      </w:r>
-      <w:proofErr w:type="spellEnd"/>
-      <w:r>
-        <w:t xml:space="preserve">, developed by HTC and Valve. While the </w:t>
-      </w:r>
-      <w:proofErr w:type="spellStart"/>
-      <w:r>
-        <w:t>Vive</w:t>
-      </w:r>
-      <w:proofErr w:type="spellEnd"/>
-      <w:r>
-        <w:t xml:space="preserve"> is more expensive than the Rift ($300 more at the time of publication), the system includes two wireless controllers, a built-in camera on the headset, and two base stations that track movement (with submillimeter accuracy) in an area of 4.6 m</w:t>
-      </w:r>
-      <w:r>
-        <w:rPr>
-          <w:vertAlign w:val="superscript"/>
-        </w:rPr>
-        <w:t>2</w:t>
-      </w:r>
-      <w:r>
-        <w:t xml:space="preserve"> [46, 47]. These capabilities provide unique opportunities for data visualization. </w:t>
-      </w:r>
-    </w:p>
-    <w:p>
-      <w:r>
-        <w:t xml:space="preserve">In addition to these “high-end,” desktop systems, mobile VR solutions provide an alternative for immersive visualization at a much lower cost. While the desktop systems are significantly less expensive than previous 3D hardware like the CAVE2, these solutions still represent a significant investment for academia with installed costs on the order of $2,000 [11–13]. Alternatively, mobile VR headsets like the Gear VR or the Google Daydream are available for less than $100 [14]. Furthermore, options like Google Cardboard are available for $15 [48]. These options rely on existing hardware (i.e. the user’s cell phone) but represent an attractive solution for academic settings because of their minimal cost and installation overhead. Additionally, mobile VR could represent an excellent conduit for collaboration among researchers, delivering a comparable dynamic visualization to those without access to the higher-performance systems. </w:t>
-      </w:r>
-    </w:p>
-    <w:p>
-      <w:r>
-        <w:t>Regardless which HMD is selected, a suitable PC will be needed for development and, in the case of desktop systems, operation. Our system for the following experiments will be a PC with an Intel Core i5 quad-core central processing unit (CPU) and NVIDIA GeForce GTX 750 graphic processing unit (GPU). This PC is adequate for rendering the high polygon-count and memory intensive data associated with scientific computing. More information on recommended system specifications can be found on manufacturers’ websites.</w:t>
-      </w:r>
-    </w:p>
-    <w:p>
-      <w:pPr>
-        <w:pStyle w:val="Heading2"/>
-      </w:pPr>
-      <w:r>
-        <w:t>Software Options</w:t>
-      </w:r>
-    </w:p>
-    <w:p>
-      <w:r>
-        <w:t xml:space="preserve">Our platform makes use of commodity game engines to simplify access to VR headsets. As with the previous section, this brief review is not exhaustive but highlights options we have found particularly useful in our endeavors. In previous work, Unity was used as our preferred engine because of its native integration with the Rift, its robust asset import procedure, and the availability of prefabs within its store. These options make it ideal for the rapid prototyping common to data visualization. Unity’s free personal license also make it an attractive option </w:t>
-      </w:r>
-      <w:r>
-        <w:lastRenderedPageBreak/>
-        <w:t>from a cost perspective. Additionally, simulations developed in Unity can be easily ported from the desktop HMDs to lower-cost mobile VR headsets for dissemination.</w:t>
-      </w:r>
-    </w:p>
-    <w:p>
-      <w:r>
-        <w:t xml:space="preserve">While Unity was our initial choice, </w:t>
-      </w:r>
-      <w:proofErr w:type="gramStart"/>
-      <w:r>
-        <w:t>a number of</w:t>
-      </w:r>
-      <w:proofErr w:type="gramEnd"/>
-      <w:r>
         <w:t xml:space="preserve"> alternative game engines are well-suited to VR development. One such alternative is the Unreal Engine by Epic Games, which, along with Unity, is one of the most widely used development platforms and among the first to provide native VR support. Unreal is freely available for Academic purposes (though commercial products are subject to a 5 percent royalty). </w:t>
       </w:r>
-      <w:commentRangeStart w:id="8"/>
       <w:commentRangeStart w:id="9"/>
+      <w:commentRangeStart w:id="10"/>
       <w:r>
         <w:t>Additionally, the engine supports scripting in C++, making it an attractive option for scientists looking to reuse existing code and quickly incorporate VR-based data visualization into their research endeavors [45].</w:t>
       </w:r>
-      <w:commentRangeEnd w:id="8"/>
-      <w:r>
-        <w:commentReference w:id="8"/>
-      </w:r>
       <w:commentRangeEnd w:id="9"/>
       <w:r>
         <w:commentReference w:id="9"/>
+      </w:r>
+      <w:commentRangeEnd w:id="10"/>
+      <w:r>
+        <w:commentReference w:id="10"/>
       </w:r>
       <w:r>
         <w:t xml:space="preserve"> </w:t>
@@ -897,6 +903,144 @@
         <w:t xml:space="preserve"> we used in the supplementary materials. </w:t>
       </w:r>
     </w:p>
+    <w:tbl>
+      <w:tblPr>
+        <w:tblStyle w:val="TableGrid"/>
+        <w:tblW w:w="0" w:type="auto"/>
+        <w:tblBorders>
+          <w:top w:val="none" w:sz="0" w:space="0" w:color="auto"/>
+          <w:left w:val="none" w:sz="0" w:space="0" w:color="auto"/>
+          <w:bottom w:val="none" w:sz="0" w:space="0" w:color="auto"/>
+          <w:right w:val="none" w:sz="0" w:space="0" w:color="auto"/>
+          <w:insideH w:val="none" w:sz="0" w:space="0" w:color="auto"/>
+          <w:insideV w:val="none" w:sz="0" w:space="0" w:color="auto"/>
+        </w:tblBorders>
+        <w:tblLook w:val="04A0" w:firstRow="1" w:lastRow="0" w:firstColumn="1" w:lastColumn="0" w:noHBand="0" w:noVBand="1"/>
+      </w:tblPr>
+      <w:tblGrid>
+        <w:gridCol w:w="9360"/>
+      </w:tblGrid>
+      <w:tr>
+        <w:tc>
+          <w:tcPr>
+            <w:tcW w:w="9350" w:type="dxa"/>
+          </w:tcPr>
+          <w:p>
+            <w:pPr>
+              <w:keepNext/>
+              <w:ind w:firstLine="0"/>
+            </w:pPr>
+            <w:r>
+              <w:rPr>
+                <w:noProof/>
+                <w:color w:val="0000FF"/>
+              </w:rPr>
+              <w:lastRenderedPageBreak/>
+              <w:drawing>
+                <wp:inline distT="0" distB="0" distL="0" distR="0" wp14:anchorId="3A1DB621" wp14:editId="20E0E8EE">
+                  <wp:extent cx="5943600" cy="4245610"/>
+                  <wp:effectExtent l="0" t="0" r="0" b="2540"/>
+                  <wp:docPr id="1" name="Picture 1"/>
+                  <wp:cNvGraphicFramePr>
+                    <a:graphicFrameLocks xmlns:a="http://schemas.openxmlformats.org/drawingml/2006/main" noChangeAspect="1"/>
+                  </wp:cNvGraphicFramePr>
+                  <a:graphic xmlns:a="http://schemas.openxmlformats.org/drawingml/2006/main">
+                    <a:graphicData uri="http://schemas.openxmlformats.org/drawingml/2006/picture">
+                      <pic:pic xmlns:pic="http://schemas.openxmlformats.org/drawingml/2006/picture">
+                        <pic:nvPicPr>
+                          <pic:cNvPr id="1" name="Figure1.png"/>
+                          <pic:cNvPicPr/>
+                        </pic:nvPicPr>
+                        <pic:blipFill>
+                          <a:blip r:embed="rId11" cstate="print">
+                            <a:extLst>
+                              <a:ext uri="{28A0092B-C50C-407E-A947-70E740481C1C}">
+                                <a14:useLocalDpi xmlns:a14="http://schemas.microsoft.com/office/drawing/2010/main" val="0"/>
+                              </a:ext>
+                            </a:extLst>
+                          </a:blip>
+                          <a:stretch>
+                            <a:fillRect/>
+                          </a:stretch>
+                        </pic:blipFill>
+                        <pic:spPr>
+                          <a:xfrm>
+                            <a:off x="0" y="0"/>
+                            <a:ext cx="5943600" cy="4245610"/>
+                          </a:xfrm>
+                          <a:prstGeom prst="rect">
+                            <a:avLst/>
+                          </a:prstGeom>
+                        </pic:spPr>
+                      </pic:pic>
+                    </a:graphicData>
+                  </a:graphic>
+                </wp:inline>
+              </w:drawing>
+            </w:r>
+          </w:p>
+          <w:p>
+            <w:pPr>
+              <w:pStyle w:val="Caption"/>
+            </w:pPr>
+            <w:r>
+              <w:rPr>
+                <w:b/>
+              </w:rPr>
+              <w:t xml:space="preserve">Figure </w:t>
+            </w:r>
+            <w:r>
+              <w:rPr>
+                <w:b/>
+              </w:rPr>
+              <w:fldChar w:fldCharType="begin"/>
+            </w:r>
+            <w:r>
+              <w:rPr>
+                <w:b/>
+              </w:rPr>
+              <w:instrText xml:space="preserve"> SEQ Figure \* ARABIC </w:instrText>
+            </w:r>
+            <w:r>
+              <w:rPr>
+                <w:b/>
+              </w:rPr>
+              <w:fldChar w:fldCharType="separate"/>
+            </w:r>
+            <w:r>
+              <w:rPr>
+                <w:b/>
+              </w:rPr>
+              <w:t>1</w:t>
+            </w:r>
+            <w:r>
+              <w:rPr>
+                <w:b/>
+              </w:rPr>
+              <w:fldChar w:fldCharType="end"/>
+            </w:r>
+            <w:r>
+              <w:t xml:space="preserve">: a. Workflow for importing precomputed geometry data into GEARS. b. Workflow for setting up real-time </w:t>
+            </w:r>
+            <w:proofErr w:type="spellStart"/>
+            <w:r>
+              <w:t>manipulable</w:t>
+            </w:r>
+            <w:proofErr w:type="spellEnd"/>
+            <w:r>
+              <w:t xml:space="preserve"> simulations in GEARS. c. Running simulation, previewed via the development environment for </w:t>
+            </w:r>
+            <w:proofErr w:type="spellStart"/>
+            <w:r>
+              <w:t>UnrealGEARS</w:t>
+            </w:r>
+            <w:proofErr w:type="spellEnd"/>
+          </w:p>
+        </w:tc>
+        <w:bookmarkStart w:id="11" w:name="_GoBack"/>
+        <w:bookmarkEnd w:id="11"/>
+      </w:tr>
+    </w:tbl>
     <w:p>
       <w:pPr>
         <w:pStyle w:val="Heading2"/>
@@ -966,7 +1110,17 @@
         <w:t xml:space="preserve">the user’s arms and </w:t>
       </w:r>
       <w:r>
-        <w:t xml:space="preserve">hands visible in game. For Unity, </w:t>
+        <w:t>hands visible in game.</w:t>
+      </w:r>
+      <w:r>
+        <w:rPr>
+          <w:noProof/>
+          <w:color w:val="0000FF"/>
+        </w:rPr>
+        <w:t xml:space="preserve"> </w:t>
+      </w:r>
+      <w:r>
+        <w:t xml:space="preserve">For Unity, </w:t>
       </w:r>
       <w:proofErr w:type="spellStart"/>
       <w:r>
@@ -979,7 +1133,7 @@
       <w:r>
         <w:t>provides a prefab, “</w:t>
       </w:r>
-      <w:commentRangeStart w:id="10"/>
+      <w:commentRangeStart w:id="12"/>
       <w:proofErr w:type="spellStart"/>
       <w:r>
         <w:t>LM</w:t>
@@ -987,13 +1141,13 @@
       <w:r>
         <w:t>HeadMountedRig</w:t>
       </w:r>
-      <w:commentRangeEnd w:id="10"/>
+      <w:commentRangeEnd w:id="12"/>
       <w:proofErr w:type="spellEnd"/>
       <w:r>
         <w:rPr>
           <w:rStyle w:val="CommentReference"/>
         </w:rPr>
-        <w:commentReference w:id="10"/>
+        <w:commentReference w:id="12"/>
       </w:r>
       <w:r>
         <w:t>”, which you can drag into your scene (</w:t>
@@ -1013,22 +1167,22 @@
       </w:r>
       <w:proofErr w:type="spellEnd"/>
       <w:r>
-        <w:t xml:space="preserve"> also provides Detection Utilities that will detect pinches, hand positions, and palm direction, among other features. Using custom C# scripts that inherit from these detectors, we added the ability to grab and rotate our simulation </w:t>
+        <w:t xml:space="preserve"> also provides Detection Utilities that will detect pinches, hand positions, and palm direction, among other features. Using custom C# scripts that inherit from these detectors, we added the ability to grab and rotate our simulation data. We also used these detection utilities to toggle the visibility of different parts of our </w:t>
       </w:r>
       <w:r>
         <w:lastRenderedPageBreak/>
-        <w:t>data. We also used these detection utilities to toggle the visibility of different parts of our simulation geometry data, which led to the development of our Virtual Confocal Microscopy system, detailed in section #</w:t>
-      </w:r>
-      <w:commentRangeStart w:id="11"/>
+        <w:t>simulation geometry data, which led to the development of our Virtual Confocal Microscopy system, detailed in section #</w:t>
+      </w:r>
+      <w:commentRangeStart w:id="13"/>
       <w:r>
         <w:t>.#.</w:t>
       </w:r>
-      <w:commentRangeEnd w:id="11"/>
+      <w:commentRangeEnd w:id="13"/>
       <w:r>
         <w:rPr>
           <w:rStyle w:val="CommentReference"/>
         </w:rPr>
-        <w:commentReference w:id="11"/>
+        <w:commentReference w:id="13"/>
       </w:r>
       <w:r>
         <w:t xml:space="preserve">#. Although user specific controls can be implemented </w:t>
@@ -1095,16 +1249,16 @@
       <w:r>
         <w:t xml:space="preserve"> script will be provided in Appendix </w:t>
       </w:r>
-      <w:commentRangeStart w:id="12"/>
+      <w:commentRangeStart w:id="14"/>
       <w:r>
         <w:t>#</w:t>
       </w:r>
-      <w:commentRangeEnd w:id="12"/>
+      <w:commentRangeEnd w:id="14"/>
       <w:r>
         <w:rPr>
           <w:rStyle w:val="CommentReference"/>
         </w:rPr>
-        <w:commentReference w:id="12"/>
+        <w:commentReference w:id="14"/>
       </w:r>
       <w:r>
         <w:t># and in the supplementary materials.</w:t>
@@ -1229,7 +1383,7 @@
       <w:r>
         <w:t xml:space="preserve">()” scheme for the keyboard keys, </w:t>
       </w:r>
-      <w:commentRangeStart w:id="13"/>
+      <w:commentRangeStart w:id="15"/>
       <w:r>
         <w:t xml:space="preserve">and </w:t>
       </w:r>
@@ -1241,12 +1395,12 @@
       <w:r>
         <w:t xml:space="preserve"> blueprint editor has event nodes that fire for each key when pressed/released. </w:t>
       </w:r>
-      <w:commentRangeEnd w:id="13"/>
+      <w:commentRangeEnd w:id="15"/>
       <w:r>
         <w:rPr>
           <w:rStyle w:val="CommentReference"/>
         </w:rPr>
-        <w:commentReference w:id="13"/>
+        <w:commentReference w:id="15"/>
       </w:r>
       <w:r>
         <w:t xml:space="preserve">However, once an HMD is worn by the user, the keyboard and mouse are not automatically visible in-game, making them difficult options for integration into VR-based simulation viewers. It would be possible to project a virtual keyboard into the viewer’s virtual space, but this would be considerably more effort than using the dedicated motion controllers for the Oculus Rift and HTC </w:t>
@@ -1295,7 +1449,7 @@
       <w:r>
         <w:t xml:space="preserve"> class, which can run a member function on a separate thread, and C# (powering Unity) has its own Thread library. We use a separate thread to handle the calculation of the next time step in our KMC and LAMMPS simulations, discussed in section </w:t>
       </w:r>
-      <w:commentRangeStart w:id="14"/>
+      <w:commentRangeStart w:id="16"/>
       <w:r>
         <w:t>3.</w:t>
       </w:r>
@@ -1307,12 +1461,12 @@
       <w:r>
         <w:t xml:space="preserve"> and 3.#.#. </w:t>
       </w:r>
-      <w:commentRangeEnd w:id="14"/>
+      <w:commentRangeEnd w:id="16"/>
       <w:r>
         <w:rPr>
           <w:rStyle w:val="CommentReference"/>
         </w:rPr>
-        <w:commentReference w:id="14"/>
+        <w:commentReference w:id="16"/>
       </w:r>
       <w:r>
         <w:t xml:space="preserve">When the time step is finished, the spawned thread signals to the main thread that it is safe to update </w:t>
@@ -1339,7 +1493,7 @@
         <w:tab/>
         <w:t>Instancing is the technique used to render many objects that all share the same mesh and material, among other similar properties (</w:t>
       </w:r>
-      <w:hyperlink r:id="rId11">
+      <w:hyperlink r:id="rId12">
         <w:r>
           <w:rPr>
             <w:color w:val="4A86E8"/>
@@ -1373,7 +1527,7 @@
         <w:tab/>
         <w:t>Billboarding is a technique used in computer graphics to represent axially and radially symmetric objects with considerably low rendering costs (</w:t>
       </w:r>
-      <w:hyperlink r:id="rId12">
+      <w:hyperlink r:id="rId13">
         <w:r>
           <w:rPr>
             <w:color w:val="1155CC"/>
@@ -1401,17 +1555,17 @@
       <w:r>
         <w:t xml:space="preserve"> of objects using as few simplicial complexes as possible. In our case, we wish to represent the particles in a simulation as mathematically perfect spheres such that lighting during our simulations permit proper depth perception and shading. Rather than use the provided Unreal Engine 4.16 static sphere mesh, which takes </w:t>
       </w:r>
-      <w:commentRangeStart w:id="15"/>
+      <w:commentRangeStart w:id="17"/>
       <w:r>
         <w:t>### (</w:t>
       </w:r>
-      <w:commentRangeEnd w:id="15"/>
+      <w:commentRangeEnd w:id="17"/>
       <w:proofErr w:type="spellStart"/>
       <w:r>
         <w:rPr>
           <w:rStyle w:val="CommentReference"/>
         </w:rPr>
-        <w:commentReference w:id="15"/>
+        <w:commentReference w:id="17"/>
       </w:r>
       <w:r>
         <w:t>i</w:t>
@@ -1517,16 +1671,28 @@
         <w:ind w:firstLine="0"/>
       </w:pPr>
       <w:r>
-        <w:t xml:space="preserve">to the beginning of our LAMMPS input scripts. Note that “40” is the number of effective cores in our system, and therefore, this will vary for different users’ systems. </w:t>
+        <w:t xml:space="preserve">to the beginning of our LAMMPS input scripts. Note that “40” is the number of effective cores in our system, therefore, this will vary for different users’ systems. </w:t>
       </w:r>
     </w:p>
     <w:p>
       <w:pPr>
         <w:pStyle w:val="Heading1"/>
       </w:pPr>
+      <w:commentRangeStart w:id="18"/>
       <w:r>
         <w:t>Results</w:t>
       </w:r>
+      <w:commentRangeEnd w:id="18"/>
+      <w:r>
+        <w:rPr>
+          <w:rStyle w:val="CommentReference"/>
+          <w:rFonts w:eastAsia="Times"/>
+          <w:b w:val="0"/>
+          <w:color w:val="000000"/>
+          <w:lang w:eastAsia="en-US"/>
+        </w:rPr>
+        <w:commentReference w:id="18"/>
+      </w:r>
     </w:p>
     <w:p>
       <w:pPr>
@@ -1550,18 +1716,18 @@
       <w:r>
         <w:t xml:space="preserve">The most straightforward application of VR to data visualization is interactive viewing of pre-computed results. To demonstrate this aspect of GEARS, we will use the results from a </w:t>
       </w:r>
-      <w:commentRangeStart w:id="16"/>
+      <w:commentRangeStart w:id="19"/>
       <w:r>
         <w:t xml:space="preserve">##### atom </w:t>
       </w:r>
-      <w:commentRangeEnd w:id="16"/>
-      <w:r>
-        <w:commentReference w:id="16"/>
+      <w:commentRangeEnd w:id="19"/>
+      <w:r>
+        <w:commentReference w:id="19"/>
       </w:r>
       <w:r>
         <w:t xml:space="preserve">MD simulation. The simulation investigates the anisotropic frictional response (and resulting heat dissipation) of RDX crystal along various crystallographic planes. </w:t>
       </w:r>
-      <w:commentRangeStart w:id="17"/>
+      <w:commentRangeStart w:id="20"/>
       <w:r>
         <w:t xml:space="preserve">The overall simulation time </w:t>
       </w:r>
@@ -1573,9 +1739,9 @@
       <w:r>
         <w:t xml:space="preserve"> with a time step of , resulting in a total step count of .</w:t>
       </w:r>
-      <w:commentRangeEnd w:id="17"/>
-      <w:r>
-        <w:commentReference w:id="17"/>
+      <w:commentRangeEnd w:id="20"/>
+      <w:r>
+        <w:commentReference w:id="20"/>
       </w:r>
       <w:r>
         <w:t xml:space="preserve"> The position of every molecule is calculated at each step. We isolate one step, or frame, of this simulation and import this snapshot to be rendered and manipulated by </w:t>
@@ -1621,16 +1787,16 @@
       <w:r>
         <w:t xml:space="preserve"> for the Leap Motion controller) can be added as described in the methods section. The result is shown in </w:t>
       </w:r>
-      <w:commentRangeStart w:id="18"/>
+      <w:commentRangeStart w:id="21"/>
       <w:r>
         <w:rPr>
           <w:highlight w:val="yellow"/>
         </w:rPr>
         <w:t xml:space="preserve">Figure #. </w:t>
       </w:r>
-      <w:commentRangeEnd w:id="18"/>
-      <w:r>
-        <w:commentReference w:id="18"/>
+      <w:commentRangeEnd w:id="21"/>
+      <w:r>
+        <w:commentReference w:id="21"/>
       </w:r>
     </w:p>
     <w:p/>
@@ -1945,7 +2111,7 @@
       </w:r>
     </w:p>
     <w:p>
-      <w:commentRangeStart w:id="19"/>
+      <w:commentRangeStart w:id="22"/>
       <w:proofErr w:type="gramStart"/>
       <w:r>
         <w:t>In an effort to</w:t>
@@ -1954,9 +2120,9 @@
       <w:r>
         <w:t xml:space="preserve"> make our immersive scientific computing suite accessible to all researchers, ideally, we need to allow users to employ existing programs without requiring additional coding. </w:t>
       </w:r>
-      <w:commentRangeEnd w:id="19"/>
-      <w:r>
-        <w:commentReference w:id="19"/>
+      <w:commentRangeEnd w:id="22"/>
+      <w:r>
+        <w:commentReference w:id="22"/>
       </w:r>
       <w:r>
         <w:t>One means of providing this functionality would be to include widely-used simulators as part of our VR suite. This process can be generalized by defining a procedure for compiling powerful simulators as libraries and providing a VR interface for these libraries. We developed a solution based on these principles for the large-scale Atomic/Molecular Massively Parallel Simulator (LAMMPS) [39].</w:t>
@@ -2041,7 +2207,7 @@
       <w:r>
         <w:t xml:space="preserve"> capabilities, we control how each vertex on the structure is rendered to highlight certain areas or planes of the material in the simulation [38]. Our solution seeks to generate a viewing plane that sits in front of the user’s head, follows their head movement, and always maintains a set distance from the user. This distance, as well as the thickness of the highlighted viewing plane can be specified and changed dynamically by the user. The rest of the simulated membrane will stay mostly transparent (with the opacity also dictated by user input), except for the vertices that intersect with this plane. In this way, the user can scan through the complicated polyamide membrane using just their head movements – a unique experimental advantage only </w:t>
       </w:r>
-      <w:commentRangeStart w:id="20"/>
+      <w:commentRangeStart w:id="23"/>
       <w:r>
         <w:t xml:space="preserve">possible in VR. More information on our </w:t>
       </w:r>
@@ -2053,12 +2219,12 @@
       <w:r>
         <w:t xml:space="preserve"> and the associated code is included in the Appendix.</w:t>
       </w:r>
-      <w:commentRangeEnd w:id="20"/>
+      <w:commentRangeEnd w:id="23"/>
       <w:r>
         <w:rPr>
           <w:rStyle w:val="CommentReference"/>
         </w:rPr>
-        <w:commentReference w:id="20"/>
+        <w:commentReference w:id="23"/>
       </w:r>
     </w:p>
     <w:p>
@@ -2094,13 +2260,13 @@
       <w:r>
         <w:t>While these devices have a myriad of applications, they could be particularly useful for data visualization. They are orders of magnitude less expensive than traditional VR stations, allow for collaboration through augmented reality simulations, and provide new, unique control sets like head tracking [12–</w:t>
       </w:r>
-      <w:commentRangeStart w:id="21"/>
+      <w:commentRangeStart w:id="24"/>
       <w:r>
         <w:t>14</w:t>
       </w:r>
-      <w:commentRangeEnd w:id="21"/>
-      <w:r>
-        <w:commentReference w:id="21"/>
+      <w:commentRangeEnd w:id="24"/>
+      <w:r>
+        <w:commentReference w:id="24"/>
       </w:r>
       <w:r>
         <w:t>].</w:t>
@@ -2187,37 +2353,602 @@
     </w:p>
     <w:p>
       <w:pPr>
-        <w:pStyle w:val="Heading1-NoNumber"/>
+        <w:pStyle w:val="Heading1-NoNum"/>
       </w:pPr>
       <w:r>
         <w:t>Acknowledgements</w:t>
       </w:r>
     </w:p>
     <w:p>
-      <w:commentRangeStart w:id="22"/>
-      <w:r>
-        <w:t>The authors are grateful for insightful discussions on multiheme cytochromes with Dr. Liang Shi (Pacific Northwest National Lab) and Dr. Tom Clarke (</w:t>
-      </w:r>
-      <w:bookmarkStart w:id="23" w:name="_GoBack"/>
-      <w:bookmarkEnd w:id="23"/>
-      <w:r>
-        <w:t>University of East Anglia). KMC simulations by HSB at the University of Southern California were supported by the U.S. Department of Energy, Office of Science, Office of Basic Energy Sciences, Division of Chemical Sciences, Geosciences, and Biosciences Grant DE-FG02-13ER16415. Additional work on visualization is supported by Air Force Office of Scientific Research Grant FA9550-14-1-0294 to ME-N. The work at Lamar University was supported by the Research Enhancement Grants (REG) fund from Lamar University.</w:t>
-      </w:r>
-      <w:commentRangeEnd w:id="22"/>
-      <w:r>
-        <w:commentReference w:id="22"/>
-      </w:r>
-    </w:p>
-    <w:p>
-      <w:pPr>
-        <w:pStyle w:val="Heading1-NoNumber"/>
+      <w:commentRangeStart w:id="25"/>
+      <w:r>
+        <w:t>The authors are grateful for insightful discussions on multiheme cytochromes with Dr. Liang Shi (Pacific Northwest National Lab) and Dr. Tom Clarke (University of East Anglia). KMC simulations by HSB at the University of Southern California were supported by the U.S. Department of Energy, Office of Science, Office of Basic Energy Sciences, Division of Chemical Sciences, Geosciences, and Biosciences Grant DE-FG02-13ER16415. Additional work on visualization is supported by Air Force Office of Scientific Research Grant FA9550-14-1-0294 to ME-N. The work at Lamar University was supported by the Research Enhancement Grants (REG) fund from Lamar University.</w:t>
+      </w:r>
+      <w:commentRangeEnd w:id="25"/>
+      <w:r>
+        <w:commentReference w:id="25"/>
+      </w:r>
+    </w:p>
+    <w:p>
+      <w:pPr>
+        <w:pStyle w:val="Heading1-NoNum"/>
       </w:pPr>
       <w:r>
         <w:t>Appendix</w:t>
       </w:r>
     </w:p>
+    <w:p>
+      <w:pPr>
+        <w:pStyle w:val="AppendixEntry"/>
+      </w:pPr>
+      <w:r>
+        <w:t xml:space="preserve">Compiling LAMMPS into a DLL for </w:t>
+      </w:r>
+      <w:proofErr w:type="spellStart"/>
+      <w:r>
+        <w:t>UnrealGEARS</w:t>
+      </w:r>
+      <w:proofErr w:type="spellEnd"/>
+    </w:p>
+    <w:tbl>
+      <w:tblPr>
+        <w:tblStyle w:val="TableGrid"/>
+        <w:tblW w:w="0" w:type="auto"/>
+        <w:tblInd w:w="540" w:type="dxa"/>
+        <w:tblBorders>
+          <w:top w:val="none" w:sz="0" w:space="0" w:color="auto"/>
+          <w:left w:val="none" w:sz="0" w:space="0" w:color="auto"/>
+          <w:bottom w:val="none" w:sz="0" w:space="0" w:color="auto"/>
+          <w:right w:val="none" w:sz="0" w:space="0" w:color="auto"/>
+          <w:insideH w:val="none" w:sz="0" w:space="0" w:color="auto"/>
+          <w:insideV w:val="none" w:sz="0" w:space="0" w:color="auto"/>
+        </w:tblBorders>
+        <w:tblLook w:val="04A0" w:firstRow="1" w:lastRow="0" w:firstColumn="1" w:lastColumn="0" w:noHBand="0" w:noVBand="1"/>
+      </w:tblPr>
+      <w:tblGrid>
+        <w:gridCol w:w="8005"/>
+      </w:tblGrid>
+      <w:tr>
+        <w:tc>
+          <w:tcPr>
+            <w:tcW w:w="8005" w:type="dxa"/>
+          </w:tcPr>
+          <w:p>
+            <w:pPr>
+              <w:pStyle w:val="Step-By-Step"/>
+            </w:pPr>
+            <w:r>
+              <w:t>Download the Linux Subsystem for Windows (“Bash on Ubuntu on Windows”)</w:t>
+            </w:r>
+          </w:p>
+          <w:p>
+            <w:pPr>
+              <w:pStyle w:val="Step-By-Step"/>
+            </w:pPr>
+            <w:r>
+              <w:t xml:space="preserve">Be sure to install g++, mingw-w64, and git, if </w:t>
+            </w:r>
+            <w:r>
+              <w:t>not already done</w:t>
+            </w:r>
+          </w:p>
+          <w:p>
+            <w:pPr>
+              <w:pStyle w:val="CodeinAppendix"/>
+            </w:pPr>
+            <w:proofErr w:type="spellStart"/>
+            <w:r>
+              <w:t>sudo</w:t>
+            </w:r>
+            <w:proofErr w:type="spellEnd"/>
+            <w:r>
+              <w:t xml:space="preserve"> apt-get install g++</w:t>
+            </w:r>
+          </w:p>
+          <w:p>
+            <w:pPr>
+              <w:pStyle w:val="CodeinAppendix"/>
+            </w:pPr>
+            <w:proofErr w:type="spellStart"/>
+            <w:r>
+              <w:t>sudo</w:t>
+            </w:r>
+            <w:proofErr w:type="spellEnd"/>
+            <w:r>
+              <w:t xml:space="preserve"> apt-get install mingw-w64</w:t>
+            </w:r>
+          </w:p>
+          <w:p>
+            <w:pPr>
+              <w:pStyle w:val="CodeinAppendix"/>
+            </w:pPr>
+            <w:proofErr w:type="spellStart"/>
+            <w:r>
+              <w:t>sudo</w:t>
+            </w:r>
+            <w:proofErr w:type="spellEnd"/>
+            <w:r>
+              <w:t xml:space="preserve"> apt-get install git</w:t>
+            </w:r>
+          </w:p>
+          <w:p>
+            <w:pPr>
+              <w:pStyle w:val="Step-By-Step"/>
+            </w:pPr>
+            <w:r>
+              <w:t>Cl</w:t>
+            </w:r>
+            <w:r>
+              <w:t xml:space="preserve">one the </w:t>
+            </w:r>
+            <w:proofErr w:type="spellStart"/>
+            <w:r>
+              <w:t>lammps</w:t>
+            </w:r>
+            <w:proofErr w:type="spellEnd"/>
+            <w:r>
+              <w:t xml:space="preserve"> repository from GitHub, and enter the source</w:t>
+            </w:r>
+            <w:r>
+              <w:t xml:space="preserve"> directory</w:t>
+            </w:r>
+          </w:p>
+          <w:p>
+            <w:pPr>
+              <w:pStyle w:val="CodeinAppendix"/>
+            </w:pPr>
+            <w:r>
+              <w:t xml:space="preserve">git clone </w:t>
+            </w:r>
+            <w:hyperlink r:id="rId14" w:history="1">
+              <w:r>
+                <w:rPr>
+                  <w:rStyle w:val="Hyperlink"/>
+                </w:rPr>
+                <w:t>https://github.com/lammps/lammps</w:t>
+              </w:r>
+            </w:hyperlink>
+          </w:p>
+          <w:p>
+            <w:pPr>
+              <w:pStyle w:val="CodeinAppendix"/>
+            </w:pPr>
+            <w:r>
+              <w:t xml:space="preserve">cd </w:t>
+            </w:r>
+            <w:proofErr w:type="spellStart"/>
+            <w:r>
+              <w:t>lammps</w:t>
+            </w:r>
+            <w:proofErr w:type="spellEnd"/>
+            <w:r>
+              <w:t>/</w:t>
+            </w:r>
+            <w:proofErr w:type="spellStart"/>
+            <w:r>
+              <w:t>src</w:t>
+            </w:r>
+            <w:proofErr w:type="spellEnd"/>
+            <w:r>
+              <w:t>/</w:t>
+            </w:r>
+          </w:p>
+          <w:p>
+            <w:pPr>
+              <w:pStyle w:val="Step-By-Step"/>
+            </w:pPr>
+            <w:r>
+              <w:t>Copy MPI STUBS into the source directory (these aren't used, but are needed for compilation)</w:t>
+            </w:r>
+          </w:p>
+          <w:p>
+            <w:pPr>
+              <w:pStyle w:val="CodeinAppendix"/>
+            </w:pPr>
+            <w:proofErr w:type="spellStart"/>
+            <w:proofErr w:type="gramStart"/>
+            <w:r>
+              <w:t>cp</w:t>
+            </w:r>
+            <w:proofErr w:type="spellEnd"/>
+            <w:r>
+              <w:t xml:space="preserve"> .</w:t>
+            </w:r>
+            <w:proofErr w:type="gramEnd"/>
+            <w:r>
+              <w:t>/STUBS/</w:t>
+            </w:r>
+            <w:proofErr w:type="spellStart"/>
+            <w:r>
+              <w:t>mpi.h</w:t>
+            </w:r>
+            <w:proofErr w:type="spellEnd"/>
+            <w:r>
+              <w:t xml:space="preserve"> ./</w:t>
+            </w:r>
+            <w:proofErr w:type="spellStart"/>
+            <w:r>
+              <w:t>mpi.h</w:t>
+            </w:r>
+            <w:proofErr w:type="spellEnd"/>
+          </w:p>
+          <w:p>
+            <w:pPr>
+              <w:pStyle w:val="CodeinAppendix"/>
+            </w:pPr>
+            <w:proofErr w:type="spellStart"/>
+            <w:proofErr w:type="gramStart"/>
+            <w:r>
+              <w:t>cp</w:t>
+            </w:r>
+            <w:proofErr w:type="spellEnd"/>
+            <w:r>
+              <w:t xml:space="preserve"> .</w:t>
+            </w:r>
+            <w:proofErr w:type="gramEnd"/>
+            <w:r>
+              <w:t>/STUBS/</w:t>
+            </w:r>
+            <w:proofErr w:type="spellStart"/>
+            <w:r>
+              <w:t>mpi.c</w:t>
+            </w:r>
+            <w:proofErr w:type="spellEnd"/>
+            <w:r>
+              <w:t xml:space="preserve"> ./mpi.cpp</w:t>
+            </w:r>
+          </w:p>
+          <w:p>
+            <w:pPr>
+              <w:pStyle w:val="Step-By-Step"/>
+            </w:pPr>
+            <w:r>
+              <w:t xml:space="preserve">Edit the </w:t>
+            </w:r>
+            <w:proofErr w:type="spellStart"/>
+            <w:r>
+              <w:t>Makefile</w:t>
+            </w:r>
+            <w:proofErr w:type="spellEnd"/>
+            <w:r>
+              <w:t xml:space="preserve"> for mingw64</w:t>
+            </w:r>
+            <w:r>
+              <w:t>:</w:t>
+            </w:r>
+          </w:p>
+          <w:p>
+            <w:pPr>
+              <w:pStyle w:val="CodeinAppendix"/>
+            </w:pPr>
+            <w:proofErr w:type="spellStart"/>
+            <w:r>
+              <w:t>lammps</w:t>
+            </w:r>
+            <w:proofErr w:type="spellEnd"/>
+            <w:r>
+              <w:t>/</w:t>
+            </w:r>
+            <w:proofErr w:type="spellStart"/>
+            <w:r>
+              <w:t>src</w:t>
+            </w:r>
+            <w:proofErr w:type="spellEnd"/>
+            <w:r>
+              <w:t>/MAKE/MACHINES/Makefile.mingw64-cross</w:t>
+            </w:r>
+          </w:p>
+          <w:p>
+            <w:pPr>
+              <w:pStyle w:val="Step-By-StepSubStep"/>
+            </w:pPr>
+            <w:r>
+              <w:lastRenderedPageBreak/>
+              <w:t>Remove unnecessary compilation flags</w:t>
+            </w:r>
+          </w:p>
+          <w:p>
+            <w:pPr>
+              <w:pStyle w:val="CodeinAppendix"/>
+              <w:numPr>
+                <w:ilvl w:val="0"/>
+                <w:numId w:val="0"/>
+              </w:numPr>
+              <w:ind w:left="700"/>
+            </w:pPr>
+            <w:r>
+              <w:t>-lmpi_mingw64 (under MPI_LIB)</w:t>
+            </w:r>
+            <w:r>
+              <w:br/>
+              <w:t>-</w:t>
+            </w:r>
+            <w:proofErr w:type="spellStart"/>
+            <w:r>
+              <w:t>ljpeg</w:t>
+            </w:r>
+            <w:proofErr w:type="spellEnd"/>
+            <w:r>
+              <w:t xml:space="preserve"> -</w:t>
+            </w:r>
+            <w:proofErr w:type="spellStart"/>
+            <w:r>
+              <w:t>lpng</w:t>
+            </w:r>
+            <w:proofErr w:type="spellEnd"/>
+            <w:r>
+              <w:t xml:space="preserve"> -</w:t>
+            </w:r>
+            <w:proofErr w:type="spellStart"/>
+            <w:r>
+              <w:t>lz</w:t>
+            </w:r>
+            <w:proofErr w:type="spellEnd"/>
+            <w:r>
+              <w:t xml:space="preserve"> (under JPG_LIB)</w:t>
+            </w:r>
+            <w:r>
+              <w:br/>
+              <w:t>-lwsock32 -</w:t>
+            </w:r>
+            <w:proofErr w:type="spellStart"/>
+            <w:r>
+              <w:t>lquadmath</w:t>
+            </w:r>
+            <w:proofErr w:type="spellEnd"/>
+            <w:r>
+              <w:t xml:space="preserve"> (under LIB)</w:t>
+            </w:r>
+          </w:p>
+          <w:p>
+            <w:pPr>
+              <w:pStyle w:val="Step-By-StepSubStep"/>
+            </w:pPr>
+            <w:r>
+              <w:t>Add these new compilation flags</w:t>
+            </w:r>
+          </w:p>
+          <w:p>
+            <w:pPr>
+              <w:pStyle w:val="CodeinAppendix"/>
+              <w:numPr>
+                <w:ilvl w:val="0"/>
+                <w:numId w:val="0"/>
+              </w:numPr>
+              <w:ind w:left="700"/>
+            </w:pPr>
+            <w:r>
+              <w:t>-static-</w:t>
+            </w:r>
+            <w:proofErr w:type="spellStart"/>
+            <w:r>
+              <w:t>libgcc</w:t>
+            </w:r>
+            <w:proofErr w:type="spellEnd"/>
+            <w:r>
+              <w:t xml:space="preserve"> -st</w:t>
+            </w:r>
+            <w:r>
+              <w:t>atic-</w:t>
+            </w:r>
+            <w:proofErr w:type="spellStart"/>
+            <w:r>
+              <w:t>libstdc</w:t>
+            </w:r>
+            <w:proofErr w:type="spellEnd"/>
+            <w:r>
+              <w:t>++ -</w:t>
+            </w:r>
+            <w:proofErr w:type="spellStart"/>
+            <w:r>
+              <w:t>mwindows</w:t>
+            </w:r>
+            <w:proofErr w:type="spellEnd"/>
+            <w:r>
+              <w:br/>
+              <w:t xml:space="preserve">(under </w:t>
+            </w:r>
+            <w:r>
+              <w:t>SHLIBFLAGS)</w:t>
+            </w:r>
+          </w:p>
+          <w:p>
+            <w:pPr>
+              <w:pStyle w:val="Step-By-Step"/>
+            </w:pPr>
+            <w:r>
+              <w:t>T</w:t>
+            </w:r>
+            <w:r>
+              <w:t>o compile, call this from the source</w:t>
+            </w:r>
+            <w:r>
+              <w:t xml:space="preserve"> directory:</w:t>
+            </w:r>
+          </w:p>
+          <w:p>
+            <w:pPr>
+              <w:pStyle w:val="CodeinAppendix"/>
+            </w:pPr>
+            <w:r>
+              <w:t>make mingw64-cross mode=</w:t>
+            </w:r>
+            <w:proofErr w:type="spellStart"/>
+            <w:r>
+              <w:t>shlib</w:t>
+            </w:r>
+            <w:proofErr w:type="spellEnd"/>
+          </w:p>
+          <w:p>
+            <w:pPr>
+              <w:pStyle w:val="Step-By-Step"/>
+            </w:pPr>
+            <w:r>
+              <w:t>Move the compiled library file to a location accessible by Unreal Engine:</w:t>
+            </w:r>
+          </w:p>
+          <w:p>
+            <w:pPr>
+              <w:pStyle w:val="CodeinAppendix"/>
+            </w:pPr>
+            <w:r>
+              <w:t xml:space="preserve">mv liblammps_mingw63-cross.so </w:t>
+            </w:r>
+            <w:r>
+              <w:t>/</w:t>
+            </w:r>
+            <w:proofErr w:type="spellStart"/>
+            <w:r>
+              <w:t>mnt</w:t>
+            </w:r>
+            <w:proofErr w:type="spellEnd"/>
+            <w:r>
+              <w:t>/c/</w:t>
+            </w:r>
+            <w:proofErr w:type="spellStart"/>
+            <w:r>
+              <w:t>LammpsDll</w:t>
+            </w:r>
+            <w:proofErr w:type="spellEnd"/>
+            <w:r>
+              <w:t>/lammps.dll</w:t>
+            </w:r>
+          </w:p>
+          <w:p>
+            <w:pPr>
+              <w:pStyle w:val="Step-By-Step"/>
+            </w:pPr>
+            <w:r>
+              <w:t>To test if LAMMPS</w:t>
+            </w:r>
+            <w:r>
+              <w:t xml:space="preserve"> </w:t>
+            </w:r>
+            <w:proofErr w:type="gramStart"/>
+            <w:r>
+              <w:t>actually works</w:t>
+            </w:r>
+            <w:proofErr w:type="gramEnd"/>
+            <w:r>
+              <w:t xml:space="preserve"> on your computer, you can make an executable instead of a linked library, then just run it via the Windows command prompt. Just remove the </w:t>
+            </w:r>
+            <w:r>
+              <w:rPr>
+                <w:rStyle w:val="CodeChar"/>
+              </w:rPr>
+              <w:t>mode=</w:t>
+            </w:r>
+            <w:proofErr w:type="spellStart"/>
+            <w:r>
+              <w:rPr>
+                <w:rStyle w:val="CodeChar"/>
+              </w:rPr>
+              <w:t>shlib</w:t>
+            </w:r>
+            <w:proofErr w:type="spellEnd"/>
+            <w:r>
+              <w:t xml:space="preserve"> argument in the compilation step to create the executable. Then when moving it to a Windows 10 accessible location, add the </w:t>
+            </w:r>
+            <w:r>
+              <w:rPr>
+                <w:rStyle w:val="CodeChar"/>
+              </w:rPr>
+              <w:t>.exe</w:t>
+            </w:r>
+            <w:r>
+              <w:t xml:space="preserve"> extension to the file.</w:t>
+            </w:r>
+          </w:p>
+        </w:tc>
+      </w:tr>
+    </w:tbl>
+    <w:p>
+      <w:pPr>
+        <w:pStyle w:val="AppendixEntry"/>
+      </w:pPr>
+      <w:r>
+        <w:lastRenderedPageBreak/>
+        <w:t>In-Engine Kinetic Monte Carlo Simulation</w:t>
+      </w:r>
+    </w:p>
+    <w:p>
+      <w:pPr>
+        <w:pStyle w:val="AppendixEntry"/>
+      </w:pPr>
+      <w:r>
+        <w:t>Control Schemes</w:t>
+      </w:r>
+    </w:p>
+    <w:p>
+      <w:pPr>
+        <w:pStyle w:val="AppendixEntry"/>
+      </w:pPr>
+      <w:r>
+        <w:t>Demos</w:t>
+      </w:r>
+      <w:r>
+        <w:t xml:space="preserve"> (Code provided in GitHub Repository)</w:t>
+      </w:r>
+    </w:p>
+    <w:p>
+      <w:pPr>
+        <w:pStyle w:val="AppendixSubEntry"/>
+      </w:pPr>
+      <w:r>
+        <w:t>Static Viewing</w:t>
+      </w:r>
+    </w:p>
+    <w:p>
+      <w:pPr>
+        <w:pStyle w:val="AppendixSubEntry"/>
+      </w:pPr>
+      <w:r>
+        <w:t>V</w:t>
+      </w:r>
+      <w:r>
+        <w:t>irtual Confocal Microscopy</w:t>
+      </w:r>
+      <w:r>
+        <w:t xml:space="preserve"> </w:t>
+      </w:r>
+      <w:proofErr w:type="spellStart"/>
+      <w:r>
+        <w:t>Shader</w:t>
+      </w:r>
+      <w:proofErr w:type="spellEnd"/>
+      <w:r>
+        <w:t xml:space="preserve"> </w:t>
+      </w:r>
+    </w:p>
+    <w:p>
+      <w:pPr>
+        <w:pStyle w:val="AppendixSubEntry"/>
+      </w:pPr>
+      <w:r>
+        <w:t>Real-time in-e</w:t>
+      </w:r>
+      <w:r>
+        <w:t>ngine Simulation</w:t>
+      </w:r>
+    </w:p>
+    <w:p>
+      <w:pPr>
+        <w:pStyle w:val="AppendixSubEntry"/>
+      </w:pPr>
+      <w:r>
+        <w:t>LAMMPS Animation via DUMP files</w:t>
+      </w:r>
+    </w:p>
+    <w:p>
+      <w:pPr>
+        <w:pStyle w:val="AppendixSubEntry"/>
+      </w:pPr>
+      <w:r>
+        <w:t>Real-time LAMMPS Simulation</w:t>
+      </w:r>
+    </w:p>
     <w:sectPr>
-      <w:footerReference w:type="default" r:id="rId13"/>
+      <w:footerReference w:type="default" r:id="rId15"/>
       <w:pgSz w:w="12240" w:h="15840"/>
       <w:pgMar w:top="1440" w:right="1440" w:bottom="1440" w:left="1440" w:header="720" w:footer="720" w:gutter="0"/>
       <w:cols w:space="720"/>
@@ -2295,7 +3026,59 @@
       </w:r>
     </w:p>
   </w:comment>
-  <w:comment w:id="8" w:author="emoen" w:date="2017-06-29T07:29:00Z" w:initials="">
+  <w:comment w:id="8" w:author="Brandon Horton" w:date="2017-07-05T19:41:00Z" w:initials="BH">
+    <w:p>
+      <w:pPr>
+        <w:pStyle w:val="CommentText"/>
+      </w:pPr>
+      <w:r>
+        <w:rPr>
+          <w:rStyle w:val="CommentReference"/>
+        </w:rPr>
+        <w:annotationRef/>
+      </w:r>
+      <w:r>
+        <w:t>Figure Idea:</w:t>
+      </w:r>
+    </w:p>
+    <w:p>
+      <w:pPr>
+        <w:pStyle w:val="CommentText"/>
+        <w:numPr>
+          <w:ilvl w:val="0"/>
+          <w:numId w:val="11"/>
+        </w:numPr>
+      </w:pPr>
+      <w:r>
+        <w:t>Headsets and Controllers</w:t>
+      </w:r>
+    </w:p>
+    <w:p>
+      <w:pPr>
+        <w:pStyle w:val="CommentText"/>
+        <w:numPr>
+          <w:ilvl w:val="0"/>
+          <w:numId w:val="11"/>
+        </w:numPr>
+      </w:pPr>
+      <w:r>
+        <w:t>Unreal/Unity Development Interface (blueprint system)</w:t>
+      </w:r>
+    </w:p>
+    <w:p>
+      <w:pPr>
+        <w:pStyle w:val="CommentText"/>
+        <w:numPr>
+          <w:ilvl w:val="0"/>
+          <w:numId w:val="11"/>
+        </w:numPr>
+      </w:pPr>
+      <w:r>
+        <w:t xml:space="preserve"> Workflow diagram</w:t>
+      </w:r>
+    </w:p>
+  </w:comment>
+  <w:comment w:id="9" w:author="emoen" w:date="2017-06-29T07:29:00Z" w:initials="">
     <w:p>
       <w:pPr>
         <w:pStyle w:val="Normal1"/>
@@ -2335,7 +3118,7 @@
       </w:r>
     </w:p>
   </w:comment>
-  <w:comment w:id="9" w:author="Brandon Horton" w:date="2017-06-29T07:29:00Z" w:initials="">
+  <w:comment w:id="10" w:author="Brandon Horton" w:date="2017-06-29T07:29:00Z" w:initials="">
     <w:p>
       <w:pPr>
         <w:pStyle w:val="Normal1"/>
@@ -2357,7 +3140,7 @@
       </w:r>
     </w:p>
   </w:comment>
-  <w:comment w:id="10" w:author="Brandon Horton" w:date="2017-07-01T16:26:00Z" w:initials="BH">
+  <w:comment w:id="12" w:author="Brandon Horton" w:date="2017-07-01T16:26:00Z" w:initials="BH">
     <w:p>
       <w:pPr>
         <w:pStyle w:val="CommentText"/>
@@ -2373,7 +3156,7 @@
       </w:r>
     </w:p>
   </w:comment>
-  <w:comment w:id="11" w:author="Brandon Horton" w:date="2017-07-01T16:28:00Z" w:initials="BH">
+  <w:comment w:id="13" w:author="Brandon Horton" w:date="2017-07-01T16:28:00Z" w:initials="BH">
     <w:p>
       <w:pPr>
         <w:pStyle w:val="CommentText"/>
@@ -2389,7 +3172,7 @@
       </w:r>
     </w:p>
   </w:comment>
-  <w:comment w:id="12" w:author="Brandon Horton" w:date="2017-07-01T16:29:00Z" w:initials="BH">
+  <w:comment w:id="14" w:author="Brandon Horton" w:date="2017-07-01T16:29:00Z" w:initials="BH">
     <w:p>
       <w:pPr>
         <w:pStyle w:val="CommentText"/>
@@ -2405,7 +3188,7 @@
       </w:r>
     </w:p>
   </w:comment>
-  <w:comment w:id="13" w:author="Brandon Horton" w:date="2017-06-29T17:17:00Z" w:initials="BH">
+  <w:comment w:id="15" w:author="Brandon Horton" w:date="2017-06-29T17:17:00Z" w:initials="BH">
     <w:p>
       <w:pPr>
         <w:pStyle w:val="CommentText"/>
@@ -2428,7 +3211,7 @@
       </w:r>
     </w:p>
   </w:comment>
-  <w:comment w:id="14" w:author="Brandon Horton" w:date="2017-07-01T16:36:00Z" w:initials="BH">
+  <w:comment w:id="16" w:author="Brandon Horton" w:date="2017-07-01T16:36:00Z" w:initials="BH">
     <w:p>
       <w:pPr>
         <w:pStyle w:val="CommentText"/>
@@ -2444,7 +3227,7 @@
       </w:r>
     </w:p>
   </w:comment>
-  <w:comment w:id="15" w:author="Brandon Horton" w:date="2017-07-01T16:42:00Z" w:initials="BH">
+  <w:comment w:id="17" w:author="Brandon Horton" w:date="2017-07-01T16:42:00Z" w:initials="BH">
     <w:p>
       <w:pPr>
         <w:pStyle w:val="CommentText"/>
@@ -2460,7 +3243,79 @@
       </w:r>
     </w:p>
   </w:comment>
-  <w:comment w:id="16" w:author="emoen" w:date="2017-05-07T16:10:00Z" w:initials="">
+  <w:comment w:id="18" w:author="Brandon Horton" w:date="2017-07-05T19:42:00Z" w:initials="BH">
+    <w:p>
+      <w:pPr>
+        <w:pStyle w:val="CommentText"/>
+      </w:pPr>
+      <w:r>
+        <w:rPr>
+          <w:rStyle w:val="CommentReference"/>
+        </w:rPr>
+        <w:annotationRef/>
+      </w:r>
+      <w:r>
+        <w:t>Figure Ideas:</w:t>
+      </w:r>
+    </w:p>
+    <w:p>
+      <w:pPr>
+        <w:pStyle w:val="CommentText"/>
+        <w:numPr>
+          <w:ilvl w:val="0"/>
+          <w:numId w:val="11"/>
+        </w:numPr>
+      </w:pPr>
+      <w:r>
+        <w:t xml:space="preserve">Person using </w:t>
+      </w:r>
+      <w:proofErr w:type="spellStart"/>
+      <w:r>
+        <w:t>LeapMotion</w:t>
+      </w:r>
+      <w:proofErr w:type="spellEnd"/>
+      <w:r>
+        <w:t xml:space="preserve"> to manipulate structure</w:t>
+      </w:r>
+    </w:p>
+    <w:p>
+      <w:pPr>
+        <w:pStyle w:val="CommentText"/>
+        <w:numPr>
+          <w:ilvl w:val="0"/>
+          <w:numId w:val="11"/>
+        </w:numPr>
+      </w:pPr>
+      <w:r>
+        <w:t xml:space="preserve"> VFC Slice</w:t>
+      </w:r>
+    </w:p>
+    <w:p>
+      <w:pPr>
+        <w:pStyle w:val="CommentText"/>
+        <w:numPr>
+          <w:ilvl w:val="0"/>
+          <w:numId w:val="11"/>
+        </w:numPr>
+      </w:pPr>
+      <w:r>
+        <w:t xml:space="preserve"> Person viewing LAMMPS simulation</w:t>
+      </w:r>
+    </w:p>
+    <w:p>
+      <w:pPr>
+        <w:pStyle w:val="CommentText"/>
+        <w:numPr>
+          <w:ilvl w:val="0"/>
+          <w:numId w:val="11"/>
+        </w:numPr>
+      </w:pPr>
+      <w:r>
+        <w:t xml:space="preserve"> Snapshot of 500,000 atoms via performance optimization methods</w:t>
+      </w:r>
+    </w:p>
+  </w:comment>
+  <w:comment w:id="19" w:author="emoen" w:date="2017-05-07T16:10:00Z" w:initials="">
     <w:p>
       <w:pPr>
         <w:pStyle w:val="Normal1"/>
@@ -2482,7 +3337,7 @@
       </w:r>
     </w:p>
   </w:comment>
-  <w:comment w:id="17" w:author="emoen" w:date="2017-05-07T16:46:00Z" w:initials="">
+  <w:comment w:id="20" w:author="emoen" w:date="2017-05-07T16:46:00Z" w:initials="">
     <w:p>
       <w:pPr>
         <w:pStyle w:val="Normal1"/>
@@ -2504,7 +3359,7 @@
       </w:r>
     </w:p>
   </w:comment>
-  <w:comment w:id="18" w:author="emoen" w:date="2017-05-08T10:48:00Z" w:initials="">
+  <w:comment w:id="21" w:author="emoen" w:date="2017-05-08T10:48:00Z" w:initials="">
     <w:p>
       <w:pPr>
         <w:pStyle w:val="Normal1"/>
@@ -2526,7 +3381,7 @@
       </w:r>
     </w:p>
   </w:comment>
-  <w:comment w:id="19" w:author="emoen" w:date="2017-05-22T15:57:00Z" w:initials="">
+  <w:comment w:id="22" w:author="emoen" w:date="2017-05-22T15:57:00Z" w:initials="">
     <w:p>
       <w:pPr>
         <w:pStyle w:val="Normal1"/>
@@ -2548,7 +3403,7 @@
       </w:r>
     </w:p>
   </w:comment>
-  <w:comment w:id="20" w:author="Brandon Horton" w:date="2017-07-01T16:52:00Z" w:initials="BH">
+  <w:comment w:id="23" w:author="Brandon Horton" w:date="2017-07-01T16:52:00Z" w:initials="BH">
     <w:p>
       <w:pPr>
         <w:pStyle w:val="CommentText"/>
@@ -2564,7 +3419,7 @@
       </w:r>
     </w:p>
   </w:comment>
-  <w:comment w:id="21" w:author="emoen" w:date="2017-05-23T16:25:00Z" w:initials="">
+  <w:comment w:id="24" w:author="emoen" w:date="2017-05-23T16:25:00Z" w:initials="">
     <w:p>
       <w:pPr>
         <w:pStyle w:val="Normal1"/>
@@ -2640,7 +3495,7 @@
       </w:r>
     </w:p>
   </w:comment>
-  <w:comment w:id="22" w:author="emoen" w:date="2017-04-27T10:58:00Z" w:initials="">
+  <w:comment w:id="25" w:author="emoen" w:date="2017-04-27T10:58:00Z" w:initials="">
     <w:p>
       <w:pPr>
         <w:pStyle w:val="Normal1"/>
@@ -2720,6 +3575,7 @@
   <w15:commentEx w15:paraId="79E70BCD" w15:done="0"/>
   <w15:commentEx w15:paraId="5934C323" w15:done="0"/>
   <w15:commentEx w15:paraId="582F06EE" w15:done="0"/>
+  <w15:commentEx w15:paraId="2BB24006" w15:done="0"/>
   <w15:commentEx w15:paraId="4BA19E5E" w15:done="0"/>
   <w15:commentEx w15:paraId="124554B7" w15:done="0"/>
   <w15:commentEx w15:paraId="650B931C" w15:done="0"/>
@@ -2728,6 +3584,7 @@
   <w15:commentEx w15:paraId="79BF38C3" w15:done="0"/>
   <w15:commentEx w15:paraId="6206C165" w15:done="0"/>
   <w15:commentEx w15:paraId="38361FD3" w15:done="0"/>
+  <w15:commentEx w15:paraId="72EFE33A" w15:done="0"/>
   <w15:commentEx w15:paraId="7DE18A5C" w15:done="0"/>
   <w15:commentEx w15:paraId="5085F85C" w15:done="0"/>
   <w15:commentEx w15:paraId="3E95D4E3" w15:done="0"/>
@@ -2795,7 +3652,7 @@
         <w:caps/>
         <w:noProof/>
       </w:rPr>
-      <w:t>11</w:t>
+      <w:t>5</w:t>
     </w:r>
     <w:r>
       <w:rPr>
@@ -2836,9 +3693,357 @@
     <w:numStyleLink w:val="UniversityList"/>
   </w:abstractNum>
   <w:abstractNum w:abstractNumId="1" w15:restartNumberingAfterBreak="0">
+    <w:nsid w:val="1F361F3B"/>
+    <w:multiLevelType w:val="hybridMultilevel"/>
+    <w:tmpl w:val="6C3EF63E"/>
+    <w:lvl w:ilvl="0" w:tplc="575A787E">
+      <w:start w:val="1"/>
+      <w:numFmt w:val="bullet"/>
+      <w:pStyle w:val="CodeinAppendix"/>
+      <w:lvlText w:val="$"/>
+      <w:lvlJc w:val="left"/>
+      <w:pPr>
+        <w:ind w:left="1411" w:hanging="360"/>
+      </w:pPr>
+      <w:rPr>
+        <w:rFonts w:ascii="Courier New" w:hAnsi="Courier New" w:hint="default"/>
+      </w:rPr>
+    </w:lvl>
+    <w:lvl w:ilvl="1" w:tplc="04090003" w:tentative="1">
+      <w:start w:val="1"/>
+      <w:numFmt w:val="bullet"/>
+      <w:lvlText w:val="o"/>
+      <w:lvlJc w:val="left"/>
+      <w:pPr>
+        <w:ind w:left="2131" w:hanging="360"/>
+      </w:pPr>
+      <w:rPr>
+        <w:rFonts w:ascii="Courier New" w:hAnsi="Courier New" w:cs="Courier New" w:hint="default"/>
+      </w:rPr>
+    </w:lvl>
+    <w:lvl w:ilvl="2" w:tplc="04090005" w:tentative="1">
+      <w:start w:val="1"/>
+      <w:numFmt w:val="bullet"/>
+      <w:lvlText w:val=""/>
+      <w:lvlJc w:val="left"/>
+      <w:pPr>
+        <w:ind w:left="2851" w:hanging="360"/>
+      </w:pPr>
+      <w:rPr>
+        <w:rFonts w:ascii="Wingdings" w:hAnsi="Wingdings" w:hint="default"/>
+      </w:rPr>
+    </w:lvl>
+    <w:lvl w:ilvl="3" w:tplc="04090001" w:tentative="1">
+      <w:start w:val="1"/>
+      <w:numFmt w:val="bullet"/>
+      <w:lvlText w:val=""/>
+      <w:lvlJc w:val="left"/>
+      <w:pPr>
+        <w:ind w:left="3571" w:hanging="360"/>
+      </w:pPr>
+      <w:rPr>
+        <w:rFonts w:ascii="Symbol" w:hAnsi="Symbol" w:hint="default"/>
+      </w:rPr>
+    </w:lvl>
+    <w:lvl w:ilvl="4" w:tplc="04090003" w:tentative="1">
+      <w:start w:val="1"/>
+      <w:numFmt w:val="bullet"/>
+      <w:lvlText w:val="o"/>
+      <w:lvlJc w:val="left"/>
+      <w:pPr>
+        <w:ind w:left="4291" w:hanging="360"/>
+      </w:pPr>
+      <w:rPr>
+        <w:rFonts w:ascii="Courier New" w:hAnsi="Courier New" w:cs="Courier New" w:hint="default"/>
+      </w:rPr>
+    </w:lvl>
+    <w:lvl w:ilvl="5" w:tplc="04090005" w:tentative="1">
+      <w:start w:val="1"/>
+      <w:numFmt w:val="bullet"/>
+      <w:lvlText w:val=""/>
+      <w:lvlJc w:val="left"/>
+      <w:pPr>
+        <w:ind w:left="5011" w:hanging="360"/>
+      </w:pPr>
+      <w:rPr>
+        <w:rFonts w:ascii="Wingdings" w:hAnsi="Wingdings" w:hint="default"/>
+      </w:rPr>
+    </w:lvl>
+    <w:lvl w:ilvl="6" w:tplc="04090001" w:tentative="1">
+      <w:start w:val="1"/>
+      <w:numFmt w:val="bullet"/>
+      <w:lvlText w:val=""/>
+      <w:lvlJc w:val="left"/>
+      <w:pPr>
+        <w:ind w:left="5731" w:hanging="360"/>
+      </w:pPr>
+      <w:rPr>
+        <w:rFonts w:ascii="Symbol" w:hAnsi="Symbol" w:hint="default"/>
+      </w:rPr>
+    </w:lvl>
+    <w:lvl w:ilvl="7" w:tplc="04090003" w:tentative="1">
+      <w:start w:val="1"/>
+      <w:numFmt w:val="bullet"/>
+      <w:lvlText w:val="o"/>
+      <w:lvlJc w:val="left"/>
+      <w:pPr>
+        <w:ind w:left="6451" w:hanging="360"/>
+      </w:pPr>
+      <w:rPr>
+        <w:rFonts w:ascii="Courier New" w:hAnsi="Courier New" w:cs="Courier New" w:hint="default"/>
+      </w:rPr>
+    </w:lvl>
+    <w:lvl w:ilvl="8" w:tplc="04090005" w:tentative="1">
+      <w:start w:val="1"/>
+      <w:numFmt w:val="bullet"/>
+      <w:lvlText w:val=""/>
+      <w:lvlJc w:val="left"/>
+      <w:pPr>
+        <w:ind w:left="7171" w:hanging="360"/>
+      </w:pPr>
+      <w:rPr>
+        <w:rFonts w:ascii="Wingdings" w:hAnsi="Wingdings" w:hint="default"/>
+      </w:rPr>
+    </w:lvl>
+  </w:abstractNum>
+  <w:abstractNum w:abstractNumId="2" w15:restartNumberingAfterBreak="0">
+    <w:nsid w:val="20C441B3"/>
+    <w:multiLevelType w:val="hybridMultilevel"/>
+    <w:tmpl w:val="C6DA3116"/>
+    <w:lvl w:ilvl="0" w:tplc="828CD772">
+      <w:start w:val="1"/>
+      <w:numFmt w:val="lowerLetter"/>
+      <w:pStyle w:val="Step-By-StepSubStep"/>
+      <w:lvlText w:val="%1."/>
+      <w:lvlJc w:val="left"/>
+      <w:pPr>
+        <w:ind w:left="695" w:hanging="360"/>
+      </w:pPr>
+      <w:rPr>
+        <w:rFonts w:hint="default"/>
+      </w:rPr>
+    </w:lvl>
+    <w:lvl w:ilvl="1" w:tplc="04090019" w:tentative="1">
+      <w:start w:val="1"/>
+      <w:numFmt w:val="lowerLetter"/>
+      <w:lvlText w:val="%2."/>
+      <w:lvlJc w:val="left"/>
+      <w:pPr>
+        <w:ind w:left="1415" w:hanging="360"/>
+      </w:pPr>
+    </w:lvl>
+    <w:lvl w:ilvl="2" w:tplc="0409001B" w:tentative="1">
+      <w:start w:val="1"/>
+      <w:numFmt w:val="lowerRoman"/>
+      <w:lvlText w:val="%3."/>
+      <w:lvlJc w:val="right"/>
+      <w:pPr>
+        <w:ind w:left="2135" w:hanging="180"/>
+      </w:pPr>
+    </w:lvl>
+    <w:lvl w:ilvl="3" w:tplc="0409000F" w:tentative="1">
+      <w:start w:val="1"/>
+      <w:numFmt w:val="decimal"/>
+      <w:lvlText w:val="%4."/>
+      <w:lvlJc w:val="left"/>
+      <w:pPr>
+        <w:ind w:left="2855" w:hanging="360"/>
+      </w:pPr>
+    </w:lvl>
+    <w:lvl w:ilvl="4" w:tplc="04090019" w:tentative="1">
+      <w:start w:val="1"/>
+      <w:numFmt w:val="lowerLetter"/>
+      <w:lvlText w:val="%5."/>
+      <w:lvlJc w:val="left"/>
+      <w:pPr>
+        <w:ind w:left="3575" w:hanging="360"/>
+      </w:pPr>
+    </w:lvl>
+    <w:lvl w:ilvl="5" w:tplc="0409001B" w:tentative="1">
+      <w:start w:val="1"/>
+      <w:numFmt w:val="lowerRoman"/>
+      <w:lvlText w:val="%6."/>
+      <w:lvlJc w:val="right"/>
+      <w:pPr>
+        <w:ind w:left="4295" w:hanging="180"/>
+      </w:pPr>
+    </w:lvl>
+    <w:lvl w:ilvl="6" w:tplc="0409000F" w:tentative="1">
+      <w:start w:val="1"/>
+      <w:numFmt w:val="decimal"/>
+      <w:lvlText w:val="%7."/>
+      <w:lvlJc w:val="left"/>
+      <w:pPr>
+        <w:ind w:left="5015" w:hanging="360"/>
+      </w:pPr>
+    </w:lvl>
+    <w:lvl w:ilvl="7" w:tplc="04090019" w:tentative="1">
+      <w:start w:val="1"/>
+      <w:numFmt w:val="lowerLetter"/>
+      <w:lvlText w:val="%8."/>
+      <w:lvlJc w:val="left"/>
+      <w:pPr>
+        <w:ind w:left="5735" w:hanging="360"/>
+      </w:pPr>
+    </w:lvl>
+    <w:lvl w:ilvl="8" w:tplc="0409001B" w:tentative="1">
+      <w:start w:val="1"/>
+      <w:numFmt w:val="lowerRoman"/>
+      <w:lvlText w:val="%9."/>
+      <w:lvlJc w:val="right"/>
+      <w:pPr>
+        <w:ind w:left="6455" w:hanging="180"/>
+      </w:pPr>
+    </w:lvl>
+  </w:abstractNum>
+  <w:abstractNum w:abstractNumId="3" w15:restartNumberingAfterBreak="0">
+    <w:nsid w:val="2FCE352D"/>
+    <w:multiLevelType w:val="hybridMultilevel"/>
+    <w:tmpl w:val="75EC6750"/>
+    <w:lvl w:ilvl="0" w:tplc="01CC4E8E">
+      <w:start w:val="1"/>
+      <w:numFmt w:val="upperLetter"/>
+      <w:pStyle w:val="AppendixEntry"/>
+      <w:lvlText w:val="%1."/>
+      <w:lvlJc w:val="left"/>
+      <w:pPr>
+        <w:ind w:left="720" w:hanging="360"/>
+      </w:pPr>
+      <w:rPr>
+        <w:rFonts w:ascii="Times New Roman" w:hAnsi="Times New Roman" w:cs="Times New Roman"/>
+        <w:b w:val="0"/>
+        <w:bCs w:val="0"/>
+        <w:i w:val="0"/>
+        <w:iCs w:val="0"/>
+        <w:caps w:val="0"/>
+        <w:smallCaps w:val="0"/>
+        <w:strike w:val="0"/>
+        <w:dstrike w:val="0"/>
+        <w:outline w:val="0"/>
+        <w:shadow w:val="0"/>
+        <w:emboss w:val="0"/>
+        <w:imprint w:val="0"/>
+        <w:noProof w:val="0"/>
+        <w:snapToGrid w:val="0"/>
+        <w:vanish w:val="0"/>
+        <w:color w:val="000000"/>
+        <w:spacing w:val="0"/>
+        <w:w w:val="0"/>
+        <w:kern w:val="0"/>
+        <w:position w:val="0"/>
+        <w:sz w:val="0"/>
+        <w:szCs w:val="0"/>
+        <w:u w:val="none" w:color="000000"/>
+        <w:effect w:val="none"/>
+        <w:bdr w:val="none" w:sz="0" w:space="0" w:color="000000"/>
+        <w:shd w:val="clear" w:color="000000" w:fill="000000"/>
+        <w:vertAlign w:val="baseline"/>
+        <w:em w:val="none"/>
+        <w:lang w:val="x-none" w:eastAsia="x-none" w:bidi="x-none"/>
+        <w:specVanish w:val="0"/>
+        <w14:glow w14:rad="0">
+          <w14:srgbClr w14:val="000000"/>
+        </w14:glow>
+        <w14:shadow w14:blurRad="0" w14:dist="0" w14:dir="0" w14:sx="0" w14:sy="0" w14:kx="0" w14:ky="0" w14:algn="none">
+          <w14:srgbClr w14:val="000000"/>
+        </w14:shadow>
+        <w14:reflection w14:blurRad="0" w14:stA="0" w14:stPos="0" w14:endA="0" w14:endPos="0" w14:dist="0" w14:dir="0" w14:fadeDir="0" w14:sx="0" w14:sy="0" w14:kx="0" w14:ky="0" w14:algn="none"/>
+        <w14:textOutline w14:w="0" w14:cap="rnd" w14:cmpd="sng" w14:algn="ctr">
+          <w14:noFill/>
+          <w14:prstDash w14:val="solid"/>
+          <w14:bevel/>
+        </w14:textOutline>
+        <w14:scene3d>
+          <w14:camera w14:prst="orthographicFront"/>
+          <w14:lightRig w14:rig="threePt" w14:dir="t">
+            <w14:rot w14:lat="0" w14:lon="0" w14:rev="0"/>
+          </w14:lightRig>
+        </w14:scene3d>
+        <w14:props3d w14:extrusionH="0" w14:contourW="0" w14:prstMaterial="none"/>
+        <w14:ligatures w14:val="none"/>
+        <w14:numForm w14:val="default"/>
+        <w14:numSpacing w14:val="default"/>
+        <w14:stylisticSets/>
+        <w14:cntxtAlts w14:val="0"/>
+      </w:rPr>
+    </w:lvl>
+    <w:lvl w:ilvl="1" w:tplc="04090019">
+      <w:start w:val="1"/>
+      <w:numFmt w:val="lowerLetter"/>
+      <w:lvlText w:val="%2."/>
+      <w:lvlJc w:val="left"/>
+      <w:pPr>
+        <w:ind w:left="1440" w:hanging="360"/>
+      </w:pPr>
+    </w:lvl>
+    <w:lvl w:ilvl="2" w:tplc="0409001B" w:tentative="1">
+      <w:start w:val="1"/>
+      <w:numFmt w:val="lowerRoman"/>
+      <w:lvlText w:val="%3."/>
+      <w:lvlJc w:val="right"/>
+      <w:pPr>
+        <w:ind w:left="2160" w:hanging="180"/>
+      </w:pPr>
+    </w:lvl>
+    <w:lvl w:ilvl="3" w:tplc="0409000F" w:tentative="1">
+      <w:start w:val="1"/>
+      <w:numFmt w:val="decimal"/>
+      <w:lvlText w:val="%4."/>
+      <w:lvlJc w:val="left"/>
+      <w:pPr>
+        <w:ind w:left="2880" w:hanging="360"/>
+      </w:pPr>
+    </w:lvl>
+    <w:lvl w:ilvl="4" w:tplc="04090019" w:tentative="1">
+      <w:start w:val="1"/>
+      <w:numFmt w:val="lowerLetter"/>
+      <w:lvlText w:val="%5."/>
+      <w:lvlJc w:val="left"/>
+      <w:pPr>
+        <w:ind w:left="3600" w:hanging="360"/>
+      </w:pPr>
+    </w:lvl>
+    <w:lvl w:ilvl="5" w:tplc="0409001B" w:tentative="1">
+      <w:start w:val="1"/>
+      <w:numFmt w:val="lowerRoman"/>
+      <w:lvlText w:val="%6."/>
+      <w:lvlJc w:val="right"/>
+      <w:pPr>
+        <w:ind w:left="4320" w:hanging="180"/>
+      </w:pPr>
+    </w:lvl>
+    <w:lvl w:ilvl="6" w:tplc="0409000F" w:tentative="1">
+      <w:start w:val="1"/>
+      <w:numFmt w:val="decimal"/>
+      <w:lvlText w:val="%7."/>
+      <w:lvlJc w:val="left"/>
+      <w:pPr>
+        <w:ind w:left="5040" w:hanging="360"/>
+      </w:pPr>
+    </w:lvl>
+    <w:lvl w:ilvl="7" w:tplc="04090019" w:tentative="1">
+      <w:start w:val="1"/>
+      <w:numFmt w:val="lowerLetter"/>
+      <w:lvlText w:val="%8."/>
+      <w:lvlJc w:val="left"/>
+      <w:pPr>
+        <w:ind w:left="5760" w:hanging="360"/>
+      </w:pPr>
+    </w:lvl>
+    <w:lvl w:ilvl="8" w:tplc="0409001B" w:tentative="1">
+      <w:start w:val="1"/>
+      <w:numFmt w:val="lowerRoman"/>
+      <w:lvlText w:val="%9."/>
+      <w:lvlJc w:val="right"/>
+      <w:pPr>
+        <w:ind w:left="6480" w:hanging="180"/>
+      </w:pPr>
+    </w:lvl>
+  </w:abstractNum>
+  <w:abstractNum w:abstractNumId="4" w15:restartNumberingAfterBreak="0">
     <w:nsid w:val="334F15C6"/>
     <w:multiLevelType w:val="multilevel"/>
-    <w:tmpl w:val="7DB86E1A"/>
+    <w:tmpl w:val="0988FA26"/>
     <w:lvl w:ilvl="0">
       <w:start w:val="1"/>
       <w:numFmt w:val="decimal"/>
@@ -2861,6 +4066,9 @@
       <w:pPr>
         <w:ind w:left="576" w:hanging="576"/>
       </w:pPr>
+      <w:rPr>
+        <w:b/>
+      </w:rPr>
     </w:lvl>
     <w:lvl w:ilvl="2">
       <w:start w:val="1"/>
@@ -2933,7 +4141,207 @@
       </w:pPr>
     </w:lvl>
   </w:abstractNum>
-  <w:abstractNum w:abstractNumId="2" w15:restartNumberingAfterBreak="0">
+  <w:abstractNum w:abstractNumId="5" w15:restartNumberingAfterBreak="0">
+    <w:nsid w:val="37D06AE1"/>
+    <w:multiLevelType w:val="hybridMultilevel"/>
+    <w:tmpl w:val="AAE22A62"/>
+    <w:lvl w:ilvl="0" w:tplc="55A4F5D8">
+      <w:start w:val="1"/>
+      <w:numFmt w:val="decimal"/>
+      <w:pStyle w:val="Step-By-Step"/>
+      <w:lvlText w:val="%1)"/>
+      <w:lvlJc w:val="left"/>
+      <w:pPr>
+        <w:ind w:left="720" w:hanging="360"/>
+      </w:pPr>
+    </w:lvl>
+    <w:lvl w:ilvl="1" w:tplc="04090019" w:tentative="1">
+      <w:start w:val="1"/>
+      <w:numFmt w:val="lowerLetter"/>
+      <w:lvlText w:val="%2."/>
+      <w:lvlJc w:val="left"/>
+      <w:pPr>
+        <w:ind w:left="1440" w:hanging="360"/>
+      </w:pPr>
+    </w:lvl>
+    <w:lvl w:ilvl="2" w:tplc="0409001B" w:tentative="1">
+      <w:start w:val="1"/>
+      <w:numFmt w:val="lowerRoman"/>
+      <w:lvlText w:val="%3."/>
+      <w:lvlJc w:val="right"/>
+      <w:pPr>
+        <w:ind w:left="2160" w:hanging="180"/>
+      </w:pPr>
+    </w:lvl>
+    <w:lvl w:ilvl="3" w:tplc="0409000F" w:tentative="1">
+      <w:start w:val="1"/>
+      <w:numFmt w:val="decimal"/>
+      <w:lvlText w:val="%4."/>
+      <w:lvlJc w:val="left"/>
+      <w:pPr>
+        <w:ind w:left="2880" w:hanging="360"/>
+      </w:pPr>
+    </w:lvl>
+    <w:lvl w:ilvl="4" w:tplc="04090019" w:tentative="1">
+      <w:start w:val="1"/>
+      <w:numFmt w:val="lowerLetter"/>
+      <w:lvlText w:val="%5."/>
+      <w:lvlJc w:val="left"/>
+      <w:pPr>
+        <w:ind w:left="3600" w:hanging="360"/>
+      </w:pPr>
+    </w:lvl>
+    <w:lvl w:ilvl="5" w:tplc="0409001B" w:tentative="1">
+      <w:start w:val="1"/>
+      <w:numFmt w:val="lowerRoman"/>
+      <w:lvlText w:val="%6."/>
+      <w:lvlJc w:val="right"/>
+      <w:pPr>
+        <w:ind w:left="4320" w:hanging="180"/>
+      </w:pPr>
+    </w:lvl>
+    <w:lvl w:ilvl="6" w:tplc="0409000F" w:tentative="1">
+      <w:start w:val="1"/>
+      <w:numFmt w:val="decimal"/>
+      <w:lvlText w:val="%7."/>
+      <w:lvlJc w:val="left"/>
+      <w:pPr>
+        <w:ind w:left="5040" w:hanging="360"/>
+      </w:pPr>
+    </w:lvl>
+    <w:lvl w:ilvl="7" w:tplc="04090019" w:tentative="1">
+      <w:start w:val="1"/>
+      <w:numFmt w:val="lowerLetter"/>
+      <w:lvlText w:val="%8."/>
+      <w:lvlJc w:val="left"/>
+      <w:pPr>
+        <w:ind w:left="5760" w:hanging="360"/>
+      </w:pPr>
+    </w:lvl>
+    <w:lvl w:ilvl="8" w:tplc="0409001B" w:tentative="1">
+      <w:start w:val="1"/>
+      <w:numFmt w:val="lowerRoman"/>
+      <w:lvlText w:val="%9."/>
+      <w:lvlJc w:val="right"/>
+      <w:pPr>
+        <w:ind w:left="6480" w:hanging="180"/>
+      </w:pPr>
+    </w:lvl>
+  </w:abstractNum>
+  <w:abstractNum w:abstractNumId="6" w15:restartNumberingAfterBreak="0">
+    <w:nsid w:val="3BF60DED"/>
+    <w:multiLevelType w:val="multilevel"/>
+    <w:tmpl w:val="CF4AD0D2"/>
+    <w:lvl w:ilvl="0">
+      <w:start w:val="1"/>
+      <w:numFmt w:val="decimal"/>
+      <w:lvlText w:val="%1)"/>
+      <w:lvlJc w:val="left"/>
+      <w:pPr>
+        <w:ind w:left="720" w:firstLine="360"/>
+      </w:pPr>
+      <w:rPr>
+        <w:u w:val="none"/>
+      </w:rPr>
+    </w:lvl>
+    <w:lvl w:ilvl="1">
+      <w:start w:val="1"/>
+      <w:numFmt w:val="lowerLetter"/>
+      <w:lvlText w:val="%2)"/>
+      <w:lvlJc w:val="left"/>
+      <w:pPr>
+        <w:ind w:left="1440" w:firstLine="1080"/>
+      </w:pPr>
+      <w:rPr>
+        <w:u w:val="none"/>
+      </w:rPr>
+    </w:lvl>
+    <w:lvl w:ilvl="2">
+      <w:start w:val="1"/>
+      <w:numFmt w:val="lowerRoman"/>
+      <w:lvlText w:val="%3)"/>
+      <w:lvlJc w:val="right"/>
+      <w:pPr>
+        <w:ind w:left="2160" w:firstLine="1800"/>
+      </w:pPr>
+      <w:rPr>
+        <w:u w:val="none"/>
+      </w:rPr>
+    </w:lvl>
+    <w:lvl w:ilvl="3">
+      <w:start w:val="1"/>
+      <w:numFmt w:val="decimal"/>
+      <w:lvlText w:val="(%4)"/>
+      <w:lvlJc w:val="left"/>
+      <w:pPr>
+        <w:ind w:left="2880" w:firstLine="2520"/>
+      </w:pPr>
+      <w:rPr>
+        <w:u w:val="none"/>
+      </w:rPr>
+    </w:lvl>
+    <w:lvl w:ilvl="4">
+      <w:start w:val="1"/>
+      <w:numFmt w:val="lowerLetter"/>
+      <w:lvlText w:val="(%5)"/>
+      <w:lvlJc w:val="left"/>
+      <w:pPr>
+        <w:ind w:left="3600" w:firstLine="3240"/>
+      </w:pPr>
+      <w:rPr>
+        <w:u w:val="none"/>
+      </w:rPr>
+    </w:lvl>
+    <w:lvl w:ilvl="5">
+      <w:start w:val="1"/>
+      <w:numFmt w:val="lowerRoman"/>
+      <w:lvlText w:val="(%6)"/>
+      <w:lvlJc w:val="right"/>
+      <w:pPr>
+        <w:ind w:left="4320" w:firstLine="3960"/>
+      </w:pPr>
+      <w:rPr>
+        <w:u w:val="none"/>
+      </w:rPr>
+    </w:lvl>
+    <w:lvl w:ilvl="6">
+      <w:start w:val="1"/>
+      <w:numFmt w:val="decimal"/>
+      <w:lvlText w:val="%7."/>
+      <w:lvlJc w:val="left"/>
+      <w:pPr>
+        <w:ind w:left="5040" w:firstLine="4680"/>
+      </w:pPr>
+      <w:rPr>
+        <w:u w:val="none"/>
+      </w:rPr>
+    </w:lvl>
+    <w:lvl w:ilvl="7">
+      <w:start w:val="1"/>
+      <w:numFmt w:val="lowerLetter"/>
+      <w:lvlText w:val="%8."/>
+      <w:lvlJc w:val="left"/>
+      <w:pPr>
+        <w:ind w:left="5760" w:firstLine="5400"/>
+      </w:pPr>
+      <w:rPr>
+        <w:u w:val="none"/>
+      </w:rPr>
+    </w:lvl>
+    <w:lvl w:ilvl="8">
+      <w:start w:val="1"/>
+      <w:numFmt w:val="lowerRoman"/>
+      <w:lvlText w:val="%9."/>
+      <w:lvlJc w:val="right"/>
+      <w:pPr>
+        <w:ind w:left="6480" w:firstLine="6120"/>
+      </w:pPr>
+      <w:rPr>
+        <w:u w:val="none"/>
+      </w:rPr>
+    </w:lvl>
+  </w:abstractNum>
+  <w:abstractNum w:abstractNumId="7" w15:restartNumberingAfterBreak="0">
     <w:nsid w:val="3ED374A4"/>
     <w:multiLevelType w:val="hybridMultilevel"/>
     <w:tmpl w:val="5EB60258"/>
@@ -3023,7 +4431,94 @@
       </w:pPr>
     </w:lvl>
   </w:abstractNum>
-  <w:abstractNum w:abstractNumId="3" w15:restartNumberingAfterBreak="0">
+  <w:abstractNum w:abstractNumId="8" w15:restartNumberingAfterBreak="0">
+    <w:nsid w:val="4F6813E8"/>
+    <w:multiLevelType w:val="hybridMultilevel"/>
+    <w:tmpl w:val="331E8906"/>
+    <w:lvl w:ilvl="0" w:tplc="1BEEE5B2">
+      <w:start w:val="1"/>
+      <w:numFmt w:val="lowerRoman"/>
+      <w:pStyle w:val="AppendixSubEntry"/>
+      <w:lvlText w:val="%1."/>
+      <w:lvlJc w:val="right"/>
+      <w:pPr>
+        <w:ind w:left="720" w:hanging="360"/>
+      </w:pPr>
+    </w:lvl>
+    <w:lvl w:ilvl="1" w:tplc="04090019" w:tentative="1">
+      <w:start w:val="1"/>
+      <w:numFmt w:val="lowerLetter"/>
+      <w:lvlText w:val="%2."/>
+      <w:lvlJc w:val="left"/>
+      <w:pPr>
+        <w:ind w:left="1440" w:hanging="360"/>
+      </w:pPr>
+    </w:lvl>
+    <w:lvl w:ilvl="2" w:tplc="0409001B" w:tentative="1">
+      <w:start w:val="1"/>
+      <w:numFmt w:val="lowerRoman"/>
+      <w:lvlText w:val="%3."/>
+      <w:lvlJc w:val="right"/>
+      <w:pPr>
+        <w:ind w:left="2160" w:hanging="180"/>
+      </w:pPr>
+    </w:lvl>
+    <w:lvl w:ilvl="3" w:tplc="0409000F" w:tentative="1">
+      <w:start w:val="1"/>
+      <w:numFmt w:val="decimal"/>
+      <w:lvlText w:val="%4."/>
+      <w:lvlJc w:val="left"/>
+      <w:pPr>
+        <w:ind w:left="2880" w:hanging="360"/>
+      </w:pPr>
+    </w:lvl>
+    <w:lvl w:ilvl="4" w:tplc="04090019" w:tentative="1">
+      <w:start w:val="1"/>
+      <w:numFmt w:val="lowerLetter"/>
+      <w:lvlText w:val="%5."/>
+      <w:lvlJc w:val="left"/>
+      <w:pPr>
+        <w:ind w:left="3600" w:hanging="360"/>
+      </w:pPr>
+    </w:lvl>
+    <w:lvl w:ilvl="5" w:tplc="0409001B" w:tentative="1">
+      <w:start w:val="1"/>
+      <w:numFmt w:val="lowerRoman"/>
+      <w:lvlText w:val="%6."/>
+      <w:lvlJc w:val="right"/>
+      <w:pPr>
+        <w:ind w:left="4320" w:hanging="180"/>
+      </w:pPr>
+    </w:lvl>
+    <w:lvl w:ilvl="6" w:tplc="0409000F" w:tentative="1">
+      <w:start w:val="1"/>
+      <w:numFmt w:val="decimal"/>
+      <w:lvlText w:val="%7."/>
+      <w:lvlJc w:val="left"/>
+      <w:pPr>
+        <w:ind w:left="5040" w:hanging="360"/>
+      </w:pPr>
+    </w:lvl>
+    <w:lvl w:ilvl="7" w:tplc="04090019" w:tentative="1">
+      <w:start w:val="1"/>
+      <w:numFmt w:val="lowerLetter"/>
+      <w:lvlText w:val="%8."/>
+      <w:lvlJc w:val="left"/>
+      <w:pPr>
+        <w:ind w:left="5760" w:hanging="360"/>
+      </w:pPr>
+    </w:lvl>
+    <w:lvl w:ilvl="8" w:tplc="0409001B" w:tentative="1">
+      <w:start w:val="1"/>
+      <w:numFmt w:val="lowerRoman"/>
+      <w:lvlText w:val="%9."/>
+      <w:lvlJc w:val="right"/>
+      <w:pPr>
+        <w:ind w:left="6480" w:hanging="180"/>
+      </w:pPr>
+    </w:lvl>
+  </w:abstractNum>
+  <w:abstractNum w:abstractNumId="9" w15:restartNumberingAfterBreak="0">
     <w:nsid w:val="6FBF33A9"/>
     <w:multiLevelType w:val="multilevel"/>
     <w:tmpl w:val="9D38070A"/>
@@ -3113,17 +4608,150 @@
       </w:pPr>
     </w:lvl>
   </w:abstractNum>
+  <w:abstractNum w:abstractNumId="10" w15:restartNumberingAfterBreak="0">
+    <w:nsid w:val="751046B1"/>
+    <w:multiLevelType w:val="hybridMultilevel"/>
+    <w:tmpl w:val="EE189AC6"/>
+    <w:lvl w:ilvl="0" w:tplc="AA66AB6C">
+      <w:numFmt w:val="bullet"/>
+      <w:lvlText w:val="-"/>
+      <w:lvlJc w:val="left"/>
+      <w:pPr>
+        <w:ind w:left="720" w:hanging="360"/>
+      </w:pPr>
+      <w:rPr>
+        <w:rFonts w:ascii="Times" w:eastAsia="Times" w:hAnsi="Times" w:cs="Times" w:hint="default"/>
+      </w:rPr>
+    </w:lvl>
+    <w:lvl w:ilvl="1" w:tplc="04090003" w:tentative="1">
+      <w:start w:val="1"/>
+      <w:numFmt w:val="bullet"/>
+      <w:lvlText w:val="o"/>
+      <w:lvlJc w:val="left"/>
+      <w:pPr>
+        <w:ind w:left="1440" w:hanging="360"/>
+      </w:pPr>
+      <w:rPr>
+        <w:rFonts w:ascii="Courier New" w:hAnsi="Courier New" w:cs="Courier New" w:hint="default"/>
+      </w:rPr>
+    </w:lvl>
+    <w:lvl w:ilvl="2" w:tplc="04090005" w:tentative="1">
+      <w:start w:val="1"/>
+      <w:numFmt w:val="bullet"/>
+      <w:lvlText w:val=""/>
+      <w:lvlJc w:val="left"/>
+      <w:pPr>
+        <w:ind w:left="2160" w:hanging="360"/>
+      </w:pPr>
+      <w:rPr>
+        <w:rFonts w:ascii="Wingdings" w:hAnsi="Wingdings" w:hint="default"/>
+      </w:rPr>
+    </w:lvl>
+    <w:lvl w:ilvl="3" w:tplc="04090001" w:tentative="1">
+      <w:start w:val="1"/>
+      <w:numFmt w:val="bullet"/>
+      <w:lvlText w:val=""/>
+      <w:lvlJc w:val="left"/>
+      <w:pPr>
+        <w:ind w:left="2880" w:hanging="360"/>
+      </w:pPr>
+      <w:rPr>
+        <w:rFonts w:ascii="Symbol" w:hAnsi="Symbol" w:hint="default"/>
+      </w:rPr>
+    </w:lvl>
+    <w:lvl w:ilvl="4" w:tplc="04090003" w:tentative="1">
+      <w:start w:val="1"/>
+      <w:numFmt w:val="bullet"/>
+      <w:lvlText w:val="o"/>
+      <w:lvlJc w:val="left"/>
+      <w:pPr>
+        <w:ind w:left="3600" w:hanging="360"/>
+      </w:pPr>
+      <w:rPr>
+        <w:rFonts w:ascii="Courier New" w:hAnsi="Courier New" w:cs="Courier New" w:hint="default"/>
+      </w:rPr>
+    </w:lvl>
+    <w:lvl w:ilvl="5" w:tplc="04090005" w:tentative="1">
+      <w:start w:val="1"/>
+      <w:numFmt w:val="bullet"/>
+      <w:lvlText w:val=""/>
+      <w:lvlJc w:val="left"/>
+      <w:pPr>
+        <w:ind w:left="4320" w:hanging="360"/>
+      </w:pPr>
+      <w:rPr>
+        <w:rFonts w:ascii="Wingdings" w:hAnsi="Wingdings" w:hint="default"/>
+      </w:rPr>
+    </w:lvl>
+    <w:lvl w:ilvl="6" w:tplc="04090001" w:tentative="1">
+      <w:start w:val="1"/>
+      <w:numFmt w:val="bullet"/>
+      <w:lvlText w:val=""/>
+      <w:lvlJc w:val="left"/>
+      <w:pPr>
+        <w:ind w:left="5040" w:hanging="360"/>
+      </w:pPr>
+      <w:rPr>
+        <w:rFonts w:ascii="Symbol" w:hAnsi="Symbol" w:hint="default"/>
+      </w:rPr>
+    </w:lvl>
+    <w:lvl w:ilvl="7" w:tplc="04090003" w:tentative="1">
+      <w:start w:val="1"/>
+      <w:numFmt w:val="bullet"/>
+      <w:lvlText w:val="o"/>
+      <w:lvlJc w:val="left"/>
+      <w:pPr>
+        <w:ind w:left="5760" w:hanging="360"/>
+      </w:pPr>
+      <w:rPr>
+        <w:rFonts w:ascii="Courier New" w:hAnsi="Courier New" w:cs="Courier New" w:hint="default"/>
+      </w:rPr>
+    </w:lvl>
+    <w:lvl w:ilvl="8" w:tplc="04090005" w:tentative="1">
+      <w:start w:val="1"/>
+      <w:numFmt w:val="bullet"/>
+      <w:lvlText w:val=""/>
+      <w:lvlJc w:val="left"/>
+      <w:pPr>
+        <w:ind w:left="6480" w:hanging="360"/>
+      </w:pPr>
+      <w:rPr>
+        <w:rFonts w:ascii="Wingdings" w:hAnsi="Wingdings" w:hint="default"/>
+      </w:rPr>
+    </w:lvl>
+  </w:abstractNum>
   <w:num w:numId="1">
-    <w:abstractNumId w:val="1"/>
+    <w:abstractNumId w:val="4"/>
   </w:num>
   <w:num w:numId="2">
-    <w:abstractNumId w:val="2"/>
+    <w:abstractNumId w:val="7"/>
   </w:num>
   <w:num w:numId="3">
-    <w:abstractNumId w:val="3"/>
+    <w:abstractNumId w:val="9"/>
   </w:num>
   <w:num w:numId="4">
     <w:abstractNumId w:val="0"/>
+  </w:num>
+  <w:num w:numId="5">
+    <w:abstractNumId w:val="3"/>
+  </w:num>
+  <w:num w:numId="6">
+    <w:abstractNumId w:val="8"/>
+  </w:num>
+  <w:num w:numId="7">
+    <w:abstractNumId w:val="5"/>
+  </w:num>
+  <w:num w:numId="8">
+    <w:abstractNumId w:val="6"/>
+  </w:num>
+  <w:num w:numId="9">
+    <w:abstractNumId w:val="2"/>
+  </w:num>
+  <w:num w:numId="10">
+    <w:abstractNumId w:val="1"/>
+  </w:num>
+  <w:num w:numId="11">
+    <w:abstractNumId w:val="10"/>
   </w:num>
 </w:numbering>
 </file>
@@ -3812,9 +5440,10 @@
     <w:link w:val="TitleChar"/>
     <w:uiPriority w:val="10"/>
     <w:qFormat/>
-    <w:rsid w:val="004830F4"/>
+    <w:rsid w:val="00F42E3B"/>
     <w:pPr>
       <w:spacing w:after="240" w:line="240" w:lineRule="auto"/>
+      <w:ind w:firstLine="0"/>
     </w:pPr>
     <w:rPr>
       <w:rFonts w:eastAsiaTheme="majorEastAsia"/>
@@ -3830,7 +5459,7 @@
     <w:basedOn w:val="DefaultParagraphFont"/>
     <w:link w:val="Title"/>
     <w:uiPriority w:val="10"/>
-    <w:rsid w:val="004830F4"/>
+    <w:rsid w:val="00F42E3B"/>
     <w:rPr>
       <w:rFonts w:ascii="Times" w:eastAsiaTheme="majorEastAsia" w:hAnsi="Times" w:cs="Times"/>
       <w:b/>
@@ -3962,22 +5591,26 @@
       <w:szCs w:val="21"/>
     </w:rPr>
   </w:style>
-  <w:style w:type="paragraph" w:customStyle="1" w:styleId="Heading1-NoNumber">
-    <w:name w:val="Heading1-NoNumber"/>
+  <w:style w:type="paragraph" w:customStyle="1" w:styleId="Heading1-NoNum">
+    <w:name w:val="Heading 1-NoNum"/>
     <w:basedOn w:val="Heading1"/>
     <w:qFormat/>
-    <w:rsid w:val="00850790"/>
+    <w:rsid w:val="00F42E3B"/>
     <w:pPr>
       <w:numPr>
         <w:numId w:val="0"/>
       </w:numPr>
+      <w:spacing w:before="160"/>
     </w:pPr>
   </w:style>
   <w:style w:type="paragraph" w:customStyle="1" w:styleId="Authors">
     <w:name w:val="Authors"/>
     <w:basedOn w:val="Normal"/>
     <w:qFormat/>
-    <w:rsid w:val="00BD51C7"/>
+    <w:rsid w:val="00F42E3B"/>
+    <w:pPr>
+      <w:ind w:left="360" w:firstLine="0"/>
+    </w:pPr>
   </w:style>
   <w:style w:type="table" w:styleId="TableGrid">
     <w:name w:val="Table Grid"/>
@@ -4134,10 +5767,9 @@
   <w:style w:type="paragraph" w:customStyle="1" w:styleId="AbstractBody">
     <w:name w:val="AbstractBody"/>
     <w:qFormat/>
-    <w:rsid w:val="006A59C5"/>
+    <w:rsid w:val="003566E4"/>
     <w:rPr>
       <w:rFonts w:ascii="Times" w:hAnsi="Times" w:cs="Times"/>
-      <w:sz w:val="24"/>
     </w:rPr>
   </w:style>
   <w:style w:type="paragraph" w:styleId="CommentText">
@@ -4209,6 +5841,19 @@
       <w:rFonts w:ascii="Courier New" w:hAnsi="Courier New" w:cs="Courier New"/>
     </w:rPr>
   </w:style>
+  <w:style w:type="paragraph" w:customStyle="1" w:styleId="AppendixEntry">
+    <w:name w:val="AppendixEntry"/>
+    <w:basedOn w:val="Heading2"/>
+    <w:qFormat/>
+    <w:rsid w:val="00AD05E7"/>
+    <w:pPr>
+      <w:numPr>
+        <w:ilvl w:val="0"/>
+        <w:numId w:val="5"/>
+      </w:numPr>
+      <w:ind w:left="540"/>
+    </w:pPr>
+  </w:style>
   <w:style w:type="character" w:customStyle="1" w:styleId="CodeChar">
     <w:name w:val="Code Char"/>
     <w:basedOn w:val="DefaultParagraphFont"/>
@@ -4217,6 +5862,181 @@
     <w:rPr>
       <w:rFonts w:ascii="Courier New" w:hAnsi="Courier New" w:cs="Courier New"/>
       <w:sz w:val="24"/>
+    </w:rPr>
+  </w:style>
+  <w:style w:type="paragraph" w:customStyle="1" w:styleId="AppendixSubEntry">
+    <w:name w:val="AppendixSubEntry"/>
+    <w:basedOn w:val="Heading3"/>
+    <w:qFormat/>
+    <w:rsid w:val="003448D5"/>
+    <w:pPr>
+      <w:numPr>
+        <w:ilvl w:val="0"/>
+        <w:numId w:val="6"/>
+      </w:numPr>
+      <w:tabs>
+        <w:tab w:val="left" w:pos="720"/>
+      </w:tabs>
+      <w:ind w:left="990"/>
+    </w:pPr>
+    <w:rPr>
+      <w:rFonts w:ascii="Times" w:hAnsi="Times"/>
+      <w:i/>
+      <w:color w:val="auto"/>
+    </w:rPr>
+  </w:style>
+  <w:style w:type="paragraph" w:customStyle="1" w:styleId="Step-By-Step">
+    <w:name w:val="Step-By-Step"/>
+    <w:link w:val="Step-By-StepChar"/>
+    <w:qFormat/>
+    <w:rsid w:val="00006179"/>
+    <w:pPr>
+      <w:numPr>
+        <w:numId w:val="7"/>
+      </w:numPr>
+      <w:spacing w:after="0" w:line="240" w:lineRule="auto"/>
+      <w:ind w:left="335"/>
+    </w:pPr>
+    <w:rPr>
+      <w:rFonts w:ascii="Times" w:eastAsiaTheme="majorEastAsia" w:hAnsi="Times" w:cs="Times"/>
+      <w:sz w:val="24"/>
+      <w:szCs w:val="24"/>
+    </w:rPr>
+  </w:style>
+  <w:style w:type="paragraph" w:customStyle="1" w:styleId="Step-By-StepSubStep">
+    <w:name w:val="Step-By-Step SubStep"/>
+    <w:basedOn w:val="Step-By-Step"/>
+    <w:link w:val="Step-By-StepSubStepChar"/>
+    <w:qFormat/>
+    <w:rsid w:val="00D22F28"/>
+    <w:pPr>
+      <w:numPr>
+        <w:numId w:val="9"/>
+      </w:numPr>
+    </w:pPr>
+  </w:style>
+  <w:style w:type="paragraph" w:customStyle="1" w:styleId="CodeinAppendix">
+    <w:name w:val="Code in Appendix"/>
+    <w:basedOn w:val="Code"/>
+    <w:qFormat/>
+    <w:rsid w:val="00B341A5"/>
+    <w:pPr>
+      <w:numPr>
+        <w:numId w:val="10"/>
+      </w:numPr>
+      <w:ind w:left="700"/>
+    </w:pPr>
+  </w:style>
+  <w:style w:type="character" w:customStyle="1" w:styleId="Step-By-StepChar">
+    <w:name w:val="Step-By-Step Char"/>
+    <w:basedOn w:val="DefaultParagraphFont"/>
+    <w:link w:val="Step-By-Step"/>
+    <w:rsid w:val="00D22F28"/>
+    <w:rPr>
+      <w:rFonts w:ascii="Times" w:eastAsiaTheme="majorEastAsia" w:hAnsi="Times" w:cs="Times"/>
+      <w:sz w:val="24"/>
+      <w:szCs w:val="24"/>
+    </w:rPr>
+  </w:style>
+  <w:style w:type="character" w:customStyle="1" w:styleId="Step-By-StepSubStepChar">
+    <w:name w:val="Step-By-Step SubStep Char"/>
+    <w:basedOn w:val="Step-By-StepChar"/>
+    <w:link w:val="Step-By-StepSubStep"/>
+    <w:rsid w:val="00D22F28"/>
+    <w:rPr>
+      <w:rFonts w:ascii="Times" w:eastAsiaTheme="majorEastAsia" w:hAnsi="Times" w:cs="Times"/>
+      <w:sz w:val="24"/>
+      <w:szCs w:val="24"/>
+    </w:rPr>
+  </w:style>
+  <w:style w:type="character" w:styleId="Hyperlink">
+    <w:name w:val="Hyperlink"/>
+    <w:basedOn w:val="DefaultParagraphFont"/>
+    <w:uiPriority w:val="99"/>
+    <w:unhideWhenUsed/>
+    <w:rsid w:val="002824CD"/>
+    <w:rPr>
+      <w:color w:val="0563C1" w:themeColor="hyperlink"/>
+      <w:u w:val="single"/>
+    </w:rPr>
+  </w:style>
+  <w:style w:type="paragraph" w:styleId="ListParagraph">
+    <w:name w:val="List Paragraph"/>
+    <w:basedOn w:val="Normal"/>
+    <w:uiPriority w:val="34"/>
+    <w:qFormat/>
+    <w:rsid w:val="002824CD"/>
+    <w:pPr>
+      <w:ind w:left="720"/>
+      <w:contextualSpacing/>
+    </w:pPr>
+  </w:style>
+  <w:style w:type="paragraph" w:styleId="CommentSubject">
+    <w:name w:val="annotation subject"/>
+    <w:basedOn w:val="CommentText"/>
+    <w:next w:val="CommentText"/>
+    <w:link w:val="CommentSubjectChar"/>
+    <w:uiPriority w:val="99"/>
+    <w:semiHidden/>
+    <w:unhideWhenUsed/>
+    <w:rsid w:val="00D56695"/>
+    <w:pPr>
+      <w:widowControl/>
+      <w:pBdr>
+        <w:top w:val="none" w:sz="0" w:space="0" w:color="auto"/>
+        <w:left w:val="none" w:sz="0" w:space="0" w:color="auto"/>
+        <w:bottom w:val="none" w:sz="0" w:space="0" w:color="auto"/>
+        <w:right w:val="none" w:sz="0" w:space="0" w:color="auto"/>
+        <w:between w:val="none" w:sz="0" w:space="0" w:color="auto"/>
+      </w:pBdr>
+      <w:spacing w:after="0"/>
+      <w:ind w:firstLine="360"/>
+      <w:jc w:val="left"/>
+    </w:pPr>
+    <w:rPr>
+      <w:rFonts w:eastAsiaTheme="minorEastAsia"/>
+      <w:b/>
+      <w:bCs/>
+      <w:color w:val="auto"/>
+      <w:sz w:val="20"/>
+      <w:szCs w:val="20"/>
+      <w:lang w:eastAsia="ja-JP"/>
+    </w:rPr>
+  </w:style>
+  <w:style w:type="character" w:customStyle="1" w:styleId="CommentSubjectChar">
+    <w:name w:val="Comment Subject Char"/>
+    <w:basedOn w:val="CommentTextChar"/>
+    <w:link w:val="CommentSubject"/>
+    <w:uiPriority w:val="99"/>
+    <w:semiHidden/>
+    <w:rsid w:val="00D56695"/>
+    <w:rPr>
+      <w:rFonts w:ascii="Times" w:eastAsia="Times" w:hAnsi="Times" w:cs="Times"/>
+      <w:b/>
+      <w:bCs/>
+      <w:color w:val="000000"/>
+      <w:sz w:val="20"/>
+      <w:szCs w:val="20"/>
+      <w:lang w:eastAsia="en-US"/>
+    </w:rPr>
+  </w:style>
+  <w:style w:type="paragraph" w:styleId="Caption">
+    <w:name w:val="caption"/>
+    <w:basedOn w:val="Normal"/>
+    <w:next w:val="Normal"/>
+    <w:uiPriority w:val="35"/>
+    <w:unhideWhenUsed/>
+    <w:qFormat/>
+    <w:rsid w:val="008B5AEB"/>
+    <w:pPr>
+      <w:spacing w:after="200" w:line="240" w:lineRule="auto"/>
+      <w:ind w:left="338" w:right="157" w:firstLine="0"/>
+    </w:pPr>
+    <w:rPr>
+      <w:i/>
+      <w:iCs/>
+      <w:sz w:val="18"/>
+      <w:szCs w:val="18"/>
     </w:rPr>
   </w:style>
 </w:styles>
@@ -4522,7 +6342,7 @@
 </file>
 
 <file path=customXml/itemProps1.xml><?xml version="1.0" encoding="utf-8"?>
-<ds:datastoreItem xmlns:ds="http://schemas.openxmlformats.org/officeDocument/2006/customXml" ds:itemID="{BA8EDC5B-89BC-47EA-9474-42825B09463C}">
+<ds:datastoreItem xmlns:ds="http://schemas.openxmlformats.org/officeDocument/2006/customXml" ds:itemID="{FBF4EEFE-35CB-4A10-ADC9-4A9AF0697FD3}">
   <ds:schemaRefs>
     <ds:schemaRef ds:uri="http://schemas.openxmlformats.org/officeDocument/2006/bibliography"/>
   </ds:schemaRefs>

</xml_diff>

<commit_message>
editted the manuscript with lotso appendix stuff
</commit_message>
<xml_diff>
--- a/Manuscript/GEARS-05July17-Reformatted.docx
+++ b/Manuscript/GEARS-05July17-Reformatted.docx
@@ -1,6 +1,6 @@
 
 <file path=word/document.xml><?xml version="1.0" encoding="utf-8"?>
-<w:document xmlns:wpc="http://schemas.microsoft.com/office/word/2010/wordprocessingCanvas" xmlns:cx="http://schemas.microsoft.com/office/drawing/2014/chartex" xmlns:cx1="http://schemas.microsoft.com/office/drawing/2015/9/8/chartex" xmlns:cx2="http://schemas.microsoft.com/office/drawing/2015/10/21/chartex" xmlns:cx3="http://schemas.microsoft.com/office/drawing/2016/5/9/chartex" xmlns:cx4="http://schemas.microsoft.com/office/drawing/2016/5/10/chartex" xmlns:cx5="http://schemas.microsoft.com/office/drawing/2016/5/11/chartex" xmlns:cx6="http://schemas.microsoft.com/office/drawing/2016/5/12/chartex" xmlns:cx7="http://schemas.microsoft.com/office/drawing/2016/5/13/chartex" xmlns:cx8="http://schemas.microsoft.com/office/drawing/2016/5/14/chartex" xmlns:mc="http://schemas.openxmlformats.org/markup-compatibility/2006" xmlns:aink="http://schemas.microsoft.com/office/drawing/2016/ink" xmlns:am3d="http://schemas.microsoft.com/office/drawing/2017/model3d" xmlns:o="urn:schemas-microsoft-com:office:office" xmlns:r="http://schemas.openxmlformats.org/officeDocument/2006/relationships" xmlns:m="http://schemas.openxmlformats.org/officeDocument/2006/math" xmlns:v="urn:schemas-microsoft-com:vml" xmlns:wp14="http://schemas.microsoft.com/office/word/2010/wordprocessingDrawing" xmlns:wp="http://schemas.openxmlformats.org/drawingml/2006/wordprocessingDrawing" xmlns:w10="urn:schemas-microsoft-com:office:word" xmlns:w="http://schemas.openxmlformats.org/wordprocessingml/2006/main" xmlns:w14="http://schemas.microsoft.com/office/word/2010/wordml" xmlns:w15="http://schemas.microsoft.com/office/word/2012/wordml" xmlns:w16se="http://schemas.microsoft.com/office/word/2015/wordml/symex" xmlns:wpg="http://schemas.microsoft.com/office/word/2010/wordprocessingGroup" xmlns:wpi="http://schemas.microsoft.com/office/word/2010/wordprocessingInk" xmlns:wne="http://schemas.microsoft.com/office/word/2006/wordml" xmlns:wps="http://schemas.microsoft.com/office/word/2010/wordprocessingShape" mc:Ignorable="w14 w15 w16se wp14">
+<w:document xmlns:wpc="http://schemas.microsoft.com/office/word/2010/wordprocessingCanvas" xmlns:cx="http://schemas.microsoft.com/office/drawing/2014/chartex" xmlns:cx1="http://schemas.microsoft.com/office/drawing/2015/9/8/chartex" xmlns:cx2="http://schemas.microsoft.com/office/drawing/2015/10/21/chartex" xmlns:cx3="http://schemas.microsoft.com/office/drawing/2016/5/9/chartex" xmlns:cx4="http://schemas.microsoft.com/office/drawing/2016/5/10/chartex" xmlns:cx5="http://schemas.microsoft.com/office/drawing/2016/5/11/chartex" xmlns:cx6="http://schemas.microsoft.com/office/drawing/2016/5/12/chartex" xmlns:cx7="http://schemas.microsoft.com/office/drawing/2016/5/13/chartex" xmlns:cx8="http://schemas.microsoft.com/office/drawing/2016/5/14/chartex" xmlns:mc="http://schemas.openxmlformats.org/markup-compatibility/2006" xmlns:aink="http://schemas.microsoft.com/office/drawing/2016/ink" xmlns:am3d="http://schemas.microsoft.com/office/drawing/2017/model3d" xmlns:o="urn:schemas-microsoft-com:office:office" xmlns:r="http://schemas.openxmlformats.org/officeDocument/2006/relationships" xmlns:m="http://schemas.openxmlformats.org/officeDocument/2006/math" xmlns:v="urn:schemas-microsoft-com:vml" xmlns:wp14="http://schemas.microsoft.com/office/word/2010/wordprocessingDrawing" xmlns:wp="http://schemas.openxmlformats.org/drawingml/2006/wordprocessingDrawing" xmlns:w10="urn:schemas-microsoft-com:office:word" xmlns:w="http://schemas.openxmlformats.org/wordprocessingml/2006/main" xmlns:w14="http://schemas.microsoft.com/office/word/2010/wordml" xmlns:w15="http://schemas.microsoft.com/office/word/2012/wordml" xmlns:w16cid="http://schemas.microsoft.com/office/word/2016/wordml/cid" xmlns:w16se="http://schemas.microsoft.com/office/word/2015/wordml/symex" xmlns:wpg="http://schemas.microsoft.com/office/word/2010/wordprocessingGroup" xmlns:wpi="http://schemas.microsoft.com/office/word/2010/wordprocessingInk" xmlns:wne="http://schemas.microsoft.com/office/word/2006/wordml" xmlns:wps="http://schemas.microsoft.com/office/word/2010/wordprocessingShape" mc:Ignorable="w14 w15 w16se w16cid wp14">
   <w:body>
     <w:p>
       <w:pPr>
@@ -18,11 +18,7 @@
         </w:rPr>
       </w:pPr>
       <w:r>
-        <w:t xml:space="preserve">Brandon K </w:t>
-      </w:r>
-      <w:proofErr w:type="spellStart"/>
-      <w:r>
-        <w:t>Horton</w:t>
+        <w:t>Brandon K Horton</w:t>
       </w:r>
       <w:r>
         <w:t>,</w:t>
@@ -97,7 +93,6 @@
         </w:rPr>
         <w:t>d</w:t>
       </w:r>
-      <w:proofErr w:type="spellEnd"/>
       <w:r>
         <w:rPr>
           <w:vertAlign w:val="superscript"/>
@@ -105,11 +100,7 @@
         <w:fldChar w:fldCharType="end"/>
       </w:r>
       <w:r>
-        <w:t xml:space="preserve"> Erick </w:t>
-      </w:r>
-      <w:proofErr w:type="spellStart"/>
-      <w:r>
-        <w:t>Moen,</w:t>
+        <w:t xml:space="preserve"> Erick Moen,</w:t>
       </w:r>
       <w:r>
         <w:rPr>
@@ -140,7 +131,6 @@
         </w:rPr>
         <w:t>b</w:t>
       </w:r>
-      <w:proofErr w:type="spellEnd"/>
       <w:r>
         <w:rPr>
           <w:vertAlign w:val="superscript"/>
@@ -148,11 +138,7 @@
         <w:fldChar w:fldCharType="end"/>
       </w:r>
       <w:r>
-        <w:t xml:space="preserve"> Anders </w:t>
-      </w:r>
-      <w:proofErr w:type="spellStart"/>
-      <w:r>
-        <w:t>Hafreager,</w:t>
+        <w:t xml:space="preserve"> Anders Hafreager,</w:t>
       </w:r>
       <w:r>
         <w:rPr>
@@ -183,7 +169,6 @@
         </w:rPr>
         <w:t>c</w:t>
       </w:r>
-      <w:proofErr w:type="spellEnd"/>
       <w:r>
         <w:rPr>
           <w:vertAlign w:val="superscript"/>
@@ -191,11 +176,7 @@
         <w:fldChar w:fldCharType="end"/>
       </w:r>
       <w:r>
-        <w:t xml:space="preserve"> Michael </w:t>
-      </w:r>
-      <w:proofErr w:type="spellStart"/>
-      <w:r>
-        <w:t>Qian,</w:t>
+        <w:t xml:space="preserve"> Michael Qian,</w:t>
       </w:r>
       <w:r>
         <w:rPr>
@@ -226,7 +207,6 @@
         </w:rPr>
         <w:t>d</w:t>
       </w:r>
-      <w:proofErr w:type="spellEnd"/>
       <w:r>
         <w:rPr>
           <w:vertAlign w:val="superscript"/>
@@ -234,11 +214,7 @@
         <w:fldChar w:fldCharType="end"/>
       </w:r>
       <w:r>
-        <w:t xml:space="preserve"> Tao </w:t>
-      </w:r>
-      <w:proofErr w:type="spellStart"/>
-      <w:r>
-        <w:t>Wei,</w:t>
+        <w:t xml:space="preserve"> Tao Wei,</w:t>
       </w:r>
       <w:r>
         <w:rPr>
@@ -269,7 +245,6 @@
         </w:rPr>
         <w:t>e</w:t>
       </w:r>
-      <w:proofErr w:type="spellEnd"/>
       <w:r>
         <w:rPr>
           <w:vertAlign w:val="superscript"/>
@@ -277,19 +252,7 @@
         <w:fldChar w:fldCharType="end"/>
       </w:r>
       <w:r>
-        <w:t xml:space="preserve"> and </w:t>
-      </w:r>
-      <w:proofErr w:type="spellStart"/>
-      <w:r>
-        <w:t>Aiichiro</w:t>
-      </w:r>
-      <w:proofErr w:type="spellEnd"/>
-      <w:r>
-        <w:t xml:space="preserve"> </w:t>
-      </w:r>
-      <w:proofErr w:type="spellStart"/>
-      <w:r>
-        <w:t>Nakano</w:t>
+        <w:t xml:space="preserve"> and Aiichiro Nakano</w:t>
       </w:r>
       <w:r>
         <w:rPr>
@@ -361,7 +324,6 @@
         </w:rPr>
         <w:t>d</w:t>
       </w:r>
-      <w:proofErr w:type="spellEnd"/>
       <w:r>
         <w:rPr>
           <w:vertAlign w:val="superscript"/>
@@ -469,39 +431,7 @@
         <w:pStyle w:val="AbstractBody"/>
       </w:pPr>
       <w:r>
-        <w:t xml:space="preserve">The recent widespread availability of commodity head-mounted displays (HMDs) has fueled a virtual reality (VR) renaissance in several entertainment and media industries. This resurgence has produced </w:t>
-      </w:r>
-      <w:proofErr w:type="gramStart"/>
-      <w:r>
-        <w:t>a number of</w:t>
-      </w:r>
-      <w:proofErr w:type="gramEnd"/>
-      <w:r>
-        <w:t xml:space="preserve"> enabling technologies, both hardware and software, that reduce the barrier to entry for new applications of VR. </w:t>
-      </w:r>
-      <w:proofErr w:type="gramStart"/>
-      <w:r>
-        <w:t>In an effort to</w:t>
-      </w:r>
-      <w:proofErr w:type="gramEnd"/>
-      <w:r>
-        <w:t xml:space="preserve"> leverage these advantages for scientific computing, in this report, we provide a workflow for use with game engines to adapt visualization and simulation techniques for VR. This framework accommodates multiple programming languages and game engines. We also present a hardware-agnostic platform, based on LAMMPS, that allows researchers to directly port existing codebases to VR using familiar programming languages. Additionally, we present </w:t>
-      </w:r>
-      <w:proofErr w:type="gramStart"/>
-      <w:r>
-        <w:t>a number of</w:t>
-      </w:r>
-      <w:proofErr w:type="gramEnd"/>
-      <w:r>
-        <w:t xml:space="preserve"> software tools that take advantage of VR’s enhanced functionality for scientific computing. To demonstrate the effectiveness of these systems, we visualize the results of simulations carried out on high-performance computing clusters (HPCCs) as well as run scientific computing code from within the visualization. Building off our previous work on the subject, we employ the workflow to implement a real-time VR simulation of biological electron transfer (ET) in cytochrome proteins. We also outline the inclusion and optimization of LAMMPS for use in VR. Lastly, we develop new tools to enhance these simulations, including a </w:t>
-      </w:r>
-      <w:proofErr w:type="spellStart"/>
-      <w:r>
-        <w:t>shader</w:t>
-      </w:r>
-      <w:proofErr w:type="spellEnd"/>
-      <w:r>
-        <w:t xml:space="preserve"> that can be used as a virtual confocal microscope. We apply this virtual scope to exam a molecular model of a desalination membrane.</w:t>
+        <w:t>The recent widespread availability of commodity head-mounted displays (HMDs) has fueled a virtual reality (VR) renaissance in several entertainment and media industries. This resurgence has produced a number of enabling technologies, both hardware and software, that reduce the barrier to entry for new applications of VR. In an effort to leverage these advantages for scientific computing, in this report, we provide a workflow for use with game engines to adapt visualization and simulation techniques for VR. This framework accommodates multiple programming languages and game engines. We also present a hardware-agnostic platform, based on LAMMPS, that allows researchers to directly port existing codebases to VR using familiar programming languages. Additionally, we present a number of software tools that take advantage of VR’s enhanced functionality for scientific computing. To demonstrate the effectiveness of these systems, we visualize the results of simulations carried out on high-performance computing clusters (HPCCs) as well as run scientific computing code from within the visualization. Building off our previous work on the subject, we employ the workflow to implement a real-time VR simulation of biological electron transfer (ET) in cytochrome proteins. We also outline the inclusion and optimization of LAMMPS for use in VR. Lastly, we develop new tools to enhance these simulations, including a shader that can be used as a virtual confocal microscope. We apply this virtual scope to exam a molecular model of a desalination membrane.</w:t>
       </w:r>
     </w:p>
     <w:p>
@@ -513,21 +443,7 @@
         <w:rPr>
           <w:highlight w:val="yellow"/>
         </w:rPr>
-        <w:t>PACS: 02.70.-c, 05.</w:t>
-      </w:r>
-      <w:proofErr w:type="gramStart"/>
-      <w:r>
-        <w:rPr>
-          <w:highlight w:val="yellow"/>
-        </w:rPr>
-        <w:t>10.Ln</w:t>
-      </w:r>
-      <w:proofErr w:type="gramEnd"/>
-      <w:r>
-        <w:rPr>
-          <w:highlight w:val="yellow"/>
-        </w:rPr>
-        <w:t>, 07.05.Rm</w:t>
+        <w:t>PACS: 02.70.-c, 05.10.Ln, 07.05.Rm</w:t>
       </w:r>
       <w:commentRangeEnd w:id="5"/>
       <w:r>
@@ -556,15 +472,7 @@
     </w:p>
     <w:p>
       <w:r>
-        <w:t xml:space="preserve">Data visualization plays a key role in scientific discovery. Though quantitative analysis is indispensable, researchers are often forced to apply metrics blindly. Unfortunately, these statistics are not only limited in their ability to describe the system under test but can often be misleading. An elegant illustration of this principle is Anscombe’s Quartet. Though this </w:t>
-      </w:r>
-      <w:proofErr w:type="gramStart"/>
-      <w:r>
-        <w:t>particular illustration</w:t>
-      </w:r>
-      <w:proofErr w:type="gramEnd"/>
-      <w:r>
-        <w:t xml:space="preserve"> applies to summary statistics, it would be trivial to extend this concept to other metrics employed to describe and understand more complicated systems. It is no wonder, then, that researchers may find it difficult to decipher previously unidentified trends, while nuances can be missed entirely. Often, this forces researchers to make assumptions about data sets they intend to analyze, creating a source of confirmation bias, as they search for trends they </w:t>
+        <w:t xml:space="preserve">Data visualization plays a key role in scientific discovery. Though quantitative analysis is indispensable, researchers are often forced to apply metrics blindly. Unfortunately, these statistics are not only limited in their ability to describe the system under test but can often be misleading. An elegant illustration of this principle is Anscombe’s Quartet. Though this particular illustration applies to summary statistics, it would be trivial to extend this concept to other metrics employed to describe and understand more complicated systems. It is no wonder, then, that researchers may find it difficult to decipher previously unidentified trends, while nuances can be missed entirely. Often, this forces researchers to make assumptions about data sets they intend to analyze, creating a source of confirmation bias, as they search for trends they </w:t>
       </w:r>
       <w:r>
         <w:lastRenderedPageBreak/>
@@ -573,31 +481,7 @@
     </w:p>
     <w:p>
       <w:r>
-        <w:t xml:space="preserve">Data visualization programs like </w:t>
-      </w:r>
-      <w:proofErr w:type="spellStart"/>
-      <w:r>
-        <w:t>ParaView</w:t>
-      </w:r>
-      <w:proofErr w:type="spellEnd"/>
-      <w:r>
-        <w:t xml:space="preserve"> and Visual Molecular Dynamics (VMD) do an excellent job of providing a straight-forward interface with which to create three-dimensional (3D</w:t>
-      </w:r>
-      <w:proofErr w:type="gramStart"/>
-      <w:r>
-        <w:t>)  images</w:t>
-      </w:r>
-      <w:proofErr w:type="gramEnd"/>
-      <w:r>
-        <w:t xml:space="preserve"> and observe patterns in the output of simulations utilizing HPCC [7, 8]. Large-scale, 3D visualization rooms like the CAVE2 (developed by Electronic Visualization Laboratory at the University of Illinois at Chicago), meanwhile, provide unique spaces to collaborate and review data representations on a more manageable scale [9, 10]. </w:t>
-      </w:r>
-      <w:proofErr w:type="gramStart"/>
-      <w:r>
-        <w:t>Both of these</w:t>
-      </w:r>
-      <w:proofErr w:type="gramEnd"/>
-      <w:r>
-        <w:t xml:space="preserve"> solutions, however, require specialized knowledge of the respective systems and clear expectations of the simulations outcome at the start. These implementations also lack a </w:t>
+        <w:t xml:space="preserve">Data visualization programs like ParaView and Visual Molecular Dynamics (VMD) do an excellent job of providing a straight-forward interface with which to create three-dimensional (3D)  images and observe patterns in the output of simulations utilizing HPCC [7, 8]. Large-scale, 3D visualization rooms like the CAVE2 (developed by Electronic Visualization Laboratory at the University of Illinois at Chicago), meanwhile, provide unique spaces to collaborate and review data representations on a more manageable scale [9, 10]. Both of these solutions, however, require specialized knowledge of the respective systems and clear expectations of the simulations outcome at the start. These implementations also lack a </w:t>
       </w:r>
       <w:commentRangeStart w:id="6"/>
       <w:r>
@@ -621,49 +505,17 @@
         <w:commentReference w:id="7"/>
       </w:r>
       <w:r>
-        <w:t xml:space="preserve">VR is a powerful visualization tool that has grown steadily in popularity over the past two decades. This growth has increased exponentially with the development of more affordable, commodity head-mounted displays like the Oculus Rift and HTC </w:t>
-      </w:r>
-      <w:proofErr w:type="spellStart"/>
-      <w:r>
-        <w:t>Vive</w:t>
-      </w:r>
-      <w:proofErr w:type="spellEnd"/>
-      <w:r>
-        <w:t xml:space="preserve"> as well as the introduction of mobile VR solutions like Google Cardboard. These commodity HMDs hold the promise of a truly immersive, fully customizable experience. Despite its widespread adoption for media applications, as well as its potential as the most immersive and intuitive method for viewing data, VR has yet to see widespread use in scientific computing and simulation. </w:t>
-      </w:r>
-    </w:p>
-    <w:p>
-      <w:r>
-        <w:t xml:space="preserve">The tools for immersive data visualization in VR are entirely accessible and inexpensive, but under-utilized by the scientific community. The resurgence of VR hardware has, in turn, spurred on </w:t>
-      </w:r>
-      <w:proofErr w:type="gramStart"/>
-      <w:r>
-        <w:t>a number of</w:t>
-      </w:r>
-      <w:proofErr w:type="gramEnd"/>
-      <w:r>
-        <w:t xml:space="preserve"> video game engines to include native support for a host of equipment. The Unity game engine, for example, has become a key programming platform for developing VR experiences and has been included in workflow for visual effects in films. This versatility, combined with the ability to run scripts in either Java or C#, has the potential to bring immersive data visualization to the desktop of any scientist.</w:t>
-      </w:r>
-    </w:p>
-    <w:p>
-      <w:r>
-        <w:t xml:space="preserve">This report outlines the development of a software platform that facilitates the adoption of VR technologies and allows researchers to take advantage of the unique analytical advantages that the medium offers. The platform utilizes game engines and is thereby designed for use with common programming languages as well as existing algorithms and codebases. To demonstrate the utility of this platform, </w:t>
-      </w:r>
-      <w:proofErr w:type="gramStart"/>
-      <w:r>
-        <w:t>a number of</w:t>
-      </w:r>
-      <w:proofErr w:type="gramEnd"/>
-      <w:r>
-        <w:t xml:space="preserve"> VR-specific tools to facilitate and improve data analysis are also developed. Additionally, we outline </w:t>
-      </w:r>
-      <w:proofErr w:type="gramStart"/>
-      <w:r>
-        <w:t>a number of</w:t>
-      </w:r>
-      <w:proofErr w:type="gramEnd"/>
-      <w:r>
-        <w:t xml:space="preserve"> interface technologies that can be incorporated for increased user comfort and control. </w:t>
+        <w:t xml:space="preserve">VR is a powerful visualization tool that has grown steadily in popularity over the past two decades. This growth has increased exponentially with the development of more affordable, commodity head-mounted displays like the Oculus Rift and HTC Vive as well as the introduction of mobile VR solutions like Google Cardboard. These commodity HMDs hold the promise of a truly immersive, fully customizable experience. Despite its widespread adoption for media applications, as well as its potential as the most immersive and intuitive method for viewing data, VR has yet to see widespread use in scientific computing and simulation. </w:t>
+      </w:r>
+    </w:p>
+    <w:p>
+      <w:r>
+        <w:t>The tools for immersive data visualization in VR are entirely accessible and inexpensive, but under-utilized by the scientific community. The resurgence of VR hardware has, in turn, spurred on a number of video game engines to include native support for a host of equipment. The Unity game engine, for example, has become a key programming platform for developing VR experiences and has been included in workflow for visual effects in films. This versatility, combined with the ability to run scripts in either Java or C#, has the potential to bring immersive data visualization to the desktop of any scientist.</w:t>
+      </w:r>
+    </w:p>
+    <w:p>
+      <w:r>
+        <w:t xml:space="preserve">This report outlines the development of a software platform that facilitates the adoption of VR technologies and allows researchers to take advantage of the unique analytical advantages that the medium offers. The platform utilizes game engines and is thereby designed for use with common programming languages as well as existing algorithms and codebases. To demonstrate the utility of this platform, a number of VR-specific tools to facilitate and improve data analysis are also developed. Additionally, we outline a number of interface technologies that can be incorporated for increased user comfort and control. </w:t>
       </w:r>
     </w:p>
     <w:p>
@@ -697,36 +549,12 @@
     </w:p>
     <w:p>
       <w:r>
-        <w:t xml:space="preserve">Before we progress to our platform and its development, we begin with a brief review of some of the available hardware and software options for desktop VR systems. This section is not meant as an exhaustive review of these options, but, rather, to draw attention to these options through a few examples. In previous work, we utilized the Oculus Rift Development Kit 2 (DK2). This system consists of a HMD and a sensor to detect head-movement. Though the DK2 was one of the first widely-available commodity VR headsets, it was a developer release and has since been replaced with the consumer version (CV1). It has also been joined in the marketplace by </w:t>
-      </w:r>
-      <w:proofErr w:type="gramStart"/>
-      <w:r>
-        <w:t>a number of</w:t>
-      </w:r>
-      <w:proofErr w:type="gramEnd"/>
-      <w:r>
-        <w:t xml:space="preserve"> competing headsets.  </w:t>
-      </w:r>
-    </w:p>
-    <w:p>
-      <w:r>
-        <w:t xml:space="preserve">Chief among these competitors is the </w:t>
-      </w:r>
-      <w:proofErr w:type="spellStart"/>
-      <w:r>
-        <w:t>Vive</w:t>
-      </w:r>
-      <w:proofErr w:type="spellEnd"/>
-      <w:r>
-        <w:t xml:space="preserve">, developed by HTC and Valve. While the </w:t>
-      </w:r>
-      <w:proofErr w:type="spellStart"/>
-      <w:r>
-        <w:t>Vive</w:t>
-      </w:r>
-      <w:proofErr w:type="spellEnd"/>
-      <w:r>
-        <w:t xml:space="preserve"> is more expensive than the Rift ($300 more at the time of publication), the system includes two wireless controllers, a built-in camera on the headset, and two base stations that track movement (with submillimeter accuracy) in an area of 4.6 m</w:t>
+        <w:t xml:space="preserve">Before we progress to our platform and its development, we begin with a brief review of some of the available hardware and software options for desktop VR systems. This section is not meant as an exhaustive review of these options, but, rather, to draw attention to these options through a few examples. In previous work, we utilized the Oculus Rift Development Kit 2 (DK2). This system consists of a HMD and a sensor to detect head-movement. Though the DK2 was one of the first widely-available commodity VR headsets, it was a developer release and has since been replaced with the consumer version (CV1). It has also been joined in the marketplace by a number of competing headsets.  </w:t>
+      </w:r>
+    </w:p>
+    <w:p>
+      <w:r>
+        <w:t>Chief among these competitors is the Vive, developed by HTC and Valve. While the Vive is more expensive than the Rift ($300 more at the time of publication), the system includes two wireless controllers, a built-in camera on the headset, and two base stations that track movement (with submillimeter accuracy) in an area of 4.6 m</w:t>
       </w:r>
       <w:r>
         <w:rPr>
@@ -764,15 +592,7 @@
     <w:p>
       <w:r>
         <w:lastRenderedPageBreak/>
-        <w:t xml:space="preserve">While Unity was our initial choice, </w:t>
-      </w:r>
-      <w:proofErr w:type="gramStart"/>
-      <w:r>
-        <w:t>a number of</w:t>
-      </w:r>
-      <w:proofErr w:type="gramEnd"/>
-      <w:r>
-        <w:t xml:space="preserve"> alternative game engines are well-suited to VR development. One such alternative is the Unreal Engine by Epic Games, which, along with Unity, is one of the most widely used development platforms and among the first to provide native VR support. Unreal is freely available for Academic purposes (though commercial products are subject to a 5 percent royalty). </w:t>
+        <w:t xml:space="preserve">While Unity was our initial choice, a number of alternative game engines are well-suited to VR development. One such alternative is the Unreal Engine by Epic Games, which, along with Unity, is one of the most widely used development platforms and among the first to provide native VR support. Unreal is freely available for Academic purposes (though commercial products are subject to a 5 percent royalty). </w:t>
       </w:r>
       <w:commentRangeStart w:id="9"/>
       <w:commentRangeStart w:id="10"/>
@@ -803,64 +623,20 @@
         </w:rPr>
         <w:t>LAMMPS, first developed by Steve Plimpton, is an invaluable, well-supported library capable of reducing the complicated code-writing necessary for MD down to several line scripts. Although one conventionally sets up a LAMMPS simulation then runs a large amount of iterations in one call, we wish to run single time-steps and immediately visualize them via Unreal. To do this, we chose to compile LAMMPS into a dynamically linked library (DLL), which can then be accessed via Unreal, thus opening the door to real-time simulation visualization and steering. This, however, proposed several challenges. LAMMPS compilation relies on many POSIX commands and therefore must be done on a Linux system. As far as official documentation permits, Unreal only provides a library for importing Windows DLLs into the game engine. It may be possible to do this on the Unreal Build for Linux, but there does not appear to exist nearly as much documentation or support for the engine on that operating system (</w:t>
       </w:r>
-      <w:hyperlink r:id="rId10">
+      <w:hyperlink r:id="rId11">
         <w:r>
           <w:rPr>
             <w:color w:val="1155CC"/>
             <w:u w:val="single"/>
           </w:rPr>
-          <w:t xml:space="preserve">how to </w:t>
-        </w:r>
-        <w:proofErr w:type="spellStart"/>
-        <w:r>
-          <w:rPr>
-            <w:color w:val="1155CC"/>
-            <w:u w:val="single"/>
-          </w:rPr>
-          <w:t>dll</w:t>
-        </w:r>
-        <w:proofErr w:type="spellEnd"/>
-        <w:r>
-          <w:rPr>
-            <w:color w:val="1155CC"/>
-            <w:u w:val="single"/>
-          </w:rPr>
-          <w:t xml:space="preserve"> in unreal</w:t>
+          <w:t>how to dll in unreal</w:t>
         </w:r>
       </w:hyperlink>
       <w:r>
         <w:rPr>
           <w:color w:val="0000FF"/>
         </w:rPr>
-        <w:t xml:space="preserve">). Furthermore, VR is best supported on Windows (For both </w:t>
-      </w:r>
-      <w:proofErr w:type="spellStart"/>
-      <w:r>
-        <w:rPr>
-          <w:color w:val="0000FF"/>
-        </w:rPr>
-        <w:t>SteamVR</w:t>
-      </w:r>
-      <w:proofErr w:type="spellEnd"/>
-      <w:r>
-        <w:rPr>
-          <w:color w:val="0000FF"/>
-        </w:rPr>
-        <w:t xml:space="preserve"> and Oculus). Luckily, we </w:t>
-      </w:r>
-      <w:proofErr w:type="gramStart"/>
-      <w:r>
-        <w:rPr>
-          <w:color w:val="0000FF"/>
-        </w:rPr>
-        <w:t>were able to</w:t>
-      </w:r>
-      <w:proofErr w:type="gramEnd"/>
-      <w:r>
-        <w:rPr>
-          <w:color w:val="0000FF"/>
-        </w:rPr>
-        <w:t xml:space="preserve"> cross compile LAMMPS for Windows using the MINGW64 compiler. And conveniently, Microsoft recently released </w:t>
+        <w:t xml:space="preserve">). Furthermore, VR is best supported on Windows (For both SteamVR and Oculus). Luckily, we were able to cross compile LAMMPS for Windows using the MINGW64 compiler. And conveniently, Microsoft recently released </w:t>
       </w:r>
       <w:r>
         <w:rPr>
@@ -886,21 +662,7 @@
         <w:rPr>
           <w:color w:val="0000FF"/>
         </w:rPr>
-        <w:t xml:space="preserve"> in Appendix # as well as a copy of the MINGW64 </w:t>
-      </w:r>
-      <w:proofErr w:type="spellStart"/>
-      <w:r>
-        <w:rPr>
-          <w:color w:val="0000FF"/>
-        </w:rPr>
-        <w:t>Makefile</w:t>
-      </w:r>
-      <w:proofErr w:type="spellEnd"/>
-      <w:r>
-        <w:rPr>
-          <w:color w:val="0000FF"/>
-        </w:rPr>
-        <w:t xml:space="preserve"> we used in the supplementary materials. </w:t>
+        <w:t xml:space="preserve"> in Appendix # as well as a copy of the MINGW64 Makefile we used in the supplementary materials. </w:t>
       </w:r>
     </w:p>
     <w:tbl>
@@ -937,7 +699,7 @@
               </w:rPr>
               <w:lastRenderedPageBreak/>
               <w:drawing>
-                <wp:inline distT="0" distB="0" distL="0" distR="0" wp14:anchorId="3A1DB621" wp14:editId="20E0E8EE">
+                <wp:inline distT="0" distB="0" distL="0" distR="0" wp14:anchorId="167499C7" wp14:editId="4AF751AD">
                   <wp:extent cx="5943600" cy="4245610"/>
                   <wp:effectExtent l="0" t="0" r="0" b="2540"/>
                   <wp:docPr id="1" name="Picture 1"/>
@@ -952,7 +714,7 @@
                           <pic:cNvPicPr/>
                         </pic:nvPicPr>
                         <pic:blipFill>
-                          <a:blip r:embed="rId11" cstate="print">
+                          <a:blip r:embed="rId12" cstate="print">
                             <a:extLst>
                               <a:ext uri="{28A0092B-C50C-407E-A947-70E740481C1C}">
                                 <a14:useLocalDpi xmlns:a14="http://schemas.microsoft.com/office/drawing/2010/main" val="0"/>
@@ -983,6 +745,8 @@
             <w:pPr>
               <w:pStyle w:val="Caption"/>
             </w:pPr>
+            <w:bookmarkStart w:id="11" w:name="_Ref487117078"/>
+            <w:bookmarkStart w:id="12" w:name="_Ref487117064"/>
             <w:r>
               <w:rPr>
                 <w:b/>
@@ -1019,26 +783,13 @@
               </w:rPr>
               <w:fldChar w:fldCharType="end"/>
             </w:r>
+            <w:bookmarkEnd w:id="11"/>
             <w:r>
-              <w:t xml:space="preserve">: a. Workflow for importing precomputed geometry data into GEARS. b. Workflow for setting up real-time </w:t>
+              <w:t>: a. Workflow for importing precomputed geometry data into GEARS. b. Workflow for setting up real-time manipulable simulations in GEARS. c. Running simulation, previewed via the development environment for UnrealGEARS</w:t>
             </w:r>
-            <w:proofErr w:type="spellStart"/>
-            <w:r>
-              <w:t>manipulable</w:t>
-            </w:r>
-            <w:proofErr w:type="spellEnd"/>
-            <w:r>
-              <w:t xml:space="preserve"> simulations in GEARS. c. Running simulation, previewed via the development environment for </w:t>
-            </w:r>
-            <w:proofErr w:type="spellStart"/>
-            <w:r>
-              <w:t>UnrealGEARS</w:t>
-            </w:r>
-            <w:proofErr w:type="spellEnd"/>
+            <w:bookmarkEnd w:id="12"/>
           </w:p>
         </w:tc>
-        <w:bookmarkStart w:id="11" w:name="_GoBack"/>
-        <w:bookmarkEnd w:id="11"/>
       </w:tr>
     </w:tbl>
     <w:p>
@@ -1054,26 +805,13 @@
         <w:t>A carefully designed control scheme is essential to facilitate interaction between the user and various data representations within the immersive simulation, such as object manipulation, spatial translations, and temporal scaling. This interaction, especially as it relates to user motion within the environment, should mimic natural motion as much as possible to limit user discomfort [49–51]. Game engines can accept input from a variety of sources, including the keyboard and mouse, an Xbox Kinect, and touchscreens, among many other modalities [33, 45]. This section describes a simple, yet versatil</w:t>
       </w:r>
       <w:r>
-        <w:t xml:space="preserve">e, control scheme that includes the </w:t>
-      </w:r>
-      <w:proofErr w:type="spellStart"/>
-      <w:r>
-        <w:t>Leap</w:t>
+        <w:t>e, control scheme that includes the Leap</w:t>
       </w:r>
       <w:r>
         <w:t>Motion</w:t>
       </w:r>
-      <w:proofErr w:type="spellEnd"/>
-      <w:r>
-        <w:t xml:space="preserve">, Oculus Touch, and HTV </w:t>
-      </w:r>
-      <w:proofErr w:type="spellStart"/>
-      <w:r>
-        <w:t>Vive</w:t>
-      </w:r>
-      <w:proofErr w:type="spellEnd"/>
-      <w:r>
-        <w:t xml:space="preserve"> motion</w:t>
+      <w:r>
+        <w:t>, Oculus Touch, and HTV Vive motion</w:t>
       </w:r>
       <w:r>
         <w:t xml:space="preserve"> controllers</w:t>
@@ -1098,13 +836,8 @@
       </w:r>
     </w:p>
     <w:p>
-      <w:proofErr w:type="spellStart"/>
-      <w:r>
-        <w:t>LeapMotion</w:t>
-      </w:r>
-      <w:proofErr w:type="spellEnd"/>
-      <w:r>
-        <w:t xml:space="preserve"> already provides the software necessary to have </w:t>
+      <w:r>
+        <w:t xml:space="preserve">LeapMotion already provides the software necessary to have </w:t>
       </w:r>
       <w:r>
         <w:t xml:space="preserve">the user’s arms and </w:t>
@@ -1120,34 +853,24 @@
         <w:t xml:space="preserve"> </w:t>
       </w:r>
       <w:r>
-        <w:t xml:space="preserve">For Unity, </w:t>
-      </w:r>
-      <w:proofErr w:type="spellStart"/>
-      <w:r>
-        <w:t>LeapMotion</w:t>
-      </w:r>
-      <w:proofErr w:type="spellEnd"/>
-      <w:r>
-        <w:t xml:space="preserve"> </w:t>
+        <w:t xml:space="preserve">For Unity, LeapMotion </w:t>
       </w:r>
       <w:r>
         <w:t>provides a prefab, “</w:t>
       </w:r>
-      <w:commentRangeStart w:id="12"/>
-      <w:proofErr w:type="spellStart"/>
+      <w:commentRangeStart w:id="13"/>
       <w:r>
         <w:t>LM</w:t>
       </w:r>
       <w:r>
         <w:t>HeadMountedRig</w:t>
       </w:r>
-      <w:commentRangeEnd w:id="12"/>
-      <w:proofErr w:type="spellEnd"/>
+      <w:commentRangeEnd w:id="13"/>
       <w:r>
         <w:rPr>
           <w:rStyle w:val="CommentReference"/>
         </w:rPr>
-        <w:commentReference w:id="12"/>
+        <w:commentReference w:id="13"/>
       </w:r>
       <w:r>
         <w:t>”, which you can drag into your scene (</w:t>
@@ -1159,106 +882,54 @@
         <w:t xml:space="preserve"> camera), and the hands will already be in the scene. </w:t>
       </w:r>
       <w:r>
-        <w:t xml:space="preserve">If you want added control, </w:t>
-      </w:r>
-      <w:proofErr w:type="spellStart"/>
-      <w:r>
-        <w:t>LeapMotion</w:t>
-      </w:r>
-      <w:proofErr w:type="spellEnd"/>
-      <w:r>
-        <w:t xml:space="preserve"> also provides Detection Utilities that will detect pinches, hand positions, and palm direction, among other features. Using custom C# scripts that inherit from these detectors, we added the ability to grab and rotate our simulation data. We also used these detection utilities to toggle the visibility of different parts of our </w:t>
+        <w:t xml:space="preserve">If you want added control, LeapMotion also provides Detection Utilities that will detect pinches, hand positions, and palm direction, among other features. Using custom C# scripts that inherit from these detectors, we added the ability to grab and rotate our simulation data. We also used these detection utilities to toggle the visibility of different parts of our </w:t>
       </w:r>
       <w:r>
         <w:lastRenderedPageBreak/>
         <w:t>simulation geometry data, which led to the development of our Virtual Confocal Microscopy system, detailed in section #</w:t>
       </w:r>
-      <w:commentRangeStart w:id="13"/>
+      <w:commentRangeStart w:id="14"/>
       <w:r>
         <w:t>.#.</w:t>
       </w:r>
-      <w:commentRangeEnd w:id="13"/>
+      <w:commentRangeEnd w:id="14"/>
       <w:r>
         <w:rPr>
           <w:rStyle w:val="CommentReference"/>
         </w:rPr>
-        <w:commentReference w:id="13"/>
-      </w:r>
-      <w:r>
-        <w:t xml:space="preserve">#. Although user specific controls can be implemented </w:t>
-      </w:r>
-      <w:proofErr w:type="gramStart"/>
-      <w:r>
-        <w:t>fairly easily</w:t>
-      </w:r>
-      <w:proofErr w:type="gramEnd"/>
-      <w:r>
-        <w:t xml:space="preserve"> with custom C# scripts, </w:t>
-      </w:r>
-      <w:proofErr w:type="spellStart"/>
-      <w:r>
-        <w:t>LeapMotion</w:t>
-      </w:r>
-      <w:proofErr w:type="spellEnd"/>
-      <w:r>
-        <w:t xml:space="preserve"> also provides a sample script, called </w:t>
-      </w:r>
-      <w:proofErr w:type="spellStart"/>
+        <w:commentReference w:id="14"/>
+      </w:r>
+      <w:r>
+        <w:t xml:space="preserve">#. Although user specific controls can be implemented fairly easily with custom C# scripts, LeapMotion also provides a sample script, called </w:t>
+      </w:r>
       <w:r>
         <w:rPr>
           <w:i/>
         </w:rPr>
         <w:t>RTSLeap.cs</w:t>
       </w:r>
-      <w:proofErr w:type="spellEnd"/>
-      <w:r>
-        <w:t xml:space="preserve">, for rotating, translating, and scaling in-game objects. If situation-specific controls are not necessary, this is perhaps the easiest method for adding basic </w:t>
-      </w:r>
-      <w:proofErr w:type="spellStart"/>
-      <w:r>
-        <w:t>LeapMotion</w:t>
-      </w:r>
-      <w:proofErr w:type="spellEnd"/>
-      <w:r>
-        <w:t xml:space="preserve"> controls for a simple data-viewing instance of </w:t>
-      </w:r>
-      <w:proofErr w:type="spellStart"/>
-      <w:r>
-        <w:t>UnityGEARS</w:t>
-      </w:r>
-      <w:proofErr w:type="spellEnd"/>
-      <w:r>
-        <w:t xml:space="preserve">. A step-by-step procedure to use the </w:t>
-      </w:r>
-      <w:proofErr w:type="spellStart"/>
-      <w:r>
-        <w:t>LeapMotion</w:t>
-      </w:r>
-      <w:proofErr w:type="spellEnd"/>
-      <w:r>
-        <w:t xml:space="preserve"> and </w:t>
-      </w:r>
-      <w:proofErr w:type="spellStart"/>
+      <w:r>
+        <w:t xml:space="preserve">, for rotating, translating, and scaling in-game objects. If situation-specific controls are not necessary, this is perhaps the easiest method for adding basic LeapMotion controls for a simple data-viewing instance of UnityGEARS. A step-by-step procedure to use the LeapMotion and </w:t>
+      </w:r>
       <w:r>
         <w:rPr>
           <w:i/>
         </w:rPr>
         <w:t>RTSLeap</w:t>
       </w:r>
-      <w:proofErr w:type="spellEnd"/>
       <w:r>
         <w:t xml:space="preserve"> script will be provided in Appendix </w:t>
       </w:r>
-      <w:commentRangeStart w:id="14"/>
+      <w:commentRangeStart w:id="15"/>
       <w:r>
         <w:t>#</w:t>
       </w:r>
-      <w:commentRangeEnd w:id="14"/>
+      <w:commentRangeEnd w:id="15"/>
       <w:r>
         <w:rPr>
           <w:rStyle w:val="CommentReference"/>
         </w:rPr>
-        <w:commentReference w:id="14"/>
+        <w:commentReference w:id="15"/>
       </w:r>
       <w:r>
         <w:t># and in the supplementary materials.</w:t>
@@ -1266,58 +937,18 @@
     </w:p>
     <w:p>
       <w:r>
-        <w:t xml:space="preserve"> Although the </w:t>
-      </w:r>
-      <w:proofErr w:type="spellStart"/>
-      <w:r>
-        <w:t>LeapMotion</w:t>
-      </w:r>
-      <w:proofErr w:type="spellEnd"/>
-      <w:r>
-        <w:t xml:space="preserve"> provides immersive virtual models of the </w:t>
-      </w:r>
-      <w:proofErr w:type="gramStart"/>
-      <w:r>
-        <w:t>users</w:t>
-      </w:r>
-      <w:proofErr w:type="gramEnd"/>
-      <w:r>
-        <w:t xml:space="preserve"> hands, and consequently a more immediately learnable control scheme, the device is limited by its lack of standard buttons to execute commands. All operations are initiated based on gesture controls, but some users may wish to have dedicated buttons, triggers, and axes that they can use to control and fine-tune their simulation data. This is highly useful in simulation steering when the user may need to pause or speedup the simulations, or simulation viewing when they need to move the camera position across large distances. </w:t>
-      </w:r>
-    </w:p>
-    <w:p>
-      <w:r>
-        <w:t xml:space="preserve">Our HMDs of choice, the Oculus Rift and HTC </w:t>
-      </w:r>
-      <w:proofErr w:type="spellStart"/>
-      <w:r>
-        <w:t>Vive</w:t>
-      </w:r>
-      <w:proofErr w:type="spellEnd"/>
-      <w:r>
-        <w:t xml:space="preserve">, both have dedicated motion controllers: Oculus Touch and </w:t>
-      </w:r>
-      <w:proofErr w:type="spellStart"/>
-      <w:r>
-        <w:t>Vive</w:t>
-      </w:r>
-      <w:proofErr w:type="spellEnd"/>
-      <w:r>
-        <w:t xml:space="preserve"> </w:t>
+        <w:t xml:space="preserve"> Although the LeapMotion provides immersive virtual models of the users hands, and consequently a more immediately learnable control scheme, the device is limited by its lack of standard buttons to execute commands. All operations are initiated based on gesture controls, but some users may wish to have dedicated buttons, triggers, and axes that they can use to control and fine-tune their simulation data. This is highly useful in simulation steering when the user may need to pause or speedup the simulations, or simulation viewing when they need to move the camera position across large distances. </w:t>
+      </w:r>
+    </w:p>
+    <w:p>
+      <w:r>
+        <w:t xml:space="preserve">Our HMDs of choice, the Oculus Rift and HTC Vive, both have dedicated motion controllers: Oculus Touch and Vive </w:t>
       </w:r>
       <w:r>
         <w:t>Controller</w:t>
       </w:r>
       <w:r>
-        <w:t xml:space="preserve">. Programming for these is </w:t>
-      </w:r>
-      <w:proofErr w:type="gramStart"/>
-      <w:r>
-        <w:t>similar to</w:t>
-      </w:r>
-      <w:proofErr w:type="gramEnd"/>
-      <w:r>
-        <w:t xml:space="preserve"> that of the keyboard and mouse. Unity and Unreal both have Motion Controller input libraries, which can tell us when any of the button</w:t>
+        <w:t>. Programming for these is similar to that of the keyboard and mouse. Unity and Unreal both have Motion Controller input libraries, which can tell us when any of the button</w:t>
       </w:r>
       <w:r>
         <w:t>s</w:t>
@@ -1335,26 +966,10 @@
         <w:t>playback</w:t>
       </w:r>
       <w:r>
-        <w:t xml:space="preserve"> system in </w:t>
-      </w:r>
-      <w:proofErr w:type="spellStart"/>
-      <w:r>
-        <w:t>UnrealGEARS</w:t>
-      </w:r>
-      <w:proofErr w:type="spellEnd"/>
-      <w:r>
-        <w:t>. The motion detection is done automatically via the Oculus sensors an</w:t>
-      </w:r>
-      <w:r>
-        <w:t xml:space="preserve">d </w:t>
-      </w:r>
-      <w:proofErr w:type="spellStart"/>
-      <w:r>
-        <w:t>Vive</w:t>
-      </w:r>
-      <w:proofErr w:type="spellEnd"/>
-      <w:r>
-        <w:t xml:space="preserve"> Base Stations;</w:t>
+        <w:t xml:space="preserve"> system in UnrealGEARS. The motion detection is done automatically via the Oculus sensors an</w:t>
+      </w:r>
+      <w:r>
+        <w:t>d Vive Base Stations;</w:t>
       </w:r>
       <w:r>
         <w:t xml:space="preserve"> No additional coding is necessary. We will include blueprints and scripts for each of these control schemes in the supplementary materials as well as a video tutorial on how to integrate them into GEARS</w:t>
@@ -1365,61 +980,21 @@
         <w:t>It should be noted that in lieu of access to these specific controller devices, the keyboard and</w:t>
       </w:r>
       <w:r>
-        <w:t xml:space="preserve"> mouse are still easily </w:t>
-      </w:r>
-      <w:proofErr w:type="spellStart"/>
-      <w:r>
-        <w:t>integrable</w:t>
-      </w:r>
-      <w:proofErr w:type="spellEnd"/>
-      <w:r>
-        <w:t xml:space="preserve"> options into GEARS. Both have readily accessible functions for detecting when and where key presses and mouse clicks occur. For instance, Unity has the “</w:t>
-      </w:r>
-      <w:proofErr w:type="spellStart"/>
-      <w:r>
-        <w:t>Input.GetButton</w:t>
-      </w:r>
-      <w:proofErr w:type="spellEnd"/>
-      <w:r>
-        <w:t xml:space="preserve">()” scheme for the keyboard keys, </w:t>
-      </w:r>
-      <w:commentRangeStart w:id="15"/>
-      <w:r>
-        <w:t xml:space="preserve">and </w:t>
-      </w:r>
-      <w:proofErr w:type="spellStart"/>
-      <w:r>
-        <w:t>Unreal’s</w:t>
-      </w:r>
-      <w:proofErr w:type="spellEnd"/>
-      <w:r>
-        <w:t xml:space="preserve"> blueprint editor has event nodes that fire for each key when pressed/released. </w:t>
-      </w:r>
-      <w:commentRangeEnd w:id="15"/>
+        <w:t xml:space="preserve"> mouse are still easily integrable options into GEARS. Both have readily accessible functions for detecting when and where key presses and mouse clicks occur. For instance, Unity has the “Input.GetButton()” scheme for the keyboard keys, </w:t>
+      </w:r>
+      <w:commentRangeStart w:id="16"/>
+      <w:r>
+        <w:t xml:space="preserve">and Unreal’s blueprint editor has event nodes that fire for each key when pressed/released. </w:t>
+      </w:r>
+      <w:commentRangeEnd w:id="16"/>
       <w:r>
         <w:rPr>
           <w:rStyle w:val="CommentReference"/>
         </w:rPr>
-        <w:commentReference w:id="15"/>
-      </w:r>
-      <w:r>
-        <w:t xml:space="preserve">However, once an HMD is worn by the user, the keyboard and mouse are not automatically visible in-game, making them difficult options for integration into VR-based simulation viewers. It would be possible to project a virtual keyboard into the viewer’s virtual space, but this would be considerably more effort than using the dedicated motion controllers for the Oculus Rift and HTC </w:t>
-      </w:r>
-      <w:proofErr w:type="spellStart"/>
-      <w:r>
-        <w:t>Vive</w:t>
-      </w:r>
-      <w:proofErr w:type="spellEnd"/>
-      <w:r>
-        <w:t xml:space="preserve">, or even the </w:t>
-      </w:r>
-      <w:proofErr w:type="spellStart"/>
-      <w:r>
-        <w:t>LeapMotion</w:t>
-      </w:r>
-      <w:proofErr w:type="spellEnd"/>
-      <w:r>
-        <w:t xml:space="preserve">. </w:t>
+        <w:commentReference w:id="16"/>
+      </w:r>
+      <w:r>
+        <w:t xml:space="preserve">However, once an HMD is worn by the user, the keyboard and mouse are not automatically visible in-game, making them difficult options for integration into VR-based simulation viewers. It would be possible to project a virtual keyboard into the viewer’s virtual space, but this would be considerably more effort than using the dedicated motion controllers for the Oculus Rift and HTC Vive, or even the LeapMotion. </w:t>
       </w:r>
     </w:p>
     <w:p>
@@ -1439,53 +1014,21 @@
       <w:r>
         <w:lastRenderedPageBreak/>
         <w:tab/>
-        <w:t xml:space="preserve">For multithreading, Unreal Engine 4 provides the </w:t>
-      </w:r>
-      <w:proofErr w:type="spellStart"/>
-      <w:r>
-        <w:t>FRunnable</w:t>
-      </w:r>
-      <w:proofErr w:type="spellEnd"/>
-      <w:r>
-        <w:t xml:space="preserve"> class, which can run a member function on a separate thread, and C# (powering Unity) has its own Thread library. We use a separate thread to handle the calculation of the next time step in our KMC and LAMMPS simulations, discussed in section </w:t>
-      </w:r>
-      <w:commentRangeStart w:id="16"/>
-      <w:r>
-        <w:t>3.</w:t>
-      </w:r>
-      <w:proofErr w:type="gramStart"/>
-      <w:r>
-        <w:t>#.#</w:t>
-      </w:r>
-      <w:proofErr w:type="gramEnd"/>
-      <w:r>
-        <w:t xml:space="preserve"> and 3.#.#. </w:t>
-      </w:r>
-      <w:commentRangeEnd w:id="16"/>
+        <w:t xml:space="preserve">For multithreading, Unreal Engine 4 provides the FRunnable class, which can run a member function on a separate thread, and C# (powering Unity) has its own Thread library. We use a separate thread to handle the calculation of the next time step in our KMC and LAMMPS simulations, discussed in section </w:t>
+      </w:r>
+      <w:commentRangeStart w:id="17"/>
+      <w:r>
+        <w:t xml:space="preserve">3.#.# and 3.#.#. </w:t>
+      </w:r>
+      <w:commentRangeEnd w:id="17"/>
       <w:r>
         <w:rPr>
           <w:rStyle w:val="CommentReference"/>
         </w:rPr>
-        <w:commentReference w:id="16"/>
-      </w:r>
-      <w:r>
-        <w:t xml:space="preserve">When the time step is finished, the spawned thread signals to the main thread that it is safe to update </w:t>
-      </w:r>
-      <w:proofErr w:type="spellStart"/>
-      <w:r>
-        <w:t>heme</w:t>
-      </w:r>
-      <w:proofErr w:type="spellEnd"/>
-      <w:r>
-        <w:t xml:space="preserve"> occupation states or particle positions in the running game. By having the simulation time step offloaded onto a separate thread from the engine’s main thread, the user is then able to move and look around at the visualized particles without the worry that the engine will stall due to a particularly </w:t>
-      </w:r>
-      <w:proofErr w:type="gramStart"/>
-      <w:r>
-        <w:t>long time</w:t>
-      </w:r>
-      <w:proofErr w:type="gramEnd"/>
-      <w:r>
-        <w:t xml:space="preserve"> step calculation. Such stalls could cause the VR HMD to stutter or skip frames, spoiling the experience for the scientist viewing the simulation. Although this alleviates the actual simulation calculation from the main game thread, it would still need to make draw calls to the GPU for the update positions of each particle. Depending on the system size, this can be an enormous bottleneck for the GEARS system. To alleviate this strain on the engine and GPU, we utilized instancing of our particle static meshes.</w:t>
+        <w:commentReference w:id="17"/>
+      </w:r>
+      <w:r>
+        <w:t>When the time step is finished, the spawned thread signals to the main thread that it is safe to update heme occupation states or particle positions in the running game. By having the simulation time step offloaded onto a separate thread from the engine’s main thread, the user is then able to move and look around at the visualized particles without the worry that the engine will stall due to a particularly long time step calculation. Such stalls could cause the VR HMD to stutter or skip frames, spoiling the experience for the scientist viewing the simulation. Although this alleviates the actual simulation calculation from the main game thread, it would still need to make draw calls to the GPU for the update positions of each particle. Depending on the system size, this can be an enormous bottleneck for the GEARS system. To alleviate this strain on the engine and GPU, we utilized instancing of our particle static meshes.</w:t>
       </w:r>
     </w:p>
     <w:p>
@@ -1493,7 +1036,7 @@
         <w:tab/>
         <w:t>Instancing is the technique used to render many objects that all share the same mesh and material, among other similar properties (</w:t>
       </w:r>
-      <w:hyperlink r:id="rId12">
+      <w:hyperlink r:id="rId13">
         <w:r>
           <w:rPr>
             <w:color w:val="4A86E8"/>
@@ -1503,23 +1046,7 @@
         </w:r>
       </w:hyperlink>
       <w:r>
-        <w:t xml:space="preserve">). Since all particles in our simulation will be represented via colored spheres, we can use this technique to cut down on the draw calls to our GPU. Unreal Engine 4 provides an instanced static mesh class for this exact purpose called </w:t>
-      </w:r>
-      <w:proofErr w:type="spellStart"/>
-      <w:r>
-        <w:t>UInstancedStaticMeshComponent</w:t>
-      </w:r>
-      <w:proofErr w:type="spellEnd"/>
-      <w:r>
-        <w:t xml:space="preserve">. Using this </w:t>
-      </w:r>
-      <w:proofErr w:type="gramStart"/>
-      <w:r>
-        <w:t>class</w:t>
-      </w:r>
-      <w:proofErr w:type="gramEnd"/>
-      <w:r>
-        <w:t xml:space="preserve"> we were able to keep of one instantiated object per particle type (e.g. water, oxygen, sulfur, etc.). Positions, orientations, and render materials for all instances of a given type were tracked via their corresponding instantiated class. This reduces the draw calls to the GPU to once per particle type, as opposed to once per particle, significantly reducing the strain on both the main game thread and its communication with the GPU. Lastly, as a measure of performance optimization for rendering these real-time simulations, we cut down GPU computations by using billboards to represent our particles as opposed to actual spheres. </w:t>
+        <w:t xml:space="preserve">). Since all particles in our simulation will be represented via colored spheres, we can use this technique to cut down on the draw calls to our GPU. Unreal Engine 4 provides an instanced static mesh class for this exact purpose called UInstancedStaticMeshComponent. Using this class we were able to keep of one instantiated object per particle type (e.g. water, oxygen, sulfur, etc.). Positions, orientations, and render materials for all instances of a given type were tracked via their corresponding instantiated class. This reduces the draw calls to the GPU to once per particle type, as opposed to once per particle, significantly reducing the strain on both the main game thread and its communication with the GPU. Lastly, as a measure of performance optimization for rendering these real-time simulations, we cut down GPU computations by using billboards to represent our particles as opposed to actual spheres. </w:t>
       </w:r>
     </w:p>
     <w:p>
@@ -1527,7 +1054,7 @@
         <w:tab/>
         <w:t>Billboarding is a technique used in computer graphics to represent axially and radially symmetric objects with considerably low rendering costs (</w:t>
       </w:r>
-      <w:hyperlink r:id="rId13">
+      <w:hyperlink r:id="rId14">
         <w:r>
           <w:rPr>
             <w:color w:val="1155CC"/>
@@ -1537,76 +1064,31 @@
         </w:r>
       </w:hyperlink>
       <w:r>
-        <w:t xml:space="preserve">). It involves projecting a 3D manifold or geometric structure as texture on a 2D surface that always orients itself to face the camera/eye of the user. If used with appropriate shading, this can give the illusion that a 2D image is </w:t>
-      </w:r>
-      <w:proofErr w:type="gramStart"/>
-      <w:r>
-        <w:t>actually a</w:t>
-      </w:r>
-      <w:proofErr w:type="gramEnd"/>
-      <w:r>
-        <w:t xml:space="preserve"> 3D manifold in space. This is a useful tool in virtual reality applications as it allows us to represent a large </w:t>
-      </w:r>
-      <w:proofErr w:type="gramStart"/>
-      <w:r>
-        <w:t>amount</w:t>
-      </w:r>
-      <w:proofErr w:type="gramEnd"/>
-      <w:r>
-        <w:t xml:space="preserve"> of objects using as few simplicial complexes as possible. In our case, we wish to represent the particles in a simulation as mathematically perfect spheres such that lighting during our simulations permit proper depth perception and shading. Rather than use the provided Unreal Engine 4.16 static sphere mesh, which takes </w:t>
-      </w:r>
-      <w:commentRangeStart w:id="17"/>
+        <w:t xml:space="preserve">). It involves projecting a 3D manifold or geometric structure as texture on a 2D surface that always orients itself to face the camera/eye of the user. If used with appropriate shading, this can give the illusion that a 2D image is actually a 3D manifold in space. This is a useful tool in virtual reality applications as it allows us to represent a large amount of objects using as few simplicial complexes as possible. In our case, we wish to represent the particles in a simulation as mathematically perfect spheres such that lighting during our simulations permit proper depth perception and shading. Rather than use the provided Unreal Engine 4.16 static sphere mesh, which takes </w:t>
+      </w:r>
+      <w:commentRangeStart w:id="18"/>
       <w:r>
         <w:t>### (</w:t>
       </w:r>
-      <w:commentRangeEnd w:id="17"/>
-      <w:proofErr w:type="spellStart"/>
+      <w:commentRangeEnd w:id="18"/>
       <w:r>
         <w:rPr>
           <w:rStyle w:val="CommentReference"/>
         </w:rPr>
-        <w:commentReference w:id="17"/>
-      </w:r>
-      <w:r>
-        <w:t>i</w:t>
-      </w:r>
-      <w:proofErr w:type="spellEnd"/>
-      <w:r>
-        <w:t xml:space="preserve"> think 400) triangles to represent, we can use a 2D billboard, which only requires 2 triangles to represent. This is done through the Unreal Engine 4 Material Blueprint interface, a high level visual programming system for shading. We will provide our billboard material blueprint in the supplementary materials. To add semi-realistic reflections and shading, we apply a normal map to the billboard. The added benefit of doing this allows for proper depth perception of particles, making data acquisition more intuitive for human users. </w:t>
+        <w:commentReference w:id="18"/>
+      </w:r>
+      <w:r>
+        <w:t xml:space="preserve">i think 400) triangles to represent, we can use a 2D billboard, which only requires 2 triangles to represent. This is done through the Unreal Engine 4 Material Blueprint interface, a high level visual programming system for shading. We will provide our billboard material blueprint in the supplementary materials. To add semi-realistic reflections and shading, we apply a normal map to the billboard. The added benefit of doing this allows for proper depth perception of particles, making data acquisition more intuitive for human users. </w:t>
       </w:r>
     </w:p>
     <w:p>
       <w:r>
         <w:tab/>
-        <w:t xml:space="preserve">The above three methods of performance optimization were used to facilitate efficient rendering in the engine. However, we also used </w:t>
-      </w:r>
-      <w:proofErr w:type="spellStart"/>
-      <w:r>
-        <w:t>OpenMP</w:t>
-      </w:r>
-      <w:proofErr w:type="spellEnd"/>
-      <w:r>
-        <w:t xml:space="preserve"> to speed up the running LAMMPS </w:t>
+        <w:t xml:space="preserve">The above three methods of performance optimization were used to facilitate efficient rendering in the engine. However, we also used OpenMP to speed up the running LAMMPS </w:t>
       </w:r>
       <w:r>
         <w:lastRenderedPageBreak/>
-        <w:t xml:space="preserve">simulation itself. By downloading the </w:t>
-      </w:r>
-      <w:proofErr w:type="spellStart"/>
-      <w:r>
-        <w:t>OpenMP</w:t>
-      </w:r>
-      <w:proofErr w:type="spellEnd"/>
-      <w:r>
-        <w:t xml:space="preserve"> package for LAMMPS before compilation, we </w:t>
-      </w:r>
-      <w:proofErr w:type="gramStart"/>
-      <w:r>
-        <w:t>were able to</w:t>
-      </w:r>
-      <w:proofErr w:type="gramEnd"/>
-      <w:r>
-        <w:t xml:space="preserve"> build the library into our DLL, allowing us to optimize LAMMPS for the computer they it ran on. Once compiled into the DLL, we only needed to add the lines:</w:t>
+        <w:t>simulation itself. By downloading the OpenMP package for LAMMPS before compilation, we were able to build the library into our DLL, allowing us to optimize LAMMPS for the computer they it ran on. Once compiled into the DLL, we only needed to add the lines:</w:t>
       </w:r>
     </w:p>
     <w:tbl>
@@ -1638,13 +1120,8 @@
               <w:ind w:left="430" w:right="330"/>
             </w:pPr>
             <w:r>
-              <w:t xml:space="preserve">package </w:t>
+              <w:t>package omp</w:t>
             </w:r>
-            <w:proofErr w:type="spellStart"/>
-            <w:r>
-              <w:t>omp</w:t>
-            </w:r>
-            <w:proofErr w:type="spellEnd"/>
             <w:r>
               <w:t xml:space="preserve"> 40</w:t>
             </w:r>
@@ -1655,13 +1132,8 @@
               <w:ind w:left="430" w:right="330"/>
             </w:pPr>
             <w:r>
-              <w:t xml:space="preserve">suffix </w:t>
+              <w:t>suffix omp</w:t>
             </w:r>
-            <w:proofErr w:type="spellStart"/>
-            <w:r>
-              <w:t>omp</w:t>
-            </w:r>
-            <w:proofErr w:type="spellEnd"/>
           </w:p>
         </w:tc>
       </w:tr>
@@ -1678,11 +1150,11 @@
       <w:pPr>
         <w:pStyle w:val="Heading1"/>
       </w:pPr>
-      <w:commentRangeStart w:id="18"/>
+      <w:commentRangeStart w:id="19"/>
       <w:r>
         <w:t>Results</w:t>
       </w:r>
-      <w:commentRangeEnd w:id="18"/>
+      <w:commentRangeEnd w:id="19"/>
       <w:r>
         <w:rPr>
           <w:rStyle w:val="CommentReference"/>
@@ -1691,7 +1163,7 @@
           <w:color w:val="000000"/>
           <w:lang w:eastAsia="en-US"/>
         </w:rPr>
-        <w:commentReference w:id="18"/>
+        <w:commentReference w:id="19"/>
       </w:r>
     </w:p>
     <w:p>
@@ -1708,59 +1180,37 @@
       <w:pPr>
         <w:pStyle w:val="Heading2"/>
       </w:pPr>
+      <w:bookmarkStart w:id="20" w:name="_Ref487116554"/>
       <w:r>
         <w:t>Interactive Viewing</w:t>
       </w:r>
+      <w:bookmarkEnd w:id="20"/>
     </w:p>
     <w:p>
       <w:r>
         <w:t xml:space="preserve">The most straightforward application of VR to data visualization is interactive viewing of pre-computed results. To demonstrate this aspect of GEARS, we will use the results from a </w:t>
       </w:r>
-      <w:commentRangeStart w:id="19"/>
+      <w:commentRangeStart w:id="21"/>
       <w:r>
         <w:t xml:space="preserve">##### atom </w:t>
       </w:r>
-      <w:commentRangeEnd w:id="19"/>
-      <w:r>
-        <w:commentReference w:id="19"/>
+      <w:commentRangeEnd w:id="21"/>
+      <w:r>
+        <w:commentReference w:id="21"/>
       </w:r>
       <w:r>
         <w:t xml:space="preserve">MD simulation. The simulation investigates the anisotropic frictional response (and resulting heat dissipation) of RDX crystal along various crystallographic planes. </w:t>
       </w:r>
-      <w:commentRangeStart w:id="20"/>
-      <w:r>
-        <w:t xml:space="preserve">The overall simulation time </w:t>
-      </w:r>
-      <w:proofErr w:type="gramStart"/>
-      <w:r>
-        <w:t>is ,</w:t>
-      </w:r>
-      <w:proofErr w:type="gramEnd"/>
-      <w:r>
-        <w:t xml:space="preserve"> with a time step of , resulting in a total step count of .</w:t>
-      </w:r>
-      <w:commentRangeEnd w:id="20"/>
-      <w:r>
-        <w:commentReference w:id="20"/>
-      </w:r>
-      <w:r>
-        <w:t xml:space="preserve"> The position of every molecule is calculated at each step. We isolate one step, or frame, of this simulation and import this snapshot to be rendered and manipulated by </w:t>
-      </w:r>
-      <w:proofErr w:type="spellStart"/>
-      <w:r>
-        <w:t>UnityGEARS</w:t>
-      </w:r>
-      <w:proofErr w:type="spellEnd"/>
-      <w:r>
-        <w:t xml:space="preserve">. We do so by following the </w:t>
-      </w:r>
-      <w:proofErr w:type="spellStart"/>
-      <w:r>
-        <w:t>iBET</w:t>
-      </w:r>
-      <w:proofErr w:type="spellEnd"/>
-      <w:r>
-        <w:t xml:space="preserve"> workflow, which is described in a previous manuscript [</w:t>
+      <w:commentRangeStart w:id="22"/>
+      <w:r>
+        <w:t>The overall simulation time is , with a time step of , resulting in a total step count of .</w:t>
+      </w:r>
+      <w:commentRangeEnd w:id="22"/>
+      <w:r>
+        <w:commentReference w:id="22"/>
+      </w:r>
+      <w:r>
+        <w:t xml:space="preserve"> The position of every molecule is calculated at each step. We isolate one step, or frame, of this simulation and import this snapshot to be rendered and manipulated by UnityGEARS. We do so by following the iBET workflow, which is described in a previous manuscript [</w:t>
       </w:r>
       <w:r>
         <w:rPr>
@@ -1769,34 +1219,18 @@
         <w:t>ref</w:t>
       </w:r>
       <w:r>
-        <w:t>]. In brief, VMD and Blender can be used to create an object that can be imported directly into game engines. Once imported, the .</w:t>
-      </w:r>
-      <w:proofErr w:type="spellStart"/>
-      <w:r>
-        <w:t>obj</w:t>
-      </w:r>
-      <w:proofErr w:type="spellEnd"/>
-      <w:r>
-        <w:t xml:space="preserve"> file can be added to the scene and the appropriate script (for example, </w:t>
-      </w:r>
-      <w:proofErr w:type="spellStart"/>
-      <w:r>
-        <w:t>RTSLeap</w:t>
-      </w:r>
-      <w:proofErr w:type="spellEnd"/>
-      <w:r>
-        <w:t xml:space="preserve"> for the Leap Motion controller) can be added as described in the methods section. The result is shown in </w:t>
-      </w:r>
-      <w:commentRangeStart w:id="21"/>
+        <w:t xml:space="preserve">]. In brief, VMD and Blender can be used to create an object that can be imported directly into game engines. Once imported, the .obj file can be added to the scene and the appropriate script (for example, RTSLeap for the Leap Motion controller) can be added as described in the methods section. The result is shown in </w:t>
+      </w:r>
+      <w:commentRangeStart w:id="23"/>
       <w:r>
         <w:rPr>
           <w:highlight w:val="yellow"/>
         </w:rPr>
         <w:t xml:space="preserve">Figure #. </w:t>
       </w:r>
-      <w:commentRangeEnd w:id="21"/>
-      <w:r>
-        <w:commentReference w:id="21"/>
+      <w:commentRangeEnd w:id="23"/>
+      <w:r>
+        <w:commentReference w:id="23"/>
       </w:r>
     </w:p>
     <w:p/>
@@ -1844,15 +1278,7 @@
     <w:p>
       <w:r>
         <w:lastRenderedPageBreak/>
-        <w:t xml:space="preserve">An alternative to this approach of directly importing existing code is to reinterpret it such that it takes advantage of some of the unique possibilities within the game engine. To demonstrate this aspect of GEARS, we extended our previous work on biological electron transfer (ET). The original version, immersive biological electron transfer or </w:t>
-      </w:r>
-      <w:proofErr w:type="spellStart"/>
-      <w:r>
-        <w:t>iBET</w:t>
-      </w:r>
-      <w:proofErr w:type="spellEnd"/>
-      <w:r>
-        <w:t xml:space="preserve">, was used to visualize the results of a kinetic Monte Carlo (KMC) simulation in VR to understand percolation transitions in ET dynamics among a cytochrome complex. To make this process interactive we internalize the KMC mechanics and utilize a separate thread to populate a queue of </w:t>
+        <w:t xml:space="preserve">An alternative to this approach of directly importing existing code is to reinterpret it such that it takes advantage of some of the unique possibilities within the game engine. To demonstrate this aspect of GEARS, we extended our previous work on biological electron transfer (ET). The original version, immersive biological electron transfer or iBET, was used to visualize the results of a kinetic Monte Carlo (KMC) simulation in VR to understand percolation transitions in ET dynamics among a cytochrome complex. To make this process interactive we internalize the KMC mechanics and utilize a separate thread to populate a queue of </w:t>
       </w:r>
       <w:r>
         <w:rPr>
@@ -1870,28 +1296,12 @@
         <w:t>Event</w:t>
       </w:r>
       <w:r>
-        <w:t xml:space="preserve"> to be any feasible transition from one occupation state to another for the cytochrome’s </w:t>
-      </w:r>
-      <w:proofErr w:type="spellStart"/>
-      <w:r>
-        <w:t>heme</w:t>
-      </w:r>
-      <w:proofErr w:type="spellEnd"/>
-      <w:r>
-        <w:t xml:space="preserve"> sites. </w:t>
-      </w:r>
-    </w:p>
-    <w:p>
-      <w:r>
-        <w:t xml:space="preserve">As demonstrated in the previous section, the first step of this type of workflow is data acquisition. Depending on the data of interest, a parser can be written or an object exported to a 3D model from VMD into a geometry definition file in the </w:t>
-      </w:r>
-      <w:proofErr w:type="spellStart"/>
-      <w:r>
-        <w:t>Wavefront</w:t>
-      </w:r>
-      <w:proofErr w:type="spellEnd"/>
-      <w:r>
-        <w:t xml:space="preserve"> OBJ format. Our previous work details the specifics of this process for VMD [</w:t>
+        <w:t xml:space="preserve"> to be any feasible transition from one occupation state to another for the cytochrome’s heme sites. </w:t>
+      </w:r>
+    </w:p>
+    <w:p>
+      <w:r>
+        <w:t>As demonstrated in the previous section, the first step of this type of workflow is data acquisition. Depending on the data of interest, a parser can be written or an object exported to a 3D model from VMD into a geometry definition file in the Wavefront OBJ format. Our previous work details the specifics of this process for VMD [</w:t>
       </w:r>
       <w:r>
         <w:rPr>
@@ -1900,44 +1310,12 @@
         <w:t>ref</w:t>
       </w:r>
       <w:r>
-        <w:t xml:space="preserve">]. Once the import process is complete, the resulting object can be imported directly into the Unity game engine. IF one wishes to import their object into Unreal Engine, they will need to convert the </w:t>
-      </w:r>
-      <w:proofErr w:type="spellStart"/>
-      <w:r>
-        <w:t>Wavefront</w:t>
-      </w:r>
-      <w:proofErr w:type="spellEnd"/>
-      <w:r>
-        <w:t xml:space="preserve"> file to the FBX format, via their 3D modeling software of choice (Autodesk, Maya, Blender, etc.). To illustrate this process for the current application, we will use Unity ### on a PC running Windows 10. </w:t>
-      </w:r>
-    </w:p>
-    <w:p>
-      <w:r>
-        <w:t>We first create a new project, selecting the 3D option. To import the .</w:t>
-      </w:r>
-      <w:proofErr w:type="spellStart"/>
-      <w:r>
-        <w:t>obj</w:t>
-      </w:r>
-      <w:proofErr w:type="spellEnd"/>
-      <w:r>
-        <w:t xml:space="preserve"> file, we access the ‘Assets’ menu, then select the ‘Import New Asset’ option. Here, asset refers to any digital content usable by Unity and </w:t>
-      </w:r>
-      <w:proofErr w:type="spellStart"/>
-      <w:r>
-        <w:t>manipulable</w:t>
-      </w:r>
-      <w:proofErr w:type="spellEnd"/>
-      <w:r>
-        <w:t xml:space="preserve"> by the user. Although you have the choice between using JavaScript or C# to run a simulation, we develop in C# as it is a more powerful language, capable of tasks like multi-threading, passing by reference, as well as a host of other options. Furthermore, due to its syntactic similarity with the C and C++ programming language, translating previous simulation code to Unity via C# is much simpler than translating via JavaScript. Once the simulation process of interest has been coded, the update mechanics for each time step must be addressed. We have developed two frameworks on which to run and render a simulation in Unity. The first is to immediately render the results of each time step for the user using the public void </w:t>
-      </w:r>
-      <w:proofErr w:type="gramStart"/>
-      <w:r>
-        <w:t>Update(</w:t>
-      </w:r>
-      <w:proofErr w:type="gramEnd"/>
-      <w:r>
-        <w:t xml:space="preserve">) function, which Unity calls on each frame. The other is to have the simulation populate an </w:t>
+        <w:t xml:space="preserve">]. Once the import process is complete, the resulting object can be imported directly into the Unity game engine. IF one wishes to import their object into Unreal Engine, they will need to convert the Wavefront file to the FBX format, via their 3D modeling software of choice (Autodesk, Maya, Blender, etc.). To illustrate this process for the current application, we will use Unity ### on a PC running Windows 10. </w:t>
+      </w:r>
+    </w:p>
+    <w:p>
+      <w:r>
+        <w:t xml:space="preserve">We first create a new project, selecting the 3D option. To import the .obj file, we access the ‘Assets’ menu, then select the ‘Import New Asset’ option. Here, asset refers to any digital content usable by Unity and manipulable by the user. Although you have the choice between using JavaScript or C# to run a simulation, we develop in C# as it is a more powerful language, capable of tasks like multi-threading, passing by reference, as well as a host of other options. Furthermore, due to its syntactic similarity with the C and C++ programming language, translating previous simulation code to Unity via C# is much simpler than translating via JavaScript. Once the simulation process of interest has been coded, the update mechanics for each time step must be addressed. We have developed two frameworks on which to run and render a simulation in Unity. The first is to immediately render the results of each time step for the user using the public void Update() function, which Unity calls on each frame. The other is to have the simulation populate an </w:t>
       </w:r>
       <w:r>
         <w:rPr>
@@ -1951,153 +1329,73 @@
     </w:p>
     <w:p>
       <w:r>
-        <w:t xml:space="preserve">The first approach, which we denote as Run-and-Render, can be implemented in a few steps using the </w:t>
-      </w:r>
-      <w:proofErr w:type="gramStart"/>
-      <w:r>
-        <w:t>Start(</w:t>
-      </w:r>
-      <w:proofErr w:type="gramEnd"/>
-      <w:r>
-        <w:t xml:space="preserve">) and Update() methods of the </w:t>
-      </w:r>
-      <w:proofErr w:type="spellStart"/>
-      <w:r>
-        <w:t>GameObject</w:t>
-      </w:r>
-      <w:proofErr w:type="spellEnd"/>
-      <w:r>
-        <w:t xml:space="preserve"> or class responsible for handling the simulation. We start by creating a member variable, </w:t>
-      </w:r>
-      <w:proofErr w:type="spellStart"/>
+        <w:t xml:space="preserve">The first approach, which we denote as Run-and-Render, can be implemented in a few steps using the Start() and Update() methods of the GameObject or class responsible for handling the simulation. We start by creating a member variable, </w:t>
+      </w:r>
       <w:r>
         <w:rPr>
           <w:i/>
         </w:rPr>
         <w:t>DeltaTime</w:t>
       </w:r>
-      <w:proofErr w:type="spellEnd"/>
-      <w:r>
-        <w:t xml:space="preserve">, to store the length of a time step in the simulation. Then, in the </w:t>
-      </w:r>
-      <w:proofErr w:type="gramStart"/>
-      <w:r>
-        <w:t>Start(</w:t>
-      </w:r>
-      <w:proofErr w:type="gramEnd"/>
-      <w:r>
-        <w:t xml:space="preserve">) method (which is placed by default in all Unity classes), all the positions of the objects that represent participants in the simulation are initialized. In our case, we cloned a sphere prefab and stored references to its clones in an array. Next, in the </w:t>
-      </w:r>
-      <w:proofErr w:type="gramStart"/>
-      <w:r>
-        <w:t>Update(</w:t>
-      </w:r>
-      <w:proofErr w:type="gramEnd"/>
-      <w:r>
-        <w:t xml:space="preserve">) method, we assign the </w:t>
-      </w:r>
-      <w:proofErr w:type="spellStart"/>
+      <w:r>
+        <w:t xml:space="preserve">, to store the length of a time step in the simulation. Then, in the Start() method (which is placed by default in all Unity classes), all the positions of the objects that represent participants in the simulation are initialized. In our case, we cloned a sphere prefab and stored references to its clones in an array. Next, in the Update() method, we assign the </w:t>
+      </w:r>
       <w:r>
         <w:rPr>
           <w:i/>
         </w:rPr>
         <w:t>DeltaTime</w:t>
       </w:r>
-      <w:proofErr w:type="spellEnd"/>
       <w:r>
         <w:t xml:space="preserve"> variable to the current Unity-based time step (</w:t>
       </w:r>
-      <w:proofErr w:type="spellStart"/>
       <w:r>
         <w:rPr>
           <w:i/>
         </w:rPr>
         <w:t>Time.deltaTime</w:t>
       </w:r>
-      <w:proofErr w:type="spellEnd"/>
-      <w:r>
-        <w:t xml:space="preserve">). This value can then be scaled by an arbitrary tuning factor to account for realistic observation capabilities of a human observer. Otherwise, since </w:t>
-      </w:r>
-      <w:proofErr w:type="gramStart"/>
-      <w:r>
-        <w:t>Update(</w:t>
-      </w:r>
-      <w:proofErr w:type="gramEnd"/>
-      <w:r>
-        <w:t xml:space="preserve">) gets called once per frame, the simulation may animate much more quickly than the user can beneficially observe. We also choose this assignment of </w:t>
-      </w:r>
-      <w:proofErr w:type="spellStart"/>
+      <w:r>
+        <w:t xml:space="preserve">). This value can then be scaled by an arbitrary tuning factor to account for realistic observation capabilities of a human observer. Otherwise, since Update() gets called once per frame, the simulation may animate much more quickly than the user can beneficially observe. We also choose this assignment of </w:t>
+      </w:r>
       <w:r>
         <w:rPr>
           <w:i/>
         </w:rPr>
-        <w:t>DeltaTime</w:t>
-      </w:r>
-      <w:proofErr w:type="spellEnd"/>
+        <w:t xml:space="preserve">DeltaTime </w:t>
+      </w:r>
+      <w:r>
+        <w:t xml:space="preserve">so that the simulation executes proportionally to the real time that has passed for the user. Next, we add a call to the single time </w:t>
+      </w:r>
+      <w:r>
+        <w:lastRenderedPageBreak/>
+        <w:t xml:space="preserve">step method of the simulation inside the function, Update(). After the single time step, we iterate through each participant and update their status. </w:t>
+      </w:r>
+    </w:p>
+    <w:p>
+      <w:r>
+        <w:t xml:space="preserve">The second approach, Render-when-Ready, utilizes the multi-threading optimization mentioned in section 2.4 and provides the user more flexibility within the simulation. We begin by defining a new class, called </w:t>
+      </w:r>
       <w:r>
         <w:rPr>
           <w:i/>
         </w:rPr>
-        <w:t xml:space="preserve"> </w:t>
-      </w:r>
-      <w:r>
-        <w:t xml:space="preserve">so that the simulation executes proportionally to the real time that has passed for the user. Next, we add a call to the single time </w:t>
-      </w:r>
-      <w:r>
-        <w:lastRenderedPageBreak/>
-        <w:t xml:space="preserve">step method of the simulation inside the function, </w:t>
-      </w:r>
-      <w:proofErr w:type="gramStart"/>
-      <w:r>
-        <w:t>Update(</w:t>
-      </w:r>
-      <w:proofErr w:type="gramEnd"/>
-      <w:r>
-        <w:t xml:space="preserve">). After the single time step, we iterate through each participant and update their status. </w:t>
-      </w:r>
-    </w:p>
-    <w:p>
-      <w:r>
-        <w:t xml:space="preserve">The second approach, Render-when-Ready, utilizes the multi-threading optimization mentioned in section 2.4 and provides the user more flexibility within the simulation. We begin by defining a new class, called </w:t>
+        <w:t>Event</w:t>
+      </w:r>
+      <w:r>
+        <w:t>, to encapsulate all the changes that occur within the system and associate them with each time step. This class can be anything from a collection of coordinates to the occupancy of certain states. Then, we create a member variable queue in either the class responsible for simulating or the one for rendering. The class this queue belongs to does not affect the output as long as both the simulation and rendering class have access to it. Next, in the simulation class, we create a method that will push to the event queue. Subsequently, in the rendering class, we create a method that will pop a single event off the queue. Finally, we spawn a new thread and pass in the simulation class’ queue-pushing method. Because this method is independent of the Update function and stores data independently of the visualization simulation, it is better suited to future applications involving more extreme, calculation intensive time steps.</w:t>
+      </w:r>
+    </w:p>
+    <w:p>
+      <w:r>
+        <w:t xml:space="preserve">Using control schemes similar to those outlined in the Methods section, the simulation can be manipulated or varied in real-time. The </w:t>
       </w:r>
       <w:r>
         <w:rPr>
           <w:i/>
         </w:rPr>
-        <w:t>Event</w:t>
-      </w:r>
-      <w:r>
-        <w:t xml:space="preserve">, to encapsulate all the changes that occur within the system and associate them with each time step. This class can be anything from a collection of coordinates to the occupancy of certain states. Then, we create a member variable queue in either the class responsible for simulating or the one for rendering. The class this queue belongs to does not affect the output </w:t>
-      </w:r>
-      <w:proofErr w:type="gramStart"/>
-      <w:r>
-        <w:t>as long as</w:t>
-      </w:r>
-      <w:proofErr w:type="gramEnd"/>
-      <w:r>
-        <w:t xml:space="preserve"> both the simulation and rendering class have access to it. Next, in the simulation class, we create a method that will push to the event queue. Subsequently, in the rendering class, we create a method that will pop a single event off the queue. Finally, we spawn a new thread and pass in the simulation class’ queue-pushing method. Because this method is independent of the Update function and stores data independently of the visualization simulation, it is better suited to future applications involving more extreme, calculation intensive time steps.</w:t>
-      </w:r>
-    </w:p>
-    <w:p>
-      <w:r>
-        <w:t xml:space="preserve">Using control schemes </w:t>
-      </w:r>
-      <w:proofErr w:type="gramStart"/>
-      <w:r>
-        <w:t>similar to</w:t>
-      </w:r>
-      <w:proofErr w:type="gramEnd"/>
-      <w:r>
-        <w:t xml:space="preserve"> those outlined in the Methods section, the simulation can be manipulated or varied in real-time. The </w:t>
-      </w:r>
-      <w:proofErr w:type="spellStart"/>
-      <w:r>
-        <w:rPr>
-          <w:i/>
-        </w:rPr>
         <w:t>RTSLeap</w:t>
       </w:r>
-      <w:proofErr w:type="spellEnd"/>
       <w:r>
         <w:t xml:space="preserve"> script can handle user calls to move, scale, and rotate the object of interest. As mentioned previously, however, Leap Motion provides a large library of hand-detectors to add more functionality to user interaction with the simulation. </w:t>
       </w:r>
@@ -2111,18 +1409,13 @@
       </w:r>
     </w:p>
     <w:p>
-      <w:commentRangeStart w:id="22"/>
-      <w:proofErr w:type="gramStart"/>
-      <w:r>
-        <w:t>In an effort to</w:t>
-      </w:r>
-      <w:proofErr w:type="gramEnd"/>
-      <w:r>
-        <w:t xml:space="preserve"> make our immersive scientific computing suite accessible to all researchers, ideally, we need to allow users to employ existing programs without requiring additional coding. </w:t>
-      </w:r>
-      <w:commentRangeEnd w:id="22"/>
-      <w:r>
-        <w:commentReference w:id="22"/>
+      <w:commentRangeStart w:id="24"/>
+      <w:r>
+        <w:t xml:space="preserve">In an effort to make our immersive scientific computing suite accessible to all researchers, ideally, we need to allow users to employ existing programs without requiring additional coding. </w:t>
+      </w:r>
+      <w:commentRangeEnd w:id="24"/>
+      <w:r>
+        <w:commentReference w:id="24"/>
       </w:r>
       <w:r>
         <w:t>One means of providing this functionality would be to include widely-used simulators as part of our VR suite. This process can be generalized by defining a procedure for compiling powerful simulators as libraries and providing a VR interface for these libraries. We developed a solution based on these principles for the large-scale Atomic/Molecular Massively Parallel Simulator (LAMMPS) [39].</w:t>
@@ -2130,15 +1423,7 @@
     </w:p>
     <w:p>
       <w:r>
-        <w:t xml:space="preserve">LAMMPS, developed by Sandia National Laboratories, is a more sophisticated version of the MD program discussed in section 7.4.1. It </w:t>
-      </w:r>
-      <w:proofErr w:type="gramStart"/>
-      <w:r>
-        <w:t>is capable of using</w:t>
-      </w:r>
-      <w:proofErr w:type="gramEnd"/>
-      <w:r>
-        <w:t xml:space="preserve"> the Message Passing Interface (MPI) for parallel processing and employs spatial-decomposition techniques to allow for sizable simulations to be conducted on PCs (it is not restricted to HPCC implementations) [39]. To provide native integration for this C++ program, we utilize the Unreal engine. </w:t>
+        <w:t xml:space="preserve">LAMMPS, developed by Sandia National Laboratories, is a more sophisticated version of the MD program discussed in section 7.4.1. It is capable of using the Message Passing Interface (MPI) for parallel processing and employs spatial-decomposition techniques to allow for sizable simulations to be conducted on PCs (it is not restricted to HPCC implementations) [39]. To provide native integration for this C++ program, we utilize the Unreal engine. </w:t>
       </w:r>
     </w:p>
     <w:p>
@@ -2197,34 +1482,18 @@
     </w:p>
     <w:p>
       <w:r>
-        <w:t xml:space="preserve">To expedite this optimization process, we developed a virtual confocal microscopy mode for our immersive scientific computing suite that mimics the noninvasive optical sectioning possible in confocal microscopy. Utilizing Unity’s surface </w:t>
-      </w:r>
-      <w:proofErr w:type="spellStart"/>
-      <w:r>
-        <w:t>shader</w:t>
-      </w:r>
-      <w:proofErr w:type="spellEnd"/>
-      <w:r>
-        <w:t xml:space="preserve"> capabilities, we control how each vertex on the structure is rendered to highlight certain areas or planes of the material in the simulation [38]. Our solution seeks to generate a viewing plane that sits in front of the user’s head, follows their head movement, and always maintains a set distance from the user. This distance, as well as the thickness of the highlighted viewing plane can be specified and changed dynamically by the user. The rest of the simulated membrane will stay mostly transparent (with the opacity also dictated by user input), except for the vertices that intersect with this plane. In this way, the user can scan through the complicated polyamide membrane using just their head movements – a unique experimental advantage only </w:t>
-      </w:r>
-      <w:commentRangeStart w:id="23"/>
-      <w:r>
-        <w:t xml:space="preserve">possible in VR. More information on our </w:t>
-      </w:r>
-      <w:proofErr w:type="spellStart"/>
-      <w:r>
-        <w:t>shader</w:t>
-      </w:r>
-      <w:proofErr w:type="spellEnd"/>
-      <w:r>
-        <w:t xml:space="preserve"> and the associated code is included in the Appendix.</w:t>
-      </w:r>
-      <w:commentRangeEnd w:id="23"/>
+        <w:t xml:space="preserve">To expedite this optimization process, we developed a virtual confocal microscopy mode for our immersive scientific computing suite that mimics the noninvasive optical sectioning possible in confocal microscopy. Utilizing Unity’s surface shader capabilities, we control how each vertex on the structure is rendered to highlight certain areas or planes of the material in the simulation [38]. Our solution seeks to generate a viewing plane that sits in front of the user’s head, follows their head movement, and always maintains a set distance from the user. This distance, as well as the thickness of the highlighted viewing plane can be specified and changed dynamically by the user. The rest of the simulated membrane will stay mostly transparent (with the opacity also dictated by user input), except for the vertices that intersect with this plane. In this way, the user can scan through the complicated polyamide membrane using just their head movements – a unique experimental advantage only </w:t>
+      </w:r>
+      <w:commentRangeStart w:id="25"/>
+      <w:r>
+        <w:t>possible in VR. More information on our shader and the associated code is included in the Appendix.</w:t>
+      </w:r>
+      <w:commentRangeEnd w:id="25"/>
       <w:r>
         <w:rPr>
           <w:rStyle w:val="CommentReference"/>
         </w:rPr>
-        <w:commentReference w:id="23"/>
+        <w:commentReference w:id="25"/>
       </w:r>
     </w:p>
     <w:p>
@@ -2237,89 +1506,46 @@
     </w:p>
     <w:p>
       <w:r>
-        <w:t xml:space="preserve">VR has become a powerful new method of engaging with users in a more tactile, visceral way. The resurgence in hardware to support VR has resulted in a rich software environment that allows developers access to these tools with minimal investment. We describe a workflow for rapid prototyping in the Unity game engine for the Oculus Rift. This </w:t>
-      </w:r>
-      <w:proofErr w:type="gramStart"/>
-      <w:r>
-        <w:t>particular game</w:t>
-      </w:r>
-      <w:proofErr w:type="gramEnd"/>
-      <w:r>
-        <w:t xml:space="preserve"> engine was selected to allow us access to C#, graphic </w:t>
-      </w:r>
-      <w:proofErr w:type="spellStart"/>
-      <w:r>
-        <w:t>shaders</w:t>
-      </w:r>
-      <w:proofErr w:type="spellEnd"/>
-      <w:r>
-        <w:t xml:space="preserve">, and native VR support that spans multiple platforms, including mobile VR. </w:t>
+        <w:t xml:space="preserve">VR has become a powerful new method of engaging with users in a more tactile, visceral way. The resurgence in hardware to support VR has resulted in a rich software environment that allows developers access to these tools with minimal investment. We describe a workflow for rapid prototyping in the Unity game engine for the Oculus Rift. This particular game engine was selected to allow us access to C#, graphic shaders, and native VR support that spans multiple platforms, including mobile VR. </w:t>
       </w:r>
     </w:p>
     <w:p>
       <w:r>
         <w:t>While these devices have a myriad of applications, they could be particularly useful for data visualization. They are orders of magnitude less expensive than traditional VR stations, allow for collaboration through augmented reality simulations, and provide new, unique control sets like head tracking [12–</w:t>
       </w:r>
-      <w:commentRangeStart w:id="24"/>
+      <w:commentRangeStart w:id="26"/>
       <w:r>
         <w:t>14</w:t>
       </w:r>
-      <w:commentRangeEnd w:id="24"/>
-      <w:r>
-        <w:commentReference w:id="24"/>
+      <w:commentRangeEnd w:id="26"/>
+      <w:r>
+        <w:commentReference w:id="26"/>
       </w:r>
       <w:r>
         <w:t>].</w:t>
       </w:r>
     </w:p>
-    <w:p/>
-    <w:p/>
+    <w:p>
+      <w:r>
+        <w:t>Platform for rapid adoption of VR-based data visualization. Integration of LAMMPS.</w:t>
+      </w:r>
+    </w:p>
+    <w:p>
+      <w:r>
+        <w:t xml:space="preserve">Eventually we plan to bring in Script builders to limit need for previous knowledge </w:t>
+      </w:r>
+    </w:p>
     <w:p>
       <w:r>
         <w:lastRenderedPageBreak/>
-        <w:t>Platform for rapid adoption of VR-based data visualization. Integration of LAMMPS.</w:t>
-      </w:r>
-    </w:p>
-    <w:p>
-      <w:pPr>
-        <w:rPr>
-          <w:sz w:val="22"/>
-        </w:rPr>
-      </w:pPr>
-    </w:p>
-    <w:p>
-      <w:r>
-        <w:t xml:space="preserve">Eventually we plan to bring in Script builders to limit need for previous knowledge </w:t>
-      </w:r>
-    </w:p>
-    <w:p>
-      <w:r>
-        <w:t xml:space="preserve">Use </w:t>
-      </w:r>
-      <w:proofErr w:type="gramStart"/>
-      <w:r>
-        <w:t>as a means to</w:t>
-      </w:r>
-      <w:proofErr w:type="gramEnd"/>
-      <w:r>
-        <w:t xml:space="preserve"> HPCC steering </w:t>
-      </w:r>
-    </w:p>
-    <w:p/>
-    <w:p>
-      <w:r>
-        <w:t xml:space="preserve">We demonstrate the usefulness of game engines in scientific research such as language (C++, Java, C#) and abilities like multi-threading, </w:t>
-      </w:r>
-      <w:proofErr w:type="spellStart"/>
-      <w:r>
-        <w:t>shaders</w:t>
-      </w:r>
-      <w:proofErr w:type="spellEnd"/>
-      <w:r>
-        <w:t>, and VR support. Refine integration of LAMMPS.</w:t>
-      </w:r>
-    </w:p>
-    <w:p/>
+        <w:t xml:space="preserve">Use as a means to HPCC steering </w:t>
+      </w:r>
+    </w:p>
+    <w:p>
+      <w:r>
+        <w:t>We demonstrate the usefulness of game engines in scientific research such as language (C++, Java, C#) and abilities like multi-threading, shaders, and VR support. Refine integration of LAMMPS.</w:t>
+      </w:r>
+    </w:p>
     <w:p>
       <w:r>
         <w:t xml:space="preserve">As the availability of hardware for augmented reality (AR) applications grows, this foundational work will grow in importance. </w:t>
@@ -2327,28 +1553,12 @@
     </w:p>
     <w:p>
       <w:r>
-        <w:t xml:space="preserve">In future projects, for example, we hope to take advantage of the two controllers and Lighthouse tracking system included with the </w:t>
-      </w:r>
-      <w:proofErr w:type="spellStart"/>
-      <w:r>
-        <w:t>Vive</w:t>
-      </w:r>
-      <w:proofErr w:type="spellEnd"/>
-      <w:r>
-        <w:t xml:space="preserve"> HMD to allow room-based data exploration [12].</w:t>
-      </w:r>
-    </w:p>
-    <w:p>
-      <w:r>
-        <w:t xml:space="preserve">To support result dissemination and collaborative experimentation we seek to expand to Multiple-Users (plugging in both Rift and </w:t>
-      </w:r>
-      <w:proofErr w:type="spellStart"/>
-      <w:r>
-        <w:t>Vive</w:t>
-      </w:r>
-      <w:proofErr w:type="spellEnd"/>
-      <w:r>
-        <w:t xml:space="preserve"> – leader follower – network progress)</w:t>
+        <w:t>In future projects, for example, we hope to take advantage of the two controllers and Lighthouse tracking system included with the Vive HMD to allow room-based data exploration [12].</w:t>
+      </w:r>
+    </w:p>
+    <w:p>
+      <w:r>
+        <w:t>To support result dissemination and collaborative experimentation we seek to expand to Multiple-Users (plugging in both Rift and Vive – leader follower – network progress)</w:t>
       </w:r>
     </w:p>
     <w:p>
@@ -2360,13 +1570,13 @@
       </w:r>
     </w:p>
     <w:p>
-      <w:commentRangeStart w:id="25"/>
+      <w:commentRangeStart w:id="27"/>
       <w:r>
         <w:t>The authors are grateful for insightful discussions on multiheme cytochromes with Dr. Liang Shi (Pacific Northwest National Lab) and Dr. Tom Clarke (University of East Anglia). KMC simulations by HSB at the University of Southern California were supported by the U.S. Department of Energy, Office of Science, Office of Basic Energy Sciences, Division of Chemical Sciences, Geosciences, and Biosciences Grant DE-FG02-13ER16415. Additional work on visualization is supported by Air Force Office of Scientific Research Grant FA9550-14-1-0294 to ME-N. The work at Lamar University was supported by the Research Enhancement Grants (REG) fund from Lamar University.</w:t>
       </w:r>
-      <w:commentRangeEnd w:id="25"/>
-      <w:r>
-        <w:commentReference w:id="25"/>
+      <w:commentRangeEnd w:id="27"/>
+      <w:r>
+        <w:commentReference w:id="27"/>
       </w:r>
     </w:p>
     <w:p>
@@ -2374,6 +1584,14 @@
         <w:pStyle w:val="Heading1-NoNum"/>
       </w:pPr>
       <w:r>
+        <w:t>References</w:t>
+      </w:r>
+    </w:p>
+    <w:p>
+      <w:pPr>
+        <w:pStyle w:val="Heading1-NoNum"/>
+      </w:pPr>
+      <w:r>
         <w:t>Appendix</w:t>
       </w:r>
     </w:p>
@@ -2382,13 +1600,8 @@
         <w:pStyle w:val="AppendixEntry"/>
       </w:pPr>
       <w:r>
-        <w:t xml:space="preserve">Compiling LAMMPS into a DLL for </w:t>
-      </w:r>
-      <w:proofErr w:type="spellStart"/>
-      <w:r>
-        <w:t>UnrealGEARS</w:t>
-      </w:r>
-      <w:proofErr w:type="spellEnd"/>
+        <w:t>Compiling LAMMPS into a DLL for UnrealGEARS</w:t>
+      </w:r>
     </w:p>
     <w:tbl>
       <w:tblPr>
@@ -2436,39 +1649,24 @@
             <w:pPr>
               <w:pStyle w:val="CodeinAppendix"/>
             </w:pPr>
-            <w:proofErr w:type="spellStart"/>
             <w:r>
-              <w:t>sudo</w:t>
-            </w:r>
-            <w:proofErr w:type="spellEnd"/>
-            <w:r>
-              <w:t xml:space="preserve"> apt-get install g++</w:t>
+              <w:t>sudo apt-get install g++</w:t>
             </w:r>
           </w:p>
           <w:p>
             <w:pPr>
               <w:pStyle w:val="CodeinAppendix"/>
             </w:pPr>
-            <w:proofErr w:type="spellStart"/>
             <w:r>
-              <w:t>sudo</w:t>
-            </w:r>
-            <w:proofErr w:type="spellEnd"/>
-            <w:r>
-              <w:t xml:space="preserve"> apt-get install mingw-w64</w:t>
+              <w:t>sudo apt-get install mingw-w64</w:t>
             </w:r>
           </w:p>
           <w:p>
             <w:pPr>
               <w:pStyle w:val="CodeinAppendix"/>
             </w:pPr>
-            <w:proofErr w:type="spellStart"/>
             <w:r>
-              <w:t>sudo</w:t>
-            </w:r>
-            <w:proofErr w:type="spellEnd"/>
-            <w:r>
-              <w:t xml:space="preserve"> apt-get install git</w:t>
+              <w:t>sudo apt-get install git</w:t>
             </w:r>
           </w:p>
           <w:p>
@@ -2479,15 +1677,7 @@
               <w:t>Cl</w:t>
             </w:r>
             <w:r>
-              <w:t xml:space="preserve">one the </w:t>
-            </w:r>
-            <w:proofErr w:type="spellStart"/>
-            <w:r>
-              <w:t>lammps</w:t>
-            </w:r>
-            <w:proofErr w:type="spellEnd"/>
-            <w:r>
-              <w:t xml:space="preserve"> repository from GitHub, and enter the source</w:t>
+              <w:t>one the lammps repository from GitHub, and enter the source</w:t>
             </w:r>
             <w:r>
               <w:t xml:space="preserve"> directory</w:t>
@@ -2500,7 +1690,7 @@
             <w:r>
               <w:t xml:space="preserve">git clone </w:t>
             </w:r>
-            <w:hyperlink r:id="rId14" w:history="1">
+            <w:hyperlink r:id="rId15" w:history="1">
               <w:r>
                 <w:rPr>
                   <w:rStyle w:val="Hyperlink"/>
@@ -2514,23 +1704,7 @@
               <w:pStyle w:val="CodeinAppendix"/>
             </w:pPr>
             <w:r>
-              <w:t xml:space="preserve">cd </w:t>
-            </w:r>
-            <w:proofErr w:type="spellStart"/>
-            <w:r>
-              <w:t>lammps</w:t>
-            </w:r>
-            <w:proofErr w:type="spellEnd"/>
-            <w:r>
-              <w:t>/</w:t>
-            </w:r>
-            <w:proofErr w:type="spellStart"/>
-            <w:r>
-              <w:t>src</w:t>
-            </w:r>
-            <w:proofErr w:type="spellEnd"/>
-            <w:r>
-              <w:t>/</w:t>
+              <w:t>cd lammps/src/</w:t>
             </w:r>
           </w:p>
           <w:p>
@@ -2545,57 +1719,16 @@
             <w:pPr>
               <w:pStyle w:val="CodeinAppendix"/>
             </w:pPr>
-            <w:proofErr w:type="spellStart"/>
-            <w:proofErr w:type="gramStart"/>
             <w:r>
-              <w:t>cp</w:t>
+              <w:t>cp ./STUBS/mpi.h ./mpi.h</w:t>
             </w:r>
-            <w:proofErr w:type="spellEnd"/>
-            <w:r>
-              <w:t xml:space="preserve"> .</w:t>
-            </w:r>
-            <w:proofErr w:type="gramEnd"/>
-            <w:r>
-              <w:t>/STUBS/</w:t>
-            </w:r>
-            <w:proofErr w:type="spellStart"/>
-            <w:r>
-              <w:t>mpi.h</w:t>
-            </w:r>
-            <w:proofErr w:type="spellEnd"/>
-            <w:r>
-              <w:t xml:space="preserve"> ./</w:t>
-            </w:r>
-            <w:proofErr w:type="spellStart"/>
-            <w:r>
-              <w:t>mpi.h</w:t>
-            </w:r>
-            <w:proofErr w:type="spellEnd"/>
           </w:p>
           <w:p>
             <w:pPr>
               <w:pStyle w:val="CodeinAppendix"/>
             </w:pPr>
-            <w:proofErr w:type="spellStart"/>
-            <w:proofErr w:type="gramStart"/>
             <w:r>
-              <w:t>cp</w:t>
-            </w:r>
-            <w:proofErr w:type="spellEnd"/>
-            <w:r>
-              <w:t xml:space="preserve"> .</w:t>
-            </w:r>
-            <w:proofErr w:type="gramEnd"/>
-            <w:r>
-              <w:t>/STUBS/</w:t>
-            </w:r>
-            <w:proofErr w:type="spellStart"/>
-            <w:r>
-              <w:t>mpi.c</w:t>
-            </w:r>
-            <w:proofErr w:type="spellEnd"/>
-            <w:r>
-              <w:t xml:space="preserve"> ./mpi.cpp</w:t>
+              <w:t>cp ./STUBS/mpi.c ./mpi.cpp</w:t>
             </w:r>
           </w:p>
           <w:p>
@@ -2603,13 +1736,8 @@
               <w:pStyle w:val="Step-By-Step"/>
             </w:pPr>
             <w:r>
-              <w:t xml:space="preserve">Edit the </w:t>
+              <w:t>Edit the Makefile</w:t>
             </w:r>
-            <w:proofErr w:type="spellStart"/>
-            <w:r>
-              <w:t>Makefile</w:t>
-            </w:r>
-            <w:proofErr w:type="spellEnd"/>
             <w:r>
               <w:t xml:space="preserve"> for mingw64</w:t>
             </w:r>
@@ -2621,21 +1749,8 @@
             <w:pPr>
               <w:pStyle w:val="CodeinAppendix"/>
             </w:pPr>
-            <w:proofErr w:type="spellStart"/>
             <w:r>
-              <w:t>lammps</w:t>
-            </w:r>
-            <w:proofErr w:type="spellEnd"/>
-            <w:r>
-              <w:t>/</w:t>
-            </w:r>
-            <w:proofErr w:type="spellStart"/>
-            <w:r>
-              <w:t>src</w:t>
-            </w:r>
-            <w:proofErr w:type="spellEnd"/>
-            <w:r>
-              <w:t>/MAKE/MACHINES/Makefile.mingw64-cross</w:t>
+              <w:t>lammps/src/MAKE/MACHINES/Makefile.mingw64-cross</w:t>
             </w:r>
           </w:p>
           <w:p>
@@ -2643,7 +1758,6 @@
               <w:pStyle w:val="Step-By-StepSubStep"/>
             </w:pPr>
             <w:r>
-              <w:lastRenderedPageBreak/>
               <w:t>Remove unnecessary compilation flags</w:t>
             </w:r>
           </w:p>
@@ -2661,43 +1775,11 @@
             </w:r>
             <w:r>
               <w:br/>
-              <w:t>-</w:t>
-            </w:r>
-            <w:proofErr w:type="spellStart"/>
-            <w:r>
-              <w:t>ljpeg</w:t>
-            </w:r>
-            <w:proofErr w:type="spellEnd"/>
-            <w:r>
-              <w:t xml:space="preserve"> -</w:t>
-            </w:r>
-            <w:proofErr w:type="spellStart"/>
-            <w:r>
-              <w:t>lpng</w:t>
-            </w:r>
-            <w:proofErr w:type="spellEnd"/>
-            <w:r>
-              <w:t xml:space="preserve"> -</w:t>
-            </w:r>
-            <w:proofErr w:type="spellStart"/>
-            <w:r>
-              <w:t>lz</w:t>
-            </w:r>
-            <w:proofErr w:type="spellEnd"/>
-            <w:r>
-              <w:t xml:space="preserve"> (under JPG_LIB)</w:t>
+              <w:t>-ljpeg -lpng -lz (under JPG_LIB)</w:t>
             </w:r>
             <w:r>
               <w:br/>
-              <w:t>-lwsock32 -</w:t>
-            </w:r>
-            <w:proofErr w:type="spellStart"/>
-            <w:r>
-              <w:t>lquadmath</w:t>
-            </w:r>
-            <w:proofErr w:type="spellEnd"/>
-            <w:r>
-              <w:t xml:space="preserve"> (under LIB)</w:t>
+              <w:t>-lwsock32 -lquadmath (under LIB)</w:t>
             </w:r>
           </w:p>
           <w:p>
@@ -2705,6 +1787,7 @@
               <w:pStyle w:val="Step-By-StepSubStep"/>
             </w:pPr>
             <w:r>
+              <w:lastRenderedPageBreak/>
               <w:t>Add these new compilation flags</w:t>
             </w:r>
           </w:p>
@@ -2718,32 +1801,11 @@
               <w:ind w:left="700"/>
             </w:pPr>
             <w:r>
-              <w:t>-static-</w:t>
-            </w:r>
-            <w:proofErr w:type="spellStart"/>
-            <w:r>
-              <w:t>libgcc</w:t>
-            </w:r>
-            <w:proofErr w:type="spellEnd"/>
-            <w:r>
-              <w:t xml:space="preserve"> -st</w:t>
+              <w:t>-static-libgcc -st</w:t>
             </w:r>
             <w:r>
-              <w:t>atic-</w:t>
+              <w:t>atic-libstdc++ -mwindows</w:t>
             </w:r>
-            <w:proofErr w:type="spellStart"/>
-            <w:r>
-              <w:t>libstdc</w:t>
-            </w:r>
-            <w:proofErr w:type="spellEnd"/>
-            <w:r>
-              <w:t>++ -</w:t>
-            </w:r>
-            <w:proofErr w:type="spellStart"/>
-            <w:r>
-              <w:t>mwindows</w:t>
-            </w:r>
-            <w:proofErr w:type="spellEnd"/>
             <w:r>
               <w:br/>
               <w:t xml:space="preserve">(under </w:t>
@@ -2757,13 +1819,7 @@
               <w:pStyle w:val="Step-By-Step"/>
             </w:pPr>
             <w:r>
-              <w:t>T</w:t>
-            </w:r>
-            <w:r>
-              <w:t>o compile, call this from the source</w:t>
-            </w:r>
-            <w:r>
-              <w:t xml:space="preserve"> directory:</w:t>
+              <w:t>To compile, call this from the source directory:</w:t>
             </w:r>
           </w:p>
           <w:p>
@@ -2771,13 +1827,8 @@
               <w:pStyle w:val="CodeinAppendix"/>
             </w:pPr>
             <w:r>
-              <w:t>make mingw64-cross mode=</w:t>
+              <w:t>make mingw64-cross mode=shlib</w:t>
             </w:r>
-            <w:proofErr w:type="spellStart"/>
-            <w:r>
-              <w:t>shlib</w:t>
-            </w:r>
-            <w:proofErr w:type="spellEnd"/>
           </w:p>
           <w:p>
             <w:pPr>
@@ -2795,23 +1846,7 @@
               <w:t xml:space="preserve">mv liblammps_mingw63-cross.so </w:t>
             </w:r>
             <w:r>
-              <w:t>/</w:t>
-            </w:r>
-            <w:proofErr w:type="spellStart"/>
-            <w:r>
-              <w:t>mnt</w:t>
-            </w:r>
-            <w:proofErr w:type="spellEnd"/>
-            <w:r>
-              <w:t>/c/</w:t>
-            </w:r>
-            <w:proofErr w:type="spellStart"/>
-            <w:r>
-              <w:t>LammpsDll</w:t>
-            </w:r>
-            <w:proofErr w:type="spellEnd"/>
-            <w:r>
-              <w:t>/lammps.dll</w:t>
+              <w:t>/mnt/c/LammpsDll/lammps.dll</w:t>
             </w:r>
           </w:p>
           <w:p>
@@ -2819,33 +1854,14 @@
               <w:pStyle w:val="Step-By-Step"/>
             </w:pPr>
             <w:r>
-              <w:t>To test if LAMMPS</w:t>
-            </w:r>
-            <w:r>
-              <w:t xml:space="preserve"> </w:t>
-            </w:r>
-            <w:proofErr w:type="gramStart"/>
-            <w:r>
-              <w:t>actually works</w:t>
-            </w:r>
-            <w:proofErr w:type="gramEnd"/>
-            <w:r>
-              <w:t xml:space="preserve"> on your computer, you can make an executable instead of a linked library, then just run it via the Windows command prompt. Just remove the </w:t>
+              <w:t xml:space="preserve">To test if LAMMPS actually works on your computer, you can make an executable instead of a linked library, then just run it via the Windows command prompt. Just remove the </w:t>
             </w:r>
             <w:r>
               <w:rPr>
                 <w:rStyle w:val="CodeChar"/>
               </w:rPr>
-              <w:t>mode=</w:t>
+              <w:t>mode=shlib</w:t>
             </w:r>
-            <w:proofErr w:type="spellStart"/>
-            <w:r>
-              <w:rPr>
-                <w:rStyle w:val="CodeChar"/>
-              </w:rPr>
-              <w:t>shlib</w:t>
-            </w:r>
-            <w:proofErr w:type="spellEnd"/>
             <w:r>
               <w:t xml:space="preserve"> argument in the compilation step to create the executable. Then when moving it to a Windows 10 accessible location, add the </w:t>
             </w:r>
@@ -2868,7 +1884,51 @@
       </w:pPr>
       <w:r>
         <w:lastRenderedPageBreak/>
-        <w:t>In-Engine Kinetic Monte Carlo Simulation</w:t>
+        <w:t>Getting Started In VR</w:t>
+      </w:r>
+    </w:p>
+    <w:p>
+      <w:pPr>
+        <w:pStyle w:val="AppendixEntry-Body"/>
+      </w:pPr>
+      <w:r>
+        <w:t>H</w:t>
+      </w:r>
+      <w:r>
+        <w:t>aving an instance of the game engines output to a VR HMD requires virtually no extra work from preparing simulation data</w:t>
+      </w:r>
+      <w:r>
+        <w:t xml:space="preserve"> itself</w:t>
+      </w:r>
+      <w:r>
+        <w:t xml:space="preserve">. Unity 5 automatically enables VR display tracking once the “Virtual Reality Supported” box is checked in the </w:t>
+      </w:r>
+      <w:r>
+        <w:rPr>
+          <w:i/>
+        </w:rPr>
+        <w:t>Inspector</w:t>
+      </w:r>
+      <w:r>
+        <w:t xml:space="preserve"> window under </w:t>
+      </w:r>
+      <w:r>
+        <w:rPr>
+          <w:i/>
+        </w:rPr>
+        <w:t>Edit &gt; Project Settings &gt; Player &gt; Other Settings</w:t>
+      </w:r>
+      <w:r>
+        <w:t xml:space="preserve">. </w:t>
+      </w:r>
+      <w:r>
+        <w:t>Once that box is checked, there just needs to be a camera object in the scene</w:t>
+      </w:r>
+      <w:r>
+        <w:t xml:space="preserve"> for the display to be rendered to. </w:t>
+      </w:r>
+      <w:r>
+        <w:t xml:space="preserve">For Unreal Engine 4.16, VR enabling can be done straight from the editor by selecting the VR Preview option when playing the game. If you’ve packaged a project into an executable, VR display is enabled via console commands that can be compiled with the game, or with a command line flag (-vr) when the game is executed. </w:t>
       </w:r>
     </w:p>
     <w:p>
@@ -2881,22 +1941,407 @@
     </w:p>
     <w:p>
       <w:pPr>
+        <w:pStyle w:val="AppendixEntry-Body"/>
+      </w:pPr>
+      <w:r>
+        <w:t xml:space="preserve">Although it is evidently a useful tool for data visualization in scientific computing, simply viewing data in VR is just one facet of the true utility and power that comes with these game engines. </w:t>
+      </w:r>
+      <w:r>
+        <w:t>The rich control</w:t>
+      </w:r>
+      <w:r>
+        <w:t xml:space="preserve"> options</w:t>
+      </w:r>
+      <w:r>
+        <w:t xml:space="preserve"> already availab</w:t>
+      </w:r>
+      <w:r>
+        <w:t xml:space="preserve">le in the engines yield a plethora of ways in which one can interact with their data. </w:t>
+      </w:r>
+      <w:r>
+        <w:t xml:space="preserve">These options include, but are not limited to, Xbox Controllers, LeapMotion, or even the standard Keyboard &amp; Mouse. One particular category </w:t>
+      </w:r>
+      <w:r>
+        <w:t>that takes heavy advantage of intuitive</w:t>
+      </w:r>
+      <w:r>
+        <w:t xml:space="preserve"> and immersive </w:t>
+      </w:r>
+      <w:r>
+        <w:t xml:space="preserve">gesture controls </w:t>
+      </w:r>
+      <w:r>
+        <w:t xml:space="preserve">are motion controllers. </w:t>
+      </w:r>
+      <w:r>
+        <w:t>For the sake of our demos in Appendix (</w:t>
+      </w:r>
+      <w:r>
+        <w:fldChar w:fldCharType="begin"/>
+      </w:r>
+      <w:r>
+        <w:instrText xml:space="preserve"> REF _Ref487164741 \r \h </w:instrText>
+      </w:r>
+      <w:r>
+        <w:fldChar w:fldCharType="separate"/>
+      </w:r>
+      <w:r>
+        <w:t>D)</w:t>
+      </w:r>
+      <w:r>
+        <w:fldChar w:fldCharType="end"/>
+      </w:r>
+      <w:r>
+        <w:t xml:space="preserve">, we will restrict our control schemes to the LeapMotion controller for UnityGEARS and the Oculus Touch or Vive Controller for UnrealGEARS. </w:t>
+      </w:r>
+      <w:r>
+        <w:t>The intuitive pinch and grab mechanics of the LeapMotion fit the needs of the data viewers in UnityGEARS, and the</w:t>
+      </w:r>
+      <w:r>
+        <w:t xml:space="preserve"> </w:t>
+      </w:r>
+      <w:r>
+        <w:t>dedicated button layout on the Oculus and Vive controllers allow</w:t>
+      </w:r>
+      <w:r>
+        <w:t>s</w:t>
+      </w:r>
+      <w:r>
+        <w:t xml:space="preserve"> for tighter control over live simulations we demonstrate in UnrealGEARS.</w:t>
+      </w:r>
+    </w:p>
+    <w:p>
+      <w:pPr>
+        <w:pStyle w:val="AppendixSubEntry"/>
+      </w:pPr>
+      <w:r>
+        <w:t>LeapMotion in UnityGEARS</w:t>
+      </w:r>
+    </w:p>
+    <w:p>
+      <w:pPr>
+        <w:pStyle w:val="AppendixSubEntry-Body"/>
+      </w:pPr>
+      <w:r>
+        <w:t>As stated earlier, Unity will automatically display the in-game camera’s output to the user’s HMD when VR support is enabled. However, if one wishes to use the LeapMotion</w:t>
+      </w:r>
+      <w:r>
+        <w:t xml:space="preserve">, the method we chose was to replace the in-game camera with the LeapMotion library’s provided prefab, </w:t>
+      </w:r>
+      <w:r>
+        <w:rPr>
+          <w:i/>
+        </w:rPr>
+        <w:t>LMHeadMountedRig</w:t>
+      </w:r>
+      <w:r>
+        <w:t xml:space="preserve">. </w:t>
+      </w:r>
+      <w:r>
+        <w:t>To acquire this prefab, one needs to download and import</w:t>
+      </w:r>
+      <w:r>
+        <w:t xml:space="preserve"> the</w:t>
+      </w:r>
+      <w:r>
+        <w:rPr>
+          <w:i/>
+        </w:rPr>
+        <w:t xml:space="preserve"> Unity Core Assets 4.2.1</w:t>
+      </w:r>
+      <w:r>
+        <w:t xml:space="preserve"> from the LeapMotion developer website. Other version</w:t>
+      </w:r>
+      <w:r>
+        <w:t>s</w:t>
+      </w:r>
+      <w:r>
+        <w:t xml:space="preserve"> of the </w:t>
+      </w:r>
+      <w:r>
+        <w:rPr>
+          <w:i/>
+        </w:rPr>
+        <w:t>Unity Core Assets</w:t>
+      </w:r>
+      <w:r>
+        <w:t xml:space="preserve"> may be available, but the user </w:t>
+      </w:r>
+      <w:r>
+        <w:lastRenderedPageBreak/>
+        <w:t xml:space="preserve">may need to address certain compatibility issues with our demos. </w:t>
+      </w:r>
+      <w:r>
+        <w:t xml:space="preserve">Additionally, one will need to mount the LeapMotion device onto the front of their VR HMD. LeapMotion provides a mounting kit for this purpose. </w:t>
+      </w:r>
+    </w:p>
+    <w:p>
+      <w:pPr>
+        <w:pStyle w:val="AppendixSubEntry-Body"/>
+      </w:pPr>
+      <w:r>
+        <w:t xml:space="preserve">Using the </w:t>
+      </w:r>
+      <w:r>
+        <w:rPr>
+          <w:i/>
+        </w:rPr>
+        <w:t>LMHeadMountedRig</w:t>
+      </w:r>
+      <w:r>
+        <w:t xml:space="preserve"> should only cause a set of virtual hands</w:t>
+      </w:r>
+      <w:r>
+        <w:t xml:space="preserve"> to appear in the engine editor and game. From there, the user is free to program the controls how they see fit</w:t>
+      </w:r>
+      <w:r>
+        <w:t xml:space="preserve"> using the Detection Utilities found in the </w:t>
+      </w:r>
+      <w:r>
+        <w:rPr>
+          <w:i/>
+        </w:rPr>
+        <w:t>Unity Core Assets 4.2.1</w:t>
+      </w:r>
+      <w:r>
+        <w:t xml:space="preserve"> library</w:t>
+      </w:r>
+      <w:r>
+        <w:t>. For our demo we</w:t>
+      </w:r>
+      <w:r>
+        <w:t xml:space="preserve"> also</w:t>
+      </w:r>
+      <w:r>
+        <w:t xml:space="preserve"> use the </w:t>
+      </w:r>
+      <w:r>
+        <w:rPr>
+          <w:i/>
+        </w:rPr>
+        <w:t xml:space="preserve">Detection </w:t>
+      </w:r>
+      <w:r>
+        <w:rPr>
+          <w:i/>
+        </w:rPr>
+        <w:t>Examples</w:t>
+      </w:r>
+      <w:r>
+        <w:rPr>
+          <w:i/>
+        </w:rPr>
+        <w:t xml:space="preserve"> 1.0.4</w:t>
+      </w:r>
+      <w:r>
+        <w:t xml:space="preserve"> package</w:t>
+      </w:r>
+      <w:r>
+        <w:t xml:space="preserve">, provided by </w:t>
+      </w:r>
+      <w:r>
+        <w:t xml:space="preserve">the </w:t>
+      </w:r>
+      <w:r>
+        <w:t xml:space="preserve">LeapMotion company, to allow for simple interaction with our precomputed simulation data. </w:t>
+      </w:r>
+      <w:r>
+        <w:t>Specifically, we mak</w:t>
+      </w:r>
+      <w:r>
+        <w:t>e use of the LeapRTS.cs script</w:t>
+      </w:r>
+      <w:r>
+        <w:t xml:space="preserve"> to allow us to grab, rotate, and scale our simulation data</w:t>
+      </w:r>
+      <w:bookmarkStart w:id="28" w:name="_GoBack"/>
+      <w:bookmarkEnd w:id="28"/>
+      <w:r>
+        <w:t xml:space="preserve">. When the simulation data has been converted into an object file and dragged into the scene Hierarchy, attach this script to that object. Then locate the </w:t>
+      </w:r>
+    </w:p>
+    <w:p>
+      <w:pPr>
+        <w:pStyle w:val="AppendixSubEntry"/>
+      </w:pPr>
+      <w:r>
+        <w:t>Oculus Touch and Vive Controller in UnrealGEARS</w:t>
+      </w:r>
+    </w:p>
+    <w:p>
+      <w:pPr>
+        <w:pStyle w:val="AppendixSubEntry-Body"/>
+      </w:pPr>
+      <w:r>
+        <w:t xml:space="preserve">It should be noted that the current Detection Utilities library for the LeapMotion has now been deprecated at the time of publication. LeapMotion offers a new Interaction library for this. This goes to show how quickly these technologies are evolving, encouraging the need for scientists to keep up and use the rich software and hardware available to them. </w:t>
+      </w:r>
+    </w:p>
+    <w:p>
+      <w:pPr>
         <w:pStyle w:val="AppendixEntry"/>
       </w:pPr>
+      <w:bookmarkStart w:id="29" w:name="_Ref487164741"/>
       <w:r>
         <w:t>Demos</w:t>
       </w:r>
       <w:r>
         <w:t xml:space="preserve"> (Code provided in GitHub Repository)</w:t>
       </w:r>
+      <w:bookmarkEnd w:id="29"/>
     </w:p>
     <w:p>
       <w:pPr>
         <w:pStyle w:val="AppendixSubEntry"/>
+        <w:numPr>
+          <w:ilvl w:val="0"/>
+          <w:numId w:val="12"/>
+        </w:numPr>
+        <w:ind w:left="990"/>
       </w:pPr>
       <w:r>
         <w:t>Static Viewing</w:t>
       </w:r>
+      <w:r>
+        <w:t xml:space="preserve"> (LeapMotion Required for Interaction)</w:t>
+      </w:r>
+    </w:p>
+    <w:p>
+      <w:pPr>
+        <w:pStyle w:val="AppendixSubEntry-Body"/>
+      </w:pPr>
+      <w:r>
+        <w:t>We first demonstrate the</w:t>
+      </w:r>
+      <w:r>
+        <w:t xml:space="preserve"> utility and ease-of-use of</w:t>
+      </w:r>
+      <w:r>
+        <w:t xml:space="preserve"> </w:t>
+      </w:r>
+      <w:r>
+        <w:t>VR enabled game engines</w:t>
+      </w:r>
+      <w:r>
+        <w:t xml:space="preserve"> a</w:t>
+      </w:r>
+      <w:r>
+        <w:t>s</w:t>
+      </w:r>
+      <w:r>
+        <w:t xml:space="preserve"> </w:t>
+      </w:r>
+      <w:r>
+        <w:t>preprocessed-</w:t>
+      </w:r>
+      <w:r>
+        <w:t>data viewer.</w:t>
+      </w:r>
+      <w:r>
+        <w:t xml:space="preserve"> Timestep position data</w:t>
+      </w:r>
+      <w:r>
+        <w:t xml:space="preserve"> </w:t>
+      </w:r>
+      <w:r>
+        <w:t>of many types of simulations</w:t>
+      </w:r>
+      <w:r>
+        <w:t xml:space="preserve"> </w:t>
+      </w:r>
+      <w:r>
+        <w:t xml:space="preserve">can be </w:t>
+      </w:r>
+      <w:r>
+        <w:t xml:space="preserve">written to various standard coordinate formats </w:t>
+      </w:r>
+      <w:r>
+        <w:t>– in our case, .xyz. For this demo, we take a precomputed snapshot of a [insert simul</w:t>
+      </w:r>
+      <w:r>
+        <w:t>ation type], convert it to the W</w:t>
+      </w:r>
+      <w:r>
+        <w:t>avefront format</w:t>
+      </w:r>
+      <w:r>
+        <w:t xml:space="preserve"> via VMD</w:t>
+      </w:r>
+      <w:r>
+        <w:t>, then drag it into our Unity scene.</w:t>
+      </w:r>
+      <w:r>
+        <w:t xml:space="preserve"> This </w:t>
+      </w:r>
+      <w:r>
+        <w:t>process and workflow is detailed</w:t>
+      </w:r>
+      <w:r>
+        <w:t xml:space="preserve"> above in </w:t>
+      </w:r>
+      <w:r>
+        <w:t xml:space="preserve">Section </w:t>
+      </w:r>
+      <w:r>
+        <w:fldChar w:fldCharType="begin"/>
+      </w:r>
+      <w:r>
+        <w:instrText xml:space="preserve"> REF _Ref487116554 \r \h </w:instrText>
+      </w:r>
+      <w:r>
+        <w:fldChar w:fldCharType="separate"/>
+      </w:r>
+      <w:r>
+        <w:t>3.1</w:t>
+      </w:r>
+      <w:r>
+        <w:fldChar w:fldCharType="end"/>
+      </w:r>
+      <w:r>
+        <w:t xml:space="preserve"> and </w:t>
+      </w:r>
+      <w:r>
+        <w:fldChar w:fldCharType="begin"/>
+      </w:r>
+      <w:r>
+        <w:instrText xml:space="preserve"> REF _Ref487117078 \h </w:instrText>
+      </w:r>
+      <w:r>
+        <w:fldChar w:fldCharType="separate"/>
+      </w:r>
+      <w:r>
+        <w:t>Figure 1</w:t>
+      </w:r>
+      <w:r>
+        <w:fldChar w:fldCharType="end"/>
+      </w:r>
+      <w:r>
+        <w:t xml:space="preserve">a. </w:t>
+      </w:r>
+    </w:p>
+    <w:p>
+      <w:pPr>
+        <w:pStyle w:val="AppendixSubEntry-Body"/>
+      </w:pPr>
+      <w:r>
+        <w:t>We have setup our scene in a way that allows other researchers to simply drag the Wavefront formatted data into the Hierarchy window of the Unity editor. Once dragged in, the object’s transform in the game may need to be adjusted so that it spawns in front of the scene camera (i.e. the user’s eyes). This can be done via the Inspector window once the target object has been selected in the Hierarchy window.</w:t>
+      </w:r>
+    </w:p>
+    <w:p>
+      <w:pPr>
+        <w:pStyle w:val="AppendixSubEntry-Body"/>
+      </w:pPr>
+      <w:r>
+        <w:t xml:space="preserve">User will need to import the LeapMotion package and Oculus Utilities for the project to compile. </w:t>
+      </w:r>
+      <w:r>
+        <w:t>Drag L</w:t>
+      </w:r>
+      <w:r>
+        <w:t xml:space="preserve">MHeadmountedRig into the scene. </w:t>
+      </w:r>
+      <w:r>
+        <w:t xml:space="preserve">Then drag their object to be viewed. Attach LeapRTS is you want to control it. </w:t>
+      </w:r>
     </w:p>
     <w:p>
       <w:pPr>
@@ -2909,15 +2354,10 @@
         <w:t>irtual Confocal Microscopy</w:t>
       </w:r>
       <w:r>
-        <w:t xml:space="preserve"> </w:t>
-      </w:r>
-      <w:proofErr w:type="spellStart"/>
-      <w:r>
-        <w:t>Shader</w:t>
-      </w:r>
-      <w:proofErr w:type="spellEnd"/>
-      <w:r>
-        <w:t xml:space="preserve"> </w:t>
+        <w:t xml:space="preserve"> Shader </w:t>
+      </w:r>
+      <w:r>
+        <w:t>(LeapMotion required for some interaction)</w:t>
       </w:r>
     </w:p>
     <w:p>
@@ -2938,6 +2378,9 @@
       <w:r>
         <w:t>LAMMPS Animation via DUMP files</w:t>
       </w:r>
+      <w:r>
+        <w:t xml:space="preserve"> (Oculus or Vive Motion Controller for mobility)</w:t>
+      </w:r>
     </w:p>
     <w:p>
       <w:pPr>
@@ -2946,9 +2389,12 @@
       <w:r>
         <w:t>Real-time LAMMPS Simulation</w:t>
       </w:r>
+      <w:r>
+        <w:t xml:space="preserve"> (Oculus or Vive Motion Controller for mobility)</w:t>
+      </w:r>
     </w:p>
     <w:sectPr>
-      <w:footerReference w:type="default" r:id="rId15"/>
+      <w:footerReference w:type="default" r:id="rId16"/>
       <w:pgSz w:w="12240" w:h="15840"/>
       <w:pgMar w:top="1440" w:right="1440" w:bottom="1440" w:left="1440" w:header="720" w:footer="720" w:gutter="0"/>
       <w:cols w:space="720"/>
@@ -2959,7 +2405,7 @@
 </file>
 
 <file path=word/comments.xml><?xml version="1.0" encoding="utf-8"?>
-<w:comments xmlns:wpc="http://schemas.microsoft.com/office/word/2010/wordprocessingCanvas" xmlns:cx="http://schemas.microsoft.com/office/drawing/2014/chartex" xmlns:cx1="http://schemas.microsoft.com/office/drawing/2015/9/8/chartex" xmlns:cx2="http://schemas.microsoft.com/office/drawing/2015/10/21/chartex" xmlns:cx3="http://schemas.microsoft.com/office/drawing/2016/5/9/chartex" xmlns:cx4="http://schemas.microsoft.com/office/drawing/2016/5/10/chartex" xmlns:cx5="http://schemas.microsoft.com/office/drawing/2016/5/11/chartex" xmlns:cx6="http://schemas.microsoft.com/office/drawing/2016/5/12/chartex" xmlns:cx7="http://schemas.microsoft.com/office/drawing/2016/5/13/chartex" xmlns:cx8="http://schemas.microsoft.com/office/drawing/2016/5/14/chartex" xmlns:mc="http://schemas.openxmlformats.org/markup-compatibility/2006" xmlns:aink="http://schemas.microsoft.com/office/drawing/2016/ink" xmlns:am3d="http://schemas.microsoft.com/office/drawing/2017/model3d" xmlns:o="urn:schemas-microsoft-com:office:office" xmlns:r="http://schemas.openxmlformats.org/officeDocument/2006/relationships" xmlns:m="http://schemas.openxmlformats.org/officeDocument/2006/math" xmlns:v="urn:schemas-microsoft-com:vml" xmlns:wp14="http://schemas.microsoft.com/office/word/2010/wordprocessingDrawing" xmlns:wp="http://schemas.openxmlformats.org/drawingml/2006/wordprocessingDrawing" xmlns:w10="urn:schemas-microsoft-com:office:word" xmlns:w="http://schemas.openxmlformats.org/wordprocessingml/2006/main" xmlns:w14="http://schemas.microsoft.com/office/word/2010/wordml" xmlns:w15="http://schemas.microsoft.com/office/word/2012/wordml" xmlns:w16se="http://schemas.microsoft.com/office/word/2015/wordml/symex" xmlns:wpg="http://schemas.microsoft.com/office/word/2010/wordprocessingGroup" xmlns:wpi="http://schemas.microsoft.com/office/word/2010/wordprocessingInk" xmlns:wne="http://schemas.microsoft.com/office/word/2006/wordml" xmlns:wps="http://schemas.microsoft.com/office/word/2010/wordprocessingShape" mc:Ignorable="w14 w15 w16se wp14">
+<w:comments xmlns:wpc="http://schemas.microsoft.com/office/word/2010/wordprocessingCanvas" xmlns:cx="http://schemas.microsoft.com/office/drawing/2014/chartex" xmlns:cx1="http://schemas.microsoft.com/office/drawing/2015/9/8/chartex" xmlns:cx2="http://schemas.microsoft.com/office/drawing/2015/10/21/chartex" xmlns:cx3="http://schemas.microsoft.com/office/drawing/2016/5/9/chartex" xmlns:cx4="http://schemas.microsoft.com/office/drawing/2016/5/10/chartex" xmlns:cx5="http://schemas.microsoft.com/office/drawing/2016/5/11/chartex" xmlns:cx6="http://schemas.microsoft.com/office/drawing/2016/5/12/chartex" xmlns:cx7="http://schemas.microsoft.com/office/drawing/2016/5/13/chartex" xmlns:cx8="http://schemas.microsoft.com/office/drawing/2016/5/14/chartex" xmlns:mc="http://schemas.openxmlformats.org/markup-compatibility/2006" xmlns:aink="http://schemas.microsoft.com/office/drawing/2016/ink" xmlns:am3d="http://schemas.microsoft.com/office/drawing/2017/model3d" xmlns:o="urn:schemas-microsoft-com:office:office" xmlns:r="http://schemas.openxmlformats.org/officeDocument/2006/relationships" xmlns:m="http://schemas.openxmlformats.org/officeDocument/2006/math" xmlns:v="urn:schemas-microsoft-com:vml" xmlns:wp14="http://schemas.microsoft.com/office/word/2010/wordprocessingDrawing" xmlns:wp="http://schemas.openxmlformats.org/drawingml/2006/wordprocessingDrawing" xmlns:w10="urn:schemas-microsoft-com:office:word" xmlns:w="http://schemas.openxmlformats.org/wordprocessingml/2006/main" xmlns:w14="http://schemas.microsoft.com/office/word/2010/wordml" xmlns:w15="http://schemas.microsoft.com/office/word/2012/wordml" xmlns:w16cid="http://schemas.microsoft.com/office/word/2016/wordml/cid" xmlns:w16se="http://schemas.microsoft.com/office/word/2015/wordml/symex" xmlns:wpg="http://schemas.microsoft.com/office/word/2010/wordprocessingGroup" xmlns:wpi="http://schemas.microsoft.com/office/word/2010/wordprocessingInk" xmlns:wne="http://schemas.microsoft.com/office/word/2006/wordml" xmlns:wps="http://schemas.microsoft.com/office/word/2010/wordprocessingShape" mc:Ignorable="w14 w15 w16se w16cid wp14">
   <w:comment w:id="5" w:author="emoen" w:date="2017-04-10T17:26:00Z" w:initials="">
     <w:p>
       <w:pPr>
@@ -3096,51 +2542,49 @@
           <w:sz w:val="22"/>
           <w:szCs w:val="22"/>
         </w:rPr>
-        <w:t xml:space="preserve">LINUX? Windows DLL necessary for UNREAL but LAMMPS needs POSIX (Bash on Ubuntu on Windows) – </w:t>
-      </w:r>
-      <w:proofErr w:type="spellStart"/>
-      <w:r>
+        <w:t>LINUX? Windows DLL necessary for UNREAL but LAMMPS needs POSIX (Bash on Ubuntu on Windows) – Anders+Brandon – Link meat of discussion to results</w:t>
+      </w:r>
+    </w:p>
+  </w:comment>
+  <w:comment w:id="10" w:author="Brandon Horton" w:date="2017-06-29T07:29:00Z" w:initials="">
+    <w:p>
+      <w:pPr>
+        <w:pStyle w:val="Normal1"/>
+        <w:spacing w:after="0"/>
+        <w:jc w:val="left"/>
         <w:rPr>
           <w:rFonts w:ascii="Arial" w:eastAsia="Arial" w:hAnsi="Arial" w:cs="Arial"/>
           <w:sz w:val="22"/>
           <w:szCs w:val="22"/>
         </w:rPr>
-        <w:t>Anders+Brandon</w:t>
-      </w:r>
-      <w:proofErr w:type="spellEnd"/>
+      </w:pPr>
       <w:r>
         <w:rPr>
           <w:rFonts w:ascii="Arial" w:eastAsia="Arial" w:hAnsi="Arial" w:cs="Arial"/>
           <w:sz w:val="22"/>
           <w:szCs w:val="22"/>
         </w:rPr>
-        <w:t xml:space="preserve"> – Link meat of discussion to results</w:t>
+        <w:t>How does this all sound? (written in blue)</w:t>
       </w:r>
     </w:p>
   </w:comment>
-  <w:comment w:id="10" w:author="Brandon Horton" w:date="2017-06-29T07:29:00Z" w:initials="">
-    <w:p>
-      <w:pPr>
-        <w:pStyle w:val="Normal1"/>
-        <w:spacing w:after="0"/>
-        <w:jc w:val="left"/>
-        <w:rPr>
-          <w:rFonts w:ascii="Arial" w:eastAsia="Arial" w:hAnsi="Arial" w:cs="Arial"/>
-          <w:sz w:val="22"/>
-          <w:szCs w:val="22"/>
-        </w:rPr>
-      </w:pPr>
-      <w:r>
-        <w:rPr>
-          <w:rFonts w:ascii="Arial" w:eastAsia="Arial" w:hAnsi="Arial" w:cs="Arial"/>
-          <w:sz w:val="22"/>
-          <w:szCs w:val="22"/>
-        </w:rPr>
-        <w:t>How does this all sound? (written in blue)</w:t>
+  <w:comment w:id="13" w:author="Brandon Horton" w:date="2017-07-01T16:26:00Z" w:initials="BH">
+    <w:p>
+      <w:pPr>
+        <w:pStyle w:val="CommentText"/>
+      </w:pPr>
+      <w:r>
+        <w:rPr>
+          <w:rStyle w:val="CommentReference"/>
+        </w:rPr>
+        <w:annotationRef/>
+      </w:r>
+      <w:r>
+        <w:t>Need to figure out the extension for the prefab file type</w:t>
       </w:r>
     </w:p>
   </w:comment>
-  <w:comment w:id="12" w:author="Brandon Horton" w:date="2017-07-01T16:26:00Z" w:initials="BH">
+  <w:comment w:id="14" w:author="Brandon Horton" w:date="2017-07-01T16:28:00Z" w:initials="BH">
     <w:p>
       <w:pPr>
         <w:pStyle w:val="CommentText"/>
@@ -3152,11 +2596,11 @@
         <w:annotationRef/>
       </w:r>
       <w:r>
-        <w:t>Need to figure out the extension for the prefab file type</w:t>
+        <w:t>//TODO</w:t>
       </w:r>
     </w:p>
   </w:comment>
-  <w:comment w:id="13" w:author="Brandon Horton" w:date="2017-07-01T16:28:00Z" w:initials="BH">
+  <w:comment w:id="15" w:author="Brandon Horton" w:date="2017-07-01T16:29:00Z" w:initials="BH">
     <w:p>
       <w:pPr>
         <w:pStyle w:val="CommentText"/>
@@ -3172,23 +2616,7 @@
       </w:r>
     </w:p>
   </w:comment>
-  <w:comment w:id="14" w:author="Brandon Horton" w:date="2017-07-01T16:29:00Z" w:initials="BH">
-    <w:p>
-      <w:pPr>
-        <w:pStyle w:val="CommentText"/>
-      </w:pPr>
-      <w:r>
-        <w:rPr>
-          <w:rStyle w:val="CommentReference"/>
-        </w:rPr>
-        <w:annotationRef/>
-      </w:r>
-      <w:r>
-        <w:t>//TODO</w:t>
-      </w:r>
-    </w:p>
-  </w:comment>
-  <w:comment w:id="15" w:author="Brandon Horton" w:date="2017-06-29T17:17:00Z" w:initials="BH">
+  <w:comment w:id="16" w:author="Brandon Horton" w:date="2017-06-29T17:17:00Z" w:initials="BH">
     <w:p>
       <w:pPr>
         <w:pStyle w:val="CommentText"/>
@@ -3211,7 +2639,7 @@
       </w:r>
     </w:p>
   </w:comment>
-  <w:comment w:id="16" w:author="Brandon Horton" w:date="2017-07-01T16:36:00Z" w:initials="BH">
+  <w:comment w:id="17" w:author="Brandon Horton" w:date="2017-07-01T16:36:00Z" w:initials="BH">
     <w:p>
       <w:pPr>
         <w:pStyle w:val="CommentText"/>
@@ -3227,7 +2655,7 @@
       </w:r>
     </w:p>
   </w:comment>
-  <w:comment w:id="17" w:author="Brandon Horton" w:date="2017-07-01T16:42:00Z" w:initials="BH">
+  <w:comment w:id="18" w:author="Brandon Horton" w:date="2017-07-01T16:42:00Z" w:initials="BH">
     <w:p>
       <w:pPr>
         <w:pStyle w:val="CommentText"/>
@@ -3243,7 +2671,7 @@
       </w:r>
     </w:p>
   </w:comment>
-  <w:comment w:id="18" w:author="Brandon Horton" w:date="2017-07-05T19:42:00Z" w:initials="BH">
+  <w:comment w:id="19" w:author="Brandon Horton" w:date="2017-07-05T19:42:00Z" w:initials="BH">
     <w:p>
       <w:pPr>
         <w:pStyle w:val="CommentText"/>
@@ -3267,15 +2695,7 @@
         </w:numPr>
       </w:pPr>
       <w:r>
-        <w:t xml:space="preserve">Person using </w:t>
-      </w:r>
-      <w:proofErr w:type="spellStart"/>
-      <w:r>
-        <w:t>LeapMotion</w:t>
-      </w:r>
-      <w:proofErr w:type="spellEnd"/>
-      <w:r>
-        <w:t xml:space="preserve"> to manipulate structure</w:t>
+        <w:t>Person using LeapMotion to manipulate structure</w:t>
       </w:r>
     </w:p>
     <w:p>
@@ -3315,7 +2735,7 @@
       </w:r>
     </w:p>
   </w:comment>
-  <w:comment w:id="19" w:author="emoen" w:date="2017-05-07T16:10:00Z" w:initials="">
+  <w:comment w:id="21" w:author="emoen" w:date="2017-05-07T16:10:00Z" w:initials="">
     <w:p>
       <w:pPr>
         <w:pStyle w:val="Normal1"/>
@@ -3337,7 +2757,7 @@
       </w:r>
     </w:p>
   </w:comment>
-  <w:comment w:id="20" w:author="emoen" w:date="2017-05-07T16:46:00Z" w:initials="">
+  <w:comment w:id="22" w:author="emoen" w:date="2017-05-07T16:46:00Z" w:initials="">
     <w:p>
       <w:pPr>
         <w:pStyle w:val="Normal1"/>
@@ -3359,7 +2779,7 @@
       </w:r>
     </w:p>
   </w:comment>
-  <w:comment w:id="21" w:author="emoen" w:date="2017-05-08T10:48:00Z" w:initials="">
+  <w:comment w:id="23" w:author="emoen" w:date="2017-05-08T10:48:00Z" w:initials="">
     <w:p>
       <w:pPr>
         <w:pStyle w:val="Normal1"/>
@@ -3381,7 +2801,7 @@
       </w:r>
     </w:p>
   </w:comment>
-  <w:comment w:id="22" w:author="emoen" w:date="2017-05-22T15:57:00Z" w:initials="">
+  <w:comment w:id="24" w:author="emoen" w:date="2017-05-22T15:57:00Z" w:initials="">
     <w:p>
       <w:pPr>
         <w:pStyle w:val="Normal1"/>
@@ -3403,7 +2823,7 @@
       </w:r>
     </w:p>
   </w:comment>
-  <w:comment w:id="23" w:author="Brandon Horton" w:date="2017-07-01T16:52:00Z" w:initials="BH">
+  <w:comment w:id="25" w:author="Brandon Horton" w:date="2017-07-01T16:52:00Z" w:initials="BH">
     <w:p>
       <w:pPr>
         <w:pStyle w:val="CommentText"/>
@@ -3419,7 +2839,7 @@
       </w:r>
     </w:p>
   </w:comment>
-  <w:comment w:id="24" w:author="emoen" w:date="2017-05-23T16:25:00Z" w:initials="">
+  <w:comment w:id="26" w:author="emoen" w:date="2017-05-23T16:25:00Z" w:initials="">
     <w:p>
       <w:pPr>
         <w:pStyle w:val="Normal1"/>
@@ -3437,133 +2857,61 @@
           <w:sz w:val="22"/>
           <w:szCs w:val="22"/>
         </w:rPr>
-        <w:t xml:space="preserve">Why use game engine? </w:t>
-      </w:r>
-      <w:proofErr w:type="spellStart"/>
-      <w:r>
+        <w:t>Why use game engine? Its tough with just openGL and very very difficult with interaction</w:t>
+      </w:r>
+    </w:p>
+  </w:comment>
+  <w:comment w:id="27" w:author="emoen" w:date="2017-04-27T10:58:00Z" w:initials="">
+    <w:p>
+      <w:pPr>
+        <w:pStyle w:val="Normal1"/>
+        <w:spacing w:after="0"/>
+        <w:jc w:val="left"/>
         <w:rPr>
           <w:rFonts w:ascii="Arial" w:eastAsia="Arial" w:hAnsi="Arial" w:cs="Arial"/>
           <w:sz w:val="22"/>
           <w:szCs w:val="22"/>
         </w:rPr>
-        <w:t>Its</w:t>
-      </w:r>
-      <w:proofErr w:type="spellEnd"/>
+      </w:pPr>
       <w:r>
         <w:rPr>
           <w:rFonts w:ascii="Arial" w:eastAsia="Arial" w:hAnsi="Arial" w:cs="Arial"/>
           <w:sz w:val="22"/>
           <w:szCs w:val="22"/>
         </w:rPr>
-        <w:t xml:space="preserve"> tough with just </w:t>
-      </w:r>
-      <w:proofErr w:type="spellStart"/>
-      <w:r>
+        <w:t>Update</w:t>
+      </w:r>
+    </w:p>
+    <w:p>
+      <w:pPr>
+        <w:pStyle w:val="Normal1"/>
+        <w:spacing w:after="0"/>
+        <w:jc w:val="left"/>
         <w:rPr>
           <w:rFonts w:ascii="Arial" w:eastAsia="Arial" w:hAnsi="Arial" w:cs="Arial"/>
           <w:sz w:val="22"/>
           <w:szCs w:val="22"/>
         </w:rPr>
-        <w:t>openGL</w:t>
-      </w:r>
-      <w:proofErr w:type="spellEnd"/>
-      <w:r>
+      </w:pPr>
+    </w:p>
+    <w:p>
+      <w:pPr>
+        <w:pStyle w:val="Normal1"/>
+        <w:spacing w:after="0"/>
+        <w:jc w:val="left"/>
         <w:rPr>
           <w:rFonts w:ascii="Arial" w:eastAsia="Arial" w:hAnsi="Arial" w:cs="Arial"/>
           <w:sz w:val="22"/>
           <w:szCs w:val="22"/>
         </w:rPr>
-        <w:t xml:space="preserve"> and very </w:t>
-      </w:r>
-      <w:proofErr w:type="spellStart"/>
+      </w:pPr>
       <w:r>
         <w:rPr>
           <w:rFonts w:ascii="Arial" w:eastAsia="Arial" w:hAnsi="Arial" w:cs="Arial"/>
           <w:sz w:val="22"/>
           <w:szCs w:val="22"/>
         </w:rPr>
-        <w:t>very</w:t>
-      </w:r>
-      <w:proofErr w:type="spellEnd"/>
-      <w:r>
-        <w:rPr>
-          <w:rFonts w:ascii="Arial" w:eastAsia="Arial" w:hAnsi="Arial" w:cs="Arial"/>
-          <w:sz w:val="22"/>
-          <w:szCs w:val="22"/>
-        </w:rPr>
-        <w:t xml:space="preserve"> difficult with interaction</w:t>
-      </w:r>
-    </w:p>
-  </w:comment>
-  <w:comment w:id="25" w:author="emoen" w:date="2017-04-27T10:58:00Z" w:initials="">
-    <w:p>
-      <w:pPr>
-        <w:pStyle w:val="Normal1"/>
-        <w:spacing w:after="0"/>
-        <w:jc w:val="left"/>
-        <w:rPr>
-          <w:rFonts w:ascii="Arial" w:eastAsia="Arial" w:hAnsi="Arial" w:cs="Arial"/>
-          <w:sz w:val="22"/>
-          <w:szCs w:val="22"/>
-        </w:rPr>
-      </w:pPr>
-      <w:r>
-        <w:rPr>
-          <w:rFonts w:ascii="Arial" w:eastAsia="Arial" w:hAnsi="Arial" w:cs="Arial"/>
-          <w:sz w:val="22"/>
-          <w:szCs w:val="22"/>
-        </w:rPr>
-        <w:t>Update</w:t>
-      </w:r>
-    </w:p>
-    <w:p>
-      <w:pPr>
-        <w:pStyle w:val="Normal1"/>
-        <w:spacing w:after="0"/>
-        <w:jc w:val="left"/>
-        <w:rPr>
-          <w:rFonts w:ascii="Arial" w:eastAsia="Arial" w:hAnsi="Arial" w:cs="Arial"/>
-          <w:sz w:val="22"/>
-          <w:szCs w:val="22"/>
-        </w:rPr>
-      </w:pPr>
-    </w:p>
-    <w:p>
-      <w:pPr>
-        <w:pStyle w:val="Normal1"/>
-        <w:spacing w:after="0"/>
-        <w:jc w:val="left"/>
-        <w:rPr>
-          <w:rFonts w:ascii="Arial" w:eastAsia="Arial" w:hAnsi="Arial" w:cs="Arial"/>
-          <w:sz w:val="22"/>
-          <w:szCs w:val="22"/>
-        </w:rPr>
-      </w:pPr>
-      <w:r>
-        <w:rPr>
-          <w:rFonts w:ascii="Arial" w:eastAsia="Arial" w:hAnsi="Arial" w:cs="Arial"/>
-          <w:sz w:val="22"/>
-          <w:szCs w:val="22"/>
-        </w:rPr>
-        <w:t xml:space="preserve">Make sure and mention Pankaj </w:t>
-      </w:r>
-      <w:proofErr w:type="spellStart"/>
-      <w:r>
-        <w:rPr>
-          <w:rFonts w:ascii="Arial" w:eastAsia="Arial" w:hAnsi="Arial" w:cs="Arial"/>
-          <w:sz w:val="22"/>
-          <w:szCs w:val="22"/>
-        </w:rPr>
-        <w:t>Rajak</w:t>
-      </w:r>
-      <w:proofErr w:type="spellEnd"/>
-      <w:r>
-        <w:rPr>
-          <w:rFonts w:ascii="Arial" w:eastAsia="Arial" w:hAnsi="Arial" w:cs="Arial"/>
-          <w:sz w:val="22"/>
-          <w:szCs w:val="22"/>
-        </w:rPr>
-        <w:t xml:space="preserve"> for simulation results</w:t>
+        <w:t>Make sure and mention Pankaj Rajak for simulation results</w:t>
       </w:r>
     </w:p>
   </w:comment>
@@ -3571,7 +2919,7 @@
 </file>
 
 <file path=word/commentsExtended.xml><?xml version="1.0" encoding="utf-8"?>
-<w15:commentsEx xmlns:wpc="http://schemas.microsoft.com/office/word/2010/wordprocessingCanvas" xmlns:cx="http://schemas.microsoft.com/office/drawing/2014/chartex" xmlns:cx1="http://schemas.microsoft.com/office/drawing/2015/9/8/chartex" xmlns:cx2="http://schemas.microsoft.com/office/drawing/2015/10/21/chartex" xmlns:cx3="http://schemas.microsoft.com/office/drawing/2016/5/9/chartex" xmlns:cx4="http://schemas.microsoft.com/office/drawing/2016/5/10/chartex" xmlns:cx5="http://schemas.microsoft.com/office/drawing/2016/5/11/chartex" xmlns:cx6="http://schemas.microsoft.com/office/drawing/2016/5/12/chartex" xmlns:cx7="http://schemas.microsoft.com/office/drawing/2016/5/13/chartex" xmlns:cx8="http://schemas.microsoft.com/office/drawing/2016/5/14/chartex" xmlns:mc="http://schemas.openxmlformats.org/markup-compatibility/2006" xmlns:aink="http://schemas.microsoft.com/office/drawing/2016/ink" xmlns:am3d="http://schemas.microsoft.com/office/drawing/2017/model3d" xmlns:o="urn:schemas-microsoft-com:office:office" xmlns:r="http://schemas.openxmlformats.org/officeDocument/2006/relationships" xmlns:m="http://schemas.openxmlformats.org/officeDocument/2006/math" xmlns:v="urn:schemas-microsoft-com:vml" xmlns:wp14="http://schemas.microsoft.com/office/word/2010/wordprocessingDrawing" xmlns:wp="http://schemas.openxmlformats.org/drawingml/2006/wordprocessingDrawing" xmlns:w10="urn:schemas-microsoft-com:office:word" xmlns:w="http://schemas.openxmlformats.org/wordprocessingml/2006/main" xmlns:w14="http://schemas.microsoft.com/office/word/2010/wordml" xmlns:w15="http://schemas.microsoft.com/office/word/2012/wordml" xmlns:w16se="http://schemas.microsoft.com/office/word/2015/wordml/symex" xmlns:wpg="http://schemas.microsoft.com/office/word/2010/wordprocessingGroup" xmlns:wpi="http://schemas.microsoft.com/office/word/2010/wordprocessingInk" xmlns:wne="http://schemas.microsoft.com/office/word/2006/wordml" xmlns:wps="http://schemas.microsoft.com/office/word/2010/wordprocessingShape" mc:Ignorable="w14 w15 w16se wp14">
+<w15:commentsEx xmlns:wpc="http://schemas.microsoft.com/office/word/2010/wordprocessingCanvas" xmlns:cx="http://schemas.microsoft.com/office/drawing/2014/chartex" xmlns:cx1="http://schemas.microsoft.com/office/drawing/2015/9/8/chartex" xmlns:cx2="http://schemas.microsoft.com/office/drawing/2015/10/21/chartex" xmlns:cx3="http://schemas.microsoft.com/office/drawing/2016/5/9/chartex" xmlns:cx4="http://schemas.microsoft.com/office/drawing/2016/5/10/chartex" xmlns:cx5="http://schemas.microsoft.com/office/drawing/2016/5/11/chartex" xmlns:cx6="http://schemas.microsoft.com/office/drawing/2016/5/12/chartex" xmlns:cx7="http://schemas.microsoft.com/office/drawing/2016/5/13/chartex" xmlns:cx8="http://schemas.microsoft.com/office/drawing/2016/5/14/chartex" xmlns:mc="http://schemas.openxmlformats.org/markup-compatibility/2006" xmlns:aink="http://schemas.microsoft.com/office/drawing/2016/ink" xmlns:am3d="http://schemas.microsoft.com/office/drawing/2017/model3d" xmlns:o="urn:schemas-microsoft-com:office:office" xmlns:r="http://schemas.openxmlformats.org/officeDocument/2006/relationships" xmlns:m="http://schemas.openxmlformats.org/officeDocument/2006/math" xmlns:v="urn:schemas-microsoft-com:vml" xmlns:wp14="http://schemas.microsoft.com/office/word/2010/wordprocessingDrawing" xmlns:wp="http://schemas.openxmlformats.org/drawingml/2006/wordprocessingDrawing" xmlns:w10="urn:schemas-microsoft-com:office:word" xmlns:w="http://schemas.openxmlformats.org/wordprocessingml/2006/main" xmlns:w14="http://schemas.microsoft.com/office/word/2010/wordml" xmlns:w15="http://schemas.microsoft.com/office/word/2012/wordml" xmlns:w16cid="http://schemas.microsoft.com/office/word/2016/wordml/cid" xmlns:w16se="http://schemas.microsoft.com/office/word/2015/wordml/symex" xmlns:wpg="http://schemas.microsoft.com/office/word/2010/wordprocessingGroup" xmlns:wpi="http://schemas.microsoft.com/office/word/2010/wordprocessingInk" xmlns:wne="http://schemas.microsoft.com/office/word/2006/wordml" xmlns:wps="http://schemas.microsoft.com/office/word/2010/wordprocessingShape" mc:Ignorable="w14 w15 w16se w16cid wp14">
   <w15:commentEx w15:paraId="79E70BCD" w15:done="0"/>
   <w15:commentEx w15:paraId="5934C323" w15:done="0"/>
   <w15:commentEx w15:paraId="582F06EE" w15:done="0"/>
@@ -3595,8 +2943,33 @@
 </w15:commentsEx>
 </file>
 
+<file path=word/commentsIds.xml><?xml version="1.0" encoding="utf-8"?>
+<w16cid:commentsIds xmlns:wpc="http://schemas.microsoft.com/office/word/2010/wordprocessingCanvas" xmlns:cx="http://schemas.microsoft.com/office/drawing/2014/chartex" xmlns:cx1="http://schemas.microsoft.com/office/drawing/2015/9/8/chartex" xmlns:cx2="http://schemas.microsoft.com/office/drawing/2015/10/21/chartex" xmlns:cx3="http://schemas.microsoft.com/office/drawing/2016/5/9/chartex" xmlns:cx4="http://schemas.microsoft.com/office/drawing/2016/5/10/chartex" xmlns:cx5="http://schemas.microsoft.com/office/drawing/2016/5/11/chartex" xmlns:cx6="http://schemas.microsoft.com/office/drawing/2016/5/12/chartex" xmlns:cx7="http://schemas.microsoft.com/office/drawing/2016/5/13/chartex" xmlns:cx8="http://schemas.microsoft.com/office/drawing/2016/5/14/chartex" xmlns:mc="http://schemas.openxmlformats.org/markup-compatibility/2006" xmlns:aink="http://schemas.microsoft.com/office/drawing/2016/ink" xmlns:am3d="http://schemas.microsoft.com/office/drawing/2017/model3d" xmlns:o="urn:schemas-microsoft-com:office:office" xmlns:r="http://schemas.openxmlformats.org/officeDocument/2006/relationships" xmlns:m="http://schemas.openxmlformats.org/officeDocument/2006/math" xmlns:v="urn:schemas-microsoft-com:vml" xmlns:wp14="http://schemas.microsoft.com/office/word/2010/wordprocessingDrawing" xmlns:wp="http://schemas.openxmlformats.org/drawingml/2006/wordprocessingDrawing" xmlns:w10="urn:schemas-microsoft-com:office:word" xmlns:w="http://schemas.openxmlformats.org/wordprocessingml/2006/main" xmlns:w14="http://schemas.microsoft.com/office/word/2010/wordml" xmlns:w15="http://schemas.microsoft.com/office/word/2012/wordml" xmlns:w16cid="http://schemas.microsoft.com/office/word/2016/wordml/cid" xmlns:w16se="http://schemas.microsoft.com/office/word/2015/wordml/symex" xmlns:wpg="http://schemas.microsoft.com/office/word/2010/wordprocessingGroup" xmlns:wpi="http://schemas.microsoft.com/office/word/2010/wordprocessingInk" xmlns:wne="http://schemas.microsoft.com/office/word/2006/wordml" xmlns:wps="http://schemas.microsoft.com/office/word/2010/wordprocessingShape" mc:Ignorable="w14 w15 w16se w16cid wp14">
+  <w16cid:commentId w16cid:paraId="79E70BCD" w16cid:durableId="1D0895FE"/>
+  <w16cid:commentId w16cid:paraId="5934C323" w16cid:durableId="1D0895FF"/>
+  <w16cid:commentId w16cid:paraId="582F06EE" w16cid:durableId="1D089600"/>
+  <w16cid:commentId w16cid:paraId="2BB24006" w16cid:durableId="1D089601"/>
+  <w16cid:commentId w16cid:paraId="4BA19E5E" w16cid:durableId="1D089602"/>
+  <w16cid:commentId w16cid:paraId="124554B7" w16cid:durableId="1D089603"/>
+  <w16cid:commentId w16cid:paraId="650B931C" w16cid:durableId="1D089604"/>
+  <w16cid:commentId w16cid:paraId="08177B8E" w16cid:durableId="1D089605"/>
+  <w16cid:commentId w16cid:paraId="07EBBD06" w16cid:durableId="1D089606"/>
+  <w16cid:commentId w16cid:paraId="79BF38C3" w16cid:durableId="1D089607"/>
+  <w16cid:commentId w16cid:paraId="6206C165" w16cid:durableId="1D089608"/>
+  <w16cid:commentId w16cid:paraId="38361FD3" w16cid:durableId="1D089609"/>
+  <w16cid:commentId w16cid:paraId="72EFE33A" w16cid:durableId="1D08960A"/>
+  <w16cid:commentId w16cid:paraId="7DE18A5C" w16cid:durableId="1D08960B"/>
+  <w16cid:commentId w16cid:paraId="5085F85C" w16cid:durableId="1D08960C"/>
+  <w16cid:commentId w16cid:paraId="3E95D4E3" w16cid:durableId="1D08960D"/>
+  <w16cid:commentId w16cid:paraId="236DC56B" w16cid:durableId="1D08960E"/>
+  <w16cid:commentId w16cid:paraId="207338B8" w16cid:durableId="1D08960F"/>
+  <w16cid:commentId w16cid:paraId="1543A556" w16cid:durableId="1D089610"/>
+  <w16cid:commentId w16cid:paraId="289370F1" w16cid:durableId="1D089611"/>
+</w16cid:commentsIds>
+</file>
+
 <file path=word/endnotes.xml><?xml version="1.0" encoding="utf-8"?>
-<w:endnotes xmlns:wpc="http://schemas.microsoft.com/office/word/2010/wordprocessingCanvas" xmlns:cx="http://schemas.microsoft.com/office/drawing/2014/chartex" xmlns:cx1="http://schemas.microsoft.com/office/drawing/2015/9/8/chartex" xmlns:cx2="http://schemas.microsoft.com/office/drawing/2015/10/21/chartex" xmlns:cx3="http://schemas.microsoft.com/office/drawing/2016/5/9/chartex" xmlns:cx4="http://schemas.microsoft.com/office/drawing/2016/5/10/chartex" xmlns:cx5="http://schemas.microsoft.com/office/drawing/2016/5/11/chartex" xmlns:cx6="http://schemas.microsoft.com/office/drawing/2016/5/12/chartex" xmlns:cx7="http://schemas.microsoft.com/office/drawing/2016/5/13/chartex" xmlns:cx8="http://schemas.microsoft.com/office/drawing/2016/5/14/chartex" xmlns:mc="http://schemas.openxmlformats.org/markup-compatibility/2006" xmlns:aink="http://schemas.microsoft.com/office/drawing/2016/ink" xmlns:am3d="http://schemas.microsoft.com/office/drawing/2017/model3d" xmlns:o="urn:schemas-microsoft-com:office:office" xmlns:r="http://schemas.openxmlformats.org/officeDocument/2006/relationships" xmlns:m="http://schemas.openxmlformats.org/officeDocument/2006/math" xmlns:v="urn:schemas-microsoft-com:vml" xmlns:wp14="http://schemas.microsoft.com/office/word/2010/wordprocessingDrawing" xmlns:wp="http://schemas.openxmlformats.org/drawingml/2006/wordprocessingDrawing" xmlns:w10="urn:schemas-microsoft-com:office:word" xmlns:w="http://schemas.openxmlformats.org/wordprocessingml/2006/main" xmlns:w14="http://schemas.microsoft.com/office/word/2010/wordml" xmlns:w15="http://schemas.microsoft.com/office/word/2012/wordml" xmlns:w16se="http://schemas.microsoft.com/office/word/2015/wordml/symex" xmlns:wpg="http://schemas.microsoft.com/office/word/2010/wordprocessingGroup" xmlns:wpi="http://schemas.microsoft.com/office/word/2010/wordprocessingInk" xmlns:wne="http://schemas.microsoft.com/office/word/2006/wordml" xmlns:wps="http://schemas.microsoft.com/office/word/2010/wordprocessingShape" mc:Ignorable="w14 w15 w16se wp14">
+<w:endnotes xmlns:wpc="http://schemas.microsoft.com/office/word/2010/wordprocessingCanvas" xmlns:cx="http://schemas.microsoft.com/office/drawing/2014/chartex" xmlns:cx1="http://schemas.microsoft.com/office/drawing/2015/9/8/chartex" xmlns:cx2="http://schemas.microsoft.com/office/drawing/2015/10/21/chartex" xmlns:cx3="http://schemas.microsoft.com/office/drawing/2016/5/9/chartex" xmlns:cx4="http://schemas.microsoft.com/office/drawing/2016/5/10/chartex" xmlns:cx5="http://schemas.microsoft.com/office/drawing/2016/5/11/chartex" xmlns:cx6="http://schemas.microsoft.com/office/drawing/2016/5/12/chartex" xmlns:cx7="http://schemas.microsoft.com/office/drawing/2016/5/13/chartex" xmlns:cx8="http://schemas.microsoft.com/office/drawing/2016/5/14/chartex" xmlns:mc="http://schemas.openxmlformats.org/markup-compatibility/2006" xmlns:aink="http://schemas.microsoft.com/office/drawing/2016/ink" xmlns:am3d="http://schemas.microsoft.com/office/drawing/2017/model3d" xmlns:o="urn:schemas-microsoft-com:office:office" xmlns:r="http://schemas.openxmlformats.org/officeDocument/2006/relationships" xmlns:m="http://schemas.openxmlformats.org/officeDocument/2006/math" xmlns:v="urn:schemas-microsoft-com:vml" xmlns:wp14="http://schemas.microsoft.com/office/word/2010/wordprocessingDrawing" xmlns:wp="http://schemas.openxmlformats.org/drawingml/2006/wordprocessingDrawing" xmlns:w10="urn:schemas-microsoft-com:office:word" xmlns:w="http://schemas.openxmlformats.org/wordprocessingml/2006/main" xmlns:w14="http://schemas.microsoft.com/office/word/2010/wordml" xmlns:w15="http://schemas.microsoft.com/office/word/2012/wordml" xmlns:w16cid="http://schemas.microsoft.com/office/word/2016/wordml/cid" xmlns:w16se="http://schemas.microsoft.com/office/word/2015/wordml/symex" xmlns:wpg="http://schemas.microsoft.com/office/word/2010/wordprocessingGroup" xmlns:wpi="http://schemas.microsoft.com/office/word/2010/wordprocessingInk" xmlns:wne="http://schemas.microsoft.com/office/word/2006/wordml" xmlns:wps="http://schemas.microsoft.com/office/word/2010/wordprocessingShape" mc:Ignorable="w14 w15 w16se w16cid wp14">
   <w:endnote w:type="separator" w:id="-1">
     <w:p>
       <w:r>
@@ -3615,7 +2988,7 @@
 </file>
 
 <file path=word/footer1.xml><?xml version="1.0" encoding="utf-8"?>
-<w:ftr xmlns:wpc="http://schemas.microsoft.com/office/word/2010/wordprocessingCanvas" xmlns:cx="http://schemas.microsoft.com/office/drawing/2014/chartex" xmlns:cx1="http://schemas.microsoft.com/office/drawing/2015/9/8/chartex" xmlns:cx2="http://schemas.microsoft.com/office/drawing/2015/10/21/chartex" xmlns:cx3="http://schemas.microsoft.com/office/drawing/2016/5/9/chartex" xmlns:cx4="http://schemas.microsoft.com/office/drawing/2016/5/10/chartex" xmlns:cx5="http://schemas.microsoft.com/office/drawing/2016/5/11/chartex" xmlns:cx6="http://schemas.microsoft.com/office/drawing/2016/5/12/chartex" xmlns:cx7="http://schemas.microsoft.com/office/drawing/2016/5/13/chartex" xmlns:cx8="http://schemas.microsoft.com/office/drawing/2016/5/14/chartex" xmlns:mc="http://schemas.openxmlformats.org/markup-compatibility/2006" xmlns:aink="http://schemas.microsoft.com/office/drawing/2016/ink" xmlns:am3d="http://schemas.microsoft.com/office/drawing/2017/model3d" xmlns:o="urn:schemas-microsoft-com:office:office" xmlns:r="http://schemas.openxmlformats.org/officeDocument/2006/relationships" xmlns:m="http://schemas.openxmlformats.org/officeDocument/2006/math" xmlns:v="urn:schemas-microsoft-com:vml" xmlns:wp14="http://schemas.microsoft.com/office/word/2010/wordprocessingDrawing" xmlns:wp="http://schemas.openxmlformats.org/drawingml/2006/wordprocessingDrawing" xmlns:w10="urn:schemas-microsoft-com:office:word" xmlns:w="http://schemas.openxmlformats.org/wordprocessingml/2006/main" xmlns:w14="http://schemas.microsoft.com/office/word/2010/wordml" xmlns:w15="http://schemas.microsoft.com/office/word/2012/wordml" xmlns:w16se="http://schemas.microsoft.com/office/word/2015/wordml/symex" xmlns:wpg="http://schemas.microsoft.com/office/word/2010/wordprocessingGroup" xmlns:wpi="http://schemas.microsoft.com/office/word/2010/wordprocessingInk" xmlns:wne="http://schemas.microsoft.com/office/word/2006/wordml" xmlns:wps="http://schemas.microsoft.com/office/word/2010/wordprocessingShape" mc:Ignorable="w14 w15 w16se wp14">
+<w:ftr xmlns:wpc="http://schemas.microsoft.com/office/word/2010/wordprocessingCanvas" xmlns:cx="http://schemas.microsoft.com/office/drawing/2014/chartex" xmlns:cx1="http://schemas.microsoft.com/office/drawing/2015/9/8/chartex" xmlns:cx2="http://schemas.microsoft.com/office/drawing/2015/10/21/chartex" xmlns:cx3="http://schemas.microsoft.com/office/drawing/2016/5/9/chartex" xmlns:cx4="http://schemas.microsoft.com/office/drawing/2016/5/10/chartex" xmlns:cx5="http://schemas.microsoft.com/office/drawing/2016/5/11/chartex" xmlns:cx6="http://schemas.microsoft.com/office/drawing/2016/5/12/chartex" xmlns:cx7="http://schemas.microsoft.com/office/drawing/2016/5/13/chartex" xmlns:cx8="http://schemas.microsoft.com/office/drawing/2016/5/14/chartex" xmlns:mc="http://schemas.openxmlformats.org/markup-compatibility/2006" xmlns:aink="http://schemas.microsoft.com/office/drawing/2016/ink" xmlns:am3d="http://schemas.microsoft.com/office/drawing/2017/model3d" xmlns:o="urn:schemas-microsoft-com:office:office" xmlns:r="http://schemas.openxmlformats.org/officeDocument/2006/relationships" xmlns:m="http://schemas.openxmlformats.org/officeDocument/2006/math" xmlns:v="urn:schemas-microsoft-com:vml" xmlns:wp14="http://schemas.microsoft.com/office/word/2010/wordprocessingDrawing" xmlns:wp="http://schemas.openxmlformats.org/drawingml/2006/wordprocessingDrawing" xmlns:w10="urn:schemas-microsoft-com:office:word" xmlns:w="http://schemas.openxmlformats.org/wordprocessingml/2006/main" xmlns:w14="http://schemas.microsoft.com/office/word/2010/wordml" xmlns:w15="http://schemas.microsoft.com/office/word/2012/wordml" xmlns:w16cid="http://schemas.microsoft.com/office/word/2016/wordml/cid" xmlns:w16se="http://schemas.microsoft.com/office/word/2015/wordml/symex" xmlns:wpg="http://schemas.microsoft.com/office/word/2010/wordprocessingGroup" xmlns:wpi="http://schemas.microsoft.com/office/word/2010/wordprocessingInk" xmlns:wne="http://schemas.microsoft.com/office/word/2006/wordml" xmlns:wps="http://schemas.microsoft.com/office/word/2010/wordprocessingShape" mc:Ignorable="w14 w15 w16se w16cid wp14">
   <w:p>
     <w:pPr>
       <w:pStyle w:val="Footer"/>
@@ -3652,7 +3025,7 @@
         <w:caps/>
         <w:noProof/>
       </w:rPr>
-      <w:t>5</w:t>
+      <w:t>14</w:t>
     </w:r>
     <w:r>
       <w:rPr>
@@ -3666,7 +3039,7 @@
 </file>
 
 <file path=word/footnotes.xml><?xml version="1.0" encoding="utf-8"?>
-<w:footnotes xmlns:wpc="http://schemas.microsoft.com/office/word/2010/wordprocessingCanvas" xmlns:cx="http://schemas.microsoft.com/office/drawing/2014/chartex" xmlns:cx1="http://schemas.microsoft.com/office/drawing/2015/9/8/chartex" xmlns:cx2="http://schemas.microsoft.com/office/drawing/2015/10/21/chartex" xmlns:cx3="http://schemas.microsoft.com/office/drawing/2016/5/9/chartex" xmlns:cx4="http://schemas.microsoft.com/office/drawing/2016/5/10/chartex" xmlns:cx5="http://schemas.microsoft.com/office/drawing/2016/5/11/chartex" xmlns:cx6="http://schemas.microsoft.com/office/drawing/2016/5/12/chartex" xmlns:cx7="http://schemas.microsoft.com/office/drawing/2016/5/13/chartex" xmlns:cx8="http://schemas.microsoft.com/office/drawing/2016/5/14/chartex" xmlns:mc="http://schemas.openxmlformats.org/markup-compatibility/2006" xmlns:aink="http://schemas.microsoft.com/office/drawing/2016/ink" xmlns:am3d="http://schemas.microsoft.com/office/drawing/2017/model3d" xmlns:o="urn:schemas-microsoft-com:office:office" xmlns:r="http://schemas.openxmlformats.org/officeDocument/2006/relationships" xmlns:m="http://schemas.openxmlformats.org/officeDocument/2006/math" xmlns:v="urn:schemas-microsoft-com:vml" xmlns:wp14="http://schemas.microsoft.com/office/word/2010/wordprocessingDrawing" xmlns:wp="http://schemas.openxmlformats.org/drawingml/2006/wordprocessingDrawing" xmlns:w10="urn:schemas-microsoft-com:office:word" xmlns:w="http://schemas.openxmlformats.org/wordprocessingml/2006/main" xmlns:w14="http://schemas.microsoft.com/office/word/2010/wordml" xmlns:w15="http://schemas.microsoft.com/office/word/2012/wordml" xmlns:w16se="http://schemas.microsoft.com/office/word/2015/wordml/symex" xmlns:wpg="http://schemas.microsoft.com/office/word/2010/wordprocessingGroup" xmlns:wpi="http://schemas.microsoft.com/office/word/2010/wordprocessingInk" xmlns:wne="http://schemas.microsoft.com/office/word/2006/wordml" xmlns:wps="http://schemas.microsoft.com/office/word/2010/wordprocessingShape" mc:Ignorable="w14 w15 w16se wp14">
+<w:footnotes xmlns:wpc="http://schemas.microsoft.com/office/word/2010/wordprocessingCanvas" xmlns:cx="http://schemas.microsoft.com/office/drawing/2014/chartex" xmlns:cx1="http://schemas.microsoft.com/office/drawing/2015/9/8/chartex" xmlns:cx2="http://schemas.microsoft.com/office/drawing/2015/10/21/chartex" xmlns:cx3="http://schemas.microsoft.com/office/drawing/2016/5/9/chartex" xmlns:cx4="http://schemas.microsoft.com/office/drawing/2016/5/10/chartex" xmlns:cx5="http://schemas.microsoft.com/office/drawing/2016/5/11/chartex" xmlns:cx6="http://schemas.microsoft.com/office/drawing/2016/5/12/chartex" xmlns:cx7="http://schemas.microsoft.com/office/drawing/2016/5/13/chartex" xmlns:cx8="http://schemas.microsoft.com/office/drawing/2016/5/14/chartex" xmlns:mc="http://schemas.openxmlformats.org/markup-compatibility/2006" xmlns:aink="http://schemas.microsoft.com/office/drawing/2016/ink" xmlns:am3d="http://schemas.microsoft.com/office/drawing/2017/model3d" xmlns:o="urn:schemas-microsoft-com:office:office" xmlns:r="http://schemas.openxmlformats.org/officeDocument/2006/relationships" xmlns:m="http://schemas.openxmlformats.org/officeDocument/2006/math" xmlns:v="urn:schemas-microsoft-com:vml" xmlns:wp14="http://schemas.microsoft.com/office/word/2010/wordprocessingDrawing" xmlns:wp="http://schemas.openxmlformats.org/drawingml/2006/wordprocessingDrawing" xmlns:w10="urn:schemas-microsoft-com:office:word" xmlns:w="http://schemas.openxmlformats.org/wordprocessingml/2006/main" xmlns:w14="http://schemas.microsoft.com/office/word/2010/wordml" xmlns:w15="http://schemas.microsoft.com/office/word/2012/wordml" xmlns:w16cid="http://schemas.microsoft.com/office/word/2016/wordml/cid" xmlns:w16se="http://schemas.microsoft.com/office/word/2015/wordml/symex" xmlns:wpg="http://schemas.microsoft.com/office/word/2010/wordprocessingGroup" xmlns:wpi="http://schemas.microsoft.com/office/word/2010/wordprocessingInk" xmlns:wne="http://schemas.microsoft.com/office/word/2006/wordml" xmlns:wps="http://schemas.microsoft.com/office/word/2010/wordprocessingShape" mc:Ignorable="w14 w15 w16se w16cid wp14">
   <w:footnote w:type="separator" w:id="-1">
     <w:p>
       <w:r>
@@ -3685,7 +3058,7 @@
 </file>
 
 <file path=word/numbering.xml><?xml version="1.0" encoding="utf-8"?>
-<w:numbering xmlns:wpc="http://schemas.microsoft.com/office/word/2010/wordprocessingCanvas" xmlns:cx="http://schemas.microsoft.com/office/drawing/2014/chartex" xmlns:cx1="http://schemas.microsoft.com/office/drawing/2015/9/8/chartex" xmlns:cx2="http://schemas.microsoft.com/office/drawing/2015/10/21/chartex" xmlns:cx3="http://schemas.microsoft.com/office/drawing/2016/5/9/chartex" xmlns:cx4="http://schemas.microsoft.com/office/drawing/2016/5/10/chartex" xmlns:cx5="http://schemas.microsoft.com/office/drawing/2016/5/11/chartex" xmlns:cx6="http://schemas.microsoft.com/office/drawing/2016/5/12/chartex" xmlns:cx7="http://schemas.microsoft.com/office/drawing/2016/5/13/chartex" xmlns:cx8="http://schemas.microsoft.com/office/drawing/2016/5/14/chartex" xmlns:mc="http://schemas.openxmlformats.org/markup-compatibility/2006" xmlns:aink="http://schemas.microsoft.com/office/drawing/2016/ink" xmlns:am3d="http://schemas.microsoft.com/office/drawing/2017/model3d" xmlns:o="urn:schemas-microsoft-com:office:office" xmlns:r="http://schemas.openxmlformats.org/officeDocument/2006/relationships" xmlns:m="http://schemas.openxmlformats.org/officeDocument/2006/math" xmlns:v="urn:schemas-microsoft-com:vml" xmlns:wp14="http://schemas.microsoft.com/office/word/2010/wordprocessingDrawing" xmlns:wp="http://schemas.openxmlformats.org/drawingml/2006/wordprocessingDrawing" xmlns:w10="urn:schemas-microsoft-com:office:word" xmlns:w="http://schemas.openxmlformats.org/wordprocessingml/2006/main" xmlns:w14="http://schemas.microsoft.com/office/word/2010/wordml" xmlns:w15="http://schemas.microsoft.com/office/word/2012/wordml" xmlns:w16se="http://schemas.microsoft.com/office/word/2015/wordml/symex" xmlns:wpg="http://schemas.microsoft.com/office/word/2010/wordprocessingGroup" xmlns:wpi="http://schemas.microsoft.com/office/word/2010/wordprocessingInk" xmlns:wne="http://schemas.microsoft.com/office/word/2006/wordml" xmlns:wps="http://schemas.microsoft.com/office/word/2010/wordprocessingShape" mc:Ignorable="w14 w15 w16se wp14">
+<w:numbering xmlns:wpc="http://schemas.microsoft.com/office/word/2010/wordprocessingCanvas" xmlns:cx="http://schemas.microsoft.com/office/drawing/2014/chartex" xmlns:cx1="http://schemas.microsoft.com/office/drawing/2015/9/8/chartex" xmlns:cx2="http://schemas.microsoft.com/office/drawing/2015/10/21/chartex" xmlns:cx3="http://schemas.microsoft.com/office/drawing/2016/5/9/chartex" xmlns:cx4="http://schemas.microsoft.com/office/drawing/2016/5/10/chartex" xmlns:cx5="http://schemas.microsoft.com/office/drawing/2016/5/11/chartex" xmlns:cx6="http://schemas.microsoft.com/office/drawing/2016/5/12/chartex" xmlns:cx7="http://schemas.microsoft.com/office/drawing/2016/5/13/chartex" xmlns:cx8="http://schemas.microsoft.com/office/drawing/2016/5/14/chartex" xmlns:mc="http://schemas.openxmlformats.org/markup-compatibility/2006" xmlns:aink="http://schemas.microsoft.com/office/drawing/2016/ink" xmlns:am3d="http://schemas.microsoft.com/office/drawing/2017/model3d" xmlns:o="urn:schemas-microsoft-com:office:office" xmlns:r="http://schemas.openxmlformats.org/officeDocument/2006/relationships" xmlns:m="http://schemas.openxmlformats.org/officeDocument/2006/math" xmlns:v="urn:schemas-microsoft-com:vml" xmlns:wp14="http://schemas.microsoft.com/office/word/2010/wordprocessingDrawing" xmlns:wp="http://schemas.openxmlformats.org/drawingml/2006/wordprocessingDrawing" xmlns:w10="urn:schemas-microsoft-com:office:word" xmlns:w="http://schemas.openxmlformats.org/wordprocessingml/2006/main" xmlns:w14="http://schemas.microsoft.com/office/word/2010/wordml" xmlns:w15="http://schemas.microsoft.com/office/word/2012/wordml" xmlns:w16cid="http://schemas.microsoft.com/office/word/2016/wordml/cid" xmlns:w16se="http://schemas.microsoft.com/office/word/2015/wordml/symex" xmlns:wpg="http://schemas.microsoft.com/office/word/2010/wordprocessingGroup" xmlns:wpi="http://schemas.microsoft.com/office/word/2010/wordprocessingInk" xmlns:wne="http://schemas.microsoft.com/office/word/2006/wordml" xmlns:wps="http://schemas.microsoft.com/office/word/2010/wordprocessingShape" mc:Ignorable="w14 w15 w16se w16cid wp14">
   <w:abstractNum w:abstractNumId="0" w15:restartNumberingAfterBreak="0">
     <w:nsid w:val="094C647C"/>
     <w:multiLevelType w:val="multilevel"/>
@@ -3899,15 +3272,15 @@
   <w:abstractNum w:abstractNumId="3" w15:restartNumberingAfterBreak="0">
     <w:nsid w:val="2FCE352D"/>
     <w:multiLevelType w:val="hybridMultilevel"/>
-    <w:tmpl w:val="75EC6750"/>
-    <w:lvl w:ilvl="0" w:tplc="01CC4E8E">
+    <w:tmpl w:val="8306FA4C"/>
+    <w:lvl w:ilvl="0" w:tplc="FE1056C2">
       <w:start w:val="1"/>
       <w:numFmt w:val="upperLetter"/>
       <w:pStyle w:val="AppendixEntry"/>
-      <w:lvlText w:val="%1."/>
-      <w:lvlJc w:val="left"/>
-      <w:pPr>
-        <w:ind w:left="720" w:hanging="360"/>
+      <w:lvlText w:val="%1)"/>
+      <w:lvlJc w:val="left"/>
+      <w:pPr>
+        <w:ind w:left="540" w:hanging="360"/>
       </w:pPr>
       <w:rPr>
         <w:rFonts w:ascii="Times New Roman" w:hAnsi="Times New Roman" w:cs="Times New Roman"/>
@@ -4753,11 +4126,17 @@
   <w:num w:numId="11">
     <w:abstractNumId w:val="10"/>
   </w:num>
+  <w:num w:numId="12">
+    <w:abstractNumId w:val="8"/>
+    <w:lvlOverride w:ilvl="0">
+      <w:startOverride w:val="1"/>
+    </w:lvlOverride>
+  </w:num>
 </w:numbering>
 </file>
 
 <file path=word/people.xml><?xml version="1.0" encoding="utf-8"?>
-<w15:people xmlns:wpc="http://schemas.microsoft.com/office/word/2010/wordprocessingCanvas" xmlns:cx="http://schemas.microsoft.com/office/drawing/2014/chartex" xmlns:cx1="http://schemas.microsoft.com/office/drawing/2015/9/8/chartex" xmlns:cx2="http://schemas.microsoft.com/office/drawing/2015/10/21/chartex" xmlns:cx3="http://schemas.microsoft.com/office/drawing/2016/5/9/chartex" xmlns:cx4="http://schemas.microsoft.com/office/drawing/2016/5/10/chartex" xmlns:cx5="http://schemas.microsoft.com/office/drawing/2016/5/11/chartex" xmlns:cx6="http://schemas.microsoft.com/office/drawing/2016/5/12/chartex" xmlns:cx7="http://schemas.microsoft.com/office/drawing/2016/5/13/chartex" xmlns:cx8="http://schemas.microsoft.com/office/drawing/2016/5/14/chartex" xmlns:mc="http://schemas.openxmlformats.org/markup-compatibility/2006" xmlns:aink="http://schemas.microsoft.com/office/drawing/2016/ink" xmlns:am3d="http://schemas.microsoft.com/office/drawing/2017/model3d" xmlns:o="urn:schemas-microsoft-com:office:office" xmlns:r="http://schemas.openxmlformats.org/officeDocument/2006/relationships" xmlns:m="http://schemas.openxmlformats.org/officeDocument/2006/math" xmlns:v="urn:schemas-microsoft-com:vml" xmlns:wp14="http://schemas.microsoft.com/office/word/2010/wordprocessingDrawing" xmlns:wp="http://schemas.openxmlformats.org/drawingml/2006/wordprocessingDrawing" xmlns:w10="urn:schemas-microsoft-com:office:word" xmlns:w="http://schemas.openxmlformats.org/wordprocessingml/2006/main" xmlns:w14="http://schemas.microsoft.com/office/word/2010/wordml" xmlns:w15="http://schemas.microsoft.com/office/word/2012/wordml" xmlns:w16se="http://schemas.microsoft.com/office/word/2015/wordml/symex" xmlns:wpg="http://schemas.microsoft.com/office/word/2010/wordprocessingGroup" xmlns:wpi="http://schemas.microsoft.com/office/word/2010/wordprocessingInk" xmlns:wne="http://schemas.microsoft.com/office/word/2006/wordml" xmlns:wps="http://schemas.microsoft.com/office/word/2010/wordprocessingShape" mc:Ignorable="w14 w15 w16se wp14">
+<w15:people xmlns:wpc="http://schemas.microsoft.com/office/word/2010/wordprocessingCanvas" xmlns:cx="http://schemas.microsoft.com/office/drawing/2014/chartex" xmlns:cx1="http://schemas.microsoft.com/office/drawing/2015/9/8/chartex" xmlns:cx2="http://schemas.microsoft.com/office/drawing/2015/10/21/chartex" xmlns:cx3="http://schemas.microsoft.com/office/drawing/2016/5/9/chartex" xmlns:cx4="http://schemas.microsoft.com/office/drawing/2016/5/10/chartex" xmlns:cx5="http://schemas.microsoft.com/office/drawing/2016/5/11/chartex" xmlns:cx6="http://schemas.microsoft.com/office/drawing/2016/5/12/chartex" xmlns:cx7="http://schemas.microsoft.com/office/drawing/2016/5/13/chartex" xmlns:cx8="http://schemas.microsoft.com/office/drawing/2016/5/14/chartex" xmlns:mc="http://schemas.openxmlformats.org/markup-compatibility/2006" xmlns:aink="http://schemas.microsoft.com/office/drawing/2016/ink" xmlns:am3d="http://schemas.microsoft.com/office/drawing/2017/model3d" xmlns:o="urn:schemas-microsoft-com:office:office" xmlns:r="http://schemas.openxmlformats.org/officeDocument/2006/relationships" xmlns:m="http://schemas.openxmlformats.org/officeDocument/2006/math" xmlns:v="urn:schemas-microsoft-com:vml" xmlns:wp14="http://schemas.microsoft.com/office/word/2010/wordprocessingDrawing" xmlns:wp="http://schemas.openxmlformats.org/drawingml/2006/wordprocessingDrawing" xmlns:w10="urn:schemas-microsoft-com:office:word" xmlns:w="http://schemas.openxmlformats.org/wordprocessingml/2006/main" xmlns:w14="http://schemas.microsoft.com/office/word/2010/wordml" xmlns:w15="http://schemas.microsoft.com/office/word/2012/wordml" xmlns:w16cid="http://schemas.microsoft.com/office/word/2016/wordml/cid" xmlns:w16se="http://schemas.microsoft.com/office/word/2015/wordml/symex" xmlns:wpg="http://schemas.microsoft.com/office/word/2010/wordprocessingGroup" xmlns:wpi="http://schemas.microsoft.com/office/word/2010/wordprocessingInk" xmlns:wne="http://schemas.microsoft.com/office/word/2006/wordml" xmlns:wps="http://schemas.microsoft.com/office/word/2010/wordprocessingShape" mc:Ignorable="w14 w15 w16se w16cid wp14">
   <w15:person w15:author="Brandon Horton">
     <w15:presenceInfo w15:providerId="AD" w15:userId="S-1-12-1-2478539129-1198215669-2710643882-43310695"/>
   </w15:person>
@@ -4765,7 +4144,7 @@
 </file>
 
 <file path=word/styles.xml><?xml version="1.0" encoding="utf-8"?>
-<w:styles xmlns:mc="http://schemas.openxmlformats.org/markup-compatibility/2006" xmlns:r="http://schemas.openxmlformats.org/officeDocument/2006/relationships" xmlns:w="http://schemas.openxmlformats.org/wordprocessingml/2006/main" xmlns:w14="http://schemas.microsoft.com/office/word/2010/wordml" xmlns:w15="http://schemas.microsoft.com/office/word/2012/wordml" xmlns:w16se="http://schemas.microsoft.com/office/word/2015/wordml/symex" mc:Ignorable="w14 w15 w16se">
+<w:styles xmlns:mc="http://schemas.openxmlformats.org/markup-compatibility/2006" xmlns:r="http://schemas.openxmlformats.org/officeDocument/2006/relationships" xmlns:w="http://schemas.openxmlformats.org/wordprocessingml/2006/main" xmlns:w14="http://schemas.microsoft.com/office/word/2010/wordml" xmlns:w15="http://schemas.microsoft.com/office/word/2012/wordml" xmlns:w16cid="http://schemas.microsoft.com/office/word/2016/wordml/cid" xmlns:w16se="http://schemas.microsoft.com/office/word/2015/wordml/symex" mc:Ignorable="w14 w15 w16se w16cid">
   <w:docDefaults>
     <w:rPrDefault>
       <w:rPr>
@@ -5844,14 +5223,14 @@
   <w:style w:type="paragraph" w:customStyle="1" w:styleId="AppendixEntry">
     <w:name w:val="AppendixEntry"/>
     <w:basedOn w:val="Heading2"/>
+    <w:link w:val="AppendixEntryChar"/>
     <w:qFormat/>
-    <w:rsid w:val="00AD05E7"/>
+    <w:rsid w:val="00477817"/>
     <w:pPr>
       <w:numPr>
         <w:ilvl w:val="0"/>
         <w:numId w:val="5"/>
       </w:numPr>
-      <w:ind w:left="540"/>
     </w:pPr>
   </w:style>
   <w:style w:type="character" w:customStyle="1" w:styleId="CodeChar">
@@ -6038,6 +5417,59 @@
       <w:sz w:val="18"/>
       <w:szCs w:val="18"/>
     </w:rPr>
+  </w:style>
+  <w:style w:type="character" w:customStyle="1" w:styleId="AppendixEntryChar">
+    <w:name w:val="AppendixEntry Char"/>
+    <w:basedOn w:val="Heading2Char"/>
+    <w:link w:val="AppendixEntry"/>
+    <w:rsid w:val="00477817"/>
+    <w:rPr>
+      <w:rFonts w:ascii="Times" w:eastAsiaTheme="majorEastAsia" w:hAnsi="Times" w:cs="Times"/>
+      <w:i/>
+      <w:sz w:val="24"/>
+      <w:szCs w:val="24"/>
+    </w:rPr>
+  </w:style>
+  <w:style w:type="paragraph" w:customStyle="1" w:styleId="AppendixSubEntry-Body">
+    <w:name w:val="AppendixSubEntry-Body"/>
+    <w:basedOn w:val="Normal"/>
+    <w:link w:val="AppendixSubEntry-BodyChar"/>
+    <w:qFormat/>
+    <w:rsid w:val="00D13F02"/>
+    <w:pPr>
+      <w:ind w:left="720" w:firstLine="270"/>
+    </w:pPr>
+  </w:style>
+  <w:style w:type="character" w:styleId="UnresolvedMention">
+    <w:name w:val="Unresolved Mention"/>
+    <w:basedOn w:val="DefaultParagraphFont"/>
+    <w:uiPriority w:val="99"/>
+    <w:semiHidden/>
+    <w:unhideWhenUsed/>
+    <w:rsid w:val="008463EB"/>
+    <w:rPr>
+      <w:color w:val="808080"/>
+      <w:shd w:val="clear" w:color="auto" w:fill="E6E6E6"/>
+    </w:rPr>
+  </w:style>
+  <w:style w:type="character" w:customStyle="1" w:styleId="AppendixSubEntry-BodyChar">
+    <w:name w:val="AppendixSubEntry-Body Char"/>
+    <w:basedOn w:val="DefaultParagraphFont"/>
+    <w:link w:val="AppendixSubEntry-Body"/>
+    <w:rsid w:val="00D13F02"/>
+    <w:rPr>
+      <w:rFonts w:ascii="Times" w:hAnsi="Times" w:cs="Times"/>
+      <w:sz w:val="24"/>
+    </w:rPr>
+  </w:style>
+  <w:style w:type="paragraph" w:customStyle="1" w:styleId="AppendixEntry-Body">
+    <w:name w:val="AppendixEntry-Body"/>
+    <w:basedOn w:val="Normal"/>
+    <w:qFormat/>
+    <w:rsid w:val="002638A0"/>
+    <w:pPr>
+      <w:ind w:left="450"/>
+    </w:pPr>
   </w:style>
 </w:styles>
 </file>
@@ -6342,7 +5774,7 @@
 </file>
 
 <file path=customXml/itemProps1.xml><?xml version="1.0" encoding="utf-8"?>
-<ds:datastoreItem xmlns:ds="http://schemas.openxmlformats.org/officeDocument/2006/customXml" ds:itemID="{FBF4EEFE-35CB-4A10-ADC9-4A9AF0697FD3}">
+<ds:datastoreItem xmlns:ds="http://schemas.openxmlformats.org/officeDocument/2006/customXml" ds:itemID="{CA823413-7F43-48AF-9D0D-1D4EF6BE430B}">
   <ds:schemaRefs>
     <ds:schemaRef ds:uri="http://schemas.openxmlformats.org/officeDocument/2006/bibliography"/>
   </ds:schemaRefs>

</xml_diff>

<commit_message>
finished most of appendix (first draft) and added screenshots of Unity/Unreal
</commit_message>
<xml_diff>
--- a/Manuscript/GEARS-05July17-Reformatted.docx
+++ b/Manuscript/GEARS-05July17-Reformatted.docx
@@ -1001,9 +1001,11 @@
       <w:pPr>
         <w:pStyle w:val="Heading2"/>
       </w:pPr>
+      <w:bookmarkStart w:id="17" w:name="_Ref487170143"/>
       <w:r>
         <w:t>Performance Optimization</w:t>
       </w:r>
+      <w:bookmarkEnd w:id="17"/>
     </w:p>
     <w:p>
       <w:r>
@@ -1016,19 +1018,25 @@
         <w:tab/>
         <w:t xml:space="preserve">For multithreading, Unreal Engine 4 provides the FRunnable class, which can run a member function on a separate thread, and C# (powering Unity) has its own Thread library. We use a separate thread to handle the calculation of the next time step in our KMC and LAMMPS simulations, discussed in section </w:t>
       </w:r>
-      <w:commentRangeStart w:id="17"/>
+      <w:commentRangeStart w:id="18"/>
       <w:r>
         <w:t xml:space="preserve">3.#.# and 3.#.#. </w:t>
       </w:r>
-      <w:commentRangeEnd w:id="17"/>
+      <w:commentRangeEnd w:id="18"/>
       <w:r>
         <w:rPr>
           <w:rStyle w:val="CommentReference"/>
         </w:rPr>
-        <w:commentReference w:id="17"/>
-      </w:r>
-      <w:r>
-        <w:t>When the time step is finished, the spawned thread signals to the main thread that it is safe to update heme occupation states or particle positions in the running game. By having the simulation time step offloaded onto a separate thread from the engine’s main thread, the user is then able to move and look around at the visualized particles without the worry that the engine will stall due to a particularly long time step calculation. Such stalls could cause the VR HMD to stutter or skip frames, spoiling the experience for the scientist viewing the simulation. Although this alleviates the actual simulation calculation from the main game thread, it would still need to make draw calls to the GPU for the update positions of each particle. Depending on the system size, this can be an enormous bottleneck for the GEARS system. To alleviate this strain on the engine and GPU, we utilized instancing of our particle static meshes.</w:t>
+        <w:commentReference w:id="18"/>
+      </w:r>
+      <w:r>
+        <w:t>When the time step is finished, the spawned thread signals to the main thread that it is safe to update heme occupation states or particle positions in the running game. By having the simulation time step offloaded onto a separate thread from the engine’s main thread, the user is then able to move and look around at the visualized particles without the worry that the engine will stall due to a particularly long time step calculation. Such stalls could cause the VR HMD to stutter or skip frames, spoiling the experience for the scientist viewing the simulation. Although this alleviates the actual simulation calculation from the main game thread, it would still need to make draw calls to the GPU for the update positions of each particle</w:t>
+      </w:r>
+      <w:r>
+        <w:t xml:space="preserve"> – updating game objects from separate threads is highly discouraged and led to many crashes in our system</w:t>
+      </w:r>
+      <w:r>
+        <w:t>. Depending on the system size, this can be an enormous bottleneck for the GEARS system. To alleviate this strain on the engine and GPU, we utilized instancing of our particle static meshes.</w:t>
       </w:r>
     </w:p>
     <w:p>
@@ -1066,16 +1074,16 @@
       <w:r>
         <w:t xml:space="preserve">). It involves projecting a 3D manifold or geometric structure as texture on a 2D surface that always orients itself to face the camera/eye of the user. If used with appropriate shading, this can give the illusion that a 2D image is actually a 3D manifold in space. This is a useful tool in virtual reality applications as it allows us to represent a large amount of objects using as few simplicial complexes as possible. In our case, we wish to represent the particles in a simulation as mathematically perfect spheres such that lighting during our simulations permit proper depth perception and shading. Rather than use the provided Unreal Engine 4.16 static sphere mesh, which takes </w:t>
       </w:r>
-      <w:commentRangeStart w:id="18"/>
+      <w:commentRangeStart w:id="19"/>
       <w:r>
         <w:t>### (</w:t>
       </w:r>
-      <w:commentRangeEnd w:id="18"/>
+      <w:commentRangeEnd w:id="19"/>
       <w:r>
         <w:rPr>
           <w:rStyle w:val="CommentReference"/>
         </w:rPr>
-        <w:commentReference w:id="18"/>
+        <w:commentReference w:id="19"/>
       </w:r>
       <w:r>
         <w:t xml:space="preserve">i think 400) triangles to represent, we can use a 2D billboard, which only requires 2 triangles to represent. This is done through the Unreal Engine 4 Material Blueprint interface, a high level visual programming system for shading. We will provide our billboard material blueprint in the supplementary materials. To add semi-realistic reflections and shading, we apply a normal map to the billboard. The added benefit of doing this allows for proper depth perception of particles, making data acquisition more intuitive for human users. </w:t>
@@ -1083,12 +1091,9 @@
     </w:p>
     <w:p>
       <w:r>
+        <w:lastRenderedPageBreak/>
         <w:tab/>
-        <w:t xml:space="preserve">The above three methods of performance optimization were used to facilitate efficient rendering in the engine. However, we also used OpenMP to speed up the running LAMMPS </w:t>
-      </w:r>
-      <w:r>
-        <w:lastRenderedPageBreak/>
-        <w:t>simulation itself. By downloading the OpenMP package for LAMMPS before compilation, we were able to build the library into our DLL, allowing us to optimize LAMMPS for the computer they it ran on. Once compiled into the DLL, we only needed to add the lines:</w:t>
+        <w:t>The above three methods of performance optimization were used to facilitate efficient rendering in the engine. However, we also used OpenMP to speed up the running LAMMPS simulation itself. By downloading the OpenMP package for LAMMPS before compilation, we were able to build the library into our DLL, allowing us to optimize LAMMPS for the computer they it ran on. Once compiled into the DLL, we only needed to add the lines:</w:t>
       </w:r>
     </w:p>
     <w:tbl>
@@ -1150,11 +1155,11 @@
       <w:pPr>
         <w:pStyle w:val="Heading1"/>
       </w:pPr>
-      <w:commentRangeStart w:id="19"/>
+      <w:commentRangeStart w:id="20"/>
       <w:r>
         <w:t>Results</w:t>
       </w:r>
-      <w:commentRangeEnd w:id="19"/>
+      <w:commentRangeEnd w:id="20"/>
       <w:r>
         <w:rPr>
           <w:rStyle w:val="CommentReference"/>
@@ -1163,7 +1168,7 @@
           <w:color w:val="000000"/>
           <w:lang w:eastAsia="en-US"/>
         </w:rPr>
-        <w:commentReference w:id="19"/>
+        <w:commentReference w:id="20"/>
       </w:r>
     </w:p>
     <w:p>
@@ -1180,34 +1185,34 @@
       <w:pPr>
         <w:pStyle w:val="Heading2"/>
       </w:pPr>
-      <w:bookmarkStart w:id="20" w:name="_Ref487116554"/>
+      <w:bookmarkStart w:id="21" w:name="_Ref487116554"/>
       <w:r>
         <w:t>Interactive Viewing</w:t>
       </w:r>
-      <w:bookmarkEnd w:id="20"/>
+      <w:bookmarkEnd w:id="21"/>
     </w:p>
     <w:p>
       <w:r>
         <w:t xml:space="preserve">The most straightforward application of VR to data visualization is interactive viewing of pre-computed results. To demonstrate this aspect of GEARS, we will use the results from a </w:t>
       </w:r>
-      <w:commentRangeStart w:id="21"/>
+      <w:commentRangeStart w:id="22"/>
       <w:r>
         <w:t xml:space="preserve">##### atom </w:t>
       </w:r>
-      <w:commentRangeEnd w:id="21"/>
-      <w:r>
-        <w:commentReference w:id="21"/>
+      <w:commentRangeEnd w:id="22"/>
+      <w:r>
+        <w:commentReference w:id="22"/>
       </w:r>
       <w:r>
         <w:t xml:space="preserve">MD simulation. The simulation investigates the anisotropic frictional response (and resulting heat dissipation) of RDX crystal along various crystallographic planes. </w:t>
       </w:r>
-      <w:commentRangeStart w:id="22"/>
+      <w:commentRangeStart w:id="23"/>
       <w:r>
         <w:t>The overall simulation time is , with a time step of , resulting in a total step count of .</w:t>
       </w:r>
-      <w:commentRangeEnd w:id="22"/>
-      <w:r>
-        <w:commentReference w:id="22"/>
+      <w:commentRangeEnd w:id="23"/>
+      <w:r>
+        <w:commentReference w:id="23"/>
       </w:r>
       <w:r>
         <w:t xml:space="preserve"> The position of every molecule is calculated at each step. We isolate one step, or frame, of this simulation and import this snapshot to be rendered and manipulated by UnityGEARS. We do so by following the iBET workflow, which is described in a previous manuscript [</w:t>
@@ -1221,16 +1226,16 @@
       <w:r>
         <w:t xml:space="preserve">]. In brief, VMD and Blender can be used to create an object that can be imported directly into game engines. Once imported, the .obj file can be added to the scene and the appropriate script (for example, RTSLeap for the Leap Motion controller) can be added as described in the methods section. The result is shown in </w:t>
       </w:r>
-      <w:commentRangeStart w:id="23"/>
+      <w:commentRangeStart w:id="24"/>
       <w:r>
         <w:rPr>
           <w:highlight w:val="yellow"/>
         </w:rPr>
         <w:t xml:space="preserve">Figure #. </w:t>
       </w:r>
-      <w:commentRangeEnd w:id="23"/>
-      <w:r>
-        <w:commentReference w:id="23"/>
+      <w:commentRangeEnd w:id="24"/>
+      <w:r>
+        <w:commentReference w:id="24"/>
       </w:r>
     </w:p>
     <w:p/>
@@ -1272,12 +1277,15 @@
     </w:p>
     <w:p>
       <w:r>
-        <w:t xml:space="preserve">To enhance the dynamic aspects of GEARS, in this section we go beyond recreations of previously computed results and 3D movies to generate fully interactive VR simulations. Our first proof-of-concept is a direct adaptation of existing code, written in C, for a molecular dynamics (MD) simulation of particles with Lennard-Jones potentials. We translated this MD code into C# (for Unity) and C++ (for Unreal) and used it to calculate changes in each particle’s position for each time step on each frame update call. The positions of each rendered particle were adjusted on the same update. </w:t>
-      </w:r>
-    </w:p>
-    <w:p>
+        <w:t xml:space="preserve">To enhance the dynamic aspects of GEARS, in this section we go beyond recreations of previously computed results and 3D movies to generate fully interactive VR simulations. Our first proof-of-concept is a direct adaptation of existing code, written in C, for a molecular dynamics (MD) simulation of particles with Lennard-Jones potentials. We translated this MD code into C# (for Unity) and C++ (for Unreal) and used it to calculate changes in each particle’s </w:t>
+      </w:r>
       <w:r>
         <w:lastRenderedPageBreak/>
+        <w:t xml:space="preserve">position for each time step on each frame update call. The positions of each rendered particle were adjusted on the same update. </w:t>
+      </w:r>
+    </w:p>
+    <w:p>
+      <w:r>
         <w:t xml:space="preserve">An alternative to this approach of directly importing existing code is to reinterpret it such that it takes advantage of some of the unique possibilities within the game engine. To demonstrate this aspect of GEARS, we extended our previous work on biological electron transfer (ET). The original version, immersive biological electron transfer or iBET, was used to visualize the results of a kinetic Monte Carlo (KMC) simulation in VR to understand percolation transitions in ET dynamics among a cytochrome complex. To make this process interactive we internalize the KMC mechanics and utilize a separate thread to populate a queue of </w:t>
       </w:r>
       <w:r>
@@ -1365,11 +1373,11 @@
         <w:t xml:space="preserve">DeltaTime </w:t>
       </w:r>
       <w:r>
-        <w:t xml:space="preserve">so that the simulation executes proportionally to the real time that has passed for the user. Next, we add a call to the single time </w:t>
+        <w:t xml:space="preserve">so that the simulation executes </w:t>
       </w:r>
       <w:r>
         <w:lastRenderedPageBreak/>
-        <w:t xml:space="preserve">step method of the simulation inside the function, Update(). After the single time step, we iterate through each participant and update their status. </w:t>
+        <w:t xml:space="preserve">proportionally to the real time that has passed for the user. Next, we add a call to the single time step method of the simulation inside the function, Update(). After the single time step, we iterate through each participant and update their status. </w:t>
       </w:r>
     </w:p>
     <w:p>
@@ -1404,18 +1412,20 @@
       <w:pPr>
         <w:pStyle w:val="Heading2"/>
       </w:pPr>
+      <w:bookmarkStart w:id="25" w:name="_Ref487170152"/>
       <w:r>
         <w:t>Integration of Existing Libraries and Simulators</w:t>
       </w:r>
-    </w:p>
-    <w:p>
-      <w:commentRangeStart w:id="24"/>
+      <w:bookmarkEnd w:id="25"/>
+    </w:p>
+    <w:p>
+      <w:commentRangeStart w:id="26"/>
       <w:r>
         <w:t xml:space="preserve">In an effort to make our immersive scientific computing suite accessible to all researchers, ideally, we need to allow users to employ existing programs without requiring additional coding. </w:t>
       </w:r>
-      <w:commentRangeEnd w:id="24"/>
-      <w:r>
-        <w:commentReference w:id="24"/>
+      <w:commentRangeEnd w:id="26"/>
+      <w:r>
+        <w:commentReference w:id="26"/>
       </w:r>
       <w:r>
         <w:t>One means of providing this functionality would be to include widely-used simulators as part of our VR suite. This process can be generalized by defining a procedure for compiling powerful simulators as libraries and providing a VR interface for these libraries. We developed a solution based on these principles for the large-scale Atomic/Molecular Massively Parallel Simulator (LAMMPS) [39].</w:t>
@@ -1451,7 +1461,11 @@
     </w:p>
     <w:p>
       <w:r>
-        <w:t xml:space="preserve">The previous sections are intended to embolden researchers to adapt existing scientific programs for use in VR, but, for our purposes, it is not enough to simply provide interoperability. To fully realize the promise of immersive scientific computing, we need to develop new tools to enhance these simulations and visualizations. An example of one of these tools is our ongoing development of a rendering method we call </w:t>
+        <w:t xml:space="preserve">The previous sections are intended to embolden researchers to adapt existing scientific programs for use in VR, but, for our purposes, it is not enough to simply provide interoperability. To fully realize the promise of immersive scientific computing, we need to develop new tools to </w:t>
+      </w:r>
+      <w:r>
+        <w:lastRenderedPageBreak/>
+        <w:t xml:space="preserve">enhance these simulations and visualizations. An example of one of these tools is our ongoing development of a rendering method we call </w:t>
       </w:r>
       <w:r>
         <w:rPr>
@@ -1471,62 +1485,62 @@
     </w:p>
     <w:p>
       <w:r>
+        <w:t>Confocal microscopy has become an indispensable biomedical tool, but it has proven useful in many other fields as well [33–35, 36]. It allows for increased resolution, contrast, and optical sectioning while minimizing photodamage and bleaching concerns. The technique uses point illumination and a pinhole to scan the sample and reject out-of-focus light. The resulting image, therefore, only contains information very close to the focal plane, offering greater resolution [35]. An analogous approach in VR could enable more methodical investigations of simulated complex structures.</w:t>
+      </w:r>
+    </w:p>
+    <w:p>
+      <w:r>
+        <w:t xml:space="preserve">Recently, investigations by Wei et al. into desalination membranes sought to understand and characterize how local, atomic structures contribute to macroscopic behavior [37]. The relevant dimensions of the polyamide membranes of interest range from a tenth of a nanometer to 100 nm, making it an excellent candidate for computational studies to extract optimization information not easily accessible experimentally. Wei et al. found that water molecules permeated the membrane through benzene rings and that the degree to which these monomers were cross-linked governed the speed of permeation along various paths [37]. However, the construction of these membranes is very complex, making a quick identification of preferential paths difficult, so it would be highly advantageous to be able to section this complicated super-structure to identify prevalent substructures of interest in these simulated materials. </w:t>
+      </w:r>
+    </w:p>
+    <w:p>
+      <w:r>
+        <w:t xml:space="preserve">To expedite this optimization process, we developed a virtual confocal microscopy mode for our immersive scientific computing suite that mimics the noninvasive optical sectioning possible in confocal microscopy. Utilizing Unity’s surface shader capabilities, we control how each vertex on the structure is rendered to highlight certain areas or planes of the material in the simulation [38]. Our solution seeks to generate a viewing plane that sits in front of the user’s head, follows their head movement, and always maintains a set distance from the user. This distance, as well as the thickness of the highlighted viewing plane can be specified and changed dynamically by the user. The rest of the simulated membrane will stay mostly transparent (with the opacity also dictated by user input), except for the vertices that intersect with this plane. In this way, the user can scan through the complicated polyamide membrane using just their head movements – a unique experimental advantage only </w:t>
+      </w:r>
+      <w:commentRangeStart w:id="27"/>
+      <w:r>
+        <w:t>possible in VR. More information on our shader and the associated code is included in the Appendix.</w:t>
+      </w:r>
+      <w:commentRangeEnd w:id="27"/>
+      <w:r>
+        <w:rPr>
+          <w:rStyle w:val="CommentReference"/>
+        </w:rPr>
+        <w:commentReference w:id="27"/>
+      </w:r>
+    </w:p>
+    <w:p>
+      <w:pPr>
+        <w:pStyle w:val="Heading1"/>
+      </w:pPr>
+      <w:r>
+        <w:t>Discussion</w:t>
+      </w:r>
+    </w:p>
+    <w:p>
+      <w:r>
+        <w:t xml:space="preserve">VR has become a powerful new method of engaging with users in a more tactile, visceral way. The resurgence in hardware to support VR has resulted in a rich software environment that allows developers access to these tools with minimal investment. We describe a workflow for rapid prototyping in the Unity game engine for the Oculus Rift. This particular game engine was selected to allow us access to C#, graphic shaders, and native VR support that spans multiple platforms, including mobile VR. </w:t>
+      </w:r>
+    </w:p>
+    <w:p>
+      <w:r>
+        <w:t>While these devices have a myriad of applications, they could be particularly useful for data visualization. They are orders of magnitude less expensive than traditional VR stations, allow for collaboration through augmented reality simulations, and provide new, unique control sets like head tracking [12–</w:t>
+      </w:r>
+      <w:commentRangeStart w:id="28"/>
+      <w:r>
+        <w:t>14</w:t>
+      </w:r>
+      <w:commentRangeEnd w:id="28"/>
+      <w:r>
+        <w:commentReference w:id="28"/>
+      </w:r>
+      <w:r>
+        <w:t>].</w:t>
+      </w:r>
+    </w:p>
+    <w:p>
+      <w:r>
         <w:lastRenderedPageBreak/>
-        <w:t>Confocal microscopy has become an indispensable biomedical tool, but it has proven useful in many other fields as well [33–35, 36]. It allows for increased resolution, contrast, and optical sectioning while minimizing photodamage and bleaching concerns. The technique uses point illumination and a pinhole to scan the sample and reject out-of-focus light. The resulting image, therefore, only contains information very close to the focal plane, offering greater resolution [35]. An analogous approach in VR could enable more methodical investigations of simulated complex structures.</w:t>
-      </w:r>
-    </w:p>
-    <w:p>
-      <w:r>
-        <w:t xml:space="preserve">Recently, investigations by Wei et al. into desalination membranes sought to understand and characterize how local, atomic structures contribute to macroscopic behavior [37]. The relevant dimensions of the polyamide membranes of interest range from a tenth of a nanometer to 100 nm, making it an excellent candidate for computational studies to extract optimization information not easily accessible experimentally. Wei et al. found that water molecules permeated the membrane through benzene rings and that the degree to which these monomers were cross-linked governed the speed of permeation along various paths [37]. However, the construction of these membranes is very complex, making a quick identification of preferential paths difficult, so it would be highly advantageous to be able to section this complicated super-structure to identify prevalent substructures of interest in these simulated materials. </w:t>
-      </w:r>
-    </w:p>
-    <w:p>
-      <w:r>
-        <w:t xml:space="preserve">To expedite this optimization process, we developed a virtual confocal microscopy mode for our immersive scientific computing suite that mimics the noninvasive optical sectioning possible in confocal microscopy. Utilizing Unity’s surface shader capabilities, we control how each vertex on the structure is rendered to highlight certain areas or planes of the material in the simulation [38]. Our solution seeks to generate a viewing plane that sits in front of the user’s head, follows their head movement, and always maintains a set distance from the user. This distance, as well as the thickness of the highlighted viewing plane can be specified and changed dynamically by the user. The rest of the simulated membrane will stay mostly transparent (with the opacity also dictated by user input), except for the vertices that intersect with this plane. In this way, the user can scan through the complicated polyamide membrane using just their head movements – a unique experimental advantage only </w:t>
-      </w:r>
-      <w:commentRangeStart w:id="25"/>
-      <w:r>
-        <w:t>possible in VR. More information on our shader and the associated code is included in the Appendix.</w:t>
-      </w:r>
-      <w:commentRangeEnd w:id="25"/>
-      <w:r>
-        <w:rPr>
-          <w:rStyle w:val="CommentReference"/>
-        </w:rPr>
-        <w:commentReference w:id="25"/>
-      </w:r>
-    </w:p>
-    <w:p>
-      <w:pPr>
-        <w:pStyle w:val="Heading1"/>
-      </w:pPr>
-      <w:r>
-        <w:t>Discussion</w:t>
-      </w:r>
-    </w:p>
-    <w:p>
-      <w:r>
-        <w:t xml:space="preserve">VR has become a powerful new method of engaging with users in a more tactile, visceral way. The resurgence in hardware to support VR has resulted in a rich software environment that allows developers access to these tools with minimal investment. We describe a workflow for rapid prototyping in the Unity game engine for the Oculus Rift. This particular game engine was selected to allow us access to C#, graphic shaders, and native VR support that spans multiple platforms, including mobile VR. </w:t>
-      </w:r>
-    </w:p>
-    <w:p>
-      <w:r>
-        <w:t>While these devices have a myriad of applications, they could be particularly useful for data visualization. They are orders of magnitude less expensive than traditional VR stations, allow for collaboration through augmented reality simulations, and provide new, unique control sets like head tracking [12–</w:t>
-      </w:r>
-      <w:commentRangeStart w:id="26"/>
-      <w:r>
-        <w:t>14</w:t>
-      </w:r>
-      <w:commentRangeEnd w:id="26"/>
-      <w:r>
-        <w:commentReference w:id="26"/>
-      </w:r>
-      <w:r>
-        <w:t>].</w:t>
-      </w:r>
-    </w:p>
-    <w:p>
-      <w:r>
         <w:t>Platform for rapid adoption of VR-based data visualization. Integration of LAMMPS.</w:t>
       </w:r>
     </w:p>
@@ -1537,7 +1551,6 @@
     </w:p>
     <w:p>
       <w:r>
-        <w:lastRenderedPageBreak/>
         <w:t xml:space="preserve">Use as a means to HPCC steering </w:t>
       </w:r>
     </w:p>
@@ -1563,6 +1576,157 @@
     </w:p>
     <w:p>
       <w:pPr>
+        <w:rPr>
+          <w:color w:val="FF0000"/>
+        </w:rPr>
+      </w:pPr>
+      <w:r>
+        <w:rPr>
+          <w:color w:val="FF0000"/>
+        </w:rPr>
+        <w:t>Future work:</w:t>
+      </w:r>
+    </w:p>
+    <w:p>
+      <w:pPr>
+        <w:pStyle w:val="ListParagraph"/>
+        <w:numPr>
+          <w:ilvl w:val="0"/>
+          <w:numId w:val="13"/>
+        </w:numPr>
+        <w:rPr>
+          <w:color w:val="FF0000"/>
+        </w:rPr>
+      </w:pPr>
+      <w:r>
+        <w:rPr>
+          <w:color w:val="FF0000"/>
+        </w:rPr>
+        <w:t>Grand Canonical Ensemble is impossible with our current framework</w:t>
+      </w:r>
+    </w:p>
+    <w:p>
+      <w:pPr>
+        <w:pStyle w:val="ListParagraph"/>
+        <w:numPr>
+          <w:ilvl w:val="0"/>
+          <w:numId w:val="13"/>
+        </w:numPr>
+        <w:rPr>
+          <w:color w:val="FF0000"/>
+        </w:rPr>
+      </w:pPr>
+      <w:r>
+        <w:rPr>
+          <w:color w:val="FF0000"/>
+        </w:rPr>
+        <w:t>LAMMPS animation has to be setup with a specific input script. Anders found a way to rerun any simulation in atomify using LAMMPS fixes. That would be a good thing for the future.</w:t>
+      </w:r>
+    </w:p>
+    <w:p>
+      <w:pPr>
+        <w:pStyle w:val="ListParagraph"/>
+        <w:numPr>
+          <w:ilvl w:val="0"/>
+          <w:numId w:val="13"/>
+        </w:numPr>
+        <w:rPr>
+          <w:color w:val="FF0000"/>
+        </w:rPr>
+      </w:pPr>
+      <w:r>
+        <w:rPr>
+          <w:color w:val="FF0000"/>
+        </w:rPr>
+        <w:t>Figure out how to optimize our multi GPU system better</w:t>
+      </w:r>
+    </w:p>
+    <w:p>
+      <w:pPr>
+        <w:pStyle w:val="ListParagraph"/>
+        <w:numPr>
+          <w:ilvl w:val="0"/>
+          <w:numId w:val="13"/>
+        </w:numPr>
+        <w:rPr>
+          <w:color w:val="FF0000"/>
+        </w:rPr>
+      </w:pPr>
+      <w:r>
+        <w:rPr>
+          <w:color w:val="FF0000"/>
+        </w:rPr>
+        <w:t>More ineteraction and simulation steering</w:t>
+      </w:r>
+    </w:p>
+    <w:p>
+      <w:pPr>
+        <w:pStyle w:val="ListParagraph"/>
+        <w:numPr>
+          <w:ilvl w:val="1"/>
+          <w:numId w:val="13"/>
+        </w:numPr>
+        <w:rPr>
+          <w:color w:val="FF0000"/>
+        </w:rPr>
+      </w:pPr>
+      <w:r>
+        <w:rPr>
+          <w:color w:val="FF0000"/>
+        </w:rPr>
+        <w:t>S</w:t>
+      </w:r>
+      <w:r>
+        <w:rPr>
+          <w:color w:val="FF0000"/>
+        </w:rPr>
+        <w:t>pe</w:t>
+      </w:r>
+      <w:r>
+        <w:rPr>
+          <w:color w:val="FF0000"/>
+        </w:rPr>
+        <w:t>ed up/ slow down</w:t>
+      </w:r>
+    </w:p>
+    <w:p>
+      <w:pPr>
+        <w:pStyle w:val="ListParagraph"/>
+        <w:numPr>
+          <w:ilvl w:val="1"/>
+          <w:numId w:val="13"/>
+        </w:numPr>
+        <w:rPr>
+          <w:color w:val="FF0000"/>
+        </w:rPr>
+      </w:pPr>
+      <w:r>
+        <w:rPr>
+          <w:color w:val="FF0000"/>
+        </w:rPr>
+        <w:t>On screen menus/charts</w:t>
+      </w:r>
+    </w:p>
+    <w:p>
+      <w:pPr>
+        <w:pStyle w:val="ListParagraph"/>
+        <w:numPr>
+          <w:ilvl w:val="1"/>
+          <w:numId w:val="13"/>
+        </w:numPr>
+        <w:rPr>
+          <w:color w:val="FF0000"/>
+        </w:rPr>
+      </w:pPr>
+      <w:r>
+        <w:rPr>
+          <w:color w:val="FF0000"/>
+        </w:rPr>
+        <w:t>Dynamically load input scripts, as opposed to recompiling every time</w:t>
+      </w:r>
+    </w:p>
+    <w:p>
+      <w:pPr>
         <w:pStyle w:val="Heading1-NoNum"/>
       </w:pPr>
       <w:r>
@@ -1570,13 +1734,13 @@
       </w:r>
     </w:p>
     <w:p>
-      <w:commentRangeStart w:id="27"/>
+      <w:commentRangeStart w:id="29"/>
       <w:r>
         <w:t>The authors are grateful for insightful discussions on multiheme cytochromes with Dr. Liang Shi (Pacific Northwest National Lab) and Dr. Tom Clarke (University of East Anglia). KMC simulations by HSB at the University of Southern California were supported by the U.S. Department of Energy, Office of Science, Office of Basic Energy Sciences, Division of Chemical Sciences, Geosciences, and Biosciences Grant DE-FG02-13ER16415. Additional work on visualization is supported by Air Force Office of Scientific Research Grant FA9550-14-1-0294 to ME-N. The work at Lamar University was supported by the Research Enhancement Grants (REG) fund from Lamar University.</w:t>
       </w:r>
-      <w:commentRangeEnd w:id="27"/>
-      <w:r>
-        <w:commentReference w:id="27"/>
+      <w:commentRangeEnd w:id="29"/>
+      <w:r>
+        <w:commentReference w:id="29"/>
       </w:r>
     </w:p>
     <w:p>
@@ -1674,6 +1838,7 @@
               <w:pStyle w:val="Step-By-Step"/>
             </w:pPr>
             <w:r>
+              <w:lastRenderedPageBreak/>
               <w:t>Cl</w:t>
             </w:r>
             <w:r>
@@ -1787,7 +1952,6 @@
               <w:pStyle w:val="Step-By-StepSubStep"/>
             </w:pPr>
             <w:r>
-              <w:lastRenderedPageBreak/>
               <w:t>Add these new compilation flags</w:t>
             </w:r>
           </w:p>
@@ -1974,7 +2138,10 @@
         <w:t xml:space="preserve">are motion controllers. </w:t>
       </w:r>
       <w:r>
-        <w:t>For the sake of our demos in Appendix (</w:t>
+        <w:t>For the sake of our demos in Appendix</w:t>
+      </w:r>
+      <w:r>
+        <w:t xml:space="preserve"> </w:t>
       </w:r>
       <w:r>
         <w:fldChar w:fldCharType="begin"/>
@@ -1986,13 +2153,17 @@
         <w:fldChar w:fldCharType="separate"/>
       </w:r>
       <w:r>
-        <w:t>D)</w:t>
+        <w:t>D</w:t>
       </w:r>
       <w:r>
         <w:fldChar w:fldCharType="end"/>
       </w:r>
       <w:r>
-        <w:t xml:space="preserve">, we will restrict our control schemes to the LeapMotion controller for UnityGEARS and the Oculus Touch or Vive Controller for UnrealGEARS. </w:t>
+        <w:t xml:space="preserve">, we will restrict our control </w:t>
+      </w:r>
+      <w:r>
+        <w:lastRenderedPageBreak/>
+        <w:t xml:space="preserve">schemes to the LeapMotion controller for UnityGEARS and the Oculus Touch or Vive Controller for UnrealGEARS. </w:t>
       </w:r>
       <w:r>
         <w:t>The intuitive pinch and grab mechanics of the LeapMotion fit the needs of the data viewers in UnityGEARS, and the</w:t>
@@ -2014,9 +2185,21 @@
       <w:pPr>
         <w:pStyle w:val="AppendixSubEntry"/>
       </w:pPr>
+      <w:commentRangeStart w:id="30"/>
       <w:r>
         <w:t>LeapMotion in UnityGEARS</w:t>
       </w:r>
+      <w:commentRangeEnd w:id="30"/>
+      <w:r>
+        <w:rPr>
+          <w:rStyle w:val="CommentReference"/>
+          <w:rFonts w:eastAsia="Times" w:cs="Times"/>
+          <w:i w:val="0"/>
+          <w:color w:val="000000"/>
+          <w:lang w:eastAsia="en-US"/>
+        </w:rPr>
+        <w:commentReference w:id="30"/>
+      </w:r>
     </w:p>
     <w:p>
       <w:pPr>
@@ -2065,14 +2248,345 @@
         <w:t>Unity Core Assets</w:t>
       </w:r>
       <w:r>
-        <w:t xml:space="preserve"> may be available, but the user </w:t>
+        <w:t xml:space="preserve"> may be available, but the user may need to address certain compatibility issues with our demos. </w:t>
+      </w:r>
+      <w:r>
+        <w:t xml:space="preserve">Additionally, one will need to mount the LeapMotion device onto the front of their VR HMD. LeapMotion provides a mounting kit for this purpose. </w:t>
+      </w:r>
+    </w:p>
+    <w:p>
+      <w:pPr>
+        <w:pStyle w:val="AppendixSubEntry-Body"/>
+      </w:pPr>
+      <w:r>
+        <w:t xml:space="preserve">Using the </w:t>
+      </w:r>
+      <w:r>
+        <w:rPr>
+          <w:i/>
+        </w:rPr>
+        <w:t>LMHeadMountedRig</w:t>
+      </w:r>
+      <w:r>
+        <w:t xml:space="preserve"> should only cause a set of virtual hands</w:t>
+      </w:r>
+      <w:r>
+        <w:t xml:space="preserve"> to appear in the engine editor and game. From there, the user is free to program the controls how they see fit</w:t>
+      </w:r>
+      <w:r>
+        <w:t xml:space="preserve"> using the Detection Utilities found in the </w:t>
+      </w:r>
+      <w:r>
+        <w:rPr>
+          <w:i/>
+        </w:rPr>
+        <w:t>Unity Core Assets 4.2.1</w:t>
+      </w:r>
+      <w:r>
+        <w:t xml:space="preserve"> library</w:t>
+      </w:r>
+      <w:r>
+        <w:t>. For our demo we</w:t>
+      </w:r>
+      <w:r>
+        <w:t xml:space="preserve"> also</w:t>
+      </w:r>
+      <w:r>
+        <w:t xml:space="preserve"> use the </w:t>
+      </w:r>
+      <w:r>
+        <w:rPr>
+          <w:i/>
+        </w:rPr>
+        <w:t xml:space="preserve">Detection </w:t>
+      </w:r>
+      <w:r>
+        <w:rPr>
+          <w:i/>
+        </w:rPr>
+        <w:t>Examples</w:t>
+      </w:r>
+      <w:r>
+        <w:rPr>
+          <w:i/>
+        </w:rPr>
+        <w:t xml:space="preserve"> 1.0.4</w:t>
+      </w:r>
+      <w:r>
+        <w:t xml:space="preserve"> package</w:t>
+      </w:r>
+      <w:r>
+        <w:t xml:space="preserve">, provided by </w:t>
+      </w:r>
+      <w:r>
+        <w:t xml:space="preserve">the </w:t>
+      </w:r>
+      <w:r>
+        <w:t xml:space="preserve">LeapMotion company, to allow for simple interaction with our precomputed simulation data. </w:t>
+      </w:r>
+      <w:r>
+        <w:t>Specifically, we mak</w:t>
+      </w:r>
+      <w:r>
+        <w:t>e use of the LeapRTS.cs script</w:t>
+      </w:r>
+      <w:r>
+        <w:t xml:space="preserve"> to allow us to grab, rotate, and scale our simulation data</w:t>
+      </w:r>
+      <w:r>
+        <w:t xml:space="preserve">. </w:t>
+      </w:r>
+      <w:r>
+        <w:t xml:space="preserve">At the time of publication, the </w:t>
+      </w:r>
+      <w:r>
+        <w:rPr>
+          <w:i/>
+        </w:rPr>
+        <w:t>Detection Examples 1.0.</w:t>
+      </w:r>
+      <w:r>
+        <w:t>4</w:t>
+      </w:r>
+      <w:r>
+        <w:t xml:space="preserve"> package has been deprecated by the company, however, we will still provide the LeapRTS.cs script in our demo files. </w:t>
+      </w:r>
+    </w:p>
+    <w:p>
+      <w:pPr>
+        <w:pStyle w:val="AppendixSubEntry-Body"/>
+      </w:pPr>
+      <w:r>
+        <w:t xml:space="preserve">To utilize the LeapRTS.cs script, one first needs to add pinch detectors into their scene. </w:t>
+      </w:r>
+      <w:r>
+        <w:t>This can be done by attaching the PinchDetector.cs script</w:t>
+      </w:r>
+      <w:r>
+        <w:t>s</w:t>
+      </w:r>
+      <w:r>
+        <w:t xml:space="preserve"> to</w:t>
+      </w:r>
+      <w:r>
+        <w:t xml:space="preserve"> empty child GameObject</w:t>
+      </w:r>
+      <w:r>
+        <w:t>s</w:t>
+      </w:r>
+      <w:r>
+        <w:t xml:space="preserve"> of</w:t>
+      </w:r>
+      <w:r>
+        <w:t xml:space="preserve"> CapsuleHand_L and CapsuleHand_R</w:t>
+      </w:r>
+      <w:r>
+        <w:t xml:space="preserve">. </w:t>
+      </w:r>
+      <w:r>
+        <w:t>In the Inspect</w:t>
+      </w:r>
+      <w:r>
+        <w:t>or windows, drag</w:t>
+      </w:r>
+      <w:r>
+        <w:t xml:space="preserve"> the appropriate CapsuleHand to its corresponding PinchDetector’s </w:t>
+      </w:r>
+      <w:r>
+        <w:t>“</w:t>
+      </w:r>
+      <w:r>
+        <w:t>Hand Model</w:t>
+      </w:r>
+      <w:r>
+        <w:t>”</w:t>
+      </w:r>
+      <w:r>
+        <w:t xml:space="preserve"> variable. </w:t>
+      </w:r>
+      <w:r>
+        <w:t>When</w:t>
+      </w:r>
+      <w:r>
+        <w:t xml:space="preserve"> the simulation data has been converted into an object file and dragged into the scene Hierarchy, attach </w:t>
+      </w:r>
+      <w:r>
+        <w:t>the LeapRTS.cs script</w:t>
+      </w:r>
+      <w:r>
+        <w:t xml:space="preserve"> to that object. </w:t>
+      </w:r>
+      <w:r>
+        <w:t xml:space="preserve">Assign the appropriate left and right pinch detectors created earlier to LeapRTS.cs’s PinchDetector A&amp;B fields. </w:t>
+      </w:r>
+      <w:r>
+        <w:t>Refer to Figure ## as a reference.</w:t>
+      </w:r>
+    </w:p>
+    <w:p>
+      <w:pPr>
+        <w:pStyle w:val="AppendixSubEntry-Body"/>
+      </w:pPr>
+      <w:r>
+        <w:t xml:space="preserve">Once setup, the user should be able to grab and manipulate their simulation data in VR. </w:t>
+      </w:r>
+      <w:r>
+        <w:t>As</w:t>
+      </w:r>
+      <w:r>
+        <w:t xml:space="preserve"> noted </w:t>
+      </w:r>
+      <w:r>
+        <w:t xml:space="preserve">earlier </w:t>
+      </w:r>
+      <w:r>
+        <w:t xml:space="preserve">that the current </w:t>
+      </w:r>
+      <w:r>
+        <w:rPr>
+          <w:i/>
+        </w:rPr>
+        <w:t>Detection Example</w:t>
+      </w:r>
+      <w:r>
+        <w:rPr>
+          <w:i/>
+        </w:rPr>
+        <w:t>s</w:t>
+      </w:r>
+      <w:r>
+        <w:rPr>
+          <w:i/>
+        </w:rPr>
+        <w:t xml:space="preserve"> 1.0.</w:t>
+      </w:r>
+      <w:r>
+        <w:t>4</w:t>
+      </w:r>
+      <w:r>
+        <w:t xml:space="preserve"> </w:t>
+      </w:r>
+      <w:r>
+        <w:t xml:space="preserve">package </w:t>
+      </w:r>
+      <w:r>
+        <w:t>for</w:t>
+      </w:r>
+      <w:r>
+        <w:t xml:space="preserve"> the LeapMotion has now been deprecated at the time of publication. LeapMotion offers a </w:t>
+      </w:r>
+      <w:r>
+        <w:t>new Interaction library to replace it</w:t>
+      </w:r>
+      <w:r>
+        <w:t xml:space="preserve">. This goes to show how quickly these technologies are evolving, encouraging the need for scientists to keep up and use the rich software and hardware available to them. </w:t>
+      </w:r>
+    </w:p>
+    <w:p>
+      <w:pPr>
+        <w:pStyle w:val="AppendixSubEntry"/>
+      </w:pPr>
+      <w:r>
+        <w:t>Oculus Touch and Vive Controller in UnrealGEARS</w:t>
+      </w:r>
+    </w:p>
+    <w:p>
+      <w:pPr>
+        <w:pStyle w:val="AppendixSubEntry-Body"/>
+      </w:pPr>
+      <w:r>
+        <w:t xml:space="preserve">As mentioned in Section </w:t>
+      </w:r>
+      <w:r>
+        <w:fldChar w:fldCharType="begin"/>
+      </w:r>
+      <w:r>
+        <w:instrText xml:space="preserve"> REF _Ref487170143 \r \h </w:instrText>
+      </w:r>
+      <w:r>
+        <w:fldChar w:fldCharType="separate"/>
+      </w:r>
+      <w:r>
+        <w:t>2.4</w:t>
+      </w:r>
+      <w:r>
+        <w:fldChar w:fldCharType="end"/>
+      </w:r>
+      <w:r>
+        <w:t xml:space="preserve"> and </w:t>
+      </w:r>
+      <w:r>
+        <w:fldChar w:fldCharType="begin"/>
+      </w:r>
+      <w:r>
+        <w:instrText xml:space="preserve"> REF _Ref487170152 \r \h </w:instrText>
+      </w:r>
+      <w:r>
+        <w:fldChar w:fldCharType="separate"/>
+      </w:r>
+      <w:r>
+        <w:t>3.3</w:t>
+      </w:r>
+      <w:r>
+        <w:fldChar w:fldCharType="end"/>
+      </w:r>
+      <w:r>
+        <w:t xml:space="preserve">, we moved much of our efforts to Unreal Engine 4 as a means to more simply support larger real-time simulations running via LAMMPS. </w:t>
+      </w:r>
+      <w:r>
+        <w:t xml:space="preserve">Because our system sizes in LAMMPS were pushed up to contain up to 500,000 particles, grabbing and manipulating these running simulations with a LeapMotion </w:t>
       </w:r>
       <w:r>
         <w:lastRenderedPageBreak/>
-        <w:t xml:space="preserve">may need to address certain compatibility issues with our demos. </w:t>
-      </w:r>
-      <w:r>
-        <w:t xml:space="preserve">Additionally, one will need to mount the LeapMotion device onto the front of their VR HMD. LeapMotion provides a mounting kit for this purpose. </w:t>
+        <w:t xml:space="preserve">detected hands was not as practical as with the static snapshots in Section </w:t>
+      </w:r>
+      <w:r>
+        <w:fldChar w:fldCharType="begin"/>
+      </w:r>
+      <w:r>
+        <w:instrText xml:space="preserve"> REF _Ref487116554 \r \h </w:instrText>
+      </w:r>
+      <w:r>
+        <w:fldChar w:fldCharType="separate"/>
+      </w:r>
+      <w:r>
+        <w:t>3.1</w:t>
+      </w:r>
+      <w:r>
+        <w:fldChar w:fldCharType="end"/>
+      </w:r>
+      <w:r>
+        <w:t xml:space="preserve">. Instead of viewing simulation data by manipulating the system’s orientation, </w:t>
+      </w:r>
+      <w:r>
+        <w:t xml:space="preserve">we chose to have the main camera move around the simulation via dedicated flight controls. </w:t>
+      </w:r>
+      <w:r>
+        <w:t>Consequently</w:t>
+      </w:r>
+      <w:r>
+        <w:t xml:space="preserve">, we moved </w:t>
+      </w:r>
+      <w:r>
+        <w:t xml:space="preserve">from the LeapMotion hand detection controls </w:t>
+      </w:r>
+      <w:r>
+        <w:t xml:space="preserve">to more robust </w:t>
+      </w:r>
+      <w:r>
+        <w:t xml:space="preserve">motion </w:t>
+      </w:r>
+      <w:r>
+        <w:t xml:space="preserve">controllers to allow for easier movement throughout </w:t>
+      </w:r>
+      <w:r>
+        <w:t>the game environment</w:t>
+      </w:r>
+      <w:r>
+        <w:t xml:space="preserve">. </w:t>
+      </w:r>
+      <w:r>
+        <w:t xml:space="preserve">Furthermore, the inclusion of dedicated buttons on the motion controllers provide by Oculus and HTC allow for more deliberate steering over the results of a simulation. </w:t>
       </w:r>
     </w:p>
     <w:p>
@@ -2080,114 +2594,66 @@
         <w:pStyle w:val="AppendixSubEntry-Body"/>
       </w:pPr>
       <w:r>
-        <w:t xml:space="preserve">Using the </w:t>
-      </w:r>
-      <w:r>
-        <w:rPr>
-          <w:i/>
-        </w:rPr>
-        <w:t>LMHeadMountedRig</w:t>
-      </w:r>
-      <w:r>
-        <w:t xml:space="preserve"> should only cause a set of virtual hands</w:t>
-      </w:r>
-      <w:r>
-        <w:t xml:space="preserve"> to appear in the engine editor and game. From there, the user is free to program the controls how they see fit</w:t>
-      </w:r>
-      <w:r>
-        <w:t xml:space="preserve"> using the Detection Utilities found in the </w:t>
-      </w:r>
-      <w:r>
-        <w:rPr>
-          <w:i/>
-        </w:rPr>
-        <w:t>Unity Core Assets 4.2.1</w:t>
-      </w:r>
-      <w:r>
-        <w:t xml:space="preserve"> library</w:t>
-      </w:r>
-      <w:r>
-        <w:t>. For our demo we</w:t>
-      </w:r>
-      <w:r>
-        <w:t xml:space="preserve"> also</w:t>
-      </w:r>
-      <w:r>
-        <w:t xml:space="preserve"> use the </w:t>
-      </w:r>
-      <w:r>
-        <w:rPr>
-          <w:i/>
-        </w:rPr>
-        <w:t xml:space="preserve">Detection </w:t>
-      </w:r>
-      <w:r>
-        <w:rPr>
-          <w:i/>
-        </w:rPr>
-        <w:t>Examples</w:t>
-      </w:r>
-      <w:r>
-        <w:rPr>
-          <w:i/>
-        </w:rPr>
-        <w:t xml:space="preserve"> 1.0.4</w:t>
-      </w:r>
-      <w:r>
-        <w:t xml:space="preserve"> package</w:t>
-      </w:r>
-      <w:r>
-        <w:t xml:space="preserve">, provided by </w:t>
-      </w:r>
-      <w:r>
-        <w:t xml:space="preserve">the </w:t>
-      </w:r>
-      <w:r>
-        <w:t xml:space="preserve">LeapMotion company, to allow for simple interaction with our precomputed simulation data. </w:t>
-      </w:r>
-      <w:r>
-        <w:t>Specifically, we mak</w:t>
-      </w:r>
-      <w:r>
-        <w:t>e use of the LeapRTS.cs script</w:t>
-      </w:r>
-      <w:r>
-        <w:t xml:space="preserve"> to allow us to grab, rotate, and scale our simulation data</w:t>
-      </w:r>
-      <w:bookmarkStart w:id="28" w:name="_GoBack"/>
-      <w:bookmarkEnd w:id="28"/>
-      <w:r>
-        <w:t xml:space="preserve">. When the simulation data has been converted into an object file and dragged into the scene Hierarchy, attach this script to that object. Then locate the </w:t>
-      </w:r>
-    </w:p>
-    <w:p>
-      <w:pPr>
-        <w:pStyle w:val="AppendixSubEntry"/>
-      </w:pPr>
-      <w:r>
-        <w:t>Oculus Touch and Vive Controller in UnrealGEARS</w:t>
-      </w:r>
-    </w:p>
-    <w:p>
-      <w:pPr>
-        <w:pStyle w:val="AppendixSubEntry-Body"/>
-      </w:pPr>
-      <w:r>
-        <w:t xml:space="preserve">It should be noted that the current Detection Utilities library for the LeapMotion has now been deprecated at the time of publication. LeapMotion offers a new Interaction library for this. This goes to show how quickly these technologies are evolving, encouraging the need for scientists to keep up and use the rich software and hardware available to them. </w:t>
+        <w:t xml:space="preserve">Processing input from these motion controllers in Unreal Engine 4.16 is straightforward. The blueprint interface already provides dedicated event nodes that trigger for each button on the motion controllers. </w:t>
+      </w:r>
+      <w:r>
+        <w:t>Figure ## shows these event nodes as well as the following blueprint logic to allow for game-specific needs.</w:t>
+      </w:r>
+      <w:r>
+        <w:t xml:space="preserve"> </w:t>
+      </w:r>
+      <w:r>
+        <w:t>Aside from the dedicated event nodes, users can create their own input mappings via the Input section of the engine Project Settings.</w:t>
       </w:r>
     </w:p>
     <w:p>
       <w:pPr>
         <w:pStyle w:val="AppendixEntry"/>
       </w:pPr>
-      <w:bookmarkStart w:id="29" w:name="_Ref487164741"/>
+      <w:r>
+        <w:t>How to use UnrealGEARS</w:t>
+      </w:r>
+    </w:p>
+    <w:p>
+      <w:pPr>
+        <w:pStyle w:val="AppendixEntry-Body"/>
+        <w:rPr>
+          <w:color w:val="FF0000"/>
+        </w:rPr>
+      </w:pPr>
+      <w:r>
+        <w:t xml:space="preserve">Most interfacing with the UnrealGEARS system is done via the blueprint, BP_LammpsController. </w:t>
+      </w:r>
+      <w:r>
+        <w:t xml:space="preserve">To run a simulation, one needs to simply place an Actor of that type into the level. </w:t>
+      </w:r>
+      <w:r>
+        <w:t>Then in the Details window, the user can adjust the input script name, toggle the animation mode, setup the timesteps of interest (only for animations), and manage particle types.</w:t>
+      </w:r>
+      <w:r>
+        <w:t xml:space="preserve"> </w:t>
+      </w:r>
+      <w:r>
+        <w:rPr>
+          <w:color w:val="FF0000"/>
+        </w:rPr>
+        <w:t>[ask Kenichi how to properly document these next parts]</w:t>
+      </w:r>
+      <w:bookmarkStart w:id="31" w:name="_GoBack"/>
+      <w:bookmarkEnd w:id="31"/>
+    </w:p>
+    <w:p>
+      <w:pPr>
+        <w:pStyle w:val="AppendixEntry"/>
+      </w:pPr>
+      <w:bookmarkStart w:id="32" w:name="_Ref487164741"/>
       <w:r>
         <w:t>Demos</w:t>
       </w:r>
       <w:r>
         <w:t xml:space="preserve"> (Code provided in GitHub Repository)</w:t>
       </w:r>
-      <w:bookmarkEnd w:id="29"/>
+      <w:bookmarkEnd w:id="32"/>
     </w:p>
     <w:p>
       <w:pPr>
@@ -2198,11 +2664,26 @@
         </w:numPr>
         <w:ind w:left="990"/>
       </w:pPr>
+      <w:commentRangeStart w:id="33"/>
       <w:r>
         <w:t>Static Viewing</w:t>
       </w:r>
       <w:r>
-        <w:t xml:space="preserve"> (LeapMotion Required for Interaction)</w:t>
+        <w:t xml:space="preserve"> (LeapMotion required for i</w:t>
+      </w:r>
+      <w:r>
+        <w:t>nteraction)</w:t>
+      </w:r>
+      <w:commentRangeEnd w:id="33"/>
+      <w:r>
+        <w:rPr>
+          <w:rStyle w:val="CommentReference"/>
+          <w:rFonts w:eastAsia="Times" w:cs="Times"/>
+          <w:i w:val="0"/>
+          <w:color w:val="000000"/>
+          <w:lang w:eastAsia="en-US"/>
+        </w:rPr>
+        <w:commentReference w:id="33"/>
       </w:r>
     </w:p>
     <w:p>
@@ -2320,10 +2801,53 @@
     </w:p>
     <w:p>
       <w:pPr>
+        <w:pStyle w:val="AppendixSubEntry"/>
+      </w:pPr>
+      <w:r>
+        <w:t>V</w:t>
+      </w:r>
+      <w:r>
+        <w:t>irtual Confocal Microscopy</w:t>
+      </w:r>
+      <w:r>
+        <w:t xml:space="preserve"> Shader </w:t>
+      </w:r>
+      <w:r>
+        <w:t>(LeapMotion required for some interaction)</w:t>
+      </w:r>
+    </w:p>
+    <w:p>
+      <w:pPr>
+        <w:pStyle w:val="AppendixSubEntry"/>
+      </w:pPr>
+      <w:r>
+        <w:t>Real-time in-e</w:t>
+      </w:r>
+      <w:r>
+        <w:t>ngine Simulation</w:t>
+      </w:r>
+    </w:p>
+    <w:p>
+      <w:pPr>
         <w:pStyle w:val="AppendixSubEntry-Body"/>
       </w:pPr>
       <w:r>
-        <w:t>We have setup our scene in a way that allows other researchers to simply drag the Wavefront formatted data into the Hierarchy window of the Unity editor. Once dragged in, the object’s transform in the game may need to be adjusted so that it spawns in front of the scene camera (i.e. the user’s eyes). This can be done via the Inspector window once the target object has been selected in the Hierarchy window.</w:t>
+        <w:t xml:space="preserve">Here we provide two examples of real-time simulations being computed and rendered by the engine itself on each timestep. </w:t>
+      </w:r>
+      <w:r>
+        <w:t xml:space="preserve">The first is a simple molecular dynamics simulation using a Lennard Jones potential on all particles. </w:t>
+      </w:r>
+      <w:r>
+        <w:t>The code was al</w:t>
+      </w:r>
+      <w:r>
+        <w:t xml:space="preserve">most directly copied from the C-coded simulation by Aiichiro Nakano (insert link to code). </w:t>
+      </w:r>
+      <w:r>
+        <w:t xml:space="preserve">The only additions made were in initialization, when particles needed to be rendered, and then in the update step when their positions onscreen need to be adjusted. </w:t>
+      </w:r>
+      <w:r>
+        <w:t xml:space="preserve">Both the timestep and position updating step are done on each frame (once per Update() call). </w:t>
       </w:r>
     </w:p>
     <w:p>
@@ -2331,16 +2855,39 @@
         <w:pStyle w:val="AppendixSubEntry-Body"/>
       </w:pPr>
       <w:r>
-        <w:t xml:space="preserve">User will need to import the LeapMotion package and Oculus Utilities for the project to compile. </w:t>
-      </w:r>
-      <w:r>
-        <w:t>Drag L</w:t>
-      </w:r>
-      <w:r>
-        <w:t xml:space="preserve">MHeadmountedRig into the scene. </w:t>
-      </w:r>
-      <w:r>
-        <w:t xml:space="preserve">Then drag their object to be viewed. Attach LeapRTS is you want to control it. </w:t>
+        <w:t xml:space="preserve">Next we demonstrate Unity’s ability to implement our multithreading performance optimization technique described in Section </w:t>
+      </w:r>
+      <w:r>
+        <w:fldChar w:fldCharType="begin"/>
+      </w:r>
+      <w:r>
+        <w:instrText xml:space="preserve"> REF _Ref487170143 \r \h </w:instrText>
+      </w:r>
+      <w:r>
+        <w:fldChar w:fldCharType="separate"/>
+      </w:r>
+      <w:r>
+        <w:t>2.4</w:t>
+      </w:r>
+      <w:r>
+        <w:fldChar w:fldCharType="end"/>
+      </w:r>
+      <w:r>
+        <w:t>.</w:t>
+      </w:r>
+      <w:r>
+        <w:t xml:space="preserve"> This is done via a kinetic Monte Carlo simulation of biological electron transfer in cytochrome proteins. </w:t>
+      </w:r>
+      <w:r>
+        <w:t xml:space="preserve">We use C#’s multithreading library to run our timestep calculations. Each transfer event get pushed to a queue, which our main game thread then pop from to update the visualized heme states. </w:t>
+      </w:r>
+    </w:p>
+    <w:p>
+      <w:pPr>
+        <w:pStyle w:val="AppendixSubEntry-Body"/>
+      </w:pPr>
+      <w:r>
+        <w:t>To watch, just load up the scene and press play.</w:t>
       </w:r>
     </w:p>
     <w:p>
@@ -2348,38 +2895,28 @@
         <w:pStyle w:val="AppendixSubEntry"/>
       </w:pPr>
       <w:r>
-        <w:t>V</w:t>
-      </w:r>
-      <w:r>
-        <w:t>irtual Confocal Microscopy</w:t>
-      </w:r>
-      <w:r>
-        <w:t xml:space="preserve"> Shader </w:t>
-      </w:r>
-      <w:r>
-        <w:t>(LeapMotion required for some interaction)</w:t>
-      </w:r>
-    </w:p>
-    <w:p>
-      <w:pPr>
-        <w:pStyle w:val="AppendixSubEntry"/>
-      </w:pPr>
-      <w:r>
-        <w:t>Real-time in-e</w:t>
-      </w:r>
-      <w:r>
-        <w:t>ngine Simulation</w:t>
-      </w:r>
-    </w:p>
-    <w:p>
-      <w:pPr>
-        <w:pStyle w:val="AppendixSubEntry"/>
-      </w:pPr>
-      <w:r>
+        <w:lastRenderedPageBreak/>
         <w:t>LAMMPS Animation via DUMP files</w:t>
       </w:r>
       <w:r>
         <w:t xml:space="preserve"> (Oculus or Vive Motion Controller for mobility)</w:t>
+      </w:r>
+    </w:p>
+    <w:p>
+      <w:pPr>
+        <w:pStyle w:val="AppendixSubEntry-Body"/>
+      </w:pPr>
+      <w:r>
+        <w:t xml:space="preserve">An interesting and incredibly useful capability of LAMMPS is that it can read through old coordinate files and essentially rerun a simulation frame by frame. </w:t>
+      </w:r>
+      <w:r>
+        <w:t xml:space="preserve">By setting up a LAMMPS system devoid of forces and interaction, we are able to recreate a simulation that Unreal Engine 4.16 can then render. This eliminates </w:t>
+      </w:r>
+      <w:r>
+        <w:t>the need for us</w:t>
+      </w:r>
+      <w:r>
+        <w:t xml:space="preserve"> to write our own file parser.</w:t>
       </w:r>
     </w:p>
     <w:p>
@@ -2639,7 +3176,7 @@
       </w:r>
     </w:p>
   </w:comment>
-  <w:comment w:id="17" w:author="Brandon Horton" w:date="2017-07-01T16:36:00Z" w:initials="BH">
+  <w:comment w:id="18" w:author="Brandon Horton" w:date="2017-07-01T16:36:00Z" w:initials="BH">
     <w:p>
       <w:pPr>
         <w:pStyle w:val="CommentText"/>
@@ -2655,7 +3192,7 @@
       </w:r>
     </w:p>
   </w:comment>
-  <w:comment w:id="18" w:author="Brandon Horton" w:date="2017-07-01T16:42:00Z" w:initials="BH">
+  <w:comment w:id="19" w:author="Brandon Horton" w:date="2017-07-01T16:42:00Z" w:initials="BH">
     <w:p>
       <w:pPr>
         <w:pStyle w:val="CommentText"/>
@@ -2671,7 +3208,7 @@
       </w:r>
     </w:p>
   </w:comment>
-  <w:comment w:id="19" w:author="Brandon Horton" w:date="2017-07-05T19:42:00Z" w:initials="BH">
+  <w:comment w:id="20" w:author="Brandon Horton" w:date="2017-07-05T19:42:00Z" w:initials="BH">
     <w:p>
       <w:pPr>
         <w:pStyle w:val="CommentText"/>
@@ -2735,7 +3272,7 @@
       </w:r>
     </w:p>
   </w:comment>
-  <w:comment w:id="21" w:author="emoen" w:date="2017-05-07T16:10:00Z" w:initials="">
+  <w:comment w:id="22" w:author="emoen" w:date="2017-05-07T16:10:00Z" w:initials="">
     <w:p>
       <w:pPr>
         <w:pStyle w:val="Normal1"/>
@@ -2757,7 +3294,7 @@
       </w:r>
     </w:p>
   </w:comment>
-  <w:comment w:id="22" w:author="emoen" w:date="2017-05-07T16:46:00Z" w:initials="">
+  <w:comment w:id="23" w:author="emoen" w:date="2017-05-07T16:46:00Z" w:initials="">
     <w:p>
       <w:pPr>
         <w:pStyle w:val="Normal1"/>
@@ -2779,7 +3316,7 @@
       </w:r>
     </w:p>
   </w:comment>
-  <w:comment w:id="23" w:author="emoen" w:date="2017-05-08T10:48:00Z" w:initials="">
+  <w:comment w:id="24" w:author="emoen" w:date="2017-05-08T10:48:00Z" w:initials="">
     <w:p>
       <w:pPr>
         <w:pStyle w:val="Normal1"/>
@@ -2801,7 +3338,7 @@
       </w:r>
     </w:p>
   </w:comment>
-  <w:comment w:id="24" w:author="emoen" w:date="2017-05-22T15:57:00Z" w:initials="">
+  <w:comment w:id="26" w:author="emoen" w:date="2017-05-22T15:57:00Z" w:initials="">
     <w:p>
       <w:pPr>
         <w:pStyle w:val="Normal1"/>
@@ -2823,7 +3360,7 @@
       </w:r>
     </w:p>
   </w:comment>
-  <w:comment w:id="25" w:author="Brandon Horton" w:date="2017-07-01T16:52:00Z" w:initials="BH">
+  <w:comment w:id="27" w:author="Brandon Horton" w:date="2017-07-01T16:52:00Z" w:initials="BH">
     <w:p>
       <w:pPr>
         <w:pStyle w:val="CommentText"/>
@@ -2839,7 +3376,7 @@
       </w:r>
     </w:p>
   </w:comment>
-  <w:comment w:id="26" w:author="emoen" w:date="2017-05-23T16:25:00Z" w:initials="">
+  <w:comment w:id="28" w:author="emoen" w:date="2017-05-23T16:25:00Z" w:initials="">
     <w:p>
       <w:pPr>
         <w:pStyle w:val="Normal1"/>
@@ -2861,7 +3398,7 @@
       </w:r>
     </w:p>
   </w:comment>
-  <w:comment w:id="27" w:author="emoen" w:date="2017-04-27T10:58:00Z" w:initials="">
+  <w:comment w:id="29" w:author="emoen" w:date="2017-04-27T10:58:00Z" w:initials="">
     <w:p>
       <w:pPr>
         <w:pStyle w:val="Normal1"/>
@@ -2912,6 +3449,74 @@
           <w:szCs w:val="22"/>
         </w:rPr>
         <w:t>Make sure and mention Pankaj Rajak for simulation results</w:t>
+      </w:r>
+    </w:p>
+  </w:comment>
+  <w:comment w:id="30" w:author="Brandon Horton" w:date="2017-07-07T05:38:00Z" w:initials="BH">
+    <w:p>
+      <w:pPr>
+        <w:pStyle w:val="CommentText"/>
+      </w:pPr>
+      <w:r>
+        <w:rPr>
+          <w:rStyle w:val="CommentReference"/>
+        </w:rPr>
+        <w:annotationRef/>
+      </w:r>
+      <w:r>
+        <w:t>Figure Idea:</w:t>
+      </w:r>
+    </w:p>
+    <w:p>
+      <w:pPr>
+        <w:pStyle w:val="CommentText"/>
+        <w:numPr>
+          <w:ilvl w:val="0"/>
+          <w:numId w:val="11"/>
+        </w:numPr>
+      </w:pPr>
+      <w:r>
+        <w:t>Hierarchy with Inspector windows</w:t>
+      </w:r>
+    </w:p>
+    <w:p>
+      <w:pPr>
+        <w:pStyle w:val="CommentText"/>
+        <w:numPr>
+          <w:ilvl w:val="0"/>
+          <w:numId w:val="11"/>
+        </w:numPr>
+      </w:pPr>
+      <w:r>
+        <w:t>Checkbox to delete the debugging appendages</w:t>
+      </w:r>
+    </w:p>
+    <w:p>
+      <w:pPr>
+        <w:pStyle w:val="CommentText"/>
+        <w:numPr>
+          <w:ilvl w:val="0"/>
+          <w:numId w:val="11"/>
+        </w:numPr>
+      </w:pPr>
+      <w:r>
+        <w:t>LeapRTS setup</w:t>
+      </w:r>
+    </w:p>
+  </w:comment>
+  <w:comment w:id="33" w:author="Brandon Horton" w:date="2017-07-07T06:22:00Z" w:initials="BH">
+    <w:p>
+      <w:pPr>
+        <w:pStyle w:val="CommentText"/>
+      </w:pPr>
+      <w:r>
+        <w:rPr>
+          <w:rStyle w:val="CommentReference"/>
+        </w:rPr>
+        <w:annotationRef/>
+      </w:r>
+      <w:r>
+        <w:t>Tellurine structure is too big to fit on github. Use another? Or provide link to download that they then drag in?</w:t>
       </w:r>
     </w:p>
   </w:comment>
@@ -2940,6 +3545,8 @@
   <w15:commentEx w15:paraId="207338B8" w15:done="0"/>
   <w15:commentEx w15:paraId="1543A556" w15:done="0"/>
   <w15:commentEx w15:paraId="289370F1" w15:done="0"/>
+  <w15:commentEx w15:paraId="08E23362" w15:done="0"/>
+  <w15:commentEx w15:paraId="01A6C079" w15:done="0"/>
 </w15:commentsEx>
 </file>
 
@@ -2965,6 +3572,8 @@
   <w16cid:commentId w16cid:paraId="207338B8" w16cid:durableId="1D08960F"/>
   <w16cid:commentId w16cid:paraId="1543A556" w16cid:durableId="1D089610"/>
   <w16cid:commentId w16cid:paraId="289370F1" w16cid:durableId="1D089611"/>
+  <w16cid:commentId w16cid:paraId="08E23362" w16cid:durableId="1D099CDA"/>
+  <w16cid:commentId w16cid:paraId="01A6C079" w16cid:durableId="1D09A73E"/>
 </w16cid:commentsIds>
 </file>
 
@@ -3025,7 +3634,7 @@
         <w:caps/>
         <w:noProof/>
       </w:rPr>
-      <w:t>14</w:t>
+      <w:t>15</w:t>
     </w:r>
     <w:r>
       <w:rPr>
@@ -3272,18 +3881,18 @@
   <w:abstractNum w:abstractNumId="3" w15:restartNumberingAfterBreak="0">
     <w:nsid w:val="2FCE352D"/>
     <w:multiLevelType w:val="hybridMultilevel"/>
-    <w:tmpl w:val="8306FA4C"/>
-    <w:lvl w:ilvl="0" w:tplc="FE1056C2">
+    <w:tmpl w:val="DFD6A936"/>
+    <w:lvl w:ilvl="0" w:tplc="38384142">
       <w:start w:val="1"/>
       <w:numFmt w:val="upperLetter"/>
       <w:pStyle w:val="AppendixEntry"/>
-      <w:lvlText w:val="%1)"/>
+      <w:lvlText w:val="%1."/>
       <w:lvlJc w:val="left"/>
       <w:pPr>
         <w:ind w:left="540" w:hanging="360"/>
       </w:pPr>
       <w:rPr>
-        <w:rFonts w:ascii="Times New Roman" w:hAnsi="Times New Roman" w:cs="Times New Roman"/>
+        <w:rFonts w:ascii="Times New Roman" w:hAnsi="Times New Roman" w:cs="Times New Roman" w:hint="default"/>
         <w:b w:val="0"/>
         <w:bCs w:val="0"/>
         <w:i w:val="0"/>
@@ -3892,6 +4501,118 @@
     </w:lvl>
   </w:abstractNum>
   <w:abstractNum w:abstractNumId="9" w15:restartNumberingAfterBreak="0">
+    <w:nsid w:val="5483765C"/>
+    <w:multiLevelType w:val="hybridMultilevel"/>
+    <w:tmpl w:val="C76E7160"/>
+    <w:lvl w:ilvl="0" w:tplc="082830AC">
+      <w:numFmt w:val="bullet"/>
+      <w:lvlText w:val="-"/>
+      <w:lvlJc w:val="left"/>
+      <w:pPr>
+        <w:ind w:left="720" w:hanging="360"/>
+      </w:pPr>
+      <w:rPr>
+        <w:rFonts w:ascii="Times" w:eastAsiaTheme="minorEastAsia" w:hAnsi="Times" w:cs="Times" w:hint="default"/>
+      </w:rPr>
+    </w:lvl>
+    <w:lvl w:ilvl="1" w:tplc="04090003">
+      <w:start w:val="1"/>
+      <w:numFmt w:val="bullet"/>
+      <w:lvlText w:val="o"/>
+      <w:lvlJc w:val="left"/>
+      <w:pPr>
+        <w:ind w:left="1440" w:hanging="360"/>
+      </w:pPr>
+      <w:rPr>
+        <w:rFonts w:ascii="Courier New" w:hAnsi="Courier New" w:cs="Courier New" w:hint="default"/>
+      </w:rPr>
+    </w:lvl>
+    <w:lvl w:ilvl="2" w:tplc="04090005" w:tentative="1">
+      <w:start w:val="1"/>
+      <w:numFmt w:val="bullet"/>
+      <w:lvlText w:val=""/>
+      <w:lvlJc w:val="left"/>
+      <w:pPr>
+        <w:ind w:left="2160" w:hanging="360"/>
+      </w:pPr>
+      <w:rPr>
+        <w:rFonts w:ascii="Wingdings" w:hAnsi="Wingdings" w:hint="default"/>
+      </w:rPr>
+    </w:lvl>
+    <w:lvl w:ilvl="3" w:tplc="04090001" w:tentative="1">
+      <w:start w:val="1"/>
+      <w:numFmt w:val="bullet"/>
+      <w:lvlText w:val=""/>
+      <w:lvlJc w:val="left"/>
+      <w:pPr>
+        <w:ind w:left="2880" w:hanging="360"/>
+      </w:pPr>
+      <w:rPr>
+        <w:rFonts w:ascii="Symbol" w:hAnsi="Symbol" w:hint="default"/>
+      </w:rPr>
+    </w:lvl>
+    <w:lvl w:ilvl="4" w:tplc="04090003" w:tentative="1">
+      <w:start w:val="1"/>
+      <w:numFmt w:val="bullet"/>
+      <w:lvlText w:val="o"/>
+      <w:lvlJc w:val="left"/>
+      <w:pPr>
+        <w:ind w:left="3600" w:hanging="360"/>
+      </w:pPr>
+      <w:rPr>
+        <w:rFonts w:ascii="Courier New" w:hAnsi="Courier New" w:cs="Courier New" w:hint="default"/>
+      </w:rPr>
+    </w:lvl>
+    <w:lvl w:ilvl="5" w:tplc="04090005" w:tentative="1">
+      <w:start w:val="1"/>
+      <w:numFmt w:val="bullet"/>
+      <w:lvlText w:val=""/>
+      <w:lvlJc w:val="left"/>
+      <w:pPr>
+        <w:ind w:left="4320" w:hanging="360"/>
+      </w:pPr>
+      <w:rPr>
+        <w:rFonts w:ascii="Wingdings" w:hAnsi="Wingdings" w:hint="default"/>
+      </w:rPr>
+    </w:lvl>
+    <w:lvl w:ilvl="6" w:tplc="04090001" w:tentative="1">
+      <w:start w:val="1"/>
+      <w:numFmt w:val="bullet"/>
+      <w:lvlText w:val=""/>
+      <w:lvlJc w:val="left"/>
+      <w:pPr>
+        <w:ind w:left="5040" w:hanging="360"/>
+      </w:pPr>
+      <w:rPr>
+        <w:rFonts w:ascii="Symbol" w:hAnsi="Symbol" w:hint="default"/>
+      </w:rPr>
+    </w:lvl>
+    <w:lvl w:ilvl="7" w:tplc="04090003" w:tentative="1">
+      <w:start w:val="1"/>
+      <w:numFmt w:val="bullet"/>
+      <w:lvlText w:val="o"/>
+      <w:lvlJc w:val="left"/>
+      <w:pPr>
+        <w:ind w:left="5760" w:hanging="360"/>
+      </w:pPr>
+      <w:rPr>
+        <w:rFonts w:ascii="Courier New" w:hAnsi="Courier New" w:cs="Courier New" w:hint="default"/>
+      </w:rPr>
+    </w:lvl>
+    <w:lvl w:ilvl="8" w:tplc="04090005" w:tentative="1">
+      <w:start w:val="1"/>
+      <w:numFmt w:val="bullet"/>
+      <w:lvlText w:val=""/>
+      <w:lvlJc w:val="left"/>
+      <w:pPr>
+        <w:ind w:left="6480" w:hanging="360"/>
+      </w:pPr>
+      <w:rPr>
+        <w:rFonts w:ascii="Wingdings" w:hAnsi="Wingdings" w:hint="default"/>
+      </w:rPr>
+    </w:lvl>
+  </w:abstractNum>
+  <w:abstractNum w:abstractNumId="10" w15:restartNumberingAfterBreak="0">
     <w:nsid w:val="6FBF33A9"/>
     <w:multiLevelType w:val="multilevel"/>
     <w:tmpl w:val="9D38070A"/>
@@ -3981,7 +4702,7 @@
       </w:pPr>
     </w:lvl>
   </w:abstractNum>
-  <w:abstractNum w:abstractNumId="10" w15:restartNumberingAfterBreak="0">
+  <w:abstractNum w:abstractNumId="11" w15:restartNumberingAfterBreak="0">
     <w:nsid w:val="751046B1"/>
     <w:multiLevelType w:val="hybridMultilevel"/>
     <w:tmpl w:val="EE189AC6"/>
@@ -4100,7 +4821,7 @@
     <w:abstractNumId w:val="7"/>
   </w:num>
   <w:num w:numId="3">
-    <w:abstractNumId w:val="9"/>
+    <w:abstractNumId w:val="10"/>
   </w:num>
   <w:num w:numId="4">
     <w:abstractNumId w:val="0"/>
@@ -4124,13 +4845,16 @@
     <w:abstractNumId w:val="1"/>
   </w:num>
   <w:num w:numId="11">
-    <w:abstractNumId w:val="10"/>
+    <w:abstractNumId w:val="11"/>
   </w:num>
   <w:num w:numId="12">
     <w:abstractNumId w:val="8"/>
     <w:lvlOverride w:ilvl="0">
       <w:startOverride w:val="1"/>
     </w:lvlOverride>
+  </w:num>
+  <w:num w:numId="13">
+    <w:abstractNumId w:val="9"/>
   </w:num>
 </w:numbering>
 </file>
@@ -5225,7 +5949,7 @@
     <w:basedOn w:val="Heading2"/>
     <w:link w:val="AppendixEntryChar"/>
     <w:qFormat/>
-    <w:rsid w:val="00477817"/>
+    <w:rsid w:val="00CA3DF8"/>
     <w:pPr>
       <w:numPr>
         <w:ilvl w:val="0"/>
@@ -5774,7 +6498,7 @@
 </file>
 
 <file path=customXml/itemProps1.xml><?xml version="1.0" encoding="utf-8"?>
-<ds:datastoreItem xmlns:ds="http://schemas.openxmlformats.org/officeDocument/2006/customXml" ds:itemID="{CA823413-7F43-48AF-9D0D-1D4EF6BE430B}">
+<ds:datastoreItem xmlns:ds="http://schemas.openxmlformats.org/officeDocument/2006/customXml" ds:itemID="{7ED07148-1F4D-4447-A6A0-854A9B62143D}">
   <ds:schemaRefs>
     <ds:schemaRef ds:uri="http://schemas.openxmlformats.org/officeDocument/2006/bibliography"/>
   </ds:schemaRefs>

</xml_diff>

<commit_message>
made figure for Appendix Controls sections
</commit_message>
<xml_diff>
--- a/Manuscript/GEARS-05July17-Reformatted.docx
+++ b/Manuscript/GEARS-05July17-Reformatted.docx
@@ -1,6 +1,6 @@
 
 <file path=word/document.xml><?xml version="1.0" encoding="utf-8"?>
-<w:document xmlns:wpc="http://schemas.microsoft.com/office/word/2010/wordprocessingCanvas" xmlns:mo="http://schemas.microsoft.com/office/mac/office/2008/main" xmlns:mc="http://schemas.openxmlformats.org/markup-compatibility/2006" xmlns:mv="urn:schemas-microsoft-com:mac:vml" xmlns:o="urn:schemas-microsoft-com:office:office" xmlns:r="http://schemas.openxmlformats.org/officeDocument/2006/relationships" xmlns:m="http://schemas.openxmlformats.org/officeDocument/2006/math" xmlns:v="urn:schemas-microsoft-com:vml" xmlns:wp14="http://schemas.microsoft.com/office/word/2010/wordprocessingDrawing" xmlns:wp="http://schemas.openxmlformats.org/drawingml/2006/wordprocessingDrawing" xmlns:w10="urn:schemas-microsoft-com:office:word" xmlns:w="http://schemas.openxmlformats.org/wordprocessingml/2006/main" xmlns:w14="http://schemas.microsoft.com/office/word/2010/wordml" xmlns:wpg="http://schemas.microsoft.com/office/word/2010/wordprocessingGroup" xmlns:wpi="http://schemas.microsoft.com/office/word/2010/wordprocessingInk" xmlns:wne="http://schemas.microsoft.com/office/word/2006/wordml" xmlns:wps="http://schemas.microsoft.com/office/word/2010/wordprocessingShape" mc:Ignorable="w14 wp14">
+<w:document xmlns:wpc="http://schemas.microsoft.com/office/word/2010/wordprocessingCanvas" xmlns:cx="http://schemas.microsoft.com/office/drawing/2014/chartex" xmlns:cx1="http://schemas.microsoft.com/office/drawing/2015/9/8/chartex" xmlns:cx2="http://schemas.microsoft.com/office/drawing/2015/10/21/chartex" xmlns:cx3="http://schemas.microsoft.com/office/drawing/2016/5/9/chartex" xmlns:cx4="http://schemas.microsoft.com/office/drawing/2016/5/10/chartex" xmlns:cx5="http://schemas.microsoft.com/office/drawing/2016/5/11/chartex" xmlns:cx6="http://schemas.microsoft.com/office/drawing/2016/5/12/chartex" xmlns:cx7="http://schemas.microsoft.com/office/drawing/2016/5/13/chartex" xmlns:cx8="http://schemas.microsoft.com/office/drawing/2016/5/14/chartex" xmlns:mc="http://schemas.openxmlformats.org/markup-compatibility/2006" xmlns:aink="http://schemas.microsoft.com/office/drawing/2016/ink" xmlns:am3d="http://schemas.microsoft.com/office/drawing/2017/model3d" xmlns:o="urn:schemas-microsoft-com:office:office" xmlns:r="http://schemas.openxmlformats.org/officeDocument/2006/relationships" xmlns:m="http://schemas.openxmlformats.org/officeDocument/2006/math" xmlns:v="urn:schemas-microsoft-com:vml" xmlns:wp14="http://schemas.microsoft.com/office/word/2010/wordprocessingDrawing" xmlns:wp="http://schemas.openxmlformats.org/drawingml/2006/wordprocessingDrawing" xmlns:w10="urn:schemas-microsoft-com:office:word" xmlns:w="http://schemas.openxmlformats.org/wordprocessingml/2006/main" xmlns:w14="http://schemas.microsoft.com/office/word/2010/wordml" xmlns:w15="http://schemas.microsoft.com/office/word/2012/wordml" xmlns:w16cid="http://schemas.microsoft.com/office/word/2016/wordml/cid" xmlns:w16se="http://schemas.microsoft.com/office/word/2015/wordml/symex" xmlns:wpg="http://schemas.microsoft.com/office/word/2010/wordprocessingGroup" xmlns:wpi="http://schemas.microsoft.com/office/word/2010/wordprocessingInk" xmlns:wne="http://schemas.microsoft.com/office/word/2006/wordml" xmlns:wps="http://schemas.microsoft.com/office/word/2010/wordprocessingShape" mc:Ignorable="w14 w15 w16se w16cid wp14">
   <w:body>
     <w:p>
       <w:pPr>
@@ -19,9 +19,9 @@
     <w:tbl>
       <w:tblPr>
         <w:tblStyle w:val="TableGrid"/>
-        <w:tblpPr w:leftFromText="187" w:rightFromText="187" w:topFromText="144" w:bottomFromText="144" w:vertAnchor="text" w:tblpY="1"/>
+        <w:tblpPr w:leftFromText="187" w:rightFromText="187" w:topFromText="144" w:bottomFromText="144" w:vertAnchor="text" w:horzAnchor="margin" w:tblpY="182"/>
         <w:tblOverlap w:val="never"/>
-        <w:tblW w:w="9360" w:type="dxa"/>
+        <w:tblW w:w="9576" w:type="dxa"/>
         <w:tblBorders>
           <w:top w:val="none" w:sz="0" w:space="0" w:color="auto"/>
           <w:left w:val="none" w:sz="0" w:space="0" w:color="auto"/>
@@ -33,16 +33,16 @@
         <w:tblLook w:val="04A0" w:firstRow="1" w:lastRow="0" w:firstColumn="1" w:lastColumn="0" w:noHBand="0" w:noVBand="1"/>
       </w:tblPr>
       <w:tblGrid>
-        <w:gridCol w:w="1914"/>
-        <w:gridCol w:w="1780"/>
-        <w:gridCol w:w="2046"/>
-        <w:gridCol w:w="1888"/>
-        <w:gridCol w:w="1948"/>
+        <w:gridCol w:w="1911"/>
+        <w:gridCol w:w="1781"/>
+        <w:gridCol w:w="2047"/>
+        <w:gridCol w:w="1882"/>
+        <w:gridCol w:w="1955"/>
       </w:tblGrid>
       <w:tr>
         <w:tc>
           <w:tcPr>
-            <w:tcW w:w="1870" w:type="dxa"/>
+            <w:tcW w:w="1911" w:type="dxa"/>
             <w:tcMar>
               <w:left w:w="115" w:type="dxa"/>
               <w:bottom w:w="144" w:type="dxa"/>
@@ -54,25 +54,34 @@
               <w:pStyle w:val="Authors"/>
             </w:pPr>
             <w:r>
-              <w:t>Brandon K Horton</w:t>
-            </w:r>
+              <w:t xml:space="preserve">Brandon K </w:t>
+            </w:r>
+            <w:bookmarkStart w:id="0" w:name="_GoBack"/>
+            <w:bookmarkEnd w:id="0"/>
+            <w:r>
+              <w:t>Horton</w:t>
+            </w:r>
+            <w:bookmarkStart w:id="1" w:name="_Ref487651546"/>
             <w:r>
               <w:rPr>
                 <w:rStyle w:val="FootnoteReference"/>
               </w:rPr>
               <w:footnoteReference w:id="1"/>
             </w:r>
+            <w:bookmarkStart w:id="2" w:name="_Ref487651466"/>
+            <w:bookmarkEnd w:id="1"/>
             <w:r>
               <w:rPr>
                 <w:rStyle w:val="FootnoteReference"/>
               </w:rPr>
               <w:footnoteReference w:id="2"/>
             </w:r>
+            <w:bookmarkEnd w:id="2"/>
           </w:p>
         </w:tc>
         <w:tc>
           <w:tcPr>
-            <w:tcW w:w="1870" w:type="dxa"/>
+            <w:tcW w:w="1781" w:type="dxa"/>
             <w:tcMar>
               <w:left w:w="115" w:type="dxa"/>
               <w:bottom w:w="144" w:type="dxa"/>
@@ -96,7 +105,7 @@
         </w:tc>
         <w:tc>
           <w:tcPr>
-            <w:tcW w:w="1870" w:type="dxa"/>
+            <w:tcW w:w="2047" w:type="dxa"/>
             <w:tcMar>
               <w:left w:w="115" w:type="dxa"/>
               <w:bottom w:w="144" w:type="dxa"/>
@@ -110,17 +119,19 @@
             <w:r>
               <w:t>Anders Hafreager</w:t>
             </w:r>
+            <w:bookmarkStart w:id="3" w:name="_Ref487651505"/>
             <w:r>
               <w:rPr>
                 <w:rStyle w:val="FootnoteReference"/>
               </w:rPr>
               <w:footnoteReference w:id="4"/>
             </w:r>
+            <w:bookmarkEnd w:id="3"/>
           </w:p>
         </w:tc>
         <w:tc>
           <w:tcPr>
-            <w:tcW w:w="1870" w:type="dxa"/>
+            <w:tcW w:w="1882" w:type="dxa"/>
             <w:tcMar>
               <w:left w:w="115" w:type="dxa"/>
               <w:bottom w:w="144" w:type="dxa"/>
@@ -144,7 +155,12 @@
               <w:rPr>
                 <w:vertAlign w:val="superscript"/>
               </w:rPr>
-              <w:instrText xml:space="preserve"> NOTEREF _Ref487308426 \h </w:instrText>
+              <w:instrText xml:space="preserve"> NOTEREF _Ref487651466 \h </w:instrText>
+            </w:r>
+            <w:r>
+              <w:rPr>
+                <w:vertAlign w:val="superscript"/>
+              </w:rPr>
             </w:r>
             <w:r>
               <w:rPr>
@@ -156,11 +172,6 @@
               <w:rPr>
                 <w:vertAlign w:val="superscript"/>
               </w:rPr>
-            </w:r>
-            <w:r>
-              <w:rPr>
-                <w:vertAlign w:val="superscript"/>
-              </w:rPr>
               <w:fldChar w:fldCharType="separate"/>
             </w:r>
             <w:r>
@@ -179,7 +190,7 @@
         </w:tc>
         <w:tc>
           <w:tcPr>
-            <w:tcW w:w="1870" w:type="dxa"/>
+            <w:tcW w:w="1955" w:type="dxa"/>
             <w:tcMar>
               <w:left w:w="115" w:type="dxa"/>
               <w:bottom w:w="144" w:type="dxa"/>
@@ -189,6 +200,9 @@
           <w:p>
             <w:pPr>
               <w:pStyle w:val="Authors"/>
+              <w:rPr>
+                <w:vertAlign w:val="superscript"/>
+              </w:rPr>
             </w:pPr>
             <w:r>
               <w:t>Aiichiro Nakano</w:t>
@@ -203,12 +217,18 @@
               <w:rPr>
                 <w:vertAlign w:val="superscript"/>
               </w:rPr>
-              <w:instrText xml:space="preserve"> NOTEREF _Ref487308452 \h  \* MERGEFORMAT </w:instrText>
+              <w:instrText xml:space="preserve"> NOTEREF _Ref487651546 \h </w:instrText>
             </w:r>
             <w:r>
               <w:rPr>
                 <w:vertAlign w:val="superscript"/>
               </w:rPr>
+            </w:r>
+            <w:r>
+              <w:rPr>
+                <w:vertAlign w:val="superscript"/>
+              </w:rPr>
+              <w:instrText xml:space="preserve"> \* MERGEFORMAT </w:instrText>
             </w:r>
             <w:r>
               <w:rPr>
@@ -238,12 +258,18 @@
               <w:rPr>
                 <w:vertAlign w:val="superscript"/>
               </w:rPr>
-              <w:instrText xml:space="preserve"> NOTEREF _Ref487308426 \h </w:instrText>
+              <w:instrText xml:space="preserve"> NOTEREF _Ref487651466 \h </w:instrText>
             </w:r>
             <w:r>
               <w:rPr>
                 <w:vertAlign w:val="superscript"/>
               </w:rPr>
+            </w:r>
+            <w:r>
+              <w:rPr>
+                <w:vertAlign w:val="superscript"/>
+              </w:rPr>
+              <w:instrText xml:space="preserve"> \* MERGEFORMAT </w:instrText>
             </w:r>
             <w:r>
               <w:rPr>
@@ -284,7 +310,7 @@
                 <w:lang w:eastAsia="en-US"/>
               </w:rPr>
               <w:drawing>
-                <wp:inline distT="0" distB="0" distL="0" distR="0" wp14:anchorId="4205BAF3" wp14:editId="0F6EA0F9">
+                <wp:inline distT="0" distB="0" distL="0" distR="0" wp14:anchorId="3013A17F" wp14:editId="7C2750BC">
                   <wp:extent cx="5943600" cy="2122050"/>
                   <wp:effectExtent l="0" t="0" r="0" b="0"/>
                   <wp:docPr id="5" name="Picture 5"/>
@@ -299,7 +325,7 @@
                           <pic:cNvPicPr/>
                         </pic:nvPicPr>
                         <pic:blipFill>
-                          <a:blip r:embed="rId9" cstate="print">
+                          <a:blip r:embed="rId8" cstate="print">
                             <a:extLst>
                               <a:ext uri="{28A0092B-C50C-407E-A947-70E740481C1C}">
                                 <a14:useLocalDpi xmlns:a14="http://schemas.microsoft.com/office/drawing/2010/main" val="0"/>
@@ -396,27 +422,24 @@
         <w:pStyle w:val="AbstractBody"/>
       </w:pPr>
       <w:r>
-        <w:t xml:space="preserve">The recent widespread availability of commodity head-mounted displays (HMDs) has fueled a virtual reality (VR) renaissance in several entertainment and media industries. This resurgence has produced a number of enabling technologies, both hardware and software, that reduce the barrier to entry for new applications of VR. In an effort to leverage these advantages for scientific computing, in this report, we provide a workflow for use with game engines to adapt visualization and simulation techniques for VR. This framework accommodates multiple programming languages and game engines. We also present a hardware-agnostic platform, based on LAMMPS, that allows researchers to directly port existing codebases to VR using familiar programming languages. Additionally, we present a number of software tools that take advantage of VR’s enhanced functionality for scientific computing. To demonstrate the effectiveness of these systems, we visualize the results of simulations carried out on high-performance computing clusters (HPCCs) as well as run scientific computing code from within the visualization. Building off our previous work on the subject, we employ the workflow to implement a real-time VR simulation of biological electron transfer (ET) in cytochrome proteins. We also outline the inclusion and optimization of LAMMPS for use in VR. Lastly, we develop new tools to enhance these simulations, </w:t>
-      </w:r>
-      <w:r>
+        <w:t>The recent widespread availability of commodity head-mounted displays (HMDs) has fueled a virtual reality (VR) renaissance in several entertainment and media industries. This resurgence has produced a number of enabling technologies, both hardware and software, that reduce the barrier to entry for new applications of VR. In an effort to leverage these advantages for scientific computing, in this report, we provide a workflow for use with game engines to adapt visualization and simulation techniques for VR. This framework accommodates multiple programming languages and game engines. We also present a hardware-agnostic platform, based on LAMMPS, that allows researchers to directly port existing codebases to VR using familiar programming languages. Additionally, we present a number of software tools that take advantage of VR’s enhanced functionality for scientific computing. To demonstrate the effectiveness of these systems, we visualize the results of simulations carried out on high-performance computing clusters (HPCCs) as well as run scientific computing code from within the visualization. Building off our previous work on the subject, we employ the workflow to implement a real-time VR simulation of biological electron transfer (ET) in cytochrome proteins. We also outline the inclusion and optimization of LAMMPS for use in VR. Lastly, we develop new tools to enhance these simulations, including a shader that can be used as a virtual confocal microscope. We apply this virtual scope to exam a molecular model of a desalination membrane.</w:t>
+      </w:r>
+    </w:p>
+    <w:p>
+      <w:pPr>
+        <w:pStyle w:val="AbstractBody"/>
+      </w:pPr>
+      <w:commentRangeStart w:id="4"/>
+      <w:r>
+        <w:rPr>
+          <w:highlight w:val="yellow"/>
+        </w:rPr>
         <w:lastRenderedPageBreak/>
-        <w:t>including a shader that can be used as a virtual confocal microscope. We apply this virtual scope to exam a molecular model of a desalination membrane.</w:t>
-      </w:r>
-    </w:p>
-    <w:p>
-      <w:pPr>
-        <w:pStyle w:val="AbstractBody"/>
-      </w:pPr>
-      <w:commentRangeStart w:id="0"/>
-      <w:r>
-        <w:rPr>
-          <w:highlight w:val="yellow"/>
-        </w:rPr>
         <w:t>PACS: 02.70.-c, 05.10.Ln, 07.05.Rm</w:t>
       </w:r>
-      <w:commentRangeEnd w:id="0"/>
-      <w:r>
-        <w:commentReference w:id="0"/>
+      <w:commentRangeEnd w:id="4"/>
+      <w:r>
+        <w:commentReference w:id="4"/>
       </w:r>
       <w:r>
         <w:br/>
@@ -443,11 +466,11 @@
       <w:r>
         <w:t xml:space="preserve">Data visualization plays a key role in scientific discovery. Though quantitative analysis is indispensable, researchers are often forced to apply metrics blindly. Unfortunately, these statistics are not only limited in their ability to describe the system under test but can often be misleading. An elegant illustration of this principle is Anscombe’s Quartet. </w:t>
       </w:r>
-      <w:commentRangeStart w:id="1"/>
+      <w:commentRangeStart w:id="5"/>
       <w:r>
         <w:t xml:space="preserve">Though this particular illustration applies to summary statistics, it would be trivial to extend this concept to other metrics employed to describe and understand more complicated systems. </w:t>
       </w:r>
-      <w:commentRangeEnd w:id="1"/>
+      <w:commentRangeEnd w:id="5"/>
       <w:r>
         <w:rPr>
           <w:rStyle w:val="CommentReference"/>
@@ -455,7 +478,7 @@
           <w:color w:val="000000"/>
           <w:lang w:eastAsia="en-US"/>
         </w:rPr>
-        <w:commentReference w:id="1"/>
+        <w:commentReference w:id="5"/>
       </w:r>
       <w:r>
         <w:t>It is no wonder, then, that researchers may find it difficult to decipher previously unidentified trends, while nuances can be missed entirely. Often, this forces researchers to make assumptions about data sets they intend to analyze, creating a source of confirmation bias, as they search for trends they believe exist. If this is true in even modestly-sized data sets, such as Anscombe’s Quartet, these issues are exacerbated many times over as data sets grow in volume, variety, velocity, and veracity. This is an especially critical consideration for programs and simulations utilizing high-performance computing clusters (HPCCs). These simulations are often accompanied by monumental data sets that can be unwieldy and difficult to parse [3–6]. Compounding these issues, because of its varied nature, data visualization for scientific computing is a fragmented field generally requiring additional software or programming skills.</w:t>
@@ -471,11 +494,11 @@
       <w:r>
         <w:t xml:space="preserve">images and observe patterns in the output of simulations utilizing HPCC [7, 8]. Large-scale, 3D visualization rooms like the CAVE2 (developed by Electronic Visualization Laboratory at the University of Illinois at Chicago), meanwhile, provide unique spaces to collaborate and review data representations on a more manageable scale [9, 10]. Both of these solutions, however, require </w:t>
       </w:r>
-      <w:commentRangeStart w:id="2"/>
+      <w:commentRangeStart w:id="6"/>
       <w:r>
         <w:t xml:space="preserve">specialized knowledge of the respective systems </w:t>
       </w:r>
-      <w:commentRangeEnd w:id="2"/>
+      <w:commentRangeEnd w:id="6"/>
       <w:r>
         <w:rPr>
           <w:rStyle w:val="CommentReference"/>
@@ -483,31 +506,31 @@
           <w:color w:val="000000"/>
           <w:lang w:eastAsia="en-US"/>
         </w:rPr>
-        <w:commentReference w:id="2"/>
+        <w:commentReference w:id="6"/>
       </w:r>
       <w:r>
         <w:t xml:space="preserve">and clear expectations of the simulations outcome at the start. These implementations also lack a </w:t>
       </w:r>
-      <w:commentRangeStart w:id="3"/>
+      <w:commentRangeStart w:id="7"/>
       <w:r>
         <w:t xml:space="preserve">visceral interface </w:t>
       </w:r>
-      <w:commentRangeEnd w:id="3"/>
-      <w:r>
-        <w:commentReference w:id="3"/>
+      <w:commentRangeEnd w:id="7"/>
+      <w:r>
+        <w:commentReference w:id="7"/>
       </w:r>
       <w:r>
         <w:t>that could enable users to draw new insights and identify patterns not discernable from available metrics. Furthermore, these systems are expensive, making them cost prohibitive for many researchers [11].</w:t>
       </w:r>
     </w:p>
     <w:p>
-      <w:commentRangeStart w:id="4"/>
+      <w:commentRangeStart w:id="8"/>
       <w:r>
         <w:t xml:space="preserve">A more feasible solution may be an easily-accessible, agnostic software platform designed for the increasingly available head-mounted displays (HMDs) developed for virtual reality (VR). </w:t>
       </w:r>
-      <w:commentRangeEnd w:id="4"/>
-      <w:r>
-        <w:commentReference w:id="4"/>
+      <w:commentRangeEnd w:id="8"/>
+      <w:r>
+        <w:commentReference w:id="8"/>
       </w:r>
       <w:r>
         <w:t xml:space="preserve">VR is a powerful visualization tool that has grown steadily in popularity over the past two decades. This growth has increased exponentially with the development of more affordable, commodity head-mounted displays like the Oculus Rift and HTC Vive as well as the introduction of mobile VR solutions like Google Cardboard. These commodity HMDs hold the promise of a truly immersive, fully customizable experience. Despite its widespread adoption for media applications, as well as its potential as the most immersive and intuitive method for viewing data, VR has yet to see widespread use in scientific computing and simulation. </w:t>
@@ -515,14 +538,17 @@
     </w:p>
     <w:p>
       <w:r>
+        <w:t xml:space="preserve">The tools for immersive data visualization in VR are entirely accessible and inexpensive, but under-utilized by the scientific community. The resurgence of VR hardware has, in turn, spurred on a number of video game engines to include native support for a host of equipment. The Unity </w:t>
+      </w:r>
+      <w:r>
         <w:lastRenderedPageBreak/>
-        <w:t xml:space="preserve">The tools for immersive data visualization in VR are entirely accessible and inexpensive, but under-utilized by the scientific community. The resurgence of VR hardware has, in turn, spurred on a number of video game engines to include native support for a host of equipment. The Unity game engine, for example, has become a key programming platform for developing VR experiences and </w:t>
-      </w:r>
-      <w:commentRangeStart w:id="5"/>
+        <w:t xml:space="preserve">game engine, for example, has become a key programming platform for developing VR experiences and </w:t>
+      </w:r>
+      <w:commentRangeStart w:id="9"/>
       <w:r>
         <w:t xml:space="preserve">has been included in workflow for visual effects in films. </w:t>
       </w:r>
-      <w:commentRangeEnd w:id="5"/>
+      <w:commentRangeEnd w:id="9"/>
       <w:r>
         <w:rPr>
           <w:rStyle w:val="CommentReference"/>
@@ -530,7 +556,7 @@
           <w:color w:val="000000"/>
           <w:lang w:eastAsia="en-US"/>
         </w:rPr>
-        <w:commentReference w:id="5"/>
+        <w:commentReference w:id="9"/>
       </w:r>
       <w:r>
         <w:t>This versatility, combined with the ability to run scripts in either Java or C#, has the potential to bring immersive data visualization to the desktop of any scientist.</w:t>
@@ -559,7 +585,7 @@
           <w:color w:val="000000"/>
           <w:lang w:eastAsia="en-US"/>
         </w:rPr>
-        <w:commentReference w:id="6"/>
+        <w:commentReference w:id="10"/>
       </w:r>
       <w:r>
         <w:t>System Overview</w:t>
@@ -611,11 +637,11 @@
     </w:p>
     <w:p>
       <w:r>
-        <w:t xml:space="preserve">Regardless which HMD is selected, a suitable PC will be needed for development and, in the case of desktop systems, operation. Our system for the following experiments will be a PC with </w:t>
+        <w:t xml:space="preserve">Regardless which HMD is selected, a suitable PC will be needed for development and, in the case of desktop systems, operation. Our system for the following experiments will be a PC with an Intel Core i5 quad-core central processing unit (CPU) and NVIDIA GeForce GTX 750 graphic processing unit (GPU). This PC is adequate for rendering the high polygon-count and </w:t>
       </w:r>
       <w:r>
         <w:lastRenderedPageBreak/>
-        <w:t>an Intel Core i5 quad-core central processing unit (CPU) and NVIDIA GeForce GTX 750 graphic processing unit (GPU). This PC is adequate for rendering the high polygon-count and memory intensive data associated with scientific computing. More information on recommended system specifications can be found on manufacturers’ websites.</w:t>
+        <w:t>memory intensive data associated with scientific computing. More information on recommended system specifications can be found on manufacturers’ websites.</w:t>
       </w:r>
     </w:p>
     <w:p>
@@ -641,22 +667,28 @@
       <w:r>
         <w:t xml:space="preserve">Unreal is freely available for Academic purposes (though commercial products are subject to a 5 percent royalty). </w:t>
       </w:r>
-      <w:commentRangeStart w:id="7"/>
-      <w:commentRangeStart w:id="8"/>
+      <w:commentRangeStart w:id="11"/>
+      <w:commentRangeStart w:id="12"/>
       <w:r>
         <w:t>Additionally, the engine supports scripting in C++, making it an attractive option for scientists looking to reuse existing code and quickly incorporate VR-based data visualization into their research endeavors [45].</w:t>
       </w:r>
-      <w:commentRangeEnd w:id="7"/>
-      <w:r>
-        <w:commentReference w:id="7"/>
-      </w:r>
-      <w:commentRangeEnd w:id="8"/>
-      <w:r>
-        <w:commentReference w:id="8"/>
+      <w:commentRangeEnd w:id="11"/>
+      <w:r>
+        <w:commentReference w:id="11"/>
+      </w:r>
+      <w:commentRangeEnd w:id="12"/>
+      <w:r>
+        <w:commentReference w:id="12"/>
       </w:r>
       <w:r>
         <w:t xml:space="preserve"> </w:t>
       </w:r>
+      <w:r>
+        <w:rPr>
+          <w:color w:val="4472C4" w:themeColor="accent1"/>
+        </w:rPr>
+        <w:t>Furthermore, Unreal Engine 4 offers a unique form of visual scripting called Blueprints. These allow users to program for the engine using a graph system where functions and variables are represented with nodes and relationships between them are represented with edges; theoretically, entire games can be created without using C++ and only using the Blueprint system. For research purposes, this makes high-level/interface features – such as controls, menu options, and HUDs – incredibly simple to develop, accelerating the data acquisition process. However, we ultimately wish to gravitate our platform towards real-time simulation, meaning full control over the engine via C++ seems to be a necessity. We still wish to minimize the amount of “new” coding necessary to get a researcher up and running with the system. As a solution, we chose to integrate the existing library, LAMMPS, into our Unreal GEARS visualization system.</w:t>
+      </w:r>
     </w:p>
     <w:p>
       <w:pPr>
@@ -711,15 +743,9 @@
         <w:rPr>
           <w:color w:val="0000FF"/>
         </w:rPr>
-        <w:t xml:space="preserve"> </w:t>
-      </w:r>
-      <w:r>
-        <w:rPr>
-          <w:color w:val="0000FF"/>
-        </w:rPr>
-        <w:t>(</w:t>
-      </w:r>
-      <w:hyperlink r:id="rId11">
+        <w:t xml:space="preserve"> (</w:t>
+      </w:r>
+      <w:hyperlink r:id="rId12">
         <w:r>
           <w:rPr>
             <w:color w:val="1155CC"/>
@@ -786,9 +812,16 @@
         <w:rPr>
           <w:color w:val="0000FF"/>
         </w:rPr>
-        <w:t xml:space="preserve"> LAMMPS for Windows using the MINGW64 compiler. </w:t>
-      </w:r>
-      <w:commentRangeStart w:id="9"/>
+        <w:t xml:space="preserve"> </w:t>
+      </w:r>
+      <w:r>
+        <w:rPr>
+          <w:color w:val="0000FF"/>
+        </w:rPr>
+        <w:lastRenderedPageBreak/>
+        <w:t xml:space="preserve">LAMMPS for Windows using the MINGW64 compiler. </w:t>
+      </w:r>
+      <w:commentRangeStart w:id="13"/>
       <w:r>
         <w:rPr>
           <w:color w:val="0000FF"/>
@@ -827,7 +860,7 @@
         </w:rPr>
         <w:t xml:space="preserve"> in Appendix # as well as a copy of the MINGW64 Makefile we used in the supplementary materials. </w:t>
       </w:r>
-      <w:commentRangeEnd w:id="9"/>
+      <w:commentRangeEnd w:id="13"/>
       <w:r>
         <w:rPr>
           <w:rStyle w:val="CommentReference"/>
@@ -835,7 +868,7 @@
           <w:color w:val="000000"/>
           <w:lang w:eastAsia="en-US"/>
         </w:rPr>
-        <w:commentReference w:id="9"/>
+        <w:commentReference w:id="13"/>
       </w:r>
     </w:p>
     <w:tbl>
@@ -871,7 +904,6 @@
                 <w:color w:val="0000FF"/>
                 <w:lang w:eastAsia="en-US"/>
               </w:rPr>
-              <w:lastRenderedPageBreak/>
               <w:drawing>
                 <wp:inline distT="0" distB="0" distL="0" distR="0" wp14:anchorId="167499C7" wp14:editId="4AF751AD">
                   <wp:extent cx="5943600" cy="4245610"/>
@@ -888,7 +920,7 @@
                           <pic:cNvPicPr/>
                         </pic:nvPicPr>
                         <pic:blipFill>
-                          <a:blip r:embed="rId12" cstate="print">
+                          <a:blip r:embed="rId13" cstate="print">
                             <a:extLst>
                               <a:ext uri="{28A0092B-C50C-407E-A947-70E740481C1C}">
                                 <a14:useLocalDpi xmlns:a14="http://schemas.microsoft.com/office/drawing/2010/main" val="0"/>
@@ -919,8 +951,8 @@
             <w:pPr>
               <w:pStyle w:val="Caption"/>
             </w:pPr>
-            <w:bookmarkStart w:id="10" w:name="_Ref487117078"/>
-            <w:bookmarkStart w:id="11" w:name="_Ref487117064"/>
+            <w:bookmarkStart w:id="14" w:name="_Ref487117078"/>
+            <w:bookmarkStart w:id="15" w:name="_Ref487117064"/>
             <w:r>
               <w:rPr>
                 <w:b/>
@@ -958,7 +990,7 @@
               </w:rPr>
               <w:fldChar w:fldCharType="end"/>
             </w:r>
-            <w:bookmarkEnd w:id="10"/>
+            <w:bookmarkEnd w:id="14"/>
             <w:r>
               <w:rPr>
                 <w:b/>
@@ -968,7 +1000,7 @@
             <w:r>
               <w:t xml:space="preserve"> a. Workflow for importing precomputed geometry data into GEARS. b. Workflow for setting up real-time manipulable simulations in GEARS. c. Running simulation, previewed via the development environment for UnrealGEARS</w:t>
             </w:r>
-            <w:bookmarkEnd w:id="11"/>
+            <w:bookmarkEnd w:id="15"/>
           </w:p>
         </w:tc>
       </w:tr>
@@ -1039,19 +1071,19 @@
       <w:r>
         <w:t>provides a prefab, “</w:t>
       </w:r>
-      <w:commentRangeStart w:id="12"/>
+      <w:commentRangeStart w:id="16"/>
       <w:r>
         <w:t>LM</w:t>
       </w:r>
       <w:r>
         <w:t>HeadMountedRig</w:t>
       </w:r>
-      <w:commentRangeEnd w:id="12"/>
+      <w:commentRangeEnd w:id="16"/>
       <w:r>
         <w:rPr>
           <w:rStyle w:val="CommentReference"/>
         </w:rPr>
-        <w:commentReference w:id="12"/>
+        <w:commentReference w:id="16"/>
       </w:r>
       <w:r>
         <w:t>”, which you can drag into your scene (</w:t>
@@ -1060,158 +1092,158 @@
         <w:t>just be sure to remove the default</w:t>
       </w:r>
       <w:r>
-        <w:t xml:space="preserve"> camera), and the hands will already be in the scene. </w:t>
+        <w:t xml:space="preserve"> camera), and the hands will already </w:t>
+      </w:r>
+      <w:r>
+        <w:lastRenderedPageBreak/>
+        <w:t xml:space="preserve">be in the scene. </w:t>
       </w:r>
       <w:r>
         <w:t>If you want added control, LeapMotion also provides Detection Utilities that will detect pinches, hand positions, and palm direction, among other features. Using custom C# scripts that inherit from these detectors, we added the ability to grab and rotate our simulation data. We also used these detection utilities to toggle the visibility of different parts of our simulation geometry data, which led to the development of our Virtual Confocal Microscopy system, detailed in section #</w:t>
       </w:r>
-      <w:commentRangeStart w:id="13"/>
+      <w:commentRangeStart w:id="17"/>
       <w:r>
         <w:t>.#.</w:t>
       </w:r>
-      <w:commentRangeEnd w:id="13"/>
+      <w:commentRangeEnd w:id="17"/>
       <w:r>
         <w:rPr>
           <w:rStyle w:val="CommentReference"/>
         </w:rPr>
-        <w:commentReference w:id="13"/>
-      </w:r>
-      <w:r>
-        <w:t xml:space="preserve">#. Although user specific controls can be implemented fairly </w:t>
+        <w:commentReference w:id="17"/>
+      </w:r>
+      <w:r>
+        <w:t xml:space="preserve">#. Although user specific controls can be implemented fairly easily with custom C# scripts, LeapMotion also provides a sample script, called </w:t>
+      </w:r>
+      <w:r>
+        <w:rPr>
+          <w:i/>
+        </w:rPr>
+        <w:t>RTSLeap.cs</w:t>
+      </w:r>
+      <w:r>
+        <w:t xml:space="preserve">, for rotating, translating, and scaling in-game objects. If situation-specific controls are not necessary, this is perhaps the easiest method for adding basic LeapMotion controls for a simple data-viewing instance of UnityGEARS. A step-by-step procedure to use the LeapMotion and </w:t>
+      </w:r>
+      <w:r>
+        <w:rPr>
+          <w:i/>
+        </w:rPr>
+        <w:t>RTSLeap</w:t>
+      </w:r>
+      <w:r>
+        <w:t xml:space="preserve"> script will be provided in Appendix </w:t>
+      </w:r>
+      <w:commentRangeStart w:id="18"/>
+      <w:r>
+        <w:t>#</w:t>
+      </w:r>
+      <w:commentRangeEnd w:id="18"/>
+      <w:r>
+        <w:rPr>
+          <w:rStyle w:val="CommentReference"/>
+        </w:rPr>
+        <w:commentReference w:id="18"/>
+      </w:r>
+      <w:r>
+        <w:t># and in the supplementary materials.</w:t>
+      </w:r>
+    </w:p>
+    <w:p>
+      <w:r>
+        <w:t xml:space="preserve"> Although the LeapMotion provides immersive virtual models of the users hands, and consequently a more immediately learnable control scheme, the device is limited by its lack of standard buttons to execute commands. All operations are initiated based on gesture controls, but some users may wish to have dedicated buttons, triggers, and axes that they can use to control and fine-tune their simulation data. This is highly useful in simulation steering when the user may need to pause or speedup the simulations, or simulation viewing when they need to move the camera position across large distances. </w:t>
+      </w:r>
+    </w:p>
+    <w:p>
+      <w:r>
+        <w:t xml:space="preserve">Our HMDs of choice, the Oculus Rift and HTC Vive, both have dedicated motion controllers: Oculus Touch and Vive </w:t>
+      </w:r>
+      <w:r>
+        <w:t>Controller</w:t>
+      </w:r>
+      <w:r>
+        <w:t>. Programming for these is similar to that of the keyboard and mouse. Unity and Unreal both have Motion Controller input libraries, which can tell us when any of the button</w:t>
+      </w:r>
+      <w:r>
+        <w:t>s</w:t>
+      </w:r>
+      <w:r>
+        <w:t xml:space="preserve"> on these </w:t>
+      </w:r>
+      <w:r>
+        <w:t>device</w:t>
+      </w:r>
+      <w:r>
+        <w:t xml:space="preserve">s is pressed or released. Using these, we development the movement and </w:t>
+      </w:r>
+      <w:r>
+        <w:t>playback</w:t>
+      </w:r>
+      <w:r>
+        <w:t xml:space="preserve"> system in UnrealGEARS. The motion detection is done automatically via the Oculus sensors an</w:t>
+      </w:r>
+      <w:r>
+        <w:t>d Vive Base Stations;</w:t>
+      </w:r>
+      <w:r>
+        <w:t xml:space="preserve"> No additional coding is necessary. We will include blueprints and scripts for each of these control schemes in the supplementary materials as well as a video tutorial on how to integrate them into GEARS</w:t>
+      </w:r>
+    </w:p>
+    <w:p>
+      <w:r>
+        <w:t>It should be noted that in lieu of access to these specific controller devices, the keyboard and</w:t>
+      </w:r>
+      <w:r>
+        <w:t xml:space="preserve"> mouse are still easily integrable options into GEARS. Both have readily accessible functions for detecting when and where key presses and mouse clicks occur. For instance, Unity has the “Input.GetButton()” scheme for the keyboard keys, </w:t>
+      </w:r>
+      <w:commentRangeStart w:id="19"/>
+      <w:r>
+        <w:t xml:space="preserve">and Unreal’s blueprint editor has event nodes that fire for each key when pressed/released. </w:t>
+      </w:r>
+      <w:commentRangeEnd w:id="19"/>
+      <w:r>
+        <w:rPr>
+          <w:rStyle w:val="CommentReference"/>
+        </w:rPr>
+        <w:commentReference w:id="19"/>
+      </w:r>
+      <w:r>
+        <w:t xml:space="preserve">However, once an HMD is worn by the user, the keyboard and mouse are not automatically visible in-game, making them difficult options for integration into VR-based simulation viewers. It would be possible to project a virtual keyboard into the viewer’s virtual space, but this would be considerably more effort than using the dedicated motion controllers for the Oculus Rift and HTC Vive, or even the LeapMotion. </w:t>
+      </w:r>
+    </w:p>
+    <w:p>
+      <w:pPr>
+        <w:pStyle w:val="Heading2"/>
+      </w:pPr>
+      <w:bookmarkStart w:id="20" w:name="_Ref487170143"/>
+      <w:r>
+        <w:t>Performance Optimization</w:t>
+      </w:r>
+      <w:bookmarkEnd w:id="20"/>
+    </w:p>
+    <w:p>
+      <w:r>
+        <w:t xml:space="preserve">To identify bottlenecks and improve performance optimization, it helps to categorize the simulation and rendering calculations into 3 stages: game-related computation, draw calls, and rendering via the GPU. Because simulations often involve many particles and heavy time step calculations, several measures were taken to ensure that our computations were alleviated from or offloaded to the optimal stages from the 3 listed above. Our main methods to increase our particle count and simulation complexity were a combination multi-threading, static mesh instancing, and billboarding. The easily accessible source code and libraries provided by Unreal </w:t>
       </w:r>
       <w:r>
         <w:lastRenderedPageBreak/>
-        <w:t xml:space="preserve">easily with custom C# scripts, LeapMotion also provides a sample script, called </w:t>
-      </w:r>
-      <w:r>
-        <w:rPr>
-          <w:i/>
-        </w:rPr>
-        <w:t>RTSLeap.cs</w:t>
-      </w:r>
-      <w:r>
-        <w:t xml:space="preserve">, for rotating, translating, and scaling in-game objects. If situation-specific controls are not necessary, this is perhaps the easiest method for adding basic LeapMotion controls for a simple data-viewing instance of UnityGEARS. A step-by-step procedure to use the LeapMotion and </w:t>
-      </w:r>
-      <w:r>
-        <w:rPr>
-          <w:i/>
-        </w:rPr>
-        <w:t>RTSLeap</w:t>
-      </w:r>
-      <w:r>
-        <w:t xml:space="preserve"> script will be provided in Appendix </w:t>
-      </w:r>
-      <w:commentRangeStart w:id="14"/>
-      <w:r>
-        <w:t>#</w:t>
-      </w:r>
-      <w:commentRangeEnd w:id="14"/>
+        <w:t xml:space="preserve">Engine 4 to accomplish these 3 tasks served as a quintessential motivation to develop GEARS for LAMMPS in Unreal. However, it should be noted that these optimizations are technically feasible in Unity 5 as well. </w:t>
+      </w:r>
+    </w:p>
+    <w:p>
+      <w:r>
+        <w:tab/>
+        <w:t xml:space="preserve">For multithreading, Unreal Engine 4 provides the FRunnable class, which can run a member function on a separate thread, and C# (powering Unity) has its own Thread library. We use a separate thread to handle the calculation of the next time step in our KMC and LAMMPS simulations, discussed in section </w:t>
+      </w:r>
+      <w:commentRangeStart w:id="21"/>
+      <w:r>
+        <w:t xml:space="preserve">3.#.# and 3.#.#. </w:t>
+      </w:r>
+      <w:commentRangeEnd w:id="21"/>
       <w:r>
         <w:rPr>
           <w:rStyle w:val="CommentReference"/>
         </w:rPr>
-        <w:commentReference w:id="14"/>
-      </w:r>
-      <w:r>
-        <w:t># and in the supplementary materials.</w:t>
-      </w:r>
-    </w:p>
-    <w:p>
-      <w:r>
-        <w:t xml:space="preserve"> Although the LeapMotion provides immersive virtual models of the users hands, and consequently a more immediately learnable control scheme, the device is limited by its lack of standard buttons to execute commands. All operations are initiated based on gesture controls, but some users may wish to have dedicated buttons, triggers, and axes that they can use to control and fine-tune their simulation data. This is highly useful in simulation steering when the user may need to pause or speedup the simulations, or simulation viewing when they need to move the camera position across large distances. </w:t>
-      </w:r>
-    </w:p>
-    <w:p>
-      <w:r>
-        <w:t xml:space="preserve">Our HMDs of choice, the Oculus Rift and HTC Vive, both have dedicated motion controllers: Oculus Touch and Vive </w:t>
-      </w:r>
-      <w:r>
-        <w:t>Controller</w:t>
-      </w:r>
-      <w:r>
-        <w:t>. Programming for these is similar to that of the keyboard and mouse. Unity and Unreal both have Motion Controller input libraries, which can tell us when any of the button</w:t>
-      </w:r>
-      <w:r>
-        <w:t>s</w:t>
-      </w:r>
-      <w:r>
-        <w:t xml:space="preserve"> on these </w:t>
-      </w:r>
-      <w:r>
-        <w:t>device</w:t>
-      </w:r>
-      <w:r>
-        <w:t xml:space="preserve">s is pressed or released. Using these, we development the movement and </w:t>
-      </w:r>
-      <w:r>
-        <w:t>playback</w:t>
-      </w:r>
-      <w:r>
-        <w:t xml:space="preserve"> system in UnrealGEARS. The motion detection is done automatically via the Oculus sensors an</w:t>
-      </w:r>
-      <w:r>
-        <w:t>d Vive Base Stations;</w:t>
-      </w:r>
-      <w:r>
-        <w:t xml:space="preserve"> No additional coding is necessary. We will include blueprints and scripts for each of these control schemes in the supplementary materials as well as a video tutorial on how to integrate them into GEARS</w:t>
-      </w:r>
-    </w:p>
-    <w:p>
-      <w:r>
-        <w:t>It should be noted that in lieu of access to these specific controller devices, the keyboard and</w:t>
-      </w:r>
-      <w:r>
-        <w:t xml:space="preserve"> mouse are still easily integrable options into GEARS. Both have readily accessible functions for detecting when and where key presses and mouse clicks occur. For instance, Unity has the “Input.GetButton()” scheme for the keyboard keys, </w:t>
-      </w:r>
-      <w:commentRangeStart w:id="15"/>
-      <w:r>
-        <w:t xml:space="preserve">and Unreal’s blueprint editor has event nodes that fire for each key when pressed/released. </w:t>
-      </w:r>
-      <w:commentRangeEnd w:id="15"/>
-      <w:r>
-        <w:rPr>
-          <w:rStyle w:val="CommentReference"/>
-        </w:rPr>
-        <w:commentReference w:id="15"/>
-      </w:r>
-      <w:r>
-        <w:t xml:space="preserve">However, once an HMD is worn by the user, the keyboard and mouse are not automatically visible in-game, making them difficult options for integration into VR-based simulation viewers. It would be possible to project a virtual keyboard into the viewer’s virtual space, but this would be considerably more effort than using the dedicated motion controllers for the Oculus Rift and HTC Vive, or even the LeapMotion. </w:t>
-      </w:r>
-    </w:p>
-    <w:p>
-      <w:pPr>
-        <w:pStyle w:val="Heading2"/>
-      </w:pPr>
-      <w:bookmarkStart w:id="16" w:name="_Ref487170143"/>
-      <w:r>
-        <w:t>Performance Optimization</w:t>
-      </w:r>
-      <w:bookmarkEnd w:id="16"/>
-    </w:p>
-    <w:p>
-      <w:r>
-        <w:t xml:space="preserve">To identify bottlenecks and improve performance optimization, it helps to categorize the simulation and rendering calculations into 3 stages: game-related computation, draw calls, and rendering via the GPU. Because simulations often involve many particles and heavy time step calculations, several measures were taken to ensure that our computations were alleviated from or offloaded to the optimal stages from the 3 listed above. Our main methods to increase our particle count and simulation complexity were a combination multi-threading, static mesh instancing, and billboarding. The easily accessible source code and libraries provided by Unreal Engine 4 to accomplish these 3 tasks served as a quintessential motivation to develop GEARS for LAMMPS in Unreal. However, it should be noted that these optimizations are technically feasible in Unity 5 as well. </w:t>
-      </w:r>
-    </w:p>
-    <w:p>
-      <w:r>
-        <w:tab/>
-        <w:t xml:space="preserve">For multithreading, Unreal Engine 4 provides the FRunnable class, which can run a member function on a separate thread, and C# (powering Unity) has its own Thread library. We use a separate thread to handle the calculation of the next time step in our KMC and LAMMPS </w:t>
-      </w:r>
-      <w:r>
-        <w:lastRenderedPageBreak/>
-        <w:t xml:space="preserve">simulations, discussed in section </w:t>
-      </w:r>
-      <w:commentRangeStart w:id="17"/>
-      <w:r>
-        <w:t xml:space="preserve">3.#.# and 3.#.#. </w:t>
-      </w:r>
-      <w:commentRangeEnd w:id="17"/>
-      <w:r>
-        <w:rPr>
-          <w:rStyle w:val="CommentReference"/>
-        </w:rPr>
-        <w:commentReference w:id="17"/>
+        <w:commentReference w:id="21"/>
       </w:r>
       <w:r>
         <w:t>When the time step is finished, the spawned thread signals to the main thread that it is safe to update heme occupation states or particle positions in the running game. By having the simulation time step offloaded onto a separate thread from the engine’s main thread, the user is then able to move and look around at the visualized particles without the worry that the engine will stall due to a particularly long time step calculation. Such stalls could cause the VR HMD to stutter or skip frames, spoiling the experience for the scientist viewing the simulation. Although this alleviates the actual simulation calculation from the main game thread, it would still need to make draw calls to the GPU for the update positions of each particle</w:t>
@@ -1228,7 +1260,7 @@
         <w:tab/>
         <w:t>Instancing is the technique used to render many objects that all share the same mesh and material, among other similar properties (</w:t>
       </w:r>
-      <w:hyperlink r:id="rId13">
+      <w:hyperlink r:id="rId14">
         <w:r>
           <w:rPr>
             <w:color w:val="4A86E8"/>
@@ -1246,7 +1278,7 @@
         <w:tab/>
         <w:t>Billboarding is a technique used in computer graphics to represent axially and radially symmetric objects with considerably low rendering costs (</w:t>
       </w:r>
-      <w:hyperlink r:id="rId14">
+      <w:hyperlink r:id="rId15">
         <w:r>
           <w:rPr>
             <w:color w:val="1155CC"/>
@@ -1258,29 +1290,29 @@
       <w:r>
         <w:t xml:space="preserve">). It involves projecting a 3D manifold or geometric structure as texture on a 2D surface that always orients itself to face the camera/eye of the user. If used with appropriate shading, this can give the illusion that a 2D image is actually a 3D manifold in space. This is a useful tool in virtual reality applications as it allows us to represent a large amount of objects using as few simplicial complexes as possible. In our case, we wish to represent the particles in a simulation as mathematically perfect spheres such that lighting during our simulations permit proper depth perception and shading. Rather than use the provided Unreal Engine 4.16 static sphere mesh, which takes </w:t>
       </w:r>
-      <w:commentRangeStart w:id="18"/>
+      <w:commentRangeStart w:id="22"/>
       <w:r>
         <w:t>### (</w:t>
       </w:r>
-      <w:commentRangeEnd w:id="18"/>
+      <w:commentRangeEnd w:id="22"/>
       <w:r>
         <w:rPr>
           <w:rStyle w:val="CommentReference"/>
         </w:rPr>
-        <w:commentReference w:id="18"/>
-      </w:r>
-      <w:r>
-        <w:t xml:space="preserve">i think 400) triangles to represent, we can use a 2D billboard, which only requires 2 triangles to represent. This is done through the Unreal Engine 4 Material Blueprint interface, a high level visual programming system for shading. We will provide our billboard material blueprint in the supplementary materials. To add semi-realistic reflections and shading, we apply a normal map to the billboard. The added benefit of doing this allows for proper depth perception of particles, making data acquisition more intuitive for human users. </w:t>
+        <w:commentReference w:id="22"/>
+      </w:r>
+      <w:r>
+        <w:t xml:space="preserve">i think 400) triangles to represent, we can use a 2D billboard, which only requires 2 triangles to represent. This is done through the Unreal Engine 4 Material Blueprint interface, a high level visual programming system for shading. We will provide our billboard material blueprint in the supplementary materials. To add semi-realistic reflections and shading, </w:t>
+      </w:r>
+      <w:r>
+        <w:lastRenderedPageBreak/>
+        <w:t xml:space="preserve">we apply a normal map to the billboard. The added benefit of doing this allows for proper depth perception of particles, making data acquisition more intuitive for human users. </w:t>
       </w:r>
     </w:p>
     <w:p>
       <w:r>
         <w:tab/>
-        <w:t xml:space="preserve">The above three methods of performance optimization were used to facilitate efficient rendering in the engine. However, we also used OpenMP to speed up the running LAMMPS simulation itself. By downloading the OpenMP package for LAMMPS before compilation, we </w:t>
-      </w:r>
-      <w:r>
-        <w:lastRenderedPageBreak/>
-        <w:t>were able to build the library into our DLL, allowing us to optimize LAMMPS for the computer they it ran on. Once compiled into the DLL, we only needed to add the lines:</w:t>
+        <w:t>The above three methods of performance optimization were used to facilitate efficient rendering in the engine. However, we also used OpenMP to speed up the running LAMMPS simulation itself. By downloading the OpenMP package for LAMMPS before compilation, we were able to build the library into our DLL, allowing us to optimize LAMMPS for the computer they it ran on. Once compiled into the DLL, we only needed to add the lines:</w:t>
       </w:r>
     </w:p>
     <w:tbl>
@@ -1350,7 +1382,7 @@
           <w:color w:val="000000"/>
           <w:lang w:eastAsia="en-US"/>
         </w:rPr>
-        <w:commentReference w:id="19"/>
+        <w:commentReference w:id="23"/>
       </w:r>
       <w:r>
         <w:t>Use Cases</w:t>
@@ -1370,34 +1402,34 @@
       <w:pPr>
         <w:pStyle w:val="Heading2"/>
       </w:pPr>
-      <w:bookmarkStart w:id="20" w:name="_Ref487116554"/>
+      <w:bookmarkStart w:id="24" w:name="_Ref487116554"/>
       <w:r>
         <w:t>Interactive Viewing</w:t>
       </w:r>
-      <w:bookmarkEnd w:id="20"/>
+      <w:bookmarkEnd w:id="24"/>
     </w:p>
     <w:p>
       <w:r>
         <w:t xml:space="preserve">The most straightforward application of VR to data visualization is interactive viewing of pre-computed results. To demonstrate this aspect of GEARS, we will use the results from a </w:t>
       </w:r>
-      <w:commentRangeStart w:id="21"/>
+      <w:commentRangeStart w:id="25"/>
       <w:r>
         <w:t xml:space="preserve">##### atom </w:t>
       </w:r>
-      <w:commentRangeEnd w:id="21"/>
-      <w:r>
-        <w:commentReference w:id="21"/>
+      <w:commentRangeEnd w:id="25"/>
+      <w:r>
+        <w:commentReference w:id="25"/>
       </w:r>
       <w:r>
         <w:t xml:space="preserve">MD simulation. The simulation investigates the anisotropic frictional response (and resulting heat dissipation) of RDX crystal along various crystallographic planes. </w:t>
       </w:r>
-      <w:commentRangeStart w:id="22"/>
+      <w:commentRangeStart w:id="26"/>
       <w:r>
         <w:t>The overall simulation time is , with a time step of , resulting in a total step count of .</w:t>
       </w:r>
-      <w:commentRangeEnd w:id="22"/>
-      <w:r>
-        <w:commentReference w:id="22"/>
+      <w:commentRangeEnd w:id="26"/>
+      <w:r>
+        <w:commentReference w:id="26"/>
       </w:r>
       <w:r>
         <w:t xml:space="preserve"> The position of every molecule is calculated at each step. We isolate one step, or frame, of this simulation and import this snapshot to be rendered and manipulated by UnityGEARS. We do so by following the iBET workflow, which is described in a previous manuscript [</w:t>
@@ -1417,16 +1449,16 @@
       <w:r>
         <w:t xml:space="preserve"> for the Leap Motion controller) can be added as described in the methods section. The result is shown in </w:t>
       </w:r>
-      <w:commentRangeStart w:id="23"/>
+      <w:commentRangeStart w:id="27"/>
       <w:r>
         <w:rPr>
           <w:highlight w:val="yellow"/>
         </w:rPr>
         <w:t xml:space="preserve">Figure #. </w:t>
       </w:r>
-      <w:commentRangeEnd w:id="23"/>
-      <w:r>
-        <w:commentReference w:id="23"/>
+      <w:commentRangeEnd w:id="27"/>
+      <w:r>
+        <w:commentReference w:id="27"/>
       </w:r>
     </w:p>
     <w:p/>
@@ -1462,14 +1494,14 @@
       <w:pPr>
         <w:pStyle w:val="Heading2"/>
       </w:pPr>
-      <w:commentRangeStart w:id="24"/>
+      <w:commentRangeStart w:id="28"/>
       <w:r>
         <w:t>Real-time</w:t>
       </w:r>
       <w:r>
         <w:t xml:space="preserve"> Simulation</w:t>
       </w:r>
-      <w:commentRangeEnd w:id="24"/>
+      <w:commentRangeEnd w:id="28"/>
       <w:r>
         <w:rPr>
           <w:rStyle w:val="CommentReference"/>
@@ -1478,12 +1510,16 @@
           <w:color w:val="000000"/>
           <w:lang w:eastAsia="en-US"/>
         </w:rPr>
-        <w:commentReference w:id="24"/>
-      </w:r>
-    </w:p>
-    <w:p>
-      <w:r>
-        <w:t xml:space="preserve">To enhance the dynamic aspects of GEARS, in this section we go beyond recreations of previously computed results and 3D movies to generate fully interactive VR simulations. Our first proof-of-concept is a direct adaptation of existing code, written in C, for a molecular dynamics (MD) simulation of particles with Lennard-Jones potentials. We translated this MD code into C# (for Unity) and C++ (for Unreal) and used it to calculate </w:t>
+        <w:commentReference w:id="28"/>
+      </w:r>
+    </w:p>
+    <w:p>
+      <w:r>
+        <w:t xml:space="preserve">To enhance the dynamic aspects of GEARS, in this section we go beyond recreations of previously computed results and 3D movies to generate fully interactive VR simulations. Our first proof-of-concept is a direct adaptation of existing code, written in C, for a molecular </w:t>
+      </w:r>
+      <w:r>
+        <w:lastRenderedPageBreak/>
+        <w:t xml:space="preserve">dynamics (MD) simulation of particles with Lennard-Jones potentials. We translated this MD code into C# (for Unity) and C++ (for Unreal) and used it to calculate </w:t>
       </w:r>
       <w:r>
         <w:t>time steps (</w:t>
@@ -1497,8 +1533,6 @@
       <w:r>
         <w:t>)</w:t>
       </w:r>
-      <w:bookmarkStart w:id="25" w:name="_GoBack"/>
-      <w:bookmarkEnd w:id="25"/>
       <w:r>
         <w:t xml:space="preserve"> </w:t>
       </w:r>
@@ -1508,128 +1542,127 @@
     </w:p>
     <w:p>
       <w:r>
+        <w:t xml:space="preserve">An alternative to this approach of directly importing existing code is to reinterpret it such that it takes advantage of some of the unique possibilities within the game engine. To demonstrate this aspect of GEARS, we extended our previous work on biological electron transfer (ET). The original version, immersive biological electron transfer or iBET, was used to visualize the results of a kinetic Monte Carlo (KMC) simulation in VR to understand percolation transitions in ET dynamics among a cytochrome complex. To make this process interactive we internalize the KMC mechanics and utilize a separate thread to populate a queue of </w:t>
+      </w:r>
+      <w:r>
+        <w:rPr>
+          <w:i/>
+        </w:rPr>
+        <w:t xml:space="preserve">Events </w:t>
+      </w:r>
+      <w:r>
+        <w:t xml:space="preserve">that can be used to animate the simulation. We define an </w:t>
+      </w:r>
+      <w:r>
+        <w:rPr>
+          <w:i/>
+        </w:rPr>
+        <w:t>Event</w:t>
+      </w:r>
+      <w:r>
+        <w:t xml:space="preserve"> to be any feasible transition from one occupation state to another for the cytochrome’s heme sites. </w:t>
+      </w:r>
+    </w:p>
+    <w:p>
+      <w:r>
+        <w:t>As demonstrated in the previous section, the first step of this type of workflow is data acquisition. Depending on the data of interest, a parser can be written or an object exported to a 3D model from VMD into a geometry definition file in the Wavefront OBJ format. Our previous work details the specifics of this process for VMD [</w:t>
+      </w:r>
+      <w:r>
+        <w:rPr>
+          <w:highlight w:val="yellow"/>
+        </w:rPr>
+        <w:t>ref</w:t>
+      </w:r>
+      <w:r>
+        <w:t xml:space="preserve">]. Once the import process is complete, the resulting object can be imported directly into the Unity game engine. IF one wishes to import their object into Unreal Engine, they will need to convert the Wavefront file to the FBX format, via their 3D modeling software of choice (Autodesk, Maya, Blender, etc.). To illustrate this process for the current application, we will use Unity ### on a PC running Windows 10. </w:t>
+      </w:r>
+    </w:p>
+    <w:p>
+      <w:r>
+        <w:t xml:space="preserve">We first create a new project, selecting the 3D option. To import the .obj file, we access the ‘Assets’ menu, then select the ‘Import New Asset’ option. Here, asset refers to any digital content usable by Unity and manipulable by the user. Although you have the choice between using JavaScript or C# to run a simulation, we develop in C# as it is a more powerful language, capable of tasks like multi-threading, passing by reference, as well as a host of other options. Furthermore, due to its syntactic similarity with the C and C++ programming language, translating previous simulation code to Unity via C# is much simpler than translating via JavaScript. Once the simulation process of interest has been coded, the update mechanics for each time step must be addressed. We have developed two frameworks on which to run and render a simulation in Unity. The first is to immediately render the results of each time step for the user using the public void Update() function, which Unity calls on each frame. The other is to have the simulation populate an </w:t>
+      </w:r>
+      <w:r>
+        <w:rPr>
+          <w:i/>
+        </w:rPr>
+        <w:t xml:space="preserve">Event Queue </w:t>
+      </w:r>
+      <w:r>
+        <w:t>on each time step. Another class, responsible for rendering, can then pop events off this queue at an appropriate speed, designated by the user.</w:t>
+      </w:r>
+    </w:p>
+    <w:p>
+      <w:r>
+        <w:t xml:space="preserve">The first approach, which we denote as </w:t>
+      </w:r>
+      <w:r>
+        <w:rPr>
+          <w:color w:val="FF0000"/>
+        </w:rPr>
+        <w:t>Run-and-Render</w:t>
+      </w:r>
+      <w:r>
+        <w:t xml:space="preserve">, can be implemented in a few steps using the Start() and Update() methods of the GameObject or class responsible for handling the simulation. We start by creating a member variable, </w:t>
+      </w:r>
+      <w:r>
+        <w:rPr>
+          <w:i/>
+        </w:rPr>
+        <w:t>DeltaTime</w:t>
+      </w:r>
+      <w:r>
+        <w:t xml:space="preserve">, to store the length of a time step in the simulation. Then, in the Start() method (which is placed by default in all Unity classes), all the positions of the objects that represent participants in the simulation are initialized. In our case, we cloned a sphere prefab and stored references to its clones in an array. Next, in the Update() method, we assign the </w:t>
+      </w:r>
+      <w:r>
+        <w:rPr>
+          <w:i/>
+        </w:rPr>
+        <w:t>DeltaTime</w:t>
+      </w:r>
+      <w:r>
+        <w:t xml:space="preserve"> variable to the current Unity-based time step (</w:t>
+      </w:r>
+      <w:r>
+        <w:rPr>
+          <w:i/>
+        </w:rPr>
+        <w:t>Time.deltaTime</w:t>
+      </w:r>
+      <w:r>
+        <w:t xml:space="preserve">). This value can then be scaled by an arbitrary tuning factor to account for realistic observation capabilities of a human observer. Otherwise, since Update() gets called once per frame, the </w:t>
+      </w:r>
+      <w:r>
         <w:lastRenderedPageBreak/>
-        <w:t xml:space="preserve">An alternative to this approach of directly importing existing code is to reinterpret it such that it takes advantage of some of the unique possibilities within the game engine. To demonstrate this aspect of GEARS, we extended our previous work on biological electron transfer (ET). The original version, immersive biological electron transfer or iBET, was used to visualize the results of a kinetic Monte Carlo (KMC) simulation in VR to understand percolation transitions in ET dynamics among a cytochrome complex. To make this process interactive we internalize the KMC mechanics and utilize a separate thread to populate a queue of </w:t>
+        <w:t xml:space="preserve">simulation may animate much more quickly than the user can beneficially observe. We also choose this assignment of </w:t>
       </w:r>
       <w:r>
         <w:rPr>
           <w:i/>
         </w:rPr>
-        <w:t xml:space="preserve">Events </w:t>
-      </w:r>
-      <w:r>
-        <w:t xml:space="preserve">that can be used to animate the simulation. We define an </w:t>
-      </w:r>
-      <w:r>
-        <w:rPr>
-          <w:i/>
-        </w:rPr>
-        <w:t>Event</w:t>
-      </w:r>
-      <w:r>
-        <w:t xml:space="preserve"> to be any feasible transition from one occupation state to another for the cytochrome’s heme sites. </w:t>
-      </w:r>
-    </w:p>
-    <w:p>
-      <w:r>
-        <w:t>As demonstrated in the previous section, the first step of this type of workflow is data acquisition. Depending on the data of interest, a parser can be written or an object exported to a 3D model from VMD into a geometry definition file in the Wavefront OBJ format. Our previous work details the specifics of this process for VMD [</w:t>
-      </w:r>
-      <w:r>
-        <w:rPr>
-          <w:highlight w:val="yellow"/>
-        </w:rPr>
-        <w:t>ref</w:t>
-      </w:r>
-      <w:r>
-        <w:t xml:space="preserve">]. Once the import process is complete, the resulting object can be imported directly into the Unity game engine. IF one wishes to import their object into Unreal Engine, they will need to convert the Wavefront file to the FBX format, via their 3D modeling software of choice (Autodesk, Maya, Blender, etc.). To illustrate this process for the current application, we will use Unity ### on a PC running Windows 10. </w:t>
-      </w:r>
-    </w:p>
-    <w:p>
-      <w:r>
-        <w:t xml:space="preserve">We first create a new project, selecting the 3D option. To import the .obj file, we access the ‘Assets’ menu, then select the ‘Import New Asset’ option. Here, asset refers to any digital content usable by Unity and manipulable by the user. Although you have the choice between using JavaScript or C# to run a simulation, we develop in C# as it is a more powerful language, capable of tasks like multi-threading, passing by reference, as well as a host of other options. Furthermore, due to its syntactic similarity with the C and C++ programming language, translating previous simulation code to Unity via C# is much simpler than translating via JavaScript. Once the simulation process of interest has been coded, the update mechanics for each time step must be addressed. We have developed two frameworks on which to run and render a simulation in Unity. The first is to immediately render the results of each time step for the user using the public void Update() function, which Unity calls on each frame. The other is to have the simulation populate an </w:t>
-      </w:r>
-      <w:r>
-        <w:rPr>
-          <w:i/>
-        </w:rPr>
-        <w:t xml:space="preserve">Event Queue </w:t>
-      </w:r>
-      <w:r>
-        <w:t>on each time step. Another class, responsible for rendering, can then pop events off this queue at an appropriate speed, designated by the user.</w:t>
-      </w:r>
-    </w:p>
-    <w:p>
-      <w:r>
-        <w:t xml:space="preserve">The first approach, which we denote as </w:t>
+        <w:t xml:space="preserve">DeltaTime </w:t>
+      </w:r>
+      <w:r>
+        <w:t xml:space="preserve">so that the simulation executes proportionally to the real time that has passed for the user. Next, we add a call to the single time step method of the simulation inside the function, Update(). After the single time step, we iterate through each participant and update their status. </w:t>
+      </w:r>
+    </w:p>
+    <w:p>
+      <w:r>
+        <w:t>The second approach</w:t>
+      </w:r>
+      <w:commentRangeStart w:id="29"/>
+      <w:r>
+        <w:t xml:space="preserve">, </w:t>
       </w:r>
       <w:r>
         <w:rPr>
           <w:color w:val="FF0000"/>
         </w:rPr>
-        <w:t>Run-and-Render</w:t>
-      </w:r>
-      <w:r>
-        <w:t xml:space="preserve">, can be implemented in a few steps using the Start() and Update() methods of the GameObject or class responsible for handling the simulation. We start by creating a member variable, </w:t>
-      </w:r>
-      <w:r>
-        <w:rPr>
-          <w:i/>
-        </w:rPr>
-        <w:t>DeltaTime</w:t>
-      </w:r>
-      <w:r>
-        <w:t xml:space="preserve">, to store the length of a time step in the simulation. Then, in the Start() method (which is placed by default in all Unity classes), all the positions of the objects that represent participants in the simulation are initialized. In our case, we cloned a sphere prefab and stored references to its clones in an array. Next, in the Update() method, we assign the </w:t>
-      </w:r>
-      <w:r>
-        <w:rPr>
-          <w:i/>
-        </w:rPr>
-        <w:t>DeltaTime</w:t>
-      </w:r>
-      <w:r>
-        <w:t xml:space="preserve"> variable to the current Unity-based time step (</w:t>
-      </w:r>
-      <w:r>
-        <w:rPr>
-          <w:i/>
-        </w:rPr>
-        <w:t>Time.deltaTime</w:t>
-      </w:r>
-      <w:r>
-        <w:t xml:space="preserve">). This value can then be scaled by an arbitrary tuning factor to account for realistic observation capabilities of a human observer. Otherwise, since Update() gets called once per frame, the simulation may animate much more quickly than the user can beneficially observe. We also choose this assignment of </w:t>
-      </w:r>
-      <w:r>
-        <w:rPr>
-          <w:i/>
-        </w:rPr>
-        <w:t xml:space="preserve">DeltaTime </w:t>
-      </w:r>
-      <w:r>
-        <w:t xml:space="preserve">so that the simulation executes proportionally to the real time that has passed for the user. Next, we add a call to the single time step method of the </w:t>
-      </w:r>
-      <w:r>
-        <w:lastRenderedPageBreak/>
-        <w:t xml:space="preserve">simulation inside the function, Update(). After the single time step, we iterate through each participant and update their status. </w:t>
-      </w:r>
-    </w:p>
-    <w:p>
-      <w:r>
-        <w:t>The second approach</w:t>
-      </w:r>
-      <w:commentRangeStart w:id="26"/>
+        <w:t>Render-when-Ready</w:t>
+      </w:r>
       <w:r>
         <w:t xml:space="preserve">, </w:t>
       </w:r>
-      <w:r>
-        <w:rPr>
-          <w:color w:val="FF0000"/>
-        </w:rPr>
-        <w:t>Render-when-Ready</w:t>
-      </w:r>
-      <w:r>
-        <w:t xml:space="preserve">, </w:t>
-      </w:r>
-      <w:commentRangeEnd w:id="26"/>
+      <w:commentRangeEnd w:id="29"/>
       <w:r>
         <w:rPr>
           <w:rStyle w:val="CommentReference"/>
@@ -1637,7 +1670,7 @@
           <w:color w:val="000000"/>
           <w:lang w:eastAsia="en-US"/>
         </w:rPr>
-        <w:commentReference w:id="26"/>
+        <w:commentReference w:id="29"/>
       </w:r>
       <w:r>
         <w:t xml:space="preserve">utilizes the multi-threading optimization mentioned in section 2.4 and provides the user more flexibility within the simulation. </w:t>
@@ -1682,19 +1715,19 @@
       <w:pPr>
         <w:pStyle w:val="Heading2"/>
       </w:pPr>
-      <w:bookmarkStart w:id="27" w:name="_Ref487170152"/>
+      <w:bookmarkStart w:id="30" w:name="_Ref487170152"/>
       <w:r>
         <w:t>Integration of Existing Libraries and Simulators</w:t>
       </w:r>
-      <w:bookmarkEnd w:id="27"/>
-    </w:p>
-    <w:p>
-      <w:commentRangeStart w:id="28"/>
-      <w:commentRangeStart w:id="29"/>
+      <w:bookmarkEnd w:id="30"/>
+    </w:p>
+    <w:p>
+      <w:commentRangeStart w:id="31"/>
+      <w:commentRangeStart w:id="32"/>
       <w:r>
         <w:t>In</w:t>
       </w:r>
-      <w:commentRangeEnd w:id="28"/>
+      <w:commentRangeEnd w:id="31"/>
       <w:r>
         <w:rPr>
           <w:rStyle w:val="CommentReference"/>
@@ -1702,14 +1735,14 @@
           <w:color w:val="000000"/>
           <w:lang w:eastAsia="en-US"/>
         </w:rPr>
-        <w:commentReference w:id="28"/>
+        <w:commentReference w:id="31"/>
       </w:r>
       <w:r>
         <w:t xml:space="preserve"> an effort to make our immersive scientific computing suite accessible to all researchers, ideally, we need to allow users to employ existing programs without requiring additional coding. </w:t>
       </w:r>
-      <w:commentRangeEnd w:id="29"/>
-      <w:r>
-        <w:commentReference w:id="29"/>
+      <w:commentRangeEnd w:id="32"/>
+      <w:r>
+        <w:commentReference w:id="32"/>
       </w:r>
       <w:r>
         <w:t>One means of providing this functionality would be to include widely-used simulators as part of our VR suite. This process can be generalized by defining a procedure for compiling powerful simulators as libraries and providing a VR interface for these libraries. We developed a solution based on these principles for the large-scale Atomic/Molecular Massively Parallel Simulator (LAMMPS) [39].</w:t>
@@ -1740,18 +1773,61 @@
         <w:pStyle w:val="Heading2"/>
       </w:pPr>
       <w:r>
+        <w:lastRenderedPageBreak/>
         <w:t>Enhanced Visualization Toolbox</w:t>
       </w:r>
     </w:p>
     <w:p>
       <w:r>
-        <w:t xml:space="preserve">The previous sections are intended to embolden researchers to adapt existing scientific programs for use </w:t>
-      </w:r>
-      <w:commentRangeStart w:id="30"/>
-      <w:r>
-        <w:t>in</w:t>
-      </w:r>
-      <w:commentRangeEnd w:id="30"/>
+        <w:t>The previous sections are intended to embolden researchers to adapt existing scientific programs for use in VR, but, for our purposes, it is not enough to simply provide interoperability. To fully realize the promise of immersive scientific computing, we need to develop new tools to enhance these simulations and visualiz</w:t>
+      </w:r>
+      <w:r>
+        <w:t xml:space="preserve">ations. </w:t>
+      </w:r>
+      <w:commentRangeStart w:id="33"/>
+      <w:r>
+        <w:rPr>
+          <w:color w:val="FF0000"/>
+        </w:rPr>
+        <w:t>Using current data viewers like VMD and ParaView, limits researchers to interaction via the mous</w:t>
+      </w:r>
+      <w:r>
+        <w:rPr>
+          <w:color w:val="FF0000"/>
+        </w:rPr>
+        <w:t xml:space="preserve">e and keyboard; however, with rich  programming options, visual scripting capabilities, and </w:t>
+      </w:r>
+      <w:r>
+        <w:rPr>
+          <w:color w:val="FF0000"/>
+        </w:rPr>
+        <w:t xml:space="preserve">abundance of pre-integrated control schemes, </w:t>
+      </w:r>
+      <w:r>
+        <w:rPr>
+          <w:color w:val="FF0000"/>
+        </w:rPr>
+        <w:t>GEARS</w:t>
+      </w:r>
+      <w:r>
+        <w:rPr>
+          <w:color w:val="FF0000"/>
+        </w:rPr>
+        <w:t xml:space="preserve"> yields opportunities for immersive, interactive data analysis </w:t>
+      </w:r>
+      <w:r>
+        <w:rPr>
+          <w:color w:val="FF0000"/>
+        </w:rPr>
+        <w:t>tools</w:t>
+      </w:r>
+      <w:r>
+        <w:rPr>
+          <w:color w:val="FF0000"/>
+        </w:rPr>
+        <w:t xml:space="preserve">. </w:t>
+      </w:r>
+      <w:commentRangeEnd w:id="33"/>
       <w:r>
         <w:rPr>
           <w:rStyle w:val="CommentReference"/>
@@ -1759,14 +1835,10 @@
           <w:color w:val="000000"/>
           <w:lang w:eastAsia="en-US"/>
         </w:rPr>
-        <w:commentReference w:id="30"/>
-      </w:r>
-      <w:r>
-        <w:t xml:space="preserve"> VR, but, for our purposes, it is not enough to simply provide interoperability. To fully realize the promise of immersive scientific computing, we need to develop new tools to </w:t>
-      </w:r>
-      <w:r>
-        <w:lastRenderedPageBreak/>
-        <w:t xml:space="preserve">enhance these simulations and visualizations. An example of one of these tools is our ongoing development of a rendering method we call </w:t>
+        <w:commentReference w:id="33"/>
+      </w:r>
+      <w:r>
+        <w:t xml:space="preserve">An example of one of these tools is our ongoing development of a rendering method we call </w:t>
       </w:r>
       <w:r>
         <w:rPr>
@@ -1793,11 +1865,11 @@
       <w:r>
         <w:t xml:space="preserve">Recently, investigations by Wei et al. into desalination membranes sought to understand and characterize how local, atomic structures contribute to macroscopic behavior [37]. The relevant dimensions of the polyamide membranes of interest range from a tenth of a nanometer to 100 nm, making it an excellent candidate for computational studies to extract optimization information not easily accessible experimentally. Wei et al. found that water molecules permeated the membrane through benzene rings and that the degree to which these monomers were cross-linked governed the speed of permeation along various paths [37]. However, the construction of these membranes is very complex, making a quick identification of preferential paths difficult, so it would be highly advantageous to be able to section this complicated super-structure to identify prevalent substructures of interest in these simulated </w:t>
       </w:r>
-      <w:commentRangeStart w:id="31"/>
+      <w:commentRangeStart w:id="34"/>
       <w:r>
         <w:t>materials</w:t>
       </w:r>
-      <w:commentRangeEnd w:id="31"/>
+      <w:commentRangeEnd w:id="34"/>
       <w:r>
         <w:rPr>
           <w:rStyle w:val="CommentReference"/>
@@ -1805,7 +1877,7 @@
           <w:color w:val="000000"/>
           <w:lang w:eastAsia="en-US"/>
         </w:rPr>
-        <w:commentReference w:id="31"/>
+        <w:commentReference w:id="34"/>
       </w:r>
       <w:r>
         <w:t xml:space="preserve">. </w:t>
@@ -1815,16 +1887,16 @@
       <w:r>
         <w:t xml:space="preserve">To expedite this optimization process, we developed a virtual confocal microscopy mode for our immersive scientific computing suite that mimics the noninvasive optical sectioning possible in confocal microscopy. Utilizing Unity’s surface shader capabilities, we control how each vertex on the structure is rendered to highlight certain areas or planes of the material in the simulation [38]. Our solution seeks to generate a viewing plane that sits in front of the user’s head, follows their head movement, and always maintains a set distance from the user. This distance, as well as the thickness of the highlighted viewing plane can be specified and changed dynamically by the user. The rest of the simulated membrane will stay mostly transparent (with the opacity also dictated by user input), except for the vertices that intersect with this plane. In this way, the user can scan through the complicated polyamide membrane using just their head movements – a unique experimental advantage only </w:t>
       </w:r>
-      <w:commentRangeStart w:id="32"/>
+      <w:commentRangeStart w:id="35"/>
       <w:r>
         <w:t>possible in VR. More information on our shader and the associated code is included in the Appendix.</w:t>
       </w:r>
-      <w:commentRangeEnd w:id="32"/>
+      <w:commentRangeEnd w:id="35"/>
       <w:r>
         <w:rPr>
           <w:rStyle w:val="CommentReference"/>
         </w:rPr>
-        <w:commentReference w:id="32"/>
+        <w:commentReference w:id="35"/>
       </w:r>
     </w:p>
     <w:tbl>
@@ -1855,6 +1927,7 @@
               <w:ind w:firstLine="0"/>
               <w:jc w:val="center"/>
             </w:pPr>
+            <w:commentRangeStart w:id="36"/>
             <w:r>
               <w:rPr>
                 <w:noProof/>
@@ -1862,8 +1935,49 @@
               </w:rPr>
               <w:lastRenderedPageBreak/>
               <w:drawing>
-                <wp:inline distT="0" distB="0" distL="0" distR="0" wp14:anchorId="7D4FB6BD" wp14:editId="199AF13E">
-                  <wp:extent cx="2118511" cy="1637093"/>
+                <wp:inline distT="0" distB="0" distL="0" distR="0" wp14:anchorId="77FEFF6F" wp14:editId="1B686FEF">
+                  <wp:extent cx="2097511" cy="1620866"/>
+                  <wp:effectExtent l="0" t="0" r="0" b="0"/>
+                  <wp:docPr id="6" name="Picture 6"/>
+                  <wp:cNvGraphicFramePr>
+                    <a:graphicFrameLocks xmlns:a="http://schemas.openxmlformats.org/drawingml/2006/main" noChangeAspect="1"/>
+                  </wp:cNvGraphicFramePr>
+                  <a:graphic xmlns:a="http://schemas.openxmlformats.org/drawingml/2006/main">
+                    <a:graphicData uri="http://schemas.openxmlformats.org/drawingml/2006/picture">
+                      <pic:pic xmlns:pic="http://schemas.openxmlformats.org/drawingml/2006/picture">
+                        <pic:nvPicPr>
+                          <pic:cNvPr id="6" name="VFCIllustration_VFCOff.png"/>
+                          <pic:cNvPicPr/>
+                        </pic:nvPicPr>
+                        <pic:blipFill>
+                          <a:blip r:embed="rId16"/>
+                          <a:stretch>
+                            <a:fillRect/>
+                          </a:stretch>
+                        </pic:blipFill>
+                        <pic:spPr>
+                          <a:xfrm>
+                            <a:off x="0" y="0"/>
+                            <a:ext cx="2194179" cy="1695567"/>
+                          </a:xfrm>
+                          <a:prstGeom prst="rect">
+                            <a:avLst/>
+                          </a:prstGeom>
+                        </pic:spPr>
+                      </pic:pic>
+                    </a:graphicData>
+                  </a:graphic>
+                </wp:inline>
+              </w:drawing>
+            </w:r>
+            <w:r>
+              <w:rPr>
+                <w:noProof/>
+                <w:lang w:eastAsia="en-US"/>
+              </w:rPr>
+              <w:drawing>
+                <wp:inline distT="0" distB="0" distL="0" distR="0" wp14:anchorId="7D4FB6BD" wp14:editId="6F7F9A1C">
+                  <wp:extent cx="2132342" cy="1647718"/>
                   <wp:effectExtent l="0" t="0" r="0" b="0"/>
                   <wp:docPr id="4" name="Picture 4"/>
                   <wp:cNvGraphicFramePr>
@@ -1877,13 +1991,7 @@
                           <pic:cNvPicPr/>
                         </pic:nvPicPr>
                         <pic:blipFill>
-                          <a:blip r:embed="rId15" cstate="print">
-                            <a:extLst>
-                              <a:ext uri="{28A0092B-C50C-407E-A947-70E740481C1C}">
-                                <a14:useLocalDpi xmlns:a14="http://schemas.microsoft.com/office/drawing/2010/main" val="0"/>
-                              </a:ext>
-                            </a:extLst>
-                          </a:blip>
+                          <a:blip r:embed="rId17"/>
                           <a:stretch>
                             <a:fillRect/>
                           </a:stretch>
@@ -1891,7 +1999,7 @@
                         <pic:spPr>
                           <a:xfrm>
                             <a:off x="0" y="0"/>
-                            <a:ext cx="2132342" cy="1647781"/>
+                            <a:ext cx="2132342" cy="1647718"/>
                           </a:xfrm>
                           <a:prstGeom prst="rect">
                             <a:avLst/>
@@ -1958,6 +2066,18 @@
             <w:r>
               <w:t>The entire cube is semi-transparent, except for the vertices that intersect with the viewing plane located a fixed distance in front of the user’s eyes</w:t>
             </w:r>
+            <w:commentRangeEnd w:id="36"/>
+            <w:r>
+              <w:rPr>
+                <w:rStyle w:val="CommentReference"/>
+                <w:rFonts w:eastAsia="Times"/>
+                <w:i w:val="0"/>
+                <w:iCs w:val="0"/>
+                <w:color w:val="000000"/>
+                <w:lang w:eastAsia="en-US"/>
+              </w:rPr>
+              <w:commentReference w:id="36"/>
+            </w:r>
           </w:p>
         </w:tc>
       </w:tr>
@@ -1979,13 +2099,13 @@
       <w:r>
         <w:t>While these devices have a myriad of applications, they could be particularly useful for data visualization. They are orders of magnitude less expensive than traditional VR stations, allow for collaboration through augmented reality simulations, and provide new, unique control sets like head tracking [12–</w:t>
       </w:r>
-      <w:commentRangeStart w:id="33"/>
+      <w:commentRangeStart w:id="37"/>
       <w:r>
         <w:t>14</w:t>
       </w:r>
-      <w:commentRangeEnd w:id="33"/>
-      <w:r>
-        <w:commentReference w:id="33"/>
+      <w:commentRangeEnd w:id="37"/>
+      <w:r>
+        <w:commentReference w:id="37"/>
       </w:r>
       <w:r>
         <w:t>].</w:t>
@@ -2079,14 +2199,14 @@
         </w:rPr>
         <w:t xml:space="preserve">LAMMPS animation has to be setup with a specific input script. Anders found a way to rerun any simulation in atomify using LAMMPS fixes. That would be a good thing for the </w:t>
       </w:r>
-      <w:commentRangeStart w:id="34"/>
+      <w:commentRangeStart w:id="38"/>
       <w:r>
         <w:rPr>
           <w:color w:val="FF0000"/>
         </w:rPr>
         <w:t>future</w:t>
       </w:r>
-      <w:commentRangeEnd w:id="34"/>
+      <w:commentRangeEnd w:id="38"/>
       <w:r>
         <w:rPr>
           <w:rStyle w:val="CommentReference"/>
@@ -2094,7 +2214,7 @@
           <w:color w:val="000000"/>
           <w:lang w:eastAsia="en-US"/>
         </w:rPr>
-        <w:commentReference w:id="34"/>
+        <w:commentReference w:id="38"/>
       </w:r>
       <w:r>
         <w:rPr>
@@ -2132,7 +2252,7 @@
           <w:color w:val="FF0000"/>
         </w:rPr>
       </w:pPr>
-      <w:commentRangeStart w:id="35"/>
+      <w:commentRangeStart w:id="39"/>
       <w:r>
         <w:rPr>
           <w:color w:val="FF0000"/>
@@ -2210,7 +2330,13 @@
         <w:rPr>
           <w:color w:val="FF0000"/>
         </w:rPr>
-        <w:t>Dynamically load input scripts, as opposed to recompiling every time</w:t>
+        <w:t xml:space="preserve">OpenGL difficult to program control mappings. </w:t>
+      </w:r>
+      <w:r>
+        <w:rPr>
+          <w:color w:val="FF0000"/>
+        </w:rPr>
+        <w:t>Mappings done automatically and easily in game engine. Makes it more approachable for scientists. Easier integration of graphs with temperature and shit.</w:t>
       </w:r>
     </w:p>
     <w:p>
@@ -2228,9 +2354,45 @@
         <w:rPr>
           <w:color w:val="FF0000"/>
         </w:rPr>
+        <w:t>Like going from DOS to Windows</w:t>
+      </w:r>
+    </w:p>
+    <w:p>
+      <w:pPr>
+        <w:pStyle w:val="ListParagraph"/>
+        <w:numPr>
+          <w:ilvl w:val="1"/>
+          <w:numId w:val="13"/>
+        </w:numPr>
+        <w:rPr>
+          <w:color w:val="FF0000"/>
+        </w:rPr>
+      </w:pPr>
+      <w:r>
+        <w:rPr>
+          <w:color w:val="FF0000"/>
+        </w:rPr>
+        <w:t>Dynamically load input scripts, as opposed to recompiling every time</w:t>
+      </w:r>
+    </w:p>
+    <w:p>
+      <w:pPr>
+        <w:pStyle w:val="ListParagraph"/>
+        <w:numPr>
+          <w:ilvl w:val="2"/>
+          <w:numId w:val="13"/>
+        </w:numPr>
+        <w:rPr>
+          <w:color w:val="FF0000"/>
+        </w:rPr>
+      </w:pPr>
+      <w:r>
+        <w:rPr>
+          <w:color w:val="FF0000"/>
+        </w:rPr>
         <w:t>Out-of-the-box product would be nice</w:t>
       </w:r>
-      <w:commentRangeEnd w:id="35"/>
+      <w:commentRangeEnd w:id="39"/>
       <w:r>
         <w:rPr>
           <w:rStyle w:val="CommentReference"/>
@@ -2238,7 +2400,7 @@
           <w:color w:val="000000"/>
           <w:lang w:eastAsia="en-US"/>
         </w:rPr>
-        <w:commentReference w:id="35"/>
+        <w:commentReference w:id="39"/>
       </w:r>
     </w:p>
     <w:p>
@@ -2250,13 +2412,13 @@
       </w:r>
     </w:p>
     <w:p>
-      <w:commentRangeStart w:id="36"/>
+      <w:commentRangeStart w:id="40"/>
       <w:r>
         <w:t>The authors are grateful for insightful discussions on multiheme cytochromes with Dr. Liang Shi (Pacific Northwest National Lab) and Dr. Tom Clarke (University of East Anglia). KMC simulations by HSB at the University of Southern California were supported by the U.S. Department of Energy, Office of Science, Office of Basic Energy Sciences, Division of Chemical Sciences, Geosciences, and Biosciences Grant DE-FG02-13ER16415. Additional work on visualization is supported by Air Force Office of Scientific Research Grant FA9550-14-1-0294 to ME-N. The work at Lamar University was supported by the Research Enhancement Grants (REG) fund from Lamar University.</w:t>
       </w:r>
-      <w:commentRangeEnd w:id="36"/>
-      <w:r>
-        <w:commentReference w:id="36"/>
+      <w:commentRangeEnd w:id="40"/>
+      <w:r>
+        <w:commentReference w:id="40"/>
       </w:r>
     </w:p>
     <w:p>
@@ -2383,7 +2545,7 @@
                           <pic:cNvPicPr/>
                         </pic:nvPicPr>
                         <pic:blipFill>
-                          <a:blip r:embed="rId16" cstate="print">
+                          <a:blip r:embed="rId18" cstate="print">
                             <a:extLst>
                               <a:ext uri="{28A0092B-C50C-407E-A947-70E740481C1C}">
                                 <a14:useLocalDpi xmlns:a14="http://schemas.microsoft.com/office/drawing/2010/main" val="0"/>
@@ -2549,7 +2711,13 @@
         <w:fldChar w:fldCharType="end"/>
       </w:r>
       <w:r>
-        <w:t xml:space="preserve">, we will restrict our control schemes to the LeapMotion controller for UnityGEARS and the Oculus Touch or Vive Controller for UnrealGEARS. </w:t>
+        <w:t>, we will restrict our control scheme</w:t>
+      </w:r>
+      <w:r>
+        <w:t xml:space="preserve"> overview</w:t>
+      </w:r>
+      <w:r>
+        <w:t xml:space="preserve"> to the LeapMotion controller for UnityGEARS and the Oculus Touch or Vive Controller for UnrealGEARS. </w:t>
       </w:r>
       <w:r>
         <w:t>The intuitive pinch and grab mechanics of the LeapMotion fit the needs of the data viewers in UnityGEARS, and the</w:t>
@@ -2571,11 +2739,11 @@
       <w:pPr>
         <w:pStyle w:val="AppendixSubEntry"/>
       </w:pPr>
-      <w:commentRangeStart w:id="37"/>
+      <w:commentRangeStart w:id="41"/>
       <w:r>
         <w:t>LeapMotion in UnityGEARS</w:t>
       </w:r>
-      <w:commentRangeEnd w:id="37"/>
+      <w:commentRangeEnd w:id="41"/>
       <w:r>
         <w:rPr>
           <w:rStyle w:val="CommentReference"/>
@@ -2584,7 +2752,7 @@
           <w:color w:val="000000"/>
           <w:lang w:eastAsia="en-US"/>
         </w:rPr>
-        <w:commentReference w:id="37"/>
+        <w:commentReference w:id="41"/>
       </w:r>
     </w:p>
     <w:p>
@@ -2592,10 +2760,16 @@
         <w:pStyle w:val="AppendixSubEntry-Body"/>
       </w:pPr>
       <w:r>
-        <w:t>As stated earlier, Unity will automatically display the in-game camera’s output to the user’s HMD when VR support is enabled. However, if one wishes to use the LeapMotion</w:t>
-      </w:r>
-      <w:r>
-        <w:t xml:space="preserve">, the method we chose was to replace the in-game camera with the LeapMotion library’s provided prefab, </w:t>
+        <w:t xml:space="preserve">As stated earlier, Unity will automatically display the in-game camera’s output to the user’s HMD when VR support is </w:t>
+      </w:r>
+      <w:r>
+        <w:t xml:space="preserve">enabled. However, </w:t>
+      </w:r>
+      <w:r>
+        <w:t>to use the LeapMotion</w:t>
+      </w:r>
+      <w:r>
+        <w:t xml:space="preserve">, we chose was to replace the in-game camera with the LeapMotion library’s provided prefab, </w:t>
       </w:r>
       <w:r>
         <w:rPr>
@@ -2607,7 +2781,16 @@
         <w:t xml:space="preserve">. </w:t>
       </w:r>
       <w:r>
-        <w:t>To acquire this prefab, one needs to download and import</w:t>
+        <w:t xml:space="preserve">This prefab contains a replacement camera as well as game objects and scripts to handle processing input from the LeapMotion. </w:t>
+      </w:r>
+      <w:r>
+        <w:t xml:space="preserve">To acquire this prefab, </w:t>
+      </w:r>
+      <w:r>
+        <w:t>we first</w:t>
+      </w:r>
+      <w:r>
+        <w:t xml:space="preserve"> downloaded</w:t>
       </w:r>
       <w:r>
         <w:t xml:space="preserve"> the</w:t>
@@ -2634,10 +2817,28 @@
         <w:t>Unity Core Assets</w:t>
       </w:r>
       <w:r>
-        <w:t xml:space="preserve"> may be available, but the user may need to address certain compatibility issues with our demos. </w:t>
-      </w:r>
-      <w:r>
-        <w:t xml:space="preserve">Additionally, one will need to mount the LeapMotion device onto the front of their VR HMD. LeapMotion provides a mounting kit for this purpose. </w:t>
+        <w:t xml:space="preserve"> may be available, but </w:t>
+      </w:r>
+      <w:r>
+        <w:t>our demo may or may not be compatible with them</w:t>
+      </w:r>
+      <w:r>
+        <w:t xml:space="preserve">. </w:t>
+      </w:r>
+      <w:r>
+        <w:t xml:space="preserve">Additionally, </w:t>
+      </w:r>
+      <w:r>
+        <w:t>we mounted</w:t>
+      </w:r>
+      <w:r>
+        <w:t xml:space="preserve"> the LeapMotion device onto the front of </w:t>
+      </w:r>
+      <w:r>
+        <w:t>our</w:t>
+      </w:r>
+      <w:r>
+        <w:t xml:space="preserve"> VR HMD. LeapMotion provides a mounting kit for this purpose. </w:t>
       </w:r>
     </w:p>
     <w:p>
@@ -2721,22 +2922,7 @@
         <w:t xml:space="preserve"> to allow us to grab, rotate, and scale our simulation data</w:t>
       </w:r>
       <w:r>
-        <w:t xml:space="preserve">. </w:t>
-      </w:r>
-      <w:r>
-        <w:t xml:space="preserve">At the time of publication, the </w:t>
-      </w:r>
-      <w:r>
-        <w:rPr>
-          <w:i/>
-        </w:rPr>
-        <w:t>Detection Examples 1.0.</w:t>
-      </w:r>
-      <w:r>
-        <w:t>4</w:t>
-      </w:r>
-      <w:r>
-        <w:t xml:space="preserve"> package has been deprecated by the company, however, we will still provide the LeapRTS.cs script in our demo files. </w:t>
+        <w:t>.</w:t>
       </w:r>
     </w:p>
     <w:p>
@@ -2866,7 +3052,7 @@
                           <pic:cNvPicPr/>
                         </pic:nvPicPr>
                         <pic:blipFill>
-                          <a:blip r:embed="rId17" cstate="print">
+                          <a:blip r:embed="rId19" cstate="print">
                             <a:extLst>
                               <a:ext uri="{28A0092B-C50C-407E-A947-70E740481C1C}">
                                 <a14:useLocalDpi xmlns:a14="http://schemas.microsoft.com/office/drawing/2010/main" val="0"/>
@@ -2976,60 +3162,353 @@
         <w:t xml:space="preserve">Once setup, the user should be able to grab and manipulate their simulation data in VR. </w:t>
       </w:r>
       <w:r>
-        <w:t xml:space="preserve">As noted </w:t>
-      </w:r>
-      <w:r>
-        <w:t>earlier</w:t>
-      </w:r>
-      <w:r>
-        <w:t xml:space="preserve"> the current </w:t>
+        <w:t xml:space="preserve">It should be noted that </w:t>
+      </w:r>
+      <w:r>
+        <w:t xml:space="preserve">the </w:t>
       </w:r>
       <w:r>
         <w:rPr>
           <w:i/>
         </w:rPr>
-        <w:t>Detection Example</w:t>
-      </w:r>
-      <w:r>
-        <w:rPr>
-          <w:i/>
-        </w:rPr>
-        <w:t>s</w:t>
-      </w:r>
-      <w:r>
-        <w:rPr>
-          <w:i/>
-        </w:rPr>
-        <w:t xml:space="preserve"> 1.0.</w:t>
+        <w:t>Detection Examples 1.0.</w:t>
       </w:r>
       <w:r>
         <w:t>4</w:t>
       </w:r>
       <w:r>
+        <w:t xml:space="preserve"> package has been deprecated by the company</w:t>
+      </w:r>
+      <w:r>
+        <w:t xml:space="preserve"> at the time of this publication. </w:t>
+      </w:r>
+      <w:r>
+        <w:t xml:space="preserve">LeapMotion offers a </w:t>
+      </w:r>
+      <w:r>
+        <w:t>new Interaction library to replace it</w:t>
+      </w:r>
+      <w:r>
+        <w:t xml:space="preserve">. This goes to show how quickly these technologies are evolving, encouraging the need for scientists to keep up and use the rich software and hardware available to them. </w:t>
+      </w:r>
+      <w:r>
+        <w:t>W</w:t>
+      </w:r>
+      <w:r>
+        <w:t>e will still provide the LeapRTS.cs script in our demo files.</w:t>
+      </w:r>
+    </w:p>
+    <w:p>
+      <w:pPr>
+        <w:pStyle w:val="AppendixSubEntry"/>
+      </w:pPr>
+      <w:r>
+        <w:t>Oculus Touch and Vive Controller in UnrealGEARS</w:t>
+      </w:r>
+    </w:p>
+    <w:p>
+      <w:pPr>
+        <w:pStyle w:val="AppendixSubEntry-Body"/>
+      </w:pPr>
+      <w:r>
+        <w:t xml:space="preserve">As mentioned in Section </w:t>
+      </w:r>
+      <w:r>
+        <w:fldChar w:fldCharType="begin"/>
+      </w:r>
+      <w:r>
+        <w:instrText xml:space="preserve"> REF _Ref487170143 \r \h </w:instrText>
+      </w:r>
+      <w:r>
+        <w:fldChar w:fldCharType="separate"/>
+      </w:r>
+      <w:r>
+        <w:t>2.4</w:t>
+      </w:r>
+      <w:r>
+        <w:fldChar w:fldCharType="end"/>
+      </w:r>
+      <w:r>
+        <w:t xml:space="preserve"> and </w:t>
+      </w:r>
+      <w:r>
+        <w:fldChar w:fldCharType="begin"/>
+      </w:r>
+      <w:r>
+        <w:instrText xml:space="preserve"> REF _Ref487170152 \r \h </w:instrText>
+      </w:r>
+      <w:r>
+        <w:fldChar w:fldCharType="separate"/>
+      </w:r>
+      <w:r>
+        <w:t>3.3</w:t>
+      </w:r>
+      <w:r>
+        <w:fldChar w:fldCharType="end"/>
+      </w:r>
+      <w:r>
+        <w:t xml:space="preserve">, we moved much of our efforts to Unreal Engine 4 as a means to more simply support larger real-time simulations running via LAMMPS. </w:t>
+      </w:r>
+      <w:r>
+        <w:t xml:space="preserve">Because our system sizes in LAMMPS were pushed up to contain up to 500,000 particles, grabbing and manipulating these running simulations with a LeapMotion detected hands was not as practical as with the static snapshots in Section </w:t>
+      </w:r>
+      <w:r>
+        <w:fldChar w:fldCharType="begin"/>
+      </w:r>
+      <w:r>
+        <w:instrText xml:space="preserve"> REF _Ref487116554 \r \h </w:instrText>
+      </w:r>
+      <w:r>
+        <w:fldChar w:fldCharType="separate"/>
+      </w:r>
+      <w:r>
+        <w:t>3.1</w:t>
+      </w:r>
+      <w:r>
+        <w:fldChar w:fldCharType="end"/>
+      </w:r>
+      <w:r>
+        <w:t xml:space="preserve">. Instead of viewing simulation data by manipulating the system’s orientation, </w:t>
+      </w:r>
+      <w:r>
+        <w:t xml:space="preserve">we chose to have the main camera move around the simulation via dedicated flight controls. </w:t>
+      </w:r>
+      <w:r>
+        <w:t>Consequently</w:t>
+      </w:r>
+      <w:r>
+        <w:t xml:space="preserve">, we moved </w:t>
+      </w:r>
+      <w:r>
+        <w:t xml:space="preserve">from the LeapMotion hand detection controls </w:t>
+      </w:r>
+      <w:r>
+        <w:t xml:space="preserve">to more robust </w:t>
+      </w:r>
+      <w:r>
+        <w:t xml:space="preserve">motion </w:t>
+      </w:r>
+      <w:r>
+        <w:t xml:space="preserve">controllers to </w:t>
+      </w:r>
+      <w:r>
+        <w:lastRenderedPageBreak/>
+        <w:t xml:space="preserve">allow for easier movement throughout </w:t>
+      </w:r>
+      <w:r>
+        <w:t>the game environment</w:t>
+      </w:r>
+      <w:r>
+        <w:t xml:space="preserve">. </w:t>
+      </w:r>
+      <w:r>
+        <w:t xml:space="preserve">Furthermore, the inclusion of dedicated buttons on the motion controllers provide by Oculus and HTC allow for more deliberate steering over the results of a simulation. </w:t>
+      </w:r>
+    </w:p>
+    <w:p>
+      <w:pPr>
+        <w:pStyle w:val="AppendixSubEntry-Body"/>
+      </w:pPr>
+      <w:r>
+        <w:t xml:space="preserve">Processing input from these motion controllers in Unreal Engine 4.16 is straightforward. The blueprint interface already provides dedicated event nodes that trigger for each button on the motion controllers. </w:t>
+      </w:r>
+      <w:r>
+        <w:t>Figure ## shows these event nodes as well as the following blueprint logic to allow for game-specific needs.</w:t>
+      </w:r>
+      <w:r>
         <w:t xml:space="preserve"> </w:t>
       </w:r>
       <w:r>
-        <w:t xml:space="preserve">package </w:t>
-      </w:r>
-      <w:r>
-        <w:t>for</w:t>
-      </w:r>
-      <w:r>
-        <w:t xml:space="preserve"> the LeapMotion has now been deprecated at the time of publication. LeapMotion offers a </w:t>
-      </w:r>
-      <w:r>
-        <w:t>new Interaction library to replace it</w:t>
-      </w:r>
-      <w:r>
-        <w:t xml:space="preserve">. This goes to show how quickly these technologies are evolving, encouraging the need for scientists to keep up and use the rich software and hardware available to them. </w:t>
+        <w:t>Aside from the dedicated event nodes, users can create their own input mappings via the Input section of the engine Project Settings.</w:t>
+      </w:r>
+    </w:p>
+    <w:tbl>
+      <w:tblPr>
+        <w:tblStyle w:val="TableGrid"/>
+        <w:tblW w:w="0" w:type="auto"/>
+        <w:tblInd w:w="720" w:type="dxa"/>
+        <w:tblBorders>
+          <w:top w:val="none" w:sz="0" w:space="0" w:color="auto"/>
+          <w:left w:val="none" w:sz="0" w:space="0" w:color="auto"/>
+          <w:bottom w:val="none" w:sz="0" w:space="0" w:color="auto"/>
+          <w:right w:val="none" w:sz="0" w:space="0" w:color="auto"/>
+          <w:insideH w:val="none" w:sz="0" w:space="0" w:color="auto"/>
+          <w:insideV w:val="none" w:sz="0" w:space="0" w:color="auto"/>
+        </w:tblBorders>
+        <w:tblCellMar>
+          <w:top w:w="144" w:type="dxa"/>
+          <w:left w:w="115" w:type="dxa"/>
+          <w:bottom w:w="144" w:type="dxa"/>
+          <w:right w:w="115" w:type="dxa"/>
+        </w:tblCellMar>
+        <w:tblLook w:val="04A0" w:firstRow="1" w:lastRow="0" w:firstColumn="1" w:lastColumn="0" w:noHBand="0" w:noVBand="1"/>
+      </w:tblPr>
+      <w:tblGrid>
+        <w:gridCol w:w="8870"/>
+      </w:tblGrid>
+      <w:tr>
+        <w:tc>
+          <w:tcPr>
+            <w:tcW w:w="9576" w:type="dxa"/>
+          </w:tcPr>
+          <w:p>
+            <w:pPr>
+              <w:pStyle w:val="AppendixSubEntry-Body"/>
+              <w:keepNext/>
+              <w:ind w:left="0" w:firstLine="0"/>
+              <w:jc w:val="center"/>
+            </w:pPr>
+            <w:r>
+              <w:rPr>
+                <w:noProof/>
+              </w:rPr>
+              <w:drawing>
+                <wp:inline distT="0" distB="0" distL="0" distR="0" wp14:anchorId="50399047" wp14:editId="2A0D2A20">
+                  <wp:extent cx="3213710" cy="3096285"/>
+                  <wp:effectExtent l="0" t="0" r="6350" b="8890"/>
+                  <wp:docPr id="7" name="Picture 7"/>
+                  <wp:cNvGraphicFramePr>
+                    <a:graphicFrameLocks xmlns:a="http://schemas.openxmlformats.org/drawingml/2006/main" noChangeAspect="1"/>
+                  </wp:cNvGraphicFramePr>
+                  <a:graphic xmlns:a="http://schemas.openxmlformats.org/drawingml/2006/main">
+                    <a:graphicData uri="http://schemas.openxmlformats.org/drawingml/2006/picture">
+                      <pic:pic xmlns:pic="http://schemas.openxmlformats.org/drawingml/2006/picture">
+                        <pic:nvPicPr>
+                          <pic:cNvPr id="7" name="MotionControlBlueprint-SmallFigure.png"/>
+                          <pic:cNvPicPr/>
+                        </pic:nvPicPr>
+                        <pic:blipFill>
+                          <a:blip r:embed="rId20"/>
+                          <a:stretch>
+                            <a:fillRect/>
+                          </a:stretch>
+                        </pic:blipFill>
+                        <pic:spPr>
+                          <a:xfrm>
+                            <a:off x="0" y="0"/>
+                            <a:ext cx="3223832" cy="3106037"/>
+                          </a:xfrm>
+                          <a:prstGeom prst="rect">
+                            <a:avLst/>
+                          </a:prstGeom>
+                        </pic:spPr>
+                      </pic:pic>
+                    </a:graphicData>
+                  </a:graphic>
+                </wp:inline>
+              </w:drawing>
+            </w:r>
+          </w:p>
+          <w:p>
+            <w:pPr>
+              <w:pStyle w:val="Caption"/>
+              <w:ind w:left="1800" w:right="1981"/>
+            </w:pPr>
+            <w:r>
+              <w:rPr>
+                <w:b/>
+              </w:rPr>
+              <w:t xml:space="preserve">Figure </w:t>
+            </w:r>
+            <w:r>
+              <w:rPr>
+                <w:b/>
+              </w:rPr>
+              <w:fldChar w:fldCharType="begin"/>
+            </w:r>
+            <w:r>
+              <w:rPr>
+                <w:b/>
+              </w:rPr>
+              <w:instrText xml:space="preserve"> SEQ Figure \* ARABIC </w:instrText>
+            </w:r>
+            <w:r>
+              <w:rPr>
+                <w:b/>
+              </w:rPr>
+              <w:fldChar w:fldCharType="separate"/>
+            </w:r>
+            <w:r>
+              <w:rPr>
+                <w:b/>
+                <w:noProof/>
+              </w:rPr>
+              <w:t>6</w:t>
+            </w:r>
+            <w:r>
+              <w:rPr>
+                <w:b/>
+              </w:rPr>
+              <w:fldChar w:fldCharType="end"/>
+            </w:r>
+            <w:r>
+              <w:rPr>
+                <w:b/>
+              </w:rPr>
+              <w:t>:</w:t>
+            </w:r>
+            <w:r>
+              <w:t>Top left image is a bird’s eye view of a LAMMPS animation in Unreal. To</w:t>
+            </w:r>
+            <w:r>
+              <w:t>p right image is a close</w:t>
+            </w:r>
+            <w:r>
+              <w:t xml:space="preserve">up view of the same animation. The user traveled from one view to the other using the HTC Vive Motion Controller, which also appears on screen in the virtual world. The bottom image is the Unreal blueprint that dictates the locomotion displayed in the 2 images above it. </w:t>
+            </w:r>
+          </w:p>
+        </w:tc>
+      </w:tr>
+    </w:tbl>
+    <w:p>
+      <w:pPr>
+        <w:pStyle w:val="AppendixSubEntry-Body"/>
+      </w:pPr>
+    </w:p>
+    <w:p>
+      <w:pPr>
+        <w:pStyle w:val="AppendixEntry"/>
+      </w:pPr>
+      <w:r>
+        <w:t>How to use UnrealGEARS</w:t>
+      </w:r>
+    </w:p>
+    <w:p>
+      <w:pPr>
+        <w:pStyle w:val="AppendixEntry-Body"/>
+        <w:rPr>
+          <w:color w:val="FF0000"/>
+        </w:rPr>
+      </w:pPr>
+      <w:r>
+        <w:t xml:space="preserve">Most interfacing with the UnrealGEARS system is done via the blueprint, BP_LammpsController. </w:t>
+      </w:r>
+      <w:r>
+        <w:t xml:space="preserve">To run a simulation, one needs to simply place an Actor of that type into the level. </w:t>
+      </w:r>
+      <w:r>
+        <w:t>Then in the Details window, the user can adjust the input script name, toggle the animation mode, setup the timesteps of interest (only for animations), and manage particle types.</w:t>
+      </w:r>
+      <w:r>
+        <w:t xml:space="preserve"> </w:t>
+      </w:r>
+      <w:r>
+        <w:rPr>
+          <w:color w:val="FF0000"/>
+        </w:rPr>
+        <w:t>[ask Kenichi how to properly document these next parts]</w:t>
       </w:r>
     </w:p>
     <w:p>
       <w:pPr>
         <w:pStyle w:val="AppendixSubEntry"/>
-      </w:pPr>
-      <w:r>
-        <w:t>Oculus Touch and Vive Controller in UnrealGEARS</w:t>
+        <w:numPr>
+          <w:ilvl w:val="0"/>
+          <w:numId w:val="14"/>
+        </w:numPr>
+      </w:pPr>
+      <w:r>
+        <w:t>How to use our Unreal GEARS Animation System</w:t>
       </w:r>
     </w:p>
     <w:p>
@@ -3037,156 +3516,23 @@
         <w:pStyle w:val="AppendixSubEntry-Body"/>
       </w:pPr>
       <w:r>
-        <w:t xml:space="preserve">As mentioned in Section </w:t>
-      </w:r>
-      <w:r>
-        <w:fldChar w:fldCharType="begin"/>
-      </w:r>
-      <w:r>
-        <w:instrText xml:space="preserve"> REF _Ref487170143 \r \h </w:instrText>
-      </w:r>
-      <w:r>
-        <w:fldChar w:fldCharType="separate"/>
-      </w:r>
-      <w:r>
-        <w:t>2.4</w:t>
-      </w:r>
-      <w:r>
-        <w:fldChar w:fldCharType="end"/>
-      </w:r>
-      <w:r>
-        <w:t xml:space="preserve"> and </w:t>
-      </w:r>
-      <w:r>
-        <w:fldChar w:fldCharType="begin"/>
-      </w:r>
-      <w:r>
-        <w:instrText xml:space="preserve"> REF _Ref487170152 \r \h </w:instrText>
-      </w:r>
-      <w:r>
-        <w:fldChar w:fldCharType="separate"/>
-      </w:r>
-      <w:r>
-        <w:t>3.3</w:t>
-      </w:r>
-      <w:r>
-        <w:fldChar w:fldCharType="end"/>
-      </w:r>
-      <w:r>
-        <w:t xml:space="preserve">, we moved much of our efforts to Unreal Engine 4 as a means to more simply support larger real-time simulations running via LAMMPS. </w:t>
-      </w:r>
-      <w:r>
-        <w:t xml:space="preserve">Because our system sizes in LAMMPS were pushed up to contain up to 500,000 particles, grabbing and manipulating these running simulations with a LeapMotion detected hands was not as practical as with the static snapshots in Section </w:t>
-      </w:r>
-      <w:r>
-        <w:fldChar w:fldCharType="begin"/>
-      </w:r>
-      <w:r>
-        <w:instrText xml:space="preserve"> REF _Ref487116554 \r \h </w:instrText>
-      </w:r>
-      <w:r>
-        <w:fldChar w:fldCharType="separate"/>
-      </w:r>
-      <w:r>
-        <w:t>3.1</w:t>
-      </w:r>
-      <w:r>
-        <w:fldChar w:fldCharType="end"/>
-      </w:r>
-      <w:r>
-        <w:t xml:space="preserve">. Instead of viewing simulation data by manipulating the system’s orientation, </w:t>
-      </w:r>
-      <w:r>
-        <w:t xml:space="preserve">we chose to have the main </w:t>
-      </w:r>
+        <w:t>To demonstrate the utility of LAMMPS as not only a simulator, but also an animation tool, we use it to rerun and render simulations based off LAMMPS dump files. This does, however, involve proper setup of the DUMP files and input script.</w:t>
+      </w:r>
+    </w:p>
+    <w:p>
+      <w:pPr>
+        <w:pStyle w:val="AppendixSubEntry-Body"/>
+      </w:pPr>
       <w:r>
         <w:lastRenderedPageBreak/>
-        <w:t xml:space="preserve">camera move around the simulation via dedicated flight controls. </w:t>
-      </w:r>
-      <w:r>
-        <w:t>Consequently</w:t>
-      </w:r>
-      <w:r>
-        <w:t xml:space="preserve">, we moved </w:t>
-      </w:r>
-      <w:r>
-        <w:t xml:space="preserve">from the LeapMotion hand detection controls </w:t>
-      </w:r>
-      <w:r>
-        <w:t xml:space="preserve">to more robust </w:t>
-      </w:r>
-      <w:r>
-        <w:t xml:space="preserve">motion </w:t>
-      </w:r>
-      <w:r>
-        <w:t xml:space="preserve">controllers to allow for easier movement throughout </w:t>
-      </w:r>
-      <w:r>
-        <w:t>the game environment</w:t>
-      </w:r>
-      <w:r>
-        <w:t xml:space="preserve">. </w:t>
-      </w:r>
-      <w:r>
-        <w:t xml:space="preserve">Furthermore, the inclusion of dedicated buttons on the motion controllers provide by Oculus and HTC allow for more deliberate steering over the results of a simulation. </w:t>
-      </w:r>
-    </w:p>
-    <w:p>
-      <w:pPr>
-        <w:pStyle w:val="AppendixSubEntry-Body"/>
-      </w:pPr>
-      <w:r>
-        <w:t xml:space="preserve">Processing input from these motion controllers in Unreal Engine 4.16 is straightforward. The blueprint interface already provides dedicated event nodes that trigger for each button on the motion controllers. </w:t>
-      </w:r>
-      <w:r>
-        <w:t>Figure ## shows these event nodes as well as the following blueprint logic to allow for game-specific needs.</w:t>
-      </w:r>
-      <w:r>
-        <w:t xml:space="preserve"> </w:t>
-      </w:r>
-      <w:r>
-        <w:t>Aside from the dedicated event nodes, users can create their own input mappings via the Input section of the engine Project Settings.</w:t>
+        <w:t xml:space="preserve">Theoretically, one could also create their own XYZ file interpreter in the Unreal Engine, and animate simulations just based on that. But using LAMMPS allowed us to reduce the amount of coding needed to go from obtaining simulation data to viewing it run in Unreal. </w:t>
       </w:r>
     </w:p>
     <w:p>
       <w:pPr>
         <w:pStyle w:val="AppendixEntry"/>
       </w:pPr>
-      <w:r>
-        <w:t>How to use UnrealGEARS</w:t>
-      </w:r>
-    </w:p>
-    <w:p>
-      <w:pPr>
-        <w:pStyle w:val="AppendixEntry-Body"/>
-        <w:rPr>
-          <w:color w:val="FF0000"/>
-        </w:rPr>
-      </w:pPr>
-      <w:r>
-        <w:t xml:space="preserve">Most interfacing with the UnrealGEARS system is done via the blueprint, BP_LammpsController. </w:t>
-      </w:r>
-      <w:r>
-        <w:t xml:space="preserve">To run a simulation, one needs to simply place an Actor of that type into the level. </w:t>
-      </w:r>
-      <w:r>
-        <w:t>Then in the Details window, the user can adjust the input script name, toggle the animation mode, setup the timesteps of interest (only for animations), and manage particle types.</w:t>
-      </w:r>
-      <w:r>
-        <w:t xml:space="preserve"> </w:t>
-      </w:r>
-      <w:r>
-        <w:rPr>
-          <w:color w:val="FF0000"/>
-        </w:rPr>
-        <w:t>[ask Kenichi how to properly document these next parts]</w:t>
-      </w:r>
-    </w:p>
-    <w:p>
-      <w:pPr>
-        <w:pStyle w:val="AppendixEntry"/>
-      </w:pPr>
-      <w:bookmarkStart w:id="38" w:name="_Ref487164741"/>
+      <w:bookmarkStart w:id="42" w:name="_Ref487164741"/>
       <w:r>
         <w:t>Compiling LAMMPS into a DLL for UnrealGEARS</w:t>
       </w:r>
@@ -3278,7 +3624,7 @@
             <w:r>
               <w:t xml:space="preserve">git clone </w:t>
             </w:r>
-            <w:hyperlink r:id="rId18" w:history="1">
+            <w:hyperlink r:id="rId21" w:history="1">
               <w:r>
                 <w:rPr>
                   <w:rStyle w:val="Hyperlink"/>
@@ -3433,7 +3779,6 @@
               <w:t xml:space="preserve">mv liblammps_mingw63-cross.so </w:t>
             </w:r>
             <w:r>
-              <w:lastRenderedPageBreak/>
               <w:t>/mnt/c/LammpsDll/lammps.dll</w:t>
             </w:r>
           </w:p>
@@ -3471,13 +3816,40 @@
         <w:pStyle w:val="AppendixEntry"/>
       </w:pPr>
       <w:r>
+        <w:t>How to use our Virtual Confocal Microscopy Shader</w:t>
+      </w:r>
+    </w:p>
+    <w:p>
+      <w:pPr>
+        <w:pStyle w:val="AppendixEntry-Body"/>
+      </w:pPr>
+      <w:r>
+        <w:t xml:space="preserve">The single simulation data prefab is actually split into pieces. Each of these pieces has a material associated with it. You need to make sure all these pieces’ materials use the shader we provided. Additionally, each of these pieces needs to have a box collider associated with it to detect the plane when it intersects. You can do this by highlighting each piece in the Hierarchy window, then attaching a box collider component to them. Then make sure that the collider’s “Is Trigger” box is checked. Attach the VFCDetection trigger script we provide. This handles the collision detection for the pieces of the simulation data. When the </w:t>
+      </w:r>
+      <w:r>
         <w:lastRenderedPageBreak/>
+        <w:t>plane intersects, this script will update the shader’s inputs with the current values for the plane normal and viewing distance.</w:t>
+      </w:r>
+    </w:p>
+    <w:p>
+      <w:pPr>
+        <w:pStyle w:val="AppendixEntry-Body"/>
+      </w:pPr>
+      <w:r>
+        <w:t xml:space="preserve">That’s just how we set up the simulation data shader. Now we need to setup the actual viewing plane that slices through the data. To do this, we need to make a canvas for the in-game camera. Create a campus from the GameObjects menu, and then set it to “Screen Overlay – Camera” mode. This allows the canvas to follow the head movement of the user. We then need to place a plane on the canvas that will trigger the box colliders, and be the basis for our normal vector that we supply to the shader. Create a plane, attaching it to the Canvas, adding a rigid body component to it. If one feels it beneficial to their data acquisition, they can increase/decrease the dimensions of the plane to encompass all or some of the user’s vision. Attach a rigid body component to the canvas. Now you should be good to go. </w:t>
+      </w:r>
+    </w:p>
+    <w:p>
+      <w:pPr>
+        <w:pStyle w:val="AppendixEntry"/>
+      </w:pPr>
+      <w:r>
         <w:t>Demos</w:t>
       </w:r>
       <w:r>
         <w:t xml:space="preserve"> (Code provided in GitHub Repository)</w:t>
       </w:r>
-      <w:bookmarkEnd w:id="38"/>
+      <w:bookmarkEnd w:id="42"/>
     </w:p>
     <w:p>
       <w:pPr>
@@ -3488,7 +3860,7 @@
         </w:numPr>
         <w:ind w:left="990"/>
       </w:pPr>
-      <w:commentRangeStart w:id="39"/>
+      <w:commentRangeStart w:id="43"/>
       <w:r>
         <w:t>Static Viewing</w:t>
       </w:r>
@@ -3498,7 +3870,7 @@
       <w:r>
         <w:t>nteraction)</w:t>
       </w:r>
-      <w:commentRangeEnd w:id="39"/>
+      <w:commentRangeEnd w:id="43"/>
       <w:r>
         <w:rPr>
           <w:rStyle w:val="CommentReference"/>
@@ -3507,7 +3879,7 @@
           <w:color w:val="000000"/>
           <w:lang w:eastAsia="en-US"/>
         </w:rPr>
-        <w:commentReference w:id="39"/>
+        <w:commentReference w:id="43"/>
       </w:r>
     </w:p>
     <w:p>
@@ -3614,7 +3986,17 @@
         <w:fldChar w:fldCharType="separate"/>
       </w:r>
       <w:r>
-        <w:t>Figure 1</w:t>
+        <w:rPr>
+          <w:b/>
+        </w:rPr>
+        <w:t xml:space="preserve">Figure </w:t>
+      </w:r>
+      <w:r>
+        <w:rPr>
+          <w:b/>
+          <w:noProof/>
+        </w:rPr>
+        <w:t>2</w:t>
       </w:r>
       <w:r>
         <w:fldChar w:fldCharType="end"/>
@@ -3751,7 +4133,7 @@
       </w:r>
     </w:p>
     <w:sectPr>
-      <w:footerReference w:type="default" r:id="rId19"/>
+      <w:footerReference w:type="default" r:id="rId22"/>
       <w:footnotePr>
         <w:numFmt w:val="lowerLetter"/>
       </w:footnotePr>
@@ -3765,8 +4147,8 @@
 </file>
 
 <file path=word/comments.xml><?xml version="1.0" encoding="utf-8"?>
-<w:comments xmlns:wpc="http://schemas.microsoft.com/office/word/2010/wordprocessingCanvas" xmlns:mo="http://schemas.microsoft.com/office/mac/office/2008/main" xmlns:mc="http://schemas.openxmlformats.org/markup-compatibility/2006" xmlns:mv="urn:schemas-microsoft-com:mac:vml" xmlns:o="urn:schemas-microsoft-com:office:office" xmlns:r="http://schemas.openxmlformats.org/officeDocument/2006/relationships" xmlns:m="http://schemas.openxmlformats.org/officeDocument/2006/math" xmlns:v="urn:schemas-microsoft-com:vml" xmlns:wp14="http://schemas.microsoft.com/office/word/2010/wordprocessingDrawing" xmlns:wp="http://schemas.openxmlformats.org/drawingml/2006/wordprocessingDrawing" xmlns:w10="urn:schemas-microsoft-com:office:word" xmlns:w="http://schemas.openxmlformats.org/wordprocessingml/2006/main" xmlns:w14="http://schemas.microsoft.com/office/word/2010/wordml" xmlns:wpg="http://schemas.microsoft.com/office/word/2010/wordprocessingGroup" xmlns:wpi="http://schemas.microsoft.com/office/word/2010/wordprocessingInk" xmlns:wne="http://schemas.microsoft.com/office/word/2006/wordml" xmlns:wps="http://schemas.microsoft.com/office/word/2010/wordprocessingShape" mc:Ignorable="w14 wp14">
-  <w:comment w:id="0" w:author="emoen" w:date="2017-04-10T17:26:00Z" w:initials="">
+<w:comments xmlns:wpc="http://schemas.microsoft.com/office/word/2010/wordprocessingCanvas" xmlns:cx="http://schemas.microsoft.com/office/drawing/2014/chartex" xmlns:cx1="http://schemas.microsoft.com/office/drawing/2015/9/8/chartex" xmlns:cx2="http://schemas.microsoft.com/office/drawing/2015/10/21/chartex" xmlns:cx3="http://schemas.microsoft.com/office/drawing/2016/5/9/chartex" xmlns:cx4="http://schemas.microsoft.com/office/drawing/2016/5/10/chartex" xmlns:cx5="http://schemas.microsoft.com/office/drawing/2016/5/11/chartex" xmlns:cx6="http://schemas.microsoft.com/office/drawing/2016/5/12/chartex" xmlns:cx7="http://schemas.microsoft.com/office/drawing/2016/5/13/chartex" xmlns:cx8="http://schemas.microsoft.com/office/drawing/2016/5/14/chartex" xmlns:mc="http://schemas.openxmlformats.org/markup-compatibility/2006" xmlns:aink="http://schemas.microsoft.com/office/drawing/2016/ink" xmlns:am3d="http://schemas.microsoft.com/office/drawing/2017/model3d" xmlns:o="urn:schemas-microsoft-com:office:office" xmlns:r="http://schemas.openxmlformats.org/officeDocument/2006/relationships" xmlns:m="http://schemas.openxmlformats.org/officeDocument/2006/math" xmlns:v="urn:schemas-microsoft-com:vml" xmlns:wp14="http://schemas.microsoft.com/office/word/2010/wordprocessingDrawing" xmlns:wp="http://schemas.openxmlformats.org/drawingml/2006/wordprocessingDrawing" xmlns:w10="urn:schemas-microsoft-com:office:word" xmlns:w="http://schemas.openxmlformats.org/wordprocessingml/2006/main" xmlns:w14="http://schemas.microsoft.com/office/word/2010/wordml" xmlns:w15="http://schemas.microsoft.com/office/word/2012/wordml" xmlns:w16cid="http://schemas.microsoft.com/office/word/2016/wordml/cid" xmlns:w16se="http://schemas.microsoft.com/office/word/2015/wordml/symex" xmlns:wpg="http://schemas.microsoft.com/office/word/2010/wordprocessingGroup" xmlns:wpi="http://schemas.microsoft.com/office/word/2010/wordprocessingInk" xmlns:wne="http://schemas.microsoft.com/office/word/2006/wordml" xmlns:wps="http://schemas.microsoft.com/office/word/2010/wordprocessingShape" mc:Ignorable="w14 w15 w16se w16cid wp14">
+  <w:comment w:id="4" w:author="emoen" w:date="2017-04-10T17:26:00Z" w:initials="">
     <w:p>
       <w:pPr>
         <w:pStyle w:val="Normal1"/>
@@ -3788,7 +4170,7 @@
       </w:r>
     </w:p>
   </w:comment>
-  <w:comment w:id="1" w:author="Brandon Horton" w:date="2017-07-10T16:14:00Z" w:initials="BH">
+  <w:comment w:id="5" w:author="Brandon Horton" w:date="2017-07-10T16:14:00Z" w:initials="BH">
     <w:p>
       <w:pPr>
         <w:pStyle w:val="CommentText"/>
@@ -3804,7 +4186,7 @@
       </w:r>
     </w:p>
   </w:comment>
-  <w:comment w:id="2" w:author="Brandon Horton" w:date="2017-07-10T16:20:00Z" w:initials="BH">
+  <w:comment w:id="6" w:author="Brandon Horton" w:date="2017-07-10T16:20:00Z" w:initials="BH">
     <w:p>
       <w:pPr>
         <w:pStyle w:val="CommentText"/>
@@ -3820,7 +4202,7 @@
       </w:r>
     </w:p>
   </w:comment>
-  <w:comment w:id="3" w:author="emoen" w:date="2017-05-20T19:40:00Z" w:initials="">
+  <w:comment w:id="7" w:author="emoen" w:date="2017-05-20T19:40:00Z" w:initials="">
     <w:p>
       <w:pPr>
         <w:pStyle w:val="Normal1"/>
@@ -3842,7 +4224,7 @@
       </w:r>
     </w:p>
   </w:comment>
-  <w:comment w:id="4" w:author="emoen" w:date="2017-04-27T15:44:00Z" w:initials="">
+  <w:comment w:id="8" w:author="emoen" w:date="2017-04-27T15:44:00Z" w:initials="">
     <w:p>
       <w:pPr>
         <w:pStyle w:val="Normal1"/>
@@ -3864,7 +4246,7 @@
       </w:r>
     </w:p>
   </w:comment>
-  <w:comment w:id="5" w:author="Brandon Horton" w:date="2017-07-10T16:28:00Z" w:initials="BH">
+  <w:comment w:id="9" w:author="Brandon Horton" w:date="2017-07-10T16:28:00Z" w:initials="BH">
     <w:p>
       <w:pPr>
         <w:pStyle w:val="CommentText"/>
@@ -3880,7 +4262,7 @@
       </w:r>
     </w:p>
   </w:comment>
-  <w:comment w:id="6" w:author="Brandon Horton" w:date="2017-07-05T19:41:00Z" w:initials="BH">
+  <w:comment w:id="10" w:author="Brandon Horton" w:date="2017-07-05T19:41:00Z" w:initials="BH">
     <w:p>
       <w:pPr>
         <w:pStyle w:val="CommentText"/>
@@ -3932,7 +4314,7 @@
       </w:r>
     </w:p>
   </w:comment>
-  <w:comment w:id="7" w:author="emoen" w:date="2017-06-29T07:29:00Z" w:initials="">
+  <w:comment w:id="11" w:author="emoen" w:date="2017-06-29T07:29:00Z" w:initials="">
     <w:p>
       <w:pPr>
         <w:pStyle w:val="Normal1"/>
@@ -3954,7 +4336,7 @@
       </w:r>
     </w:p>
   </w:comment>
-  <w:comment w:id="8" w:author="Brandon Horton" w:date="2017-06-29T07:29:00Z" w:initials="">
+  <w:comment w:id="12" w:author="Brandon Horton" w:date="2017-06-29T07:29:00Z" w:initials="">
     <w:p>
       <w:pPr>
         <w:pStyle w:val="Normal1"/>
@@ -3976,7 +4358,7 @@
       </w:r>
     </w:p>
   </w:comment>
-  <w:comment w:id="9" w:author="Brandon Horton" w:date="2017-07-10T17:51:00Z" w:initials="BH">
+  <w:comment w:id="13" w:author="Brandon Horton" w:date="2017-07-10T17:51:00Z" w:initials="BH">
     <w:p>
       <w:pPr>
         <w:pStyle w:val="CommentText"/>
@@ -3998,7 +4380,7 @@
       </w:r>
     </w:p>
   </w:comment>
-  <w:comment w:id="12" w:author="Brandon Horton" w:date="2017-07-01T16:26:00Z" w:initials="BH">
+  <w:comment w:id="16" w:author="Brandon Horton" w:date="2017-07-01T16:26:00Z" w:initials="BH">
     <w:p>
       <w:pPr>
         <w:pStyle w:val="CommentText"/>
@@ -4014,7 +4396,7 @@
       </w:r>
     </w:p>
   </w:comment>
-  <w:comment w:id="13" w:author="Brandon Horton" w:date="2017-07-01T16:28:00Z" w:initials="BH">
+  <w:comment w:id="17" w:author="Brandon Horton" w:date="2017-07-01T16:28:00Z" w:initials="BH">
     <w:p>
       <w:pPr>
         <w:pStyle w:val="CommentText"/>
@@ -4030,7 +4412,7 @@
       </w:r>
     </w:p>
   </w:comment>
-  <w:comment w:id="14" w:author="Brandon Horton" w:date="2017-07-01T16:29:00Z" w:initials="BH">
+  <w:comment w:id="18" w:author="Brandon Horton" w:date="2017-07-01T16:29:00Z" w:initials="BH">
     <w:p>
       <w:pPr>
         <w:pStyle w:val="CommentText"/>
@@ -4046,7 +4428,7 @@
       </w:r>
     </w:p>
   </w:comment>
-  <w:comment w:id="15" w:author="Brandon Horton" w:date="2017-06-29T17:17:00Z" w:initials="BH">
+  <w:comment w:id="19" w:author="Brandon Horton" w:date="2017-06-29T17:17:00Z" w:initials="BH">
     <w:p>
       <w:pPr>
         <w:pStyle w:val="CommentText"/>
@@ -4069,7 +4451,7 @@
       </w:r>
     </w:p>
   </w:comment>
-  <w:comment w:id="17" w:author="Brandon Horton" w:date="2017-07-01T16:36:00Z" w:initials="BH">
+  <w:comment w:id="21" w:author="Brandon Horton" w:date="2017-07-01T16:36:00Z" w:initials="BH">
     <w:p>
       <w:pPr>
         <w:pStyle w:val="CommentText"/>
@@ -4085,7 +4467,7 @@
       </w:r>
     </w:p>
   </w:comment>
-  <w:comment w:id="18" w:author="Brandon Horton" w:date="2017-07-01T16:42:00Z" w:initials="BH">
+  <w:comment w:id="22" w:author="Brandon Horton" w:date="2017-07-01T16:42:00Z" w:initials="BH">
     <w:p>
       <w:pPr>
         <w:pStyle w:val="CommentText"/>
@@ -4101,7 +4483,7 @@
       </w:r>
     </w:p>
   </w:comment>
-  <w:comment w:id="19" w:author="Brandon Horton" w:date="2017-07-05T19:42:00Z" w:initials="BH">
+  <w:comment w:id="23" w:author="Brandon Horton" w:date="2017-07-05T19:42:00Z" w:initials="BH">
     <w:p>
       <w:pPr>
         <w:pStyle w:val="CommentText"/>
@@ -4153,7 +4535,7 @@
       </w:r>
     </w:p>
   </w:comment>
-  <w:comment w:id="21" w:author="emoen" w:date="2017-05-07T16:10:00Z" w:initials="">
+  <w:comment w:id="25" w:author="emoen" w:date="2017-05-07T16:10:00Z" w:initials="">
     <w:p>
       <w:pPr>
         <w:pStyle w:val="Normal1"/>
@@ -4175,7 +4557,7 @@
       </w:r>
     </w:p>
   </w:comment>
-  <w:comment w:id="22" w:author="emoen" w:date="2017-05-07T16:46:00Z" w:initials="">
+  <w:comment w:id="26" w:author="emoen" w:date="2017-05-07T16:46:00Z" w:initials="">
     <w:p>
       <w:pPr>
         <w:pStyle w:val="Normal1"/>
@@ -4197,7 +4579,7 @@
       </w:r>
     </w:p>
   </w:comment>
-  <w:comment w:id="23" w:author="emoen" w:date="2017-05-08T10:48:00Z" w:initials="">
+  <w:comment w:id="27" w:author="emoen" w:date="2017-05-08T10:48:00Z" w:initials="">
     <w:p>
       <w:pPr>
         <w:pStyle w:val="Normal1"/>
@@ -4219,7 +4601,7 @@
       </w:r>
     </w:p>
   </w:comment>
-  <w:comment w:id="24" w:author="Brandon Horton" w:date="2017-07-07T18:14:00Z" w:initials="BH">
+  <w:comment w:id="28" w:author="Brandon Horton" w:date="2017-07-07T18:14:00Z" w:initials="BH">
     <w:p>
       <w:pPr>
         <w:pStyle w:val="CommentText"/>
@@ -4235,7 +4617,7 @@
       </w:r>
     </w:p>
   </w:comment>
-  <w:comment w:id="26" w:author="Brandon Horton" w:date="2017-07-07T18:19:00Z" w:initials="BH">
+  <w:comment w:id="29" w:author="Brandon Horton" w:date="2017-07-07T18:19:00Z" w:initials="BH">
     <w:p>
       <w:pPr>
         <w:pStyle w:val="CommentText"/>
@@ -4251,7 +4633,7 @@
       </w:r>
     </w:p>
   </w:comment>
-  <w:comment w:id="28" w:author="Brandon Horton" w:date="2017-07-07T18:21:00Z" w:initials="BH">
+  <w:comment w:id="31" w:author="Brandon Horton" w:date="2017-07-07T18:21:00Z" w:initials="BH">
     <w:p>
       <w:pPr>
         <w:pStyle w:val="CommentText"/>
@@ -4287,7 +4669,7 @@
       </w:r>
     </w:p>
   </w:comment>
-  <w:comment w:id="29" w:author="emoen" w:date="2017-05-22T15:57:00Z" w:initials="">
+  <w:comment w:id="32" w:author="emoen" w:date="2017-05-22T15:57:00Z" w:initials="">
     <w:p>
       <w:pPr>
         <w:pStyle w:val="Normal1"/>
@@ -4309,7 +4691,7 @@
       </w:r>
     </w:p>
   </w:comment>
-  <w:comment w:id="30" w:author="Brandon Horton" w:date="2017-07-07T18:26:00Z" w:initials="BH">
+  <w:comment w:id="33" w:author="Brandon Horton" w:date="2017-07-12T16:24:00Z" w:initials="BH">
     <w:p>
       <w:pPr>
         <w:pStyle w:val="CommentText"/>
@@ -4321,19 +4703,27 @@
         <w:annotationRef/>
       </w:r>
       <w:r>
-        <w:t>Vmd is just keyboard and mouse</w:t>
-      </w:r>
-    </w:p>
+        <w:t>How does this sound?</w:t>
+      </w:r>
+    </w:p>
+  </w:comment>
+  <w:comment w:id="34" w:author="Brandon Horton" w:date="2017-07-09T00:48:00Z" w:initials="BH">
     <w:p>
       <w:pPr>
         <w:pStyle w:val="CommentText"/>
       </w:pPr>
       <w:r>
-        <w:t>This is everything</w:t>
+        <w:rPr>
+          <w:rStyle w:val="CommentReference"/>
+        </w:rPr>
+        <w:annotationRef/>
+      </w:r>
+      <w:r>
+        <w:t>Insert illustration of the plane slicer along with an image of it in use</w:t>
       </w:r>
     </w:p>
   </w:comment>
-  <w:comment w:id="31" w:author="Brandon Horton" w:date="2017-07-09T00:48:00Z" w:initials="BH">
+  <w:comment w:id="35" w:author="Brandon Horton" w:date="2017-07-01T16:52:00Z" w:initials="BH">
     <w:p>
       <w:pPr>
         <w:pStyle w:val="CommentText"/>
@@ -4345,11 +4735,11 @@
         <w:annotationRef/>
       </w:r>
       <w:r>
-        <w:t>Insert illustration of the plane slicer along with an image of it in use</w:t>
+        <w:t>Do we want to mention the use for this in the exfoliation simulation from the DOE Review? Or should we hold back since that may not have been published yet?</w:t>
       </w:r>
     </w:p>
   </w:comment>
-  <w:comment w:id="32" w:author="Brandon Horton" w:date="2017-07-01T16:52:00Z" w:initials="BH">
+  <w:comment w:id="36" w:author="Brandon Horton" w:date="2017-07-12T16:27:00Z" w:initials="BH">
     <w:p>
       <w:pPr>
         <w:pStyle w:val="CommentText"/>
@@ -4361,11 +4751,17 @@
         <w:annotationRef/>
       </w:r>
       <w:r>
-        <w:t>Do we want to mention the use for this in the exfoliation simulation from the DOE Review? Or should we hold back since that may not have been published yet?</w:t>
+        <w:t>Should include in-game figure as well. Perhaps with Tao Wei’s des</w:t>
+      </w:r>
+      <w:r>
+        <w:t>a</w:t>
+      </w:r>
+      <w:r>
+        <w:t>lination membrane</w:t>
       </w:r>
     </w:p>
   </w:comment>
-  <w:comment w:id="33" w:author="emoen" w:date="2017-05-23T16:25:00Z" w:initials="">
+  <w:comment w:id="37" w:author="emoen" w:date="2017-05-23T16:25:00Z" w:initials="">
     <w:p>
       <w:pPr>
         <w:pStyle w:val="Normal1"/>
@@ -4387,7 +4783,7 @@
       </w:r>
     </w:p>
   </w:comment>
-  <w:comment w:id="34" w:author="Brandon Horton" w:date="2017-07-07T18:28:00Z" w:initials="BH">
+  <w:comment w:id="38" w:author="Brandon Horton" w:date="2017-07-07T18:28:00Z" w:initials="BH">
     <w:p>
       <w:pPr>
         <w:pStyle w:val="CommentText"/>
@@ -4403,7 +4799,7 @@
       </w:r>
     </w:p>
   </w:comment>
-  <w:comment w:id="35" w:author="Brandon Horton" w:date="2017-07-07T18:32:00Z" w:initials="BH">
+  <w:comment w:id="39" w:author="Brandon Horton" w:date="2017-07-07T18:32:00Z" w:initials="BH">
     <w:p>
       <w:pPr>
         <w:pStyle w:val="CommentText"/>
@@ -4419,7 +4815,7 @@
       </w:r>
     </w:p>
   </w:comment>
-  <w:comment w:id="36" w:author="emoen" w:date="2017-04-27T10:58:00Z" w:initials="">
+  <w:comment w:id="40" w:author="emoen" w:date="2017-04-27T10:58:00Z" w:initials="">
     <w:p>
       <w:pPr>
         <w:pStyle w:val="Normal1"/>
@@ -4473,7 +4869,7 @@
       </w:r>
     </w:p>
   </w:comment>
-  <w:comment w:id="37" w:author="Brandon Horton" w:date="2017-07-07T05:38:00Z" w:initials="BH">
+  <w:comment w:id="41" w:author="Brandon Horton" w:date="2017-07-07T05:38:00Z" w:initials="BH">
     <w:p>
       <w:pPr>
         <w:pStyle w:val="CommentText"/>
@@ -4525,7 +4921,7 @@
       </w:r>
     </w:p>
   </w:comment>
-  <w:comment w:id="39" w:author="Brandon Horton" w:date="2017-07-07T06:22:00Z" w:initials="BH">
+  <w:comment w:id="43" w:author="Brandon Horton" w:date="2017-07-07T06:22:00Z" w:initials="BH">
     <w:p>
       <w:pPr>
         <w:pStyle w:val="CommentText"/>
@@ -4547,11 +4943,15 @@
 <file path=word/commentsExtended.xml><?xml version="1.0" encoding="utf-8"?>
 <w15:commentsEx xmlns:wpc="http://schemas.microsoft.com/office/word/2010/wordprocessingCanvas" xmlns:cx="http://schemas.microsoft.com/office/drawing/2014/chartex" xmlns:cx1="http://schemas.microsoft.com/office/drawing/2015/9/8/chartex" xmlns:cx2="http://schemas.microsoft.com/office/drawing/2015/10/21/chartex" xmlns:cx3="http://schemas.microsoft.com/office/drawing/2016/5/9/chartex" xmlns:cx4="http://schemas.microsoft.com/office/drawing/2016/5/10/chartex" xmlns:cx5="http://schemas.microsoft.com/office/drawing/2016/5/11/chartex" xmlns:cx6="http://schemas.microsoft.com/office/drawing/2016/5/12/chartex" xmlns:cx7="http://schemas.microsoft.com/office/drawing/2016/5/13/chartex" xmlns:cx8="http://schemas.microsoft.com/office/drawing/2016/5/14/chartex" xmlns:mc="http://schemas.openxmlformats.org/markup-compatibility/2006" xmlns:aink="http://schemas.microsoft.com/office/drawing/2016/ink" xmlns:am3d="http://schemas.microsoft.com/office/drawing/2017/model3d" xmlns:o="urn:schemas-microsoft-com:office:office" xmlns:r="http://schemas.openxmlformats.org/officeDocument/2006/relationships" xmlns:m="http://schemas.openxmlformats.org/officeDocument/2006/math" xmlns:v="urn:schemas-microsoft-com:vml" xmlns:wp14="http://schemas.microsoft.com/office/word/2010/wordprocessingDrawing" xmlns:wp="http://schemas.openxmlformats.org/drawingml/2006/wordprocessingDrawing" xmlns:w10="urn:schemas-microsoft-com:office:word" xmlns:w="http://schemas.openxmlformats.org/wordprocessingml/2006/main" xmlns:w14="http://schemas.microsoft.com/office/word/2010/wordml" xmlns:w15="http://schemas.microsoft.com/office/word/2012/wordml" xmlns:w16cid="http://schemas.microsoft.com/office/word/2016/wordml/cid" xmlns:w16se="http://schemas.microsoft.com/office/word/2015/wordml/symex" xmlns:wpg="http://schemas.microsoft.com/office/word/2010/wordprocessingGroup" xmlns:wpi="http://schemas.microsoft.com/office/word/2010/wordprocessingInk" xmlns:wne="http://schemas.microsoft.com/office/word/2006/wordml" xmlns:wps="http://schemas.microsoft.com/office/word/2010/wordprocessingShape" mc:Ignorable="w14 w15 w16se w16cid wp14">
   <w15:commentEx w15:paraId="79E70BCD" w15:done="0"/>
+  <w15:commentEx w15:paraId="59EF8D7C" w15:done="0"/>
+  <w15:commentEx w15:paraId="407EE624" w15:done="0"/>
   <w15:commentEx w15:paraId="5934C323" w15:done="0"/>
   <w15:commentEx w15:paraId="582F06EE" w15:done="0"/>
+  <w15:commentEx w15:paraId="720F7F80" w15:done="0"/>
   <w15:commentEx w15:paraId="2BB24006" w15:done="0"/>
   <w15:commentEx w15:paraId="4BA19E5E" w15:done="0"/>
   <w15:commentEx w15:paraId="124554B7" w15:done="0"/>
+  <w15:commentEx w15:paraId="5D65C694" w15:done="0"/>
   <w15:commentEx w15:paraId="650B931C" w15:done="0"/>
   <w15:commentEx w15:paraId="08177B8E" w15:done="0"/>
   <w15:commentEx w15:paraId="07EBBD06" w15:done="0"/>
@@ -4566,9 +4966,10 @@
   <w15:commentEx w15:paraId="53A7764E" w15:done="0"/>
   <w15:commentEx w15:paraId="509FC4A8" w15:done="0"/>
   <w15:commentEx w15:paraId="236DC56B" w15:done="0"/>
-  <w15:commentEx w15:paraId="255DC232" w15:done="0"/>
+  <w15:commentEx w15:paraId="2C99F126" w15:done="0"/>
   <w15:commentEx w15:paraId="150225D6" w15:done="0"/>
   <w15:commentEx w15:paraId="207338B8" w15:done="0"/>
+  <w15:commentEx w15:paraId="640B2790" w15:done="0"/>
   <w15:commentEx w15:paraId="1543A556" w15:done="0"/>
   <w15:commentEx w15:paraId="13BC17B3" w15:done="0"/>
   <w15:commentEx w15:paraId="0D7456A2" w15:done="0"/>
@@ -4581,10 +4982,14 @@
 <file path=word/commentsIds.xml><?xml version="1.0" encoding="utf-8"?>
 <w16cid:commentsIds xmlns:wpc="http://schemas.microsoft.com/office/word/2010/wordprocessingCanvas" xmlns:cx="http://schemas.microsoft.com/office/drawing/2014/chartex" xmlns:cx1="http://schemas.microsoft.com/office/drawing/2015/9/8/chartex" xmlns:cx2="http://schemas.microsoft.com/office/drawing/2015/10/21/chartex" xmlns:cx3="http://schemas.microsoft.com/office/drawing/2016/5/9/chartex" xmlns:cx4="http://schemas.microsoft.com/office/drawing/2016/5/10/chartex" xmlns:cx5="http://schemas.microsoft.com/office/drawing/2016/5/11/chartex" xmlns:cx6="http://schemas.microsoft.com/office/drawing/2016/5/12/chartex" xmlns:cx7="http://schemas.microsoft.com/office/drawing/2016/5/13/chartex" xmlns:cx8="http://schemas.microsoft.com/office/drawing/2016/5/14/chartex" xmlns:mc="http://schemas.openxmlformats.org/markup-compatibility/2006" xmlns:aink="http://schemas.microsoft.com/office/drawing/2016/ink" xmlns:am3d="http://schemas.microsoft.com/office/drawing/2017/model3d" xmlns:o="urn:schemas-microsoft-com:office:office" xmlns:r="http://schemas.openxmlformats.org/officeDocument/2006/relationships" xmlns:m="http://schemas.openxmlformats.org/officeDocument/2006/math" xmlns:v="urn:schemas-microsoft-com:vml" xmlns:wp14="http://schemas.microsoft.com/office/word/2010/wordprocessingDrawing" xmlns:wp="http://schemas.openxmlformats.org/drawingml/2006/wordprocessingDrawing" xmlns:w10="urn:schemas-microsoft-com:office:word" xmlns:w="http://schemas.openxmlformats.org/wordprocessingml/2006/main" xmlns:w14="http://schemas.microsoft.com/office/word/2010/wordml" xmlns:w15="http://schemas.microsoft.com/office/word/2012/wordml" xmlns:w16cid="http://schemas.microsoft.com/office/word/2016/wordml/cid" xmlns:w16se="http://schemas.microsoft.com/office/word/2015/wordml/symex" xmlns:wpg="http://schemas.microsoft.com/office/word/2010/wordprocessingGroup" xmlns:wpi="http://schemas.microsoft.com/office/word/2010/wordprocessingInk" xmlns:wne="http://schemas.microsoft.com/office/word/2006/wordml" xmlns:wps="http://schemas.microsoft.com/office/word/2010/wordprocessingShape" mc:Ignorable="w14 w15 w16se w16cid wp14">
   <w16cid:commentId w16cid:paraId="79E70BCD" w16cid:durableId="1D0895FE"/>
+  <w16cid:commentId w16cid:paraId="59EF8D7C" w16cid:durableId="1D0F4D60"/>
+  <w16cid:commentId w16cid:paraId="407EE624" w16cid:durableId="1D0F4D61"/>
   <w16cid:commentId w16cid:paraId="5934C323" w16cid:durableId="1D0895FF"/>
   <w16cid:commentId w16cid:paraId="582F06EE" w16cid:durableId="1D089600"/>
+  <w16cid:commentId w16cid:paraId="720F7F80" w16cid:durableId="1D0F4D64"/>
   <w16cid:commentId w16cid:paraId="4BA19E5E" w16cid:durableId="1D089602"/>
   <w16cid:commentId w16cid:paraId="124554B7" w16cid:durableId="1D089603"/>
+  <w16cid:commentId w16cid:paraId="5D65C694" w16cid:durableId="1D0F4D67"/>
   <w16cid:commentId w16cid:paraId="650B931C" w16cid:durableId="1D089604"/>
   <w16cid:commentId w16cid:paraId="08177B8E" w16cid:durableId="1D089605"/>
   <w16cid:commentId w16cid:paraId="07EBBD06" w16cid:durableId="1D089606"/>
@@ -4598,9 +5003,10 @@
   <w16cid:commentId w16cid:paraId="53A7764E" w16cid:durableId="1D0A4F45"/>
   <w16cid:commentId w16cid:paraId="509FC4A8" w16cid:durableId="1D0A4F95"/>
   <w16cid:commentId w16cid:paraId="236DC56B" w16cid:durableId="1D08960E"/>
-  <w16cid:commentId w16cid:paraId="255DC232" w16cid:durableId="1D0A50CA"/>
+  <w16cid:commentId w16cid:paraId="2C99F126" w16cid:durableId="1D10CBA2"/>
   <w16cid:commentId w16cid:paraId="150225D6" w16cid:durableId="1D0BFBDB"/>
   <w16cid:commentId w16cid:paraId="207338B8" w16cid:durableId="1D08960F"/>
+  <w16cid:commentId w16cid:paraId="640B2790" w16cid:durableId="1D10CC85"/>
   <w16cid:commentId w16cid:paraId="1543A556" w16cid:durableId="1D089610"/>
   <w16cid:commentId w16cid:paraId="13BC17B3" w16cid:durableId="1D0A515A"/>
   <w16cid:commentId w16cid:paraId="0D7456A2" w16cid:durableId="1D0A523F"/>
@@ -4611,7 +5017,7 @@
 </file>
 
 <file path=word/endnotes.xml><?xml version="1.0" encoding="utf-8"?>
-<w:endnotes xmlns:wpc="http://schemas.microsoft.com/office/word/2010/wordprocessingCanvas" xmlns:mo="http://schemas.microsoft.com/office/mac/office/2008/main" xmlns:mc="http://schemas.openxmlformats.org/markup-compatibility/2006" xmlns:mv="urn:schemas-microsoft-com:mac:vml" xmlns:o="urn:schemas-microsoft-com:office:office" xmlns:r="http://schemas.openxmlformats.org/officeDocument/2006/relationships" xmlns:m="http://schemas.openxmlformats.org/officeDocument/2006/math" xmlns:v="urn:schemas-microsoft-com:vml" xmlns:wp14="http://schemas.microsoft.com/office/word/2010/wordprocessingDrawing" xmlns:wp="http://schemas.openxmlformats.org/drawingml/2006/wordprocessingDrawing" xmlns:w10="urn:schemas-microsoft-com:office:word" xmlns:w="http://schemas.openxmlformats.org/wordprocessingml/2006/main" xmlns:w14="http://schemas.microsoft.com/office/word/2010/wordml" xmlns:wpg="http://schemas.microsoft.com/office/word/2010/wordprocessingGroup" xmlns:wpi="http://schemas.microsoft.com/office/word/2010/wordprocessingInk" xmlns:wne="http://schemas.microsoft.com/office/word/2006/wordml" xmlns:wps="http://schemas.microsoft.com/office/word/2010/wordprocessingShape" mc:Ignorable="w14 wp14">
+<w:endnotes xmlns:wpc="http://schemas.microsoft.com/office/word/2010/wordprocessingCanvas" xmlns:cx="http://schemas.microsoft.com/office/drawing/2014/chartex" xmlns:cx1="http://schemas.microsoft.com/office/drawing/2015/9/8/chartex" xmlns:cx2="http://schemas.microsoft.com/office/drawing/2015/10/21/chartex" xmlns:cx3="http://schemas.microsoft.com/office/drawing/2016/5/9/chartex" xmlns:cx4="http://schemas.microsoft.com/office/drawing/2016/5/10/chartex" xmlns:cx5="http://schemas.microsoft.com/office/drawing/2016/5/11/chartex" xmlns:cx6="http://schemas.microsoft.com/office/drawing/2016/5/12/chartex" xmlns:cx7="http://schemas.microsoft.com/office/drawing/2016/5/13/chartex" xmlns:cx8="http://schemas.microsoft.com/office/drawing/2016/5/14/chartex" xmlns:mc="http://schemas.openxmlformats.org/markup-compatibility/2006" xmlns:aink="http://schemas.microsoft.com/office/drawing/2016/ink" xmlns:am3d="http://schemas.microsoft.com/office/drawing/2017/model3d" xmlns:o="urn:schemas-microsoft-com:office:office" xmlns:r="http://schemas.openxmlformats.org/officeDocument/2006/relationships" xmlns:m="http://schemas.openxmlformats.org/officeDocument/2006/math" xmlns:v="urn:schemas-microsoft-com:vml" xmlns:wp14="http://schemas.microsoft.com/office/word/2010/wordprocessingDrawing" xmlns:wp="http://schemas.openxmlformats.org/drawingml/2006/wordprocessingDrawing" xmlns:w10="urn:schemas-microsoft-com:office:word" xmlns:w="http://schemas.openxmlformats.org/wordprocessingml/2006/main" xmlns:w14="http://schemas.microsoft.com/office/word/2010/wordml" xmlns:w15="http://schemas.microsoft.com/office/word/2012/wordml" xmlns:w16cid="http://schemas.microsoft.com/office/word/2016/wordml/cid" xmlns:w16se="http://schemas.microsoft.com/office/word/2015/wordml/symex" xmlns:wpg="http://schemas.microsoft.com/office/word/2010/wordprocessingGroup" xmlns:wpi="http://schemas.microsoft.com/office/word/2010/wordprocessingInk" xmlns:wne="http://schemas.microsoft.com/office/word/2006/wordml" xmlns:wps="http://schemas.microsoft.com/office/word/2010/wordprocessingShape" mc:Ignorable="w14 w15 w16se w16cid wp14">
   <w:endnote w:type="separator" w:id="-1">
     <w:p>
       <w:r>
@@ -4630,7 +5036,7 @@
 </file>
 
 <file path=word/footer1.xml><?xml version="1.0" encoding="utf-8"?>
-<w:ftr xmlns:wpc="http://schemas.microsoft.com/office/word/2010/wordprocessingCanvas" xmlns:mo="http://schemas.microsoft.com/office/mac/office/2008/main" xmlns:mc="http://schemas.openxmlformats.org/markup-compatibility/2006" xmlns:mv="urn:schemas-microsoft-com:mac:vml" xmlns:o="urn:schemas-microsoft-com:office:office" xmlns:r="http://schemas.openxmlformats.org/officeDocument/2006/relationships" xmlns:m="http://schemas.openxmlformats.org/officeDocument/2006/math" xmlns:v="urn:schemas-microsoft-com:vml" xmlns:wp14="http://schemas.microsoft.com/office/word/2010/wordprocessingDrawing" xmlns:wp="http://schemas.openxmlformats.org/drawingml/2006/wordprocessingDrawing" xmlns:w10="urn:schemas-microsoft-com:office:word" xmlns:w="http://schemas.openxmlformats.org/wordprocessingml/2006/main" xmlns:w14="http://schemas.microsoft.com/office/word/2010/wordml" xmlns:wpg="http://schemas.microsoft.com/office/word/2010/wordprocessingGroup" xmlns:wpi="http://schemas.microsoft.com/office/word/2010/wordprocessingInk" xmlns:wne="http://schemas.microsoft.com/office/word/2006/wordml" xmlns:wps="http://schemas.microsoft.com/office/word/2010/wordprocessingShape" mc:Ignorable="w14 wp14">
+<w:ftr xmlns:wpc="http://schemas.microsoft.com/office/word/2010/wordprocessingCanvas" xmlns:cx="http://schemas.microsoft.com/office/drawing/2014/chartex" xmlns:cx1="http://schemas.microsoft.com/office/drawing/2015/9/8/chartex" xmlns:cx2="http://schemas.microsoft.com/office/drawing/2015/10/21/chartex" xmlns:cx3="http://schemas.microsoft.com/office/drawing/2016/5/9/chartex" xmlns:cx4="http://schemas.microsoft.com/office/drawing/2016/5/10/chartex" xmlns:cx5="http://schemas.microsoft.com/office/drawing/2016/5/11/chartex" xmlns:cx6="http://schemas.microsoft.com/office/drawing/2016/5/12/chartex" xmlns:cx7="http://schemas.microsoft.com/office/drawing/2016/5/13/chartex" xmlns:cx8="http://schemas.microsoft.com/office/drawing/2016/5/14/chartex" xmlns:mc="http://schemas.openxmlformats.org/markup-compatibility/2006" xmlns:aink="http://schemas.microsoft.com/office/drawing/2016/ink" xmlns:am3d="http://schemas.microsoft.com/office/drawing/2017/model3d" xmlns:o="urn:schemas-microsoft-com:office:office" xmlns:r="http://schemas.openxmlformats.org/officeDocument/2006/relationships" xmlns:m="http://schemas.openxmlformats.org/officeDocument/2006/math" xmlns:v="urn:schemas-microsoft-com:vml" xmlns:wp14="http://schemas.microsoft.com/office/word/2010/wordprocessingDrawing" xmlns:wp="http://schemas.openxmlformats.org/drawingml/2006/wordprocessingDrawing" xmlns:w10="urn:schemas-microsoft-com:office:word" xmlns:w="http://schemas.openxmlformats.org/wordprocessingml/2006/main" xmlns:w14="http://schemas.microsoft.com/office/word/2010/wordml" xmlns:w15="http://schemas.microsoft.com/office/word/2012/wordml" xmlns:w16cid="http://schemas.microsoft.com/office/word/2016/wordml/cid" xmlns:w16se="http://schemas.microsoft.com/office/word/2015/wordml/symex" xmlns:wpg="http://schemas.microsoft.com/office/word/2010/wordprocessingGroup" xmlns:wpi="http://schemas.microsoft.com/office/word/2010/wordprocessingInk" xmlns:wne="http://schemas.microsoft.com/office/word/2006/wordml" xmlns:wps="http://schemas.microsoft.com/office/word/2010/wordprocessingShape" mc:Ignorable="w14 w15 w16se w16cid wp14">
   <w:p>
     <w:pPr>
       <w:pStyle w:val="Footer"/>
@@ -4667,7 +5073,7 @@
         <w:caps/>
         <w:noProof/>
       </w:rPr>
-      <w:t>9</w:t>
+      <w:t>18</w:t>
     </w:r>
     <w:r>
       <w:rPr>
@@ -4681,7 +5087,7 @@
 </file>
 
 <file path=word/footnotes.xml><?xml version="1.0" encoding="utf-8"?>
-<w:footnotes xmlns:wpc="http://schemas.microsoft.com/office/word/2010/wordprocessingCanvas" xmlns:mo="http://schemas.microsoft.com/office/mac/office/2008/main" xmlns:mc="http://schemas.openxmlformats.org/markup-compatibility/2006" xmlns:mv="urn:schemas-microsoft-com:mac:vml" xmlns:o="urn:schemas-microsoft-com:office:office" xmlns:r="http://schemas.openxmlformats.org/officeDocument/2006/relationships" xmlns:m="http://schemas.openxmlformats.org/officeDocument/2006/math" xmlns:v="urn:schemas-microsoft-com:vml" xmlns:wp14="http://schemas.microsoft.com/office/word/2010/wordprocessingDrawing" xmlns:wp="http://schemas.openxmlformats.org/drawingml/2006/wordprocessingDrawing" xmlns:w10="urn:schemas-microsoft-com:office:word" xmlns:w="http://schemas.openxmlformats.org/wordprocessingml/2006/main" xmlns:w14="http://schemas.microsoft.com/office/word/2010/wordml" xmlns:wpg="http://schemas.microsoft.com/office/word/2010/wordprocessingGroup" xmlns:wpi="http://schemas.microsoft.com/office/word/2010/wordprocessingInk" xmlns:wne="http://schemas.microsoft.com/office/word/2006/wordml" xmlns:wps="http://schemas.microsoft.com/office/word/2010/wordprocessingShape" mc:Ignorable="w14 wp14">
+<w:footnotes xmlns:wpc="http://schemas.microsoft.com/office/word/2010/wordprocessingCanvas" xmlns:cx="http://schemas.microsoft.com/office/drawing/2014/chartex" xmlns:cx1="http://schemas.microsoft.com/office/drawing/2015/9/8/chartex" xmlns:cx2="http://schemas.microsoft.com/office/drawing/2015/10/21/chartex" xmlns:cx3="http://schemas.microsoft.com/office/drawing/2016/5/9/chartex" xmlns:cx4="http://schemas.microsoft.com/office/drawing/2016/5/10/chartex" xmlns:cx5="http://schemas.microsoft.com/office/drawing/2016/5/11/chartex" xmlns:cx6="http://schemas.microsoft.com/office/drawing/2016/5/12/chartex" xmlns:cx7="http://schemas.microsoft.com/office/drawing/2016/5/13/chartex" xmlns:cx8="http://schemas.microsoft.com/office/drawing/2016/5/14/chartex" xmlns:mc="http://schemas.openxmlformats.org/markup-compatibility/2006" xmlns:aink="http://schemas.microsoft.com/office/drawing/2016/ink" xmlns:am3d="http://schemas.microsoft.com/office/drawing/2017/model3d" xmlns:o="urn:schemas-microsoft-com:office:office" xmlns:r="http://schemas.openxmlformats.org/officeDocument/2006/relationships" xmlns:m="http://schemas.openxmlformats.org/officeDocument/2006/math" xmlns:v="urn:schemas-microsoft-com:vml" xmlns:wp14="http://schemas.microsoft.com/office/word/2010/wordprocessingDrawing" xmlns:wp="http://schemas.openxmlformats.org/drawingml/2006/wordprocessingDrawing" xmlns:w10="urn:schemas-microsoft-com:office:word" xmlns:w="http://schemas.openxmlformats.org/wordprocessingml/2006/main" xmlns:w14="http://schemas.microsoft.com/office/word/2010/wordml" xmlns:w15="http://schemas.microsoft.com/office/word/2012/wordml" xmlns:w16cid="http://schemas.microsoft.com/office/word/2016/wordml/cid" xmlns:w16se="http://schemas.microsoft.com/office/word/2015/wordml/symex" xmlns:wpg="http://schemas.microsoft.com/office/word/2010/wordprocessingGroup" xmlns:wpi="http://schemas.microsoft.com/office/word/2010/wordprocessingInk" xmlns:wne="http://schemas.microsoft.com/office/word/2006/wordml" xmlns:wps="http://schemas.microsoft.com/office/word/2010/wordprocessingShape" mc:Ignorable="w14 w15 w16se w16cid wp14">
   <w:footnote w:type="separator" w:id="-1">
     <w:p>
       <w:r>
@@ -4776,14 +5182,14 @@
 </file>
 
 <file path=word/numbering.xml><?xml version="1.0" encoding="utf-8"?>
-<w:numbering xmlns:wpc="http://schemas.microsoft.com/office/word/2010/wordprocessingCanvas" xmlns:mo="http://schemas.microsoft.com/office/mac/office/2008/main" xmlns:mc="http://schemas.openxmlformats.org/markup-compatibility/2006" xmlns:mv="urn:schemas-microsoft-com:mac:vml" xmlns:o="urn:schemas-microsoft-com:office:office" xmlns:r="http://schemas.openxmlformats.org/officeDocument/2006/relationships" xmlns:m="http://schemas.openxmlformats.org/officeDocument/2006/math" xmlns:v="urn:schemas-microsoft-com:vml" xmlns:wp14="http://schemas.microsoft.com/office/word/2010/wordprocessingDrawing" xmlns:wp="http://schemas.openxmlformats.org/drawingml/2006/wordprocessingDrawing" xmlns:w10="urn:schemas-microsoft-com:office:word" xmlns:w="http://schemas.openxmlformats.org/wordprocessingml/2006/main" xmlns:w14="http://schemas.microsoft.com/office/word/2010/wordml" xmlns:wpg="http://schemas.microsoft.com/office/word/2010/wordprocessingGroup" xmlns:wpi="http://schemas.microsoft.com/office/word/2010/wordprocessingInk" xmlns:wne="http://schemas.microsoft.com/office/word/2006/wordml" xmlns:wps="http://schemas.microsoft.com/office/word/2010/wordprocessingShape" mc:Ignorable="w14 wp14">
-  <w:abstractNum w:abstractNumId="0">
+<w:numbering xmlns:wpc="http://schemas.microsoft.com/office/word/2010/wordprocessingCanvas" xmlns:cx="http://schemas.microsoft.com/office/drawing/2014/chartex" xmlns:cx1="http://schemas.microsoft.com/office/drawing/2015/9/8/chartex" xmlns:cx2="http://schemas.microsoft.com/office/drawing/2015/10/21/chartex" xmlns:cx3="http://schemas.microsoft.com/office/drawing/2016/5/9/chartex" xmlns:cx4="http://schemas.microsoft.com/office/drawing/2016/5/10/chartex" xmlns:cx5="http://schemas.microsoft.com/office/drawing/2016/5/11/chartex" xmlns:cx6="http://schemas.microsoft.com/office/drawing/2016/5/12/chartex" xmlns:cx7="http://schemas.microsoft.com/office/drawing/2016/5/13/chartex" xmlns:cx8="http://schemas.microsoft.com/office/drawing/2016/5/14/chartex" xmlns:mc="http://schemas.openxmlformats.org/markup-compatibility/2006" xmlns:aink="http://schemas.microsoft.com/office/drawing/2016/ink" xmlns:am3d="http://schemas.microsoft.com/office/drawing/2017/model3d" xmlns:o="urn:schemas-microsoft-com:office:office" xmlns:r="http://schemas.openxmlformats.org/officeDocument/2006/relationships" xmlns:m="http://schemas.openxmlformats.org/officeDocument/2006/math" xmlns:v="urn:schemas-microsoft-com:vml" xmlns:wp14="http://schemas.microsoft.com/office/word/2010/wordprocessingDrawing" xmlns:wp="http://schemas.openxmlformats.org/drawingml/2006/wordprocessingDrawing" xmlns:w10="urn:schemas-microsoft-com:office:word" xmlns:w="http://schemas.openxmlformats.org/wordprocessingml/2006/main" xmlns:w14="http://schemas.microsoft.com/office/word/2010/wordml" xmlns:w15="http://schemas.microsoft.com/office/word/2012/wordml" xmlns:w16cid="http://schemas.microsoft.com/office/word/2016/wordml/cid" xmlns:w16se="http://schemas.microsoft.com/office/word/2015/wordml/symex" xmlns:wpg="http://schemas.microsoft.com/office/word/2010/wordprocessingGroup" xmlns:wpi="http://schemas.microsoft.com/office/word/2010/wordprocessingInk" xmlns:wne="http://schemas.microsoft.com/office/word/2006/wordml" xmlns:wps="http://schemas.microsoft.com/office/word/2010/wordprocessingShape" mc:Ignorable="w14 w15 w16se w16cid wp14">
+  <w:abstractNum w:abstractNumId="0" w15:restartNumberingAfterBreak="0">
     <w:nsid w:val="094C647C"/>
     <w:multiLevelType w:val="multilevel"/>
     <w:tmpl w:val="9D38070A"/>
     <w:numStyleLink w:val="UniversityList"/>
   </w:abstractNum>
-  <w:abstractNum w:abstractNumId="1">
+  <w:abstractNum w:abstractNumId="1" w15:restartNumberingAfterBreak="0">
     <w:nsid w:val="1F361F3B"/>
     <w:multiLevelType w:val="hybridMultilevel"/>
     <w:tmpl w:val="6C3EF63E"/>
@@ -4897,7 +5303,7 @@
       </w:rPr>
     </w:lvl>
   </w:abstractNum>
-  <w:abstractNum w:abstractNumId="2">
+  <w:abstractNum w:abstractNumId="2" w15:restartNumberingAfterBreak="0">
     <w:nsid w:val="20C441B3"/>
     <w:multiLevelType w:val="hybridMultilevel"/>
     <w:tmpl w:val="C6DA3116"/>
@@ -4987,7 +5393,7 @@
       </w:pPr>
     </w:lvl>
   </w:abstractNum>
-  <w:abstractNum w:abstractNumId="3">
+  <w:abstractNum w:abstractNumId="3" w15:restartNumberingAfterBreak="0">
     <w:nsid w:val="2FCE352D"/>
     <w:multiLevelType w:val="hybridMultilevel"/>
     <w:tmpl w:val="DFD6A936"/>
@@ -5131,7 +5537,7 @@
       </w:pPr>
     </w:lvl>
   </w:abstractNum>
-  <w:abstractNum w:abstractNumId="4">
+  <w:abstractNum w:abstractNumId="4" w15:restartNumberingAfterBreak="0">
     <w:nsid w:val="334F15C6"/>
     <w:multiLevelType w:val="multilevel"/>
     <w:tmpl w:val="0988FA26"/>
@@ -5232,7 +5638,7 @@
       </w:pPr>
     </w:lvl>
   </w:abstractNum>
-  <w:abstractNum w:abstractNumId="5">
+  <w:abstractNum w:abstractNumId="5" w15:restartNumberingAfterBreak="0">
     <w:nsid w:val="37D06AE1"/>
     <w:multiLevelType w:val="hybridMultilevel"/>
     <w:tmpl w:val="AAE22A62"/>
@@ -5319,7 +5725,7 @@
       </w:pPr>
     </w:lvl>
   </w:abstractNum>
-  <w:abstractNum w:abstractNumId="6">
+  <w:abstractNum w:abstractNumId="6" w15:restartNumberingAfterBreak="0">
     <w:nsid w:val="3BF60DED"/>
     <w:multiLevelType w:val="multilevel"/>
     <w:tmpl w:val="CF4AD0D2"/>
@@ -5432,7 +5838,7 @@
       </w:rPr>
     </w:lvl>
   </w:abstractNum>
-  <w:abstractNum w:abstractNumId="7">
+  <w:abstractNum w:abstractNumId="7" w15:restartNumberingAfterBreak="0">
     <w:nsid w:val="3ED374A4"/>
     <w:multiLevelType w:val="hybridMultilevel"/>
     <w:tmpl w:val="5EB60258"/>
@@ -5521,7 +5927,7 @@
       </w:pPr>
     </w:lvl>
   </w:abstractNum>
-  <w:abstractNum w:abstractNumId="8">
+  <w:abstractNum w:abstractNumId="8" w15:restartNumberingAfterBreak="0">
     <w:nsid w:val="4F6813E8"/>
     <w:multiLevelType w:val="hybridMultilevel"/>
     <w:tmpl w:val="331E8906"/>
@@ -5608,7 +6014,7 @@
       </w:pPr>
     </w:lvl>
   </w:abstractNum>
-  <w:abstractNum w:abstractNumId="9">
+  <w:abstractNum w:abstractNumId="9" w15:restartNumberingAfterBreak="0">
     <w:nsid w:val="5483765C"/>
     <w:multiLevelType w:val="hybridMultilevel"/>
     <w:tmpl w:val="C76E7160"/>
@@ -5720,7 +6126,7 @@
       </w:rPr>
     </w:lvl>
   </w:abstractNum>
-  <w:abstractNum w:abstractNumId="10">
+  <w:abstractNum w:abstractNumId="10" w15:restartNumberingAfterBreak="0">
     <w:nsid w:val="6FBF33A9"/>
     <w:multiLevelType w:val="multilevel"/>
     <w:tmpl w:val="9D38070A"/>
@@ -5810,7 +6216,7 @@
       </w:pPr>
     </w:lvl>
   </w:abstractNum>
-  <w:abstractNum w:abstractNumId="11">
+  <w:abstractNum w:abstractNumId="11" w15:restartNumberingAfterBreak="0">
     <w:nsid w:val="751046B1"/>
     <w:multiLevelType w:val="hybridMultilevel"/>
     <w:tmpl w:val="EE189AC6"/>
@@ -5964,6 +6370,12 @@
   <w:num w:numId="13">
     <w:abstractNumId w:val="9"/>
   </w:num>
+  <w:num w:numId="14">
+    <w:abstractNumId w:val="8"/>
+    <w:lvlOverride w:ilvl="0">
+      <w:startOverride w:val="1"/>
+    </w:lvlOverride>
+  </w:num>
 </w:numbering>
 </file>
 
@@ -5976,7 +6388,7 @@
 </file>
 
 <file path=word/styles.xml><?xml version="1.0" encoding="utf-8"?>
-<w:styles xmlns:mc="http://schemas.openxmlformats.org/markup-compatibility/2006" xmlns:r="http://schemas.openxmlformats.org/officeDocument/2006/relationships" xmlns:w="http://schemas.openxmlformats.org/wordprocessingml/2006/main" xmlns:w14="http://schemas.microsoft.com/office/word/2010/wordml" mc:Ignorable="w14">
+<w:styles xmlns:mc="http://schemas.openxmlformats.org/markup-compatibility/2006" xmlns:r="http://schemas.openxmlformats.org/officeDocument/2006/relationships" xmlns:w="http://schemas.openxmlformats.org/wordprocessingml/2006/main" xmlns:w14="http://schemas.microsoft.com/office/word/2010/wordml" xmlns:w15="http://schemas.microsoft.com/office/word/2012/wordml" xmlns:w16cid="http://schemas.microsoft.com/office/word/2016/wordml/cid" xmlns:w16se="http://schemas.microsoft.com/office/word/2015/wordml/symex" mc:Ignorable="w14 w15 w16se w16cid">
   <w:docDefaults>
     <w:rPrDefault>
       <w:rPr>
@@ -5992,153 +6404,373 @@
       </w:pPr>
     </w:pPrDefault>
   </w:docDefaults>
-  <w:latentStyles w:defLockedState="0" w:defUIPriority="99" w:defSemiHidden="1" w:defUnhideWhenUsed="1" w:defQFormat="0" w:count="276">
-    <w:lsdException w:name="Normal" w:semiHidden="0" w:uiPriority="0" w:unhideWhenUsed="0" w:qFormat="1"/>
-    <w:lsdException w:name="heading 1" w:semiHidden="0" w:uiPriority="9" w:unhideWhenUsed="0" w:qFormat="1"/>
-    <w:lsdException w:name="heading 2" w:uiPriority="9" w:qFormat="1"/>
-    <w:lsdException w:name="heading 3" w:uiPriority="9" w:qFormat="1"/>
-    <w:lsdException w:name="heading 4" w:uiPriority="9" w:qFormat="1"/>
-    <w:lsdException w:name="heading 5" w:uiPriority="9" w:qFormat="1"/>
-    <w:lsdException w:name="heading 6" w:uiPriority="9" w:qFormat="1"/>
-    <w:lsdException w:name="heading 7" w:uiPriority="9" w:qFormat="1"/>
-    <w:lsdException w:name="heading 8" w:uiPriority="9" w:qFormat="1"/>
-    <w:lsdException w:name="heading 9" w:uiPriority="9" w:qFormat="1"/>
-    <w:lsdException w:name="toc 1" w:uiPriority="39"/>
-    <w:lsdException w:name="toc 2" w:uiPriority="39"/>
-    <w:lsdException w:name="toc 3" w:uiPriority="39"/>
-    <w:lsdException w:name="toc 4" w:uiPriority="39"/>
-    <w:lsdException w:name="toc 5" w:uiPriority="39"/>
-    <w:lsdException w:name="toc 6" w:uiPriority="39"/>
-    <w:lsdException w:name="toc 7" w:uiPriority="39"/>
-    <w:lsdException w:name="toc 8" w:uiPriority="39"/>
-    <w:lsdException w:name="toc 9" w:uiPriority="39"/>
-    <w:lsdException w:name="caption" w:uiPriority="35" w:qFormat="1"/>
-    <w:lsdException w:name="Title" w:semiHidden="0" w:uiPriority="10" w:unhideWhenUsed="0" w:qFormat="1"/>
-    <w:lsdException w:name="Default Paragraph Font" w:uiPriority="1"/>
-    <w:lsdException w:name="Subtitle" w:semiHidden="0" w:uiPriority="11" w:unhideWhenUsed="0" w:qFormat="1"/>
-    <w:lsdException w:name="Strong" w:semiHidden="0" w:uiPriority="22" w:unhideWhenUsed="0" w:qFormat="1"/>
-    <w:lsdException w:name="Emphasis" w:semiHidden="0" w:uiPriority="20" w:unhideWhenUsed="0" w:qFormat="1"/>
-    <w:lsdException w:name="Table Grid" w:semiHidden="0" w:uiPriority="39" w:unhideWhenUsed="0"/>
-    <w:lsdException w:name="Note Level 1" w:semiHidden="0" w:unhideWhenUsed="0"/>
-    <w:lsdException w:name="Note Level 2" w:semiHidden="0" w:unhideWhenUsed="0"/>
-    <w:lsdException w:name="Note Level 3" w:semiHidden="0" w:unhideWhenUsed="0"/>
-    <w:lsdException w:name="Note Level 4" w:semiHidden="0" w:unhideWhenUsed="0"/>
-    <w:lsdException w:name="Note Level 5" w:semiHidden="0" w:unhideWhenUsed="0"/>
-    <w:lsdException w:name="Note Level 6" w:semiHidden="0" w:unhideWhenUsed="0"/>
-    <w:lsdException w:name="Note Level 7" w:semiHidden="0" w:unhideWhenUsed="0"/>
-    <w:lsdException w:name="Note Level 8" w:semiHidden="0" w:unhideWhenUsed="0"/>
-    <w:lsdException w:name="Note Level 9" w:semiHidden="0" w:unhideWhenUsed="0"/>
-    <w:lsdException w:name="Placeholder Text" w:unhideWhenUsed="0"/>
-    <w:lsdException w:name="No Spacing" w:semiHidden="0" w:uiPriority="1" w:unhideWhenUsed="0" w:qFormat="1"/>
-    <w:lsdException w:name="Light Shading" w:semiHidden="0" w:uiPriority="60" w:unhideWhenUsed="0"/>
-    <w:lsdException w:name="Light List" w:semiHidden="0" w:uiPriority="61" w:unhideWhenUsed="0"/>
-    <w:lsdException w:name="Light Grid" w:semiHidden="0" w:uiPriority="62" w:unhideWhenUsed="0"/>
-    <w:lsdException w:name="Medium Shading 1" w:semiHidden="0" w:uiPriority="63" w:unhideWhenUsed="0"/>
-    <w:lsdException w:name="Medium Shading 2" w:semiHidden="0" w:uiPriority="64" w:unhideWhenUsed="0"/>
-    <w:lsdException w:name="Medium List 1" w:semiHidden="0" w:uiPriority="65" w:unhideWhenUsed="0"/>
-    <w:lsdException w:name="Medium List 2" w:semiHidden="0" w:uiPriority="66" w:unhideWhenUsed="0"/>
-    <w:lsdException w:name="Medium Grid 1" w:semiHidden="0" w:uiPriority="67" w:unhideWhenUsed="0"/>
-    <w:lsdException w:name="Medium Grid 2" w:semiHidden="0" w:uiPriority="68" w:unhideWhenUsed="0"/>
-    <w:lsdException w:name="Medium Grid 3" w:semiHidden="0" w:uiPriority="69" w:unhideWhenUsed="0"/>
-    <w:lsdException w:name="Dark List" w:semiHidden="0" w:uiPriority="70" w:unhideWhenUsed="0"/>
-    <w:lsdException w:name="Colorful Shading" w:semiHidden="0" w:uiPriority="71" w:unhideWhenUsed="0"/>
-    <w:lsdException w:name="Colorful List" w:semiHidden="0" w:uiPriority="72" w:unhideWhenUsed="0"/>
-    <w:lsdException w:name="Colorful Grid" w:semiHidden="0" w:uiPriority="73" w:unhideWhenUsed="0"/>
-    <w:lsdException w:name="Light Shading Accent 1" w:semiHidden="0" w:uiPriority="60" w:unhideWhenUsed="0"/>
-    <w:lsdException w:name="Light List Accent 1" w:semiHidden="0" w:uiPriority="61" w:unhideWhenUsed="0"/>
-    <w:lsdException w:name="Light Grid Accent 1" w:semiHidden="0" w:uiPriority="62" w:unhideWhenUsed="0"/>
-    <w:lsdException w:name="Medium Shading 1 Accent 1" w:semiHidden="0" w:uiPriority="63" w:unhideWhenUsed="0"/>
-    <w:lsdException w:name="Medium Shading 2 Accent 1" w:semiHidden="0" w:uiPriority="64" w:unhideWhenUsed="0"/>
-    <w:lsdException w:name="Medium List 1 Accent 1" w:semiHidden="0" w:uiPriority="65" w:unhideWhenUsed="0"/>
-    <w:lsdException w:name="Revision" w:unhideWhenUsed="0"/>
-    <w:lsdException w:name="List Paragraph" w:semiHidden="0" w:uiPriority="34" w:unhideWhenUsed="0" w:qFormat="1"/>
-    <w:lsdException w:name="Quote" w:semiHidden="0" w:uiPriority="29" w:unhideWhenUsed="0" w:qFormat="1"/>
-    <w:lsdException w:name="Intense Quote" w:semiHidden="0" w:uiPriority="30" w:unhideWhenUsed="0" w:qFormat="1"/>
-    <w:lsdException w:name="Medium List 2 Accent 1" w:semiHidden="0" w:uiPriority="66" w:unhideWhenUsed="0"/>
-    <w:lsdException w:name="Medium Grid 1 Accent 1" w:semiHidden="0" w:uiPriority="67" w:unhideWhenUsed="0"/>
-    <w:lsdException w:name="Medium Grid 2 Accent 1" w:semiHidden="0" w:uiPriority="68" w:unhideWhenUsed="0"/>
-    <w:lsdException w:name="Medium Grid 3 Accent 1" w:semiHidden="0" w:uiPriority="69" w:unhideWhenUsed="0"/>
-    <w:lsdException w:name="Dark List Accent 1" w:semiHidden="0" w:uiPriority="70" w:unhideWhenUsed="0"/>
-    <w:lsdException w:name="Colorful Shading Accent 1" w:semiHidden="0" w:uiPriority="71" w:unhideWhenUsed="0"/>
-    <w:lsdException w:name="Colorful List Accent 1" w:semiHidden="0" w:uiPriority="72" w:unhideWhenUsed="0"/>
-    <w:lsdException w:name="Colorful Grid Accent 1" w:semiHidden="0" w:uiPriority="73" w:unhideWhenUsed="0"/>
-    <w:lsdException w:name="Light Shading Accent 2" w:semiHidden="0" w:uiPriority="60" w:unhideWhenUsed="0"/>
-    <w:lsdException w:name="Light List Accent 2" w:semiHidden="0" w:uiPriority="61" w:unhideWhenUsed="0"/>
-    <w:lsdException w:name="Light Grid Accent 2" w:semiHidden="0" w:uiPriority="62" w:unhideWhenUsed="0"/>
-    <w:lsdException w:name="Medium Shading 1 Accent 2" w:semiHidden="0" w:uiPriority="63" w:unhideWhenUsed="0"/>
-    <w:lsdException w:name="Medium Shading 2 Accent 2" w:semiHidden="0" w:uiPriority="64" w:unhideWhenUsed="0"/>
-    <w:lsdException w:name="Medium List 1 Accent 2" w:semiHidden="0" w:uiPriority="65" w:unhideWhenUsed="0"/>
-    <w:lsdException w:name="Medium List 2 Accent 2" w:semiHidden="0" w:uiPriority="66" w:unhideWhenUsed="0"/>
-    <w:lsdException w:name="Medium Grid 1 Accent 2" w:semiHidden="0" w:uiPriority="67" w:unhideWhenUsed="0"/>
-    <w:lsdException w:name="Medium Grid 2 Accent 2" w:semiHidden="0" w:uiPriority="68" w:unhideWhenUsed="0"/>
-    <w:lsdException w:name="Medium Grid 3 Accent 2" w:semiHidden="0" w:uiPriority="69" w:unhideWhenUsed="0"/>
-    <w:lsdException w:name="Dark List Accent 2" w:semiHidden="0" w:uiPriority="70" w:unhideWhenUsed="0"/>
-    <w:lsdException w:name="Colorful Shading Accent 2" w:semiHidden="0" w:uiPriority="71" w:unhideWhenUsed="0"/>
-    <w:lsdException w:name="Colorful List Accent 2" w:semiHidden="0" w:uiPriority="72" w:unhideWhenUsed="0"/>
-    <w:lsdException w:name="Colorful Grid Accent 2" w:semiHidden="0" w:uiPriority="73" w:unhideWhenUsed="0"/>
-    <w:lsdException w:name="Light Shading Accent 3" w:semiHidden="0" w:uiPriority="60" w:unhideWhenUsed="0"/>
-    <w:lsdException w:name="Light List Accent 3" w:semiHidden="0" w:uiPriority="61" w:unhideWhenUsed="0"/>
-    <w:lsdException w:name="Light Grid Accent 3" w:semiHidden="0" w:uiPriority="62" w:unhideWhenUsed="0"/>
-    <w:lsdException w:name="Medium Shading 1 Accent 3" w:semiHidden="0" w:uiPriority="63" w:unhideWhenUsed="0"/>
-    <w:lsdException w:name="Medium Shading 2 Accent 3" w:semiHidden="0" w:uiPriority="64" w:unhideWhenUsed="0"/>
-    <w:lsdException w:name="Medium List 1 Accent 3" w:semiHidden="0" w:uiPriority="65" w:unhideWhenUsed="0"/>
-    <w:lsdException w:name="Medium List 2 Accent 3" w:semiHidden="0" w:uiPriority="66" w:unhideWhenUsed="0"/>
-    <w:lsdException w:name="Medium Grid 1 Accent 3" w:semiHidden="0" w:uiPriority="67" w:unhideWhenUsed="0"/>
-    <w:lsdException w:name="Medium Grid 2 Accent 3" w:semiHidden="0" w:uiPriority="68" w:unhideWhenUsed="0"/>
-    <w:lsdException w:name="Medium Grid 3 Accent 3" w:semiHidden="0" w:uiPriority="69" w:unhideWhenUsed="0"/>
-    <w:lsdException w:name="Dark List Accent 3" w:semiHidden="0" w:uiPriority="70" w:unhideWhenUsed="0"/>
-    <w:lsdException w:name="Colorful Shading Accent 3" w:semiHidden="0" w:uiPriority="71" w:unhideWhenUsed="0"/>
-    <w:lsdException w:name="Colorful List Accent 3" w:semiHidden="0" w:uiPriority="72" w:unhideWhenUsed="0"/>
-    <w:lsdException w:name="Colorful Grid Accent 3" w:semiHidden="0" w:uiPriority="73" w:unhideWhenUsed="0"/>
-    <w:lsdException w:name="Light Shading Accent 4" w:semiHidden="0" w:uiPriority="60" w:unhideWhenUsed="0"/>
-    <w:lsdException w:name="Light List Accent 4" w:semiHidden="0" w:uiPriority="61" w:unhideWhenUsed="0"/>
-    <w:lsdException w:name="Light Grid Accent 4" w:semiHidden="0" w:uiPriority="62" w:unhideWhenUsed="0"/>
-    <w:lsdException w:name="Medium Shading 1 Accent 4" w:semiHidden="0" w:uiPriority="63" w:unhideWhenUsed="0"/>
-    <w:lsdException w:name="Medium Shading 2 Accent 4" w:semiHidden="0" w:uiPriority="64" w:unhideWhenUsed="0"/>
-    <w:lsdException w:name="Medium List 1 Accent 4" w:semiHidden="0" w:uiPriority="65" w:unhideWhenUsed="0"/>
-    <w:lsdException w:name="Medium List 2 Accent 4" w:semiHidden="0" w:uiPriority="66" w:unhideWhenUsed="0"/>
-    <w:lsdException w:name="Medium Grid 1 Accent 4" w:semiHidden="0" w:uiPriority="67" w:unhideWhenUsed="0"/>
-    <w:lsdException w:name="Medium Grid 2 Accent 4" w:semiHidden="0" w:uiPriority="68" w:unhideWhenUsed="0"/>
-    <w:lsdException w:name="Medium Grid 3 Accent 4" w:semiHidden="0" w:uiPriority="69" w:unhideWhenUsed="0"/>
-    <w:lsdException w:name="Dark List Accent 4" w:semiHidden="0" w:uiPriority="70" w:unhideWhenUsed="0"/>
-    <w:lsdException w:name="Colorful Shading Accent 4" w:semiHidden="0" w:uiPriority="71" w:unhideWhenUsed="0"/>
-    <w:lsdException w:name="Colorful List Accent 4" w:semiHidden="0" w:uiPriority="72" w:unhideWhenUsed="0"/>
-    <w:lsdException w:name="Colorful Grid Accent 4" w:semiHidden="0" w:uiPriority="73" w:unhideWhenUsed="0"/>
-    <w:lsdException w:name="Light Shading Accent 5" w:semiHidden="0" w:uiPriority="60" w:unhideWhenUsed="0"/>
-    <w:lsdException w:name="Light List Accent 5" w:semiHidden="0" w:uiPriority="61" w:unhideWhenUsed="0"/>
-    <w:lsdException w:name="Light Grid Accent 5" w:semiHidden="0" w:uiPriority="62" w:unhideWhenUsed="0"/>
-    <w:lsdException w:name="Medium Shading 1 Accent 5" w:semiHidden="0" w:uiPriority="63" w:unhideWhenUsed="0"/>
-    <w:lsdException w:name="Medium Shading 2 Accent 5" w:semiHidden="0" w:uiPriority="64" w:unhideWhenUsed="0"/>
-    <w:lsdException w:name="Medium List 1 Accent 5" w:semiHidden="0" w:uiPriority="65" w:unhideWhenUsed="0"/>
-    <w:lsdException w:name="Medium List 2 Accent 5" w:semiHidden="0" w:uiPriority="66" w:unhideWhenUsed="0"/>
-    <w:lsdException w:name="Medium Grid 1 Accent 5" w:semiHidden="0" w:uiPriority="67" w:unhideWhenUsed="0"/>
-    <w:lsdException w:name="Medium Grid 2 Accent 5" w:semiHidden="0" w:uiPriority="68" w:unhideWhenUsed="0"/>
-    <w:lsdException w:name="Medium Grid 3 Accent 5" w:semiHidden="0" w:uiPriority="69" w:unhideWhenUsed="0"/>
-    <w:lsdException w:name="Dark List Accent 5" w:semiHidden="0" w:uiPriority="70" w:unhideWhenUsed="0"/>
-    <w:lsdException w:name="Colorful Shading Accent 5" w:semiHidden="0" w:uiPriority="71" w:unhideWhenUsed="0"/>
-    <w:lsdException w:name="Colorful List Accent 5" w:semiHidden="0" w:uiPriority="72" w:unhideWhenUsed="0"/>
-    <w:lsdException w:name="Colorful Grid Accent 5" w:semiHidden="0" w:uiPriority="73" w:unhideWhenUsed="0"/>
-    <w:lsdException w:name="Light Shading Accent 6" w:semiHidden="0" w:uiPriority="60" w:unhideWhenUsed="0"/>
-    <w:lsdException w:name="Light List Accent 6" w:semiHidden="0" w:uiPriority="61" w:unhideWhenUsed="0"/>
-    <w:lsdException w:name="Light Grid Accent 6" w:semiHidden="0" w:uiPriority="62" w:unhideWhenUsed="0"/>
-    <w:lsdException w:name="Medium Shading 1 Accent 6" w:semiHidden="0" w:uiPriority="63" w:unhideWhenUsed="0"/>
-    <w:lsdException w:name="Medium Shading 2 Accent 6" w:semiHidden="0" w:uiPriority="64" w:unhideWhenUsed="0"/>
-    <w:lsdException w:name="Medium List 1 Accent 6" w:semiHidden="0" w:uiPriority="65" w:unhideWhenUsed="0"/>
-    <w:lsdException w:name="Medium List 2 Accent 6" w:semiHidden="0" w:uiPriority="66" w:unhideWhenUsed="0"/>
-    <w:lsdException w:name="Medium Grid 1 Accent 6" w:semiHidden="0" w:uiPriority="67" w:unhideWhenUsed="0"/>
-    <w:lsdException w:name="Medium Grid 2 Accent 6" w:semiHidden="0" w:uiPriority="68" w:unhideWhenUsed="0"/>
-    <w:lsdException w:name="Medium Grid 3 Accent 6" w:semiHidden="0" w:uiPriority="69" w:unhideWhenUsed="0"/>
-    <w:lsdException w:name="Dark List Accent 6" w:semiHidden="0" w:uiPriority="70" w:unhideWhenUsed="0"/>
-    <w:lsdException w:name="Colorful Shading Accent 6" w:semiHidden="0" w:uiPriority="71" w:unhideWhenUsed="0"/>
-    <w:lsdException w:name="Colorful List Accent 6" w:semiHidden="0" w:uiPriority="72" w:unhideWhenUsed="0"/>
-    <w:lsdException w:name="Colorful Grid Accent 6" w:semiHidden="0" w:uiPriority="73" w:unhideWhenUsed="0"/>
-    <w:lsdException w:name="Subtle Emphasis" w:semiHidden="0" w:uiPriority="19" w:unhideWhenUsed="0" w:qFormat="1"/>
-    <w:lsdException w:name="Intense Emphasis" w:semiHidden="0" w:uiPriority="21" w:unhideWhenUsed="0" w:qFormat="1"/>
-    <w:lsdException w:name="Subtle Reference" w:semiHidden="0" w:uiPriority="31" w:unhideWhenUsed="0" w:qFormat="1"/>
-    <w:lsdException w:name="Intense Reference" w:semiHidden="0" w:uiPriority="32" w:unhideWhenUsed="0" w:qFormat="1"/>
-    <w:lsdException w:name="Book Title" w:semiHidden="0" w:uiPriority="33" w:unhideWhenUsed="0" w:qFormat="1"/>
-    <w:lsdException w:name="Bibliography" w:uiPriority="37"/>
-    <w:lsdException w:name="TOC Heading" w:uiPriority="39" w:qFormat="1"/>
+  <w:latentStyles w:defLockedState="0" w:defUIPriority="99" w:defSemiHidden="0" w:defUnhideWhenUsed="0" w:defQFormat="0" w:count="375">
+    <w:lsdException w:name="Normal" w:uiPriority="0" w:qFormat="1"/>
+    <w:lsdException w:name="heading 1" w:uiPriority="9" w:qFormat="1"/>
+    <w:lsdException w:name="heading 2" w:semiHidden="1" w:uiPriority="9" w:unhideWhenUsed="1" w:qFormat="1"/>
+    <w:lsdException w:name="heading 3" w:semiHidden="1" w:uiPriority="9" w:unhideWhenUsed="1" w:qFormat="1"/>
+    <w:lsdException w:name="heading 4" w:semiHidden="1" w:uiPriority="9" w:unhideWhenUsed="1" w:qFormat="1"/>
+    <w:lsdException w:name="heading 5" w:semiHidden="1" w:uiPriority="9" w:unhideWhenUsed="1" w:qFormat="1"/>
+    <w:lsdException w:name="heading 6" w:semiHidden="1" w:uiPriority="9" w:unhideWhenUsed="1" w:qFormat="1"/>
+    <w:lsdException w:name="heading 7" w:semiHidden="1" w:uiPriority="9" w:unhideWhenUsed="1" w:qFormat="1"/>
+    <w:lsdException w:name="heading 8" w:semiHidden="1" w:uiPriority="9" w:unhideWhenUsed="1" w:qFormat="1"/>
+    <w:lsdException w:name="heading 9" w:semiHidden="1" w:uiPriority="9" w:unhideWhenUsed="1" w:qFormat="1"/>
+    <w:lsdException w:name="index 1" w:semiHidden="1" w:unhideWhenUsed="1"/>
+    <w:lsdException w:name="index 2" w:semiHidden="1" w:unhideWhenUsed="1"/>
+    <w:lsdException w:name="index 3" w:semiHidden="1" w:unhideWhenUsed="1"/>
+    <w:lsdException w:name="index 4" w:semiHidden="1" w:unhideWhenUsed="1"/>
+    <w:lsdException w:name="index 5" w:semiHidden="1" w:unhideWhenUsed="1"/>
+    <w:lsdException w:name="index 6" w:semiHidden="1" w:unhideWhenUsed="1"/>
+    <w:lsdException w:name="index 7" w:semiHidden="1" w:unhideWhenUsed="1"/>
+    <w:lsdException w:name="index 8" w:semiHidden="1" w:unhideWhenUsed="1"/>
+    <w:lsdException w:name="index 9" w:semiHidden="1" w:unhideWhenUsed="1"/>
+    <w:lsdException w:name="toc 1" w:semiHidden="1" w:uiPriority="39" w:unhideWhenUsed="1"/>
+    <w:lsdException w:name="toc 2" w:semiHidden="1" w:uiPriority="39" w:unhideWhenUsed="1"/>
+    <w:lsdException w:name="toc 3" w:semiHidden="1" w:uiPriority="39" w:unhideWhenUsed="1"/>
+    <w:lsdException w:name="toc 4" w:semiHidden="1" w:uiPriority="39" w:unhideWhenUsed="1"/>
+    <w:lsdException w:name="toc 5" w:semiHidden="1" w:uiPriority="39" w:unhideWhenUsed="1"/>
+    <w:lsdException w:name="toc 6" w:semiHidden="1" w:uiPriority="39" w:unhideWhenUsed="1"/>
+    <w:lsdException w:name="toc 7" w:semiHidden="1" w:uiPriority="39" w:unhideWhenUsed="1"/>
+    <w:lsdException w:name="toc 8" w:semiHidden="1" w:uiPriority="39" w:unhideWhenUsed="1"/>
+    <w:lsdException w:name="toc 9" w:semiHidden="1" w:uiPriority="39" w:unhideWhenUsed="1"/>
+    <w:lsdException w:name="Normal Indent" w:semiHidden="1" w:unhideWhenUsed="1"/>
+    <w:lsdException w:name="footnote text" w:semiHidden="1" w:unhideWhenUsed="1"/>
+    <w:lsdException w:name="annotation text" w:semiHidden="1" w:unhideWhenUsed="1"/>
+    <w:lsdException w:name="header" w:semiHidden="1" w:unhideWhenUsed="1"/>
+    <w:lsdException w:name="footer" w:semiHidden="1" w:unhideWhenUsed="1"/>
+    <w:lsdException w:name="index heading" w:semiHidden="1" w:unhideWhenUsed="1"/>
+    <w:lsdException w:name="caption" w:semiHidden="1" w:uiPriority="35" w:unhideWhenUsed="1" w:qFormat="1"/>
+    <w:lsdException w:name="table of figures" w:semiHidden="1" w:unhideWhenUsed="1"/>
+    <w:lsdException w:name="envelope address" w:semiHidden="1" w:unhideWhenUsed="1"/>
+    <w:lsdException w:name="envelope return" w:semiHidden="1" w:unhideWhenUsed="1"/>
+    <w:lsdException w:name="footnote reference" w:semiHidden="1" w:unhideWhenUsed="1"/>
+    <w:lsdException w:name="annotation reference" w:semiHidden="1" w:unhideWhenUsed="1"/>
+    <w:lsdException w:name="line number" w:semiHidden="1" w:unhideWhenUsed="1"/>
+    <w:lsdException w:name="page number" w:semiHidden="1" w:unhideWhenUsed="1"/>
+    <w:lsdException w:name="endnote reference" w:semiHidden="1" w:unhideWhenUsed="1"/>
+    <w:lsdException w:name="endnote text" w:semiHidden="1" w:unhideWhenUsed="1"/>
+    <w:lsdException w:name="table of authorities" w:semiHidden="1" w:unhideWhenUsed="1"/>
+    <w:lsdException w:name="macro" w:semiHidden="1" w:unhideWhenUsed="1"/>
+    <w:lsdException w:name="toa heading" w:semiHidden="1" w:unhideWhenUsed="1"/>
+    <w:lsdException w:name="List" w:semiHidden="1" w:unhideWhenUsed="1"/>
+    <w:lsdException w:name="List Bullet" w:semiHidden="1" w:unhideWhenUsed="1"/>
+    <w:lsdException w:name="List Number" w:semiHidden="1" w:unhideWhenUsed="1"/>
+    <w:lsdException w:name="List 2" w:semiHidden="1" w:unhideWhenUsed="1"/>
+    <w:lsdException w:name="List 3" w:semiHidden="1" w:unhideWhenUsed="1"/>
+    <w:lsdException w:name="List 4" w:semiHidden="1" w:unhideWhenUsed="1"/>
+    <w:lsdException w:name="List 5" w:semiHidden="1" w:unhideWhenUsed="1"/>
+    <w:lsdException w:name="List Bullet 2" w:semiHidden="1" w:unhideWhenUsed="1"/>
+    <w:lsdException w:name="List Bullet 3" w:semiHidden="1" w:unhideWhenUsed="1"/>
+    <w:lsdException w:name="List Bullet 4" w:semiHidden="1" w:unhideWhenUsed="1"/>
+    <w:lsdException w:name="List Bullet 5" w:semiHidden="1" w:unhideWhenUsed="1"/>
+    <w:lsdException w:name="List Number 2" w:semiHidden="1" w:unhideWhenUsed="1"/>
+    <w:lsdException w:name="List Number 3" w:semiHidden="1" w:unhideWhenUsed="1"/>
+    <w:lsdException w:name="List Number 4" w:semiHidden="1" w:unhideWhenUsed="1"/>
+    <w:lsdException w:name="List Number 5" w:semiHidden="1" w:unhideWhenUsed="1"/>
+    <w:lsdException w:name="Title" w:uiPriority="10" w:qFormat="1"/>
+    <w:lsdException w:name="Closing" w:semiHidden="1" w:unhideWhenUsed="1"/>
+    <w:lsdException w:name="Signature" w:semiHidden="1" w:unhideWhenUsed="1"/>
+    <w:lsdException w:name="Default Paragraph Font" w:semiHidden="1" w:uiPriority="1" w:unhideWhenUsed="1"/>
+    <w:lsdException w:name="Body Text" w:semiHidden="1" w:unhideWhenUsed="1"/>
+    <w:lsdException w:name="Body Text Indent" w:semiHidden="1" w:unhideWhenUsed="1"/>
+    <w:lsdException w:name="List Continue" w:semiHidden="1" w:unhideWhenUsed="1"/>
+    <w:lsdException w:name="List Continue 2" w:semiHidden="1" w:unhideWhenUsed="1"/>
+    <w:lsdException w:name="List Continue 3" w:semiHidden="1" w:unhideWhenUsed="1"/>
+    <w:lsdException w:name="List Continue 4" w:semiHidden="1" w:unhideWhenUsed="1"/>
+    <w:lsdException w:name="List Continue 5" w:semiHidden="1" w:unhideWhenUsed="1"/>
+    <w:lsdException w:name="Message Header" w:semiHidden="1" w:unhideWhenUsed="1"/>
+    <w:lsdException w:name="Subtitle" w:uiPriority="11" w:qFormat="1"/>
+    <w:lsdException w:name="Salutation" w:semiHidden="1" w:unhideWhenUsed="1"/>
+    <w:lsdException w:name="Date" w:semiHidden="1" w:unhideWhenUsed="1"/>
+    <w:lsdException w:name="Body Text First Indent" w:semiHidden="1" w:unhideWhenUsed="1"/>
+    <w:lsdException w:name="Body Text First Indent 2" w:semiHidden="1" w:unhideWhenUsed="1"/>
+    <w:lsdException w:name="Note Heading" w:semiHidden="1" w:unhideWhenUsed="1"/>
+    <w:lsdException w:name="Body Text 2" w:semiHidden="1" w:unhideWhenUsed="1"/>
+    <w:lsdException w:name="Body Text 3" w:semiHidden="1" w:unhideWhenUsed="1"/>
+    <w:lsdException w:name="Body Text Indent 2" w:semiHidden="1" w:unhideWhenUsed="1"/>
+    <w:lsdException w:name="Body Text Indent 3" w:semiHidden="1" w:unhideWhenUsed="1"/>
+    <w:lsdException w:name="Block Text" w:semiHidden="1" w:unhideWhenUsed="1"/>
+    <w:lsdException w:name="Hyperlink" w:semiHidden="1" w:unhideWhenUsed="1"/>
+    <w:lsdException w:name="FollowedHyperlink" w:semiHidden="1" w:unhideWhenUsed="1"/>
+    <w:lsdException w:name="Strong" w:uiPriority="22" w:qFormat="1"/>
+    <w:lsdException w:name="Emphasis" w:uiPriority="20" w:qFormat="1"/>
+    <w:lsdException w:name="Document Map" w:semiHidden="1" w:unhideWhenUsed="1"/>
+    <w:lsdException w:name="Plain Text" w:semiHidden="1" w:unhideWhenUsed="1"/>
+    <w:lsdException w:name="E-mail Signature" w:semiHidden="1" w:unhideWhenUsed="1"/>
+    <w:lsdException w:name="HTML Top of Form" w:semiHidden="1" w:unhideWhenUsed="1"/>
+    <w:lsdException w:name="HTML Bottom of Form" w:semiHidden="1" w:unhideWhenUsed="1"/>
+    <w:lsdException w:name="Normal (Web)" w:semiHidden="1" w:unhideWhenUsed="1"/>
+    <w:lsdException w:name="HTML Acronym" w:semiHidden="1" w:unhideWhenUsed="1"/>
+    <w:lsdException w:name="HTML Address" w:semiHidden="1" w:unhideWhenUsed="1"/>
+    <w:lsdException w:name="HTML Cite" w:semiHidden="1" w:unhideWhenUsed="1"/>
+    <w:lsdException w:name="HTML Code" w:semiHidden="1" w:unhideWhenUsed="1"/>
+    <w:lsdException w:name="HTML Definition" w:semiHidden="1" w:unhideWhenUsed="1"/>
+    <w:lsdException w:name="HTML Keyboard" w:semiHidden="1" w:unhideWhenUsed="1"/>
+    <w:lsdException w:name="HTML Preformatted" w:semiHidden="1" w:unhideWhenUsed="1"/>
+    <w:lsdException w:name="HTML Sample" w:semiHidden="1" w:unhideWhenUsed="1"/>
+    <w:lsdException w:name="HTML Typewriter" w:semiHidden="1" w:unhideWhenUsed="1"/>
+    <w:lsdException w:name="HTML Variable" w:semiHidden="1" w:unhideWhenUsed="1"/>
+    <w:lsdException w:name="Normal Table" w:semiHidden="1" w:unhideWhenUsed="1"/>
+    <w:lsdException w:name="annotation subject" w:semiHidden="1" w:unhideWhenUsed="1"/>
+    <w:lsdException w:name="No List" w:semiHidden="1" w:unhideWhenUsed="1"/>
+    <w:lsdException w:name="Outline List 1" w:semiHidden="1" w:unhideWhenUsed="1"/>
+    <w:lsdException w:name="Outline List 2" w:semiHidden="1" w:unhideWhenUsed="1"/>
+    <w:lsdException w:name="Outline List 3" w:semiHidden="1" w:unhideWhenUsed="1"/>
+    <w:lsdException w:name="Table Simple 1" w:semiHidden="1" w:unhideWhenUsed="1"/>
+    <w:lsdException w:name="Table Simple 2" w:semiHidden="1" w:unhideWhenUsed="1"/>
+    <w:lsdException w:name="Table Simple 3" w:semiHidden="1" w:unhideWhenUsed="1"/>
+    <w:lsdException w:name="Table Classic 1" w:semiHidden="1" w:unhideWhenUsed="1"/>
+    <w:lsdException w:name="Table Classic 2" w:semiHidden="1" w:unhideWhenUsed="1"/>
+    <w:lsdException w:name="Table Classic 3" w:semiHidden="1" w:unhideWhenUsed="1"/>
+    <w:lsdException w:name="Table Classic 4" w:semiHidden="1" w:unhideWhenUsed="1"/>
+    <w:lsdException w:name="Table Colorful 1" w:semiHidden="1" w:unhideWhenUsed="1"/>
+    <w:lsdException w:name="Table Colorful 2" w:semiHidden="1" w:unhideWhenUsed="1"/>
+    <w:lsdException w:name="Table Colorful 3" w:semiHidden="1" w:unhideWhenUsed="1"/>
+    <w:lsdException w:name="Table Columns 1" w:semiHidden="1" w:unhideWhenUsed="1"/>
+    <w:lsdException w:name="Table Columns 2" w:semiHidden="1" w:unhideWhenUsed="1"/>
+    <w:lsdException w:name="Table Columns 3" w:semiHidden="1" w:unhideWhenUsed="1"/>
+    <w:lsdException w:name="Table Columns 4" w:semiHidden="1" w:unhideWhenUsed="1"/>
+    <w:lsdException w:name="Table Columns 5" w:semiHidden="1" w:unhideWhenUsed="1"/>
+    <w:lsdException w:name="Table Grid 1" w:semiHidden="1" w:unhideWhenUsed="1"/>
+    <w:lsdException w:name="Table Grid 2" w:semiHidden="1" w:unhideWhenUsed="1"/>
+    <w:lsdException w:name="Table Grid 3" w:semiHidden="1" w:unhideWhenUsed="1"/>
+    <w:lsdException w:name="Table Grid 4" w:semiHidden="1" w:unhideWhenUsed="1"/>
+    <w:lsdException w:name="Table Grid 5" w:semiHidden="1" w:unhideWhenUsed="1"/>
+    <w:lsdException w:name="Table Grid 6" w:semiHidden="1" w:unhideWhenUsed="1"/>
+    <w:lsdException w:name="Table Grid 7" w:semiHidden="1" w:unhideWhenUsed="1"/>
+    <w:lsdException w:name="Table Grid 8" w:semiHidden="1" w:unhideWhenUsed="1"/>
+    <w:lsdException w:name="Table List 1" w:semiHidden="1" w:unhideWhenUsed="1"/>
+    <w:lsdException w:name="Table List 2" w:semiHidden="1" w:unhideWhenUsed="1"/>
+    <w:lsdException w:name="Table List 3" w:semiHidden="1" w:unhideWhenUsed="1"/>
+    <w:lsdException w:name="Table List 4" w:semiHidden="1" w:unhideWhenUsed="1"/>
+    <w:lsdException w:name="Table List 5" w:semiHidden="1" w:unhideWhenUsed="1"/>
+    <w:lsdException w:name="Table List 6" w:semiHidden="1" w:unhideWhenUsed="1"/>
+    <w:lsdException w:name="Table List 7" w:semiHidden="1" w:unhideWhenUsed="1"/>
+    <w:lsdException w:name="Table List 8" w:semiHidden="1" w:unhideWhenUsed="1"/>
+    <w:lsdException w:name="Table 3D effects 1" w:semiHidden="1" w:unhideWhenUsed="1"/>
+    <w:lsdException w:name="Table 3D effects 2" w:semiHidden="1" w:unhideWhenUsed="1"/>
+    <w:lsdException w:name="Table 3D effects 3" w:semiHidden="1" w:unhideWhenUsed="1"/>
+    <w:lsdException w:name="Table Contemporary" w:semiHidden="1" w:unhideWhenUsed="1"/>
+    <w:lsdException w:name="Table Elegant" w:semiHidden="1" w:unhideWhenUsed="1"/>
+    <w:lsdException w:name="Table Professional" w:semiHidden="1" w:unhideWhenUsed="1"/>
+    <w:lsdException w:name="Table Subtle 1" w:semiHidden="1" w:unhideWhenUsed="1"/>
+    <w:lsdException w:name="Table Subtle 2" w:semiHidden="1" w:unhideWhenUsed="1"/>
+    <w:lsdException w:name="Table Web 1" w:semiHidden="1" w:unhideWhenUsed="1"/>
+    <w:lsdException w:name="Table Web 2" w:semiHidden="1" w:unhideWhenUsed="1"/>
+    <w:lsdException w:name="Table Web 3" w:semiHidden="1" w:unhideWhenUsed="1"/>
+    <w:lsdException w:name="Balloon Text" w:semiHidden="1" w:unhideWhenUsed="1"/>
+    <w:lsdException w:name="Table Grid" w:uiPriority="39"/>
+    <w:lsdException w:name="Table Theme" w:semiHidden="1" w:unhideWhenUsed="1"/>
+    <w:lsdException w:name="Placeholder Text" w:semiHidden="1"/>
+    <w:lsdException w:name="No Spacing" w:uiPriority="1" w:qFormat="1"/>
+    <w:lsdException w:name="Light Shading" w:uiPriority="60"/>
+    <w:lsdException w:name="Light List" w:uiPriority="61"/>
+    <w:lsdException w:name="Light Grid" w:uiPriority="62"/>
+    <w:lsdException w:name="Medium Shading 1" w:uiPriority="63"/>
+    <w:lsdException w:name="Medium Shading 2" w:uiPriority="64"/>
+    <w:lsdException w:name="Medium List 1" w:uiPriority="65"/>
+    <w:lsdException w:name="Medium List 2" w:uiPriority="66"/>
+    <w:lsdException w:name="Medium Grid 1" w:uiPriority="67"/>
+    <w:lsdException w:name="Medium Grid 2" w:uiPriority="68"/>
+    <w:lsdException w:name="Medium Grid 3" w:uiPriority="69"/>
+    <w:lsdException w:name="Dark List" w:uiPriority="70"/>
+    <w:lsdException w:name="Colorful Shading" w:uiPriority="71"/>
+    <w:lsdException w:name="Colorful List" w:uiPriority="72"/>
+    <w:lsdException w:name="Colorful Grid" w:uiPriority="73"/>
+    <w:lsdException w:name="Light Shading Accent 1" w:uiPriority="60"/>
+    <w:lsdException w:name="Light List Accent 1" w:uiPriority="61"/>
+    <w:lsdException w:name="Light Grid Accent 1" w:uiPriority="62"/>
+    <w:lsdException w:name="Medium Shading 1 Accent 1" w:uiPriority="63"/>
+    <w:lsdException w:name="Medium Shading 2 Accent 1" w:uiPriority="64"/>
+    <w:lsdException w:name="Medium List 1 Accent 1" w:uiPriority="65"/>
+    <w:lsdException w:name="Revision" w:semiHidden="1"/>
+    <w:lsdException w:name="List Paragraph" w:uiPriority="34" w:qFormat="1"/>
+    <w:lsdException w:name="Quote" w:uiPriority="29" w:qFormat="1"/>
+    <w:lsdException w:name="Intense Quote" w:uiPriority="30" w:qFormat="1"/>
+    <w:lsdException w:name="Medium List 2 Accent 1" w:uiPriority="66"/>
+    <w:lsdException w:name="Medium Grid 1 Accent 1" w:uiPriority="67"/>
+    <w:lsdException w:name="Medium Grid 2 Accent 1" w:uiPriority="68"/>
+    <w:lsdException w:name="Medium Grid 3 Accent 1" w:uiPriority="69"/>
+    <w:lsdException w:name="Dark List Accent 1" w:uiPriority="70"/>
+    <w:lsdException w:name="Colorful Shading Accent 1" w:uiPriority="71"/>
+    <w:lsdException w:name="Colorful List Accent 1" w:uiPriority="72"/>
+    <w:lsdException w:name="Colorful Grid Accent 1" w:uiPriority="73"/>
+    <w:lsdException w:name="Light Shading Accent 2" w:uiPriority="60"/>
+    <w:lsdException w:name="Light List Accent 2" w:uiPriority="61"/>
+    <w:lsdException w:name="Light Grid Accent 2" w:uiPriority="62"/>
+    <w:lsdException w:name="Medium Shading 1 Accent 2" w:uiPriority="63"/>
+    <w:lsdException w:name="Medium Shading 2 Accent 2" w:uiPriority="64"/>
+    <w:lsdException w:name="Medium List 1 Accent 2" w:uiPriority="65"/>
+    <w:lsdException w:name="Medium List 2 Accent 2" w:uiPriority="66"/>
+    <w:lsdException w:name="Medium Grid 1 Accent 2" w:uiPriority="67"/>
+    <w:lsdException w:name="Medium Grid 2 Accent 2" w:uiPriority="68"/>
+    <w:lsdException w:name="Medium Grid 3 Accent 2" w:uiPriority="69"/>
+    <w:lsdException w:name="Dark List Accent 2" w:uiPriority="70"/>
+    <w:lsdException w:name="Colorful Shading Accent 2" w:uiPriority="71"/>
+    <w:lsdException w:name="Colorful List Accent 2" w:uiPriority="72"/>
+    <w:lsdException w:name="Colorful Grid Accent 2" w:uiPriority="73"/>
+    <w:lsdException w:name="Light Shading Accent 3" w:uiPriority="60"/>
+    <w:lsdException w:name="Light List Accent 3" w:uiPriority="61"/>
+    <w:lsdException w:name="Light Grid Accent 3" w:uiPriority="62"/>
+    <w:lsdException w:name="Medium Shading 1 Accent 3" w:uiPriority="63"/>
+    <w:lsdException w:name="Medium Shading 2 Accent 3" w:uiPriority="64"/>
+    <w:lsdException w:name="Medium List 1 Accent 3" w:uiPriority="65"/>
+    <w:lsdException w:name="Medium List 2 Accent 3" w:uiPriority="66"/>
+    <w:lsdException w:name="Medium Grid 1 Accent 3" w:uiPriority="67"/>
+    <w:lsdException w:name="Medium Grid 2 Accent 3" w:uiPriority="68"/>
+    <w:lsdException w:name="Medium Grid 3 Accent 3" w:uiPriority="69"/>
+    <w:lsdException w:name="Dark List Accent 3" w:uiPriority="70"/>
+    <w:lsdException w:name="Colorful Shading Accent 3" w:uiPriority="71"/>
+    <w:lsdException w:name="Colorful List Accent 3" w:uiPriority="72"/>
+    <w:lsdException w:name="Colorful Grid Accent 3" w:uiPriority="73"/>
+    <w:lsdException w:name="Light Shading Accent 4" w:uiPriority="60"/>
+    <w:lsdException w:name="Light List Accent 4" w:uiPriority="61"/>
+    <w:lsdException w:name="Light Grid Accent 4" w:uiPriority="62"/>
+    <w:lsdException w:name="Medium Shading 1 Accent 4" w:uiPriority="63"/>
+    <w:lsdException w:name="Medium Shading 2 Accent 4" w:uiPriority="64"/>
+    <w:lsdException w:name="Medium List 1 Accent 4" w:uiPriority="65"/>
+    <w:lsdException w:name="Medium List 2 Accent 4" w:uiPriority="66"/>
+    <w:lsdException w:name="Medium Grid 1 Accent 4" w:uiPriority="67"/>
+    <w:lsdException w:name="Medium Grid 2 Accent 4" w:uiPriority="68"/>
+    <w:lsdException w:name="Medium Grid 3 Accent 4" w:uiPriority="69"/>
+    <w:lsdException w:name="Dark List Accent 4" w:uiPriority="70"/>
+    <w:lsdException w:name="Colorful Shading Accent 4" w:uiPriority="71"/>
+    <w:lsdException w:name="Colorful List Accent 4" w:uiPriority="72"/>
+    <w:lsdException w:name="Colorful Grid Accent 4" w:uiPriority="73"/>
+    <w:lsdException w:name="Light Shading Accent 5" w:uiPriority="60"/>
+    <w:lsdException w:name="Light List Accent 5" w:uiPriority="61"/>
+    <w:lsdException w:name="Light Grid Accent 5" w:uiPriority="62"/>
+    <w:lsdException w:name="Medium Shading 1 Accent 5" w:uiPriority="63"/>
+    <w:lsdException w:name="Medium Shading 2 Accent 5" w:uiPriority="64"/>
+    <w:lsdException w:name="Medium List 1 Accent 5" w:uiPriority="65"/>
+    <w:lsdException w:name="Medium List 2 Accent 5" w:uiPriority="66"/>
+    <w:lsdException w:name="Medium Grid 1 Accent 5" w:uiPriority="67"/>
+    <w:lsdException w:name="Medium Grid 2 Accent 5" w:uiPriority="68"/>
+    <w:lsdException w:name="Medium Grid 3 Accent 5" w:uiPriority="69"/>
+    <w:lsdException w:name="Dark List Accent 5" w:uiPriority="70"/>
+    <w:lsdException w:name="Colorful Shading Accent 5" w:uiPriority="71"/>
+    <w:lsdException w:name="Colorful List Accent 5" w:uiPriority="72"/>
+    <w:lsdException w:name="Colorful Grid Accent 5" w:uiPriority="73"/>
+    <w:lsdException w:name="Light Shading Accent 6" w:uiPriority="60"/>
+    <w:lsdException w:name="Light List Accent 6" w:uiPriority="61"/>
+    <w:lsdException w:name="Light Grid Accent 6" w:uiPriority="62"/>
+    <w:lsdException w:name="Medium Shading 1 Accent 6" w:uiPriority="63"/>
+    <w:lsdException w:name="Medium Shading 2 Accent 6" w:uiPriority="64"/>
+    <w:lsdException w:name="Medium List 1 Accent 6" w:uiPriority="65"/>
+    <w:lsdException w:name="Medium List 2 Accent 6" w:uiPriority="66"/>
+    <w:lsdException w:name="Medium Grid 1 Accent 6" w:uiPriority="67"/>
+    <w:lsdException w:name="Medium Grid 2 Accent 6" w:uiPriority="68"/>
+    <w:lsdException w:name="Medium Grid 3 Accent 6" w:uiPriority="69"/>
+    <w:lsdException w:name="Dark List Accent 6" w:uiPriority="70"/>
+    <w:lsdException w:name="Colorful Shading Accent 6" w:uiPriority="71"/>
+    <w:lsdException w:name="Colorful List Accent 6" w:uiPriority="72"/>
+    <w:lsdException w:name="Colorful Grid Accent 6" w:uiPriority="73"/>
+    <w:lsdException w:name="Subtle Emphasis" w:uiPriority="19" w:qFormat="1"/>
+    <w:lsdException w:name="Intense Emphasis" w:uiPriority="21" w:qFormat="1"/>
+    <w:lsdException w:name="Subtle Reference" w:uiPriority="31" w:qFormat="1"/>
+    <w:lsdException w:name="Intense Reference" w:uiPriority="32" w:qFormat="1"/>
+    <w:lsdException w:name="Book Title" w:uiPriority="33" w:qFormat="1"/>
+    <w:lsdException w:name="Bibliography" w:semiHidden="1" w:uiPriority="37" w:unhideWhenUsed="1"/>
+    <w:lsdException w:name="TOC Heading" w:semiHidden="1" w:uiPriority="39" w:unhideWhenUsed="1" w:qFormat="1"/>
+    <w:lsdException w:name="Grid Table 4" w:uiPriority="49"/>
+    <w:lsdException w:name="Grid Table 5 Dark" w:uiPriority="50"/>
+    <w:lsdException w:name="Grid Table 6 Colorful" w:uiPriority="51"/>
+    <w:lsdException w:name="Grid Table 7 Colorful" w:uiPriority="52"/>
+    <w:lsdException w:name="Grid Table 1 Light Accent 1" w:uiPriority="46"/>
+    <w:lsdException w:name="Grid Table 2 Accent 1" w:uiPriority="47"/>
+    <w:lsdException w:name="Grid Table 3 Accent 1" w:uiPriority="48"/>
+    <w:lsdException w:name="Grid Table 4 Accent 1" w:uiPriority="49"/>
+    <w:lsdException w:name="Grid Table 5 Dark Accent 1" w:uiPriority="50"/>
+    <w:lsdException w:name="Grid Table 6 Colorful Accent 1" w:uiPriority="51"/>
+    <w:lsdException w:name="Grid Table 7 Colorful Accent 1" w:uiPriority="52"/>
+    <w:lsdException w:name="Grid Table 1 Light Accent 2" w:uiPriority="46"/>
+    <w:lsdException w:name="Grid Table 2 Accent 2" w:uiPriority="47"/>
+    <w:lsdException w:name="Grid Table 3 Accent 2" w:uiPriority="48"/>
+    <w:lsdException w:name="Grid Table 4 Accent 2" w:uiPriority="49"/>
+    <w:lsdException w:name="Grid Table 5 Dark Accent 2" w:uiPriority="50"/>
+    <w:lsdException w:name="Grid Table 6 Colorful Accent 2" w:uiPriority="51"/>
+    <w:lsdException w:name="Grid Table 7 Colorful Accent 2" w:uiPriority="52"/>
+    <w:lsdException w:name="Grid Table 1 Light Accent 3" w:uiPriority="46"/>
+    <w:lsdException w:name="Grid Table 2 Accent 3" w:uiPriority="47"/>
+    <w:lsdException w:name="Grid Table 3 Accent 3" w:uiPriority="48"/>
+    <w:lsdException w:name="Grid Table 4 Accent 3" w:uiPriority="49"/>
+    <w:lsdException w:name="Grid Table 5 Dark Accent 3" w:uiPriority="50"/>
+    <w:lsdException w:name="Grid Table 6 Colorful Accent 3" w:uiPriority="51"/>
+    <w:lsdException w:name="Grid Table 7 Colorful Accent 3" w:uiPriority="52"/>
+    <w:lsdException w:name="Grid Table 1 Light Accent 4" w:uiPriority="46"/>
+    <w:lsdException w:name="Grid Table 2 Accent 4" w:uiPriority="47"/>
+    <w:lsdException w:name="Grid Table 3 Accent 4" w:uiPriority="48"/>
+    <w:lsdException w:name="Grid Table 4 Accent 4" w:uiPriority="49"/>
+    <w:lsdException w:name="Grid Table 5 Dark Accent 4" w:uiPriority="50"/>
+    <w:lsdException w:name="Grid Table 6 Colorful Accent 4" w:uiPriority="51"/>
+    <w:lsdException w:name="Grid Table 7 Colorful Accent 4" w:uiPriority="52"/>
+    <w:lsdException w:name="Grid Table 1 Light Accent 5" w:uiPriority="46"/>
+    <w:lsdException w:name="Grid Table 2 Accent 5" w:uiPriority="47"/>
+    <w:lsdException w:name="Grid Table 3 Accent 5" w:uiPriority="48"/>
+    <w:lsdException w:name="Grid Table 4 Accent 5" w:uiPriority="49"/>
+    <w:lsdException w:name="Grid Table 5 Dark Accent 5" w:uiPriority="50"/>
+    <w:lsdException w:name="Grid Table 6 Colorful Accent 5" w:uiPriority="51"/>
+    <w:lsdException w:name="Grid Table 7 Colorful Accent 5" w:uiPriority="52"/>
+    <w:lsdException w:name="Grid Table 1 Light Accent 6" w:uiPriority="46"/>
+    <w:lsdException w:name="Grid Table 2 Accent 6" w:uiPriority="47"/>
+    <w:lsdException w:name="Grid Table 3 Accent 6" w:uiPriority="48"/>
+    <w:lsdException w:name="Grid Table 4 Accent 6" w:uiPriority="49"/>
+    <w:lsdException w:name="Grid Table 5 Dark Accent 6" w:uiPriority="50"/>
+    <w:lsdException w:name="Grid Table 6 Colorful Accent 6" w:uiPriority="51"/>
+    <w:lsdException w:name="Grid Table 7 Colorful Accent 6" w:uiPriority="52"/>
+    <w:lsdException w:name="List Table 1 Light" w:uiPriority="46"/>
+    <w:lsdException w:name="List Table 2" w:uiPriority="47"/>
+    <w:lsdException w:name="List Table 3" w:uiPriority="48"/>
+    <w:lsdException w:name="List Table 4" w:uiPriority="49"/>
+    <w:lsdException w:name="List Table 5 Dark" w:uiPriority="50"/>
+    <w:lsdException w:name="List Table 6 Colorful" w:uiPriority="51"/>
+    <w:lsdException w:name="List Table 7 Colorful" w:uiPriority="52"/>
+    <w:lsdException w:name="List Table 1 Light Accent 1" w:uiPriority="46"/>
+    <w:lsdException w:name="List Table 2 Accent 1" w:uiPriority="47"/>
+    <w:lsdException w:name="List Table 3 Accent 1" w:uiPriority="48"/>
+    <w:lsdException w:name="List Table 4 Accent 1" w:uiPriority="49"/>
+    <w:lsdException w:name="List Table 5 Dark Accent 1" w:uiPriority="50"/>
+    <w:lsdException w:name="List Table 6 Colorful Accent 1" w:uiPriority="51"/>
+    <w:lsdException w:name="List Table 7 Colorful Accent 1" w:uiPriority="52"/>
+    <w:lsdException w:name="List Table 1 Light Accent 2" w:uiPriority="46"/>
+    <w:lsdException w:name="List Table 2 Accent 2" w:uiPriority="47"/>
+    <w:lsdException w:name="List Table 3 Accent 2" w:uiPriority="48"/>
+    <w:lsdException w:name="List Table 4 Accent 2" w:uiPriority="49"/>
+    <w:lsdException w:name="List Table 5 Dark Accent 2" w:uiPriority="50"/>
+    <w:lsdException w:name="List Table 6 Colorful Accent 2" w:uiPriority="51"/>
+    <w:lsdException w:name="List Table 7 Colorful Accent 2" w:uiPriority="52"/>
+    <w:lsdException w:name="List Table 1 Light Accent 3" w:uiPriority="46"/>
+    <w:lsdException w:name="List Table 2 Accent 3" w:uiPriority="47"/>
+    <w:lsdException w:name="List Table 3 Accent 3" w:uiPriority="48"/>
+    <w:lsdException w:name="List Table 4 Accent 3" w:uiPriority="49"/>
+    <w:lsdException w:name="List Table 5 Dark Accent 3" w:uiPriority="50"/>
+    <w:lsdException w:name="List Table 6 Colorful Accent 3" w:uiPriority="51"/>
+    <w:lsdException w:name="List Table 7 Colorful Accent 3" w:uiPriority="52"/>
+    <w:lsdException w:name="List Table 1 Light Accent 4" w:uiPriority="46"/>
+    <w:lsdException w:name="List Table 2 Accent 4" w:uiPriority="47"/>
+    <w:lsdException w:name="List Table 3 Accent 4" w:uiPriority="48"/>
+    <w:lsdException w:name="List Table 4 Accent 4" w:uiPriority="49"/>
+    <w:lsdException w:name="List Table 5 Dark Accent 4" w:uiPriority="50"/>
+    <w:lsdException w:name="List Table 6 Colorful Accent 4" w:uiPriority="51"/>
+    <w:lsdException w:name="List Table 7 Colorful Accent 4" w:uiPriority="52"/>
+    <w:lsdException w:name="List Table 1 Light Accent 5" w:uiPriority="46"/>
+    <w:lsdException w:name="List Table 2 Accent 5" w:uiPriority="47"/>
+    <w:lsdException w:name="List Table 3 Accent 5" w:uiPriority="48"/>
+    <w:lsdException w:name="List Table 4 Accent 5" w:uiPriority="49"/>
+    <w:lsdException w:name="List Table 5 Dark Accent 5" w:uiPriority="50"/>
+    <w:lsdException w:name="List Table 6 Colorful Accent 5" w:uiPriority="51"/>
+    <w:lsdException w:name="List Table 7 Colorful Accent 5" w:uiPriority="52"/>
+    <w:lsdException w:name="List Table 1 Light Accent 6" w:uiPriority="46"/>
+    <w:lsdException w:name="List Table 2 Accent 6" w:uiPriority="47"/>
+    <w:lsdException w:name="List Table 3 Accent 6" w:uiPriority="48"/>
+    <w:lsdException w:name="List Table 4 Accent 6" w:uiPriority="49"/>
+    <w:lsdException w:name="List Table 5 Dark Accent 6" w:uiPriority="50"/>
+    <w:lsdException w:name="List Table 6 Colorful Accent 6" w:uiPriority="51"/>
+    <w:lsdException w:name="List Table 7 Colorful Accent 6" w:uiPriority="52"/>
+    <w:lsdException w:name="Mention" w:semiHidden="1" w:unhideWhenUsed="1"/>
+    <w:lsdException w:name="Smart Hyperlink" w:semiHidden="1" w:unhideWhenUsed="1"/>
+    <w:lsdException w:name="Hashtag" w:semiHidden="1" w:unhideWhenUsed="1"/>
+    <w:lsdException w:name="Unresolved Mention" w:semiHidden="1" w:unhideWhenUsed="1"/>
   </w:latentStyles>
   <w:style w:type="paragraph" w:default="1" w:styleId="Normal">
     <w:name w:val="Normal"/>
@@ -6603,7 +7235,6 @@
       <w:spacing w:after="0" w:line="240" w:lineRule="auto"/>
     </w:pPr>
     <w:tblPr>
-      <w:tblInd w:w="0" w:type="dxa"/>
       <w:tblBorders>
         <w:top w:val="single" w:sz="4" w:space="0" w:color="auto"/>
         <w:left w:val="single" w:sz="4" w:space="0" w:color="auto"/>
@@ -6612,12 +7243,6 @@
         <w:insideH w:val="single" w:sz="4" w:space="0" w:color="auto"/>
         <w:insideV w:val="single" w:sz="4" w:space="0" w:color="auto"/>
       </w:tblBorders>
-      <w:tblCellMar>
-        <w:top w:w="0" w:type="dxa"/>
-        <w:left w:w="108" w:type="dxa"/>
-        <w:bottom w:w="0" w:type="dxa"/>
-        <w:right w:w="108" w:type="dxa"/>
-      </w:tblCellMar>
     </w:tblPr>
   </w:style>
   <w:style w:type="paragraph" w:styleId="BalloonText">
@@ -7049,8 +7674,8 @@
       <w:ind w:left="720" w:firstLine="270"/>
     </w:pPr>
   </w:style>
-  <w:style w:type="character" w:customStyle="1" w:styleId="UnresolvedMention">
-    <w:name w:val="Unresolved Mention"/>
+  <w:style w:type="character" w:customStyle="1" w:styleId="UnresolvedMention1">
+    <w:name w:val="Unresolved Mention1"/>
     <w:basedOn w:val="DefaultParagraphFont"/>
     <w:uiPriority w:val="99"/>
     <w:semiHidden/>
@@ -7161,1193 +7786,19 @@
       <w:vertAlign w:val="superscript"/>
     </w:rPr>
   </w:style>
-</w:styles>
-</file>
-
-<file path=word/stylesWithEffects.xml><?xml version="1.0" encoding="utf-8"?>
-<w:styles xmlns:wpc="http://schemas.microsoft.com/office/word/2010/wordprocessingCanvas" xmlns:mo="http://schemas.microsoft.com/office/mac/office/2008/main" xmlns:mc="http://schemas.openxmlformats.org/markup-compatibility/2006" xmlns:mv="urn:schemas-microsoft-com:mac:vml" xmlns:o="urn:schemas-microsoft-com:office:office" xmlns:r="http://schemas.openxmlformats.org/officeDocument/2006/relationships" xmlns:m="http://schemas.openxmlformats.org/officeDocument/2006/math" xmlns:v="urn:schemas-microsoft-com:vml" xmlns:wp14="http://schemas.microsoft.com/office/word/2010/wordprocessingDrawing" xmlns:wp="http://schemas.openxmlformats.org/drawingml/2006/wordprocessingDrawing" xmlns:w10="urn:schemas-microsoft-com:office:word" xmlns:w="http://schemas.openxmlformats.org/wordprocessingml/2006/main" xmlns:w14="http://schemas.microsoft.com/office/word/2010/wordml" xmlns:wpg="http://schemas.microsoft.com/office/word/2010/wordprocessingGroup" xmlns:wpi="http://schemas.microsoft.com/office/word/2010/wordprocessingInk" xmlns:wne="http://schemas.microsoft.com/office/word/2006/wordml" xmlns:wps="http://schemas.microsoft.com/office/word/2010/wordprocessingShape" mc:Ignorable="w14 wp14">
-  <w:docDefaults>
-    <w:rPrDefault>
-      <w:rPr>
-        <w:rFonts w:asciiTheme="minorHAnsi" w:eastAsiaTheme="minorEastAsia" w:hAnsiTheme="minorHAnsi" w:cstheme="minorBidi"/>
-        <w:sz w:val="22"/>
-        <w:szCs w:val="22"/>
-        <w:lang w:val="en-US" w:eastAsia="ja-JP" w:bidi="ar-SA"/>
-      </w:rPr>
-    </w:rPrDefault>
-    <w:pPrDefault>
-      <w:pPr>
-        <w:spacing w:after="160" w:line="259" w:lineRule="auto"/>
-      </w:pPr>
-    </w:pPrDefault>
-  </w:docDefaults>
-  <w:latentStyles w:defLockedState="0" w:defUIPriority="99" w:defSemiHidden="1" w:defUnhideWhenUsed="1" w:defQFormat="0" w:count="276">
-    <w:lsdException w:name="Normal" w:semiHidden="0" w:uiPriority="0" w:unhideWhenUsed="0" w:qFormat="1"/>
-    <w:lsdException w:name="heading 1" w:semiHidden="0" w:uiPriority="9" w:unhideWhenUsed="0" w:qFormat="1"/>
-    <w:lsdException w:name="heading 2" w:uiPriority="9" w:qFormat="1"/>
-    <w:lsdException w:name="heading 3" w:uiPriority="9" w:qFormat="1"/>
-    <w:lsdException w:name="heading 4" w:uiPriority="9" w:qFormat="1"/>
-    <w:lsdException w:name="heading 5" w:uiPriority="9" w:qFormat="1"/>
-    <w:lsdException w:name="heading 6" w:uiPriority="9" w:qFormat="1"/>
-    <w:lsdException w:name="heading 7" w:uiPriority="9" w:qFormat="1"/>
-    <w:lsdException w:name="heading 8" w:uiPriority="9" w:qFormat="1"/>
-    <w:lsdException w:name="heading 9" w:uiPriority="9" w:qFormat="1"/>
-    <w:lsdException w:name="toc 1" w:uiPriority="39"/>
-    <w:lsdException w:name="toc 2" w:uiPriority="39"/>
-    <w:lsdException w:name="toc 3" w:uiPriority="39"/>
-    <w:lsdException w:name="toc 4" w:uiPriority="39"/>
-    <w:lsdException w:name="toc 5" w:uiPriority="39"/>
-    <w:lsdException w:name="toc 6" w:uiPriority="39"/>
-    <w:lsdException w:name="toc 7" w:uiPriority="39"/>
-    <w:lsdException w:name="toc 8" w:uiPriority="39"/>
-    <w:lsdException w:name="toc 9" w:uiPriority="39"/>
-    <w:lsdException w:name="caption" w:uiPriority="35" w:qFormat="1"/>
-    <w:lsdException w:name="Title" w:semiHidden="0" w:uiPriority="10" w:unhideWhenUsed="0" w:qFormat="1"/>
-    <w:lsdException w:name="Default Paragraph Font" w:uiPriority="1"/>
-    <w:lsdException w:name="Subtitle" w:semiHidden="0" w:uiPriority="11" w:unhideWhenUsed="0" w:qFormat="1"/>
-    <w:lsdException w:name="Strong" w:semiHidden="0" w:uiPriority="22" w:unhideWhenUsed="0" w:qFormat="1"/>
-    <w:lsdException w:name="Emphasis" w:semiHidden="0" w:uiPriority="20" w:unhideWhenUsed="0" w:qFormat="1"/>
-    <w:lsdException w:name="Table Grid" w:semiHidden="0" w:uiPriority="39" w:unhideWhenUsed="0"/>
-    <w:lsdException w:name="Note Level 1" w:semiHidden="0" w:unhideWhenUsed="0"/>
-    <w:lsdException w:name="Note Level 2" w:semiHidden="0" w:unhideWhenUsed="0"/>
-    <w:lsdException w:name="Note Level 3" w:semiHidden="0" w:unhideWhenUsed="0"/>
-    <w:lsdException w:name="Note Level 4" w:semiHidden="0" w:unhideWhenUsed="0"/>
-    <w:lsdException w:name="Note Level 5" w:semiHidden="0" w:unhideWhenUsed="0"/>
-    <w:lsdException w:name="Note Level 6" w:semiHidden="0" w:unhideWhenUsed="0"/>
-    <w:lsdException w:name="Note Level 7" w:semiHidden="0" w:unhideWhenUsed="0"/>
-    <w:lsdException w:name="Note Level 8" w:semiHidden="0" w:unhideWhenUsed="0"/>
-    <w:lsdException w:name="Note Level 9" w:semiHidden="0" w:unhideWhenUsed="0"/>
-    <w:lsdException w:name="Placeholder Text" w:unhideWhenUsed="0"/>
-    <w:lsdException w:name="No Spacing" w:semiHidden="0" w:uiPriority="1" w:unhideWhenUsed="0" w:qFormat="1"/>
-    <w:lsdException w:name="Light Shading" w:semiHidden="0" w:uiPriority="60" w:unhideWhenUsed="0"/>
-    <w:lsdException w:name="Light List" w:semiHidden="0" w:uiPriority="61" w:unhideWhenUsed="0"/>
-    <w:lsdException w:name="Light Grid" w:semiHidden="0" w:uiPriority="62" w:unhideWhenUsed="0"/>
-    <w:lsdException w:name="Medium Shading 1" w:semiHidden="0" w:uiPriority="63" w:unhideWhenUsed="0"/>
-    <w:lsdException w:name="Medium Shading 2" w:semiHidden="0" w:uiPriority="64" w:unhideWhenUsed="0"/>
-    <w:lsdException w:name="Medium List 1" w:semiHidden="0" w:uiPriority="65" w:unhideWhenUsed="0"/>
-    <w:lsdException w:name="Medium List 2" w:semiHidden="0" w:uiPriority="66" w:unhideWhenUsed="0"/>
-    <w:lsdException w:name="Medium Grid 1" w:semiHidden="0" w:uiPriority="67" w:unhideWhenUsed="0"/>
-    <w:lsdException w:name="Medium Grid 2" w:semiHidden="0" w:uiPriority="68" w:unhideWhenUsed="0"/>
-    <w:lsdException w:name="Medium Grid 3" w:semiHidden="0" w:uiPriority="69" w:unhideWhenUsed="0"/>
-    <w:lsdException w:name="Dark List" w:semiHidden="0" w:uiPriority="70" w:unhideWhenUsed="0"/>
-    <w:lsdException w:name="Colorful Shading" w:semiHidden="0" w:uiPriority="71" w:unhideWhenUsed="0"/>
-    <w:lsdException w:name="Colorful List" w:semiHidden="0" w:uiPriority="72" w:unhideWhenUsed="0"/>
-    <w:lsdException w:name="Colorful Grid" w:semiHidden="0" w:uiPriority="73" w:unhideWhenUsed="0"/>
-    <w:lsdException w:name="Light Shading Accent 1" w:semiHidden="0" w:uiPriority="60" w:unhideWhenUsed="0"/>
-    <w:lsdException w:name="Light List Accent 1" w:semiHidden="0" w:uiPriority="61" w:unhideWhenUsed="0"/>
-    <w:lsdException w:name="Light Grid Accent 1" w:semiHidden="0" w:uiPriority="62" w:unhideWhenUsed="0"/>
-    <w:lsdException w:name="Medium Shading 1 Accent 1" w:semiHidden="0" w:uiPriority="63" w:unhideWhenUsed="0"/>
-    <w:lsdException w:name="Medium Shading 2 Accent 1" w:semiHidden="0" w:uiPriority="64" w:unhideWhenUsed="0"/>
-    <w:lsdException w:name="Medium List 1 Accent 1" w:semiHidden="0" w:uiPriority="65" w:unhideWhenUsed="0"/>
-    <w:lsdException w:name="Revision" w:unhideWhenUsed="0"/>
-    <w:lsdException w:name="List Paragraph" w:semiHidden="0" w:uiPriority="34" w:unhideWhenUsed="0" w:qFormat="1"/>
-    <w:lsdException w:name="Quote" w:semiHidden="0" w:uiPriority="29" w:unhideWhenUsed="0" w:qFormat="1"/>
-    <w:lsdException w:name="Intense Quote" w:semiHidden="0" w:uiPriority="30" w:unhideWhenUsed="0" w:qFormat="1"/>
-    <w:lsdException w:name="Medium List 2 Accent 1" w:semiHidden="0" w:uiPriority="66" w:unhideWhenUsed="0"/>
-    <w:lsdException w:name="Medium Grid 1 Accent 1" w:semiHidden="0" w:uiPriority="67" w:unhideWhenUsed="0"/>
-    <w:lsdException w:name="Medium Grid 2 Accent 1" w:semiHidden="0" w:uiPriority="68" w:unhideWhenUsed="0"/>
-    <w:lsdException w:name="Medium Grid 3 Accent 1" w:semiHidden="0" w:uiPriority="69" w:unhideWhenUsed="0"/>
-    <w:lsdException w:name="Dark List Accent 1" w:semiHidden="0" w:uiPriority="70" w:unhideWhenUsed="0"/>
-    <w:lsdException w:name="Colorful Shading Accent 1" w:semiHidden="0" w:uiPriority="71" w:unhideWhenUsed="0"/>
-    <w:lsdException w:name="Colorful List Accent 1" w:semiHidden="0" w:uiPriority="72" w:unhideWhenUsed="0"/>
-    <w:lsdException w:name="Colorful Grid Accent 1" w:semiHidden="0" w:uiPriority="73" w:unhideWhenUsed="0"/>
-    <w:lsdException w:name="Light Shading Accent 2" w:semiHidden="0" w:uiPriority="60" w:unhideWhenUsed="0"/>
-    <w:lsdException w:name="Light List Accent 2" w:semiHidden="0" w:uiPriority="61" w:unhideWhenUsed="0"/>
-    <w:lsdException w:name="Light Grid Accent 2" w:semiHidden="0" w:uiPriority="62" w:unhideWhenUsed="0"/>
-    <w:lsdException w:name="Medium Shading 1 Accent 2" w:semiHidden="0" w:uiPriority="63" w:unhideWhenUsed="0"/>
-    <w:lsdException w:name="Medium Shading 2 Accent 2" w:semiHidden="0" w:uiPriority="64" w:unhideWhenUsed="0"/>
-    <w:lsdException w:name="Medium List 1 Accent 2" w:semiHidden="0" w:uiPriority="65" w:unhideWhenUsed="0"/>
-    <w:lsdException w:name="Medium List 2 Accent 2" w:semiHidden="0" w:uiPriority="66" w:unhideWhenUsed="0"/>
-    <w:lsdException w:name="Medium Grid 1 Accent 2" w:semiHidden="0" w:uiPriority="67" w:unhideWhenUsed="0"/>
-    <w:lsdException w:name="Medium Grid 2 Accent 2" w:semiHidden="0" w:uiPriority="68" w:unhideWhenUsed="0"/>
-    <w:lsdException w:name="Medium Grid 3 Accent 2" w:semiHidden="0" w:uiPriority="69" w:unhideWhenUsed="0"/>
-    <w:lsdException w:name="Dark List Accent 2" w:semiHidden="0" w:uiPriority="70" w:unhideWhenUsed="0"/>
-    <w:lsdException w:name="Colorful Shading Accent 2" w:semiHidden="0" w:uiPriority="71" w:unhideWhenUsed="0"/>
-    <w:lsdException w:name="Colorful List Accent 2" w:semiHidden="0" w:uiPriority="72" w:unhideWhenUsed="0"/>
-    <w:lsdException w:name="Colorful Grid Accent 2" w:semiHidden="0" w:uiPriority="73" w:unhideWhenUsed="0"/>
-    <w:lsdException w:name="Light Shading Accent 3" w:semiHidden="0" w:uiPriority="60" w:unhideWhenUsed="0"/>
-    <w:lsdException w:name="Light List Accent 3" w:semiHidden="0" w:uiPriority="61" w:unhideWhenUsed="0"/>
-    <w:lsdException w:name="Light Grid Accent 3" w:semiHidden="0" w:uiPriority="62" w:unhideWhenUsed="0"/>
-    <w:lsdException w:name="Medium Shading 1 Accent 3" w:semiHidden="0" w:uiPriority="63" w:unhideWhenUsed="0"/>
-    <w:lsdException w:name="Medium Shading 2 Accent 3" w:semiHidden="0" w:uiPriority="64" w:unhideWhenUsed="0"/>
-    <w:lsdException w:name="Medium List 1 Accent 3" w:semiHidden="0" w:uiPriority="65" w:unhideWhenUsed="0"/>
-    <w:lsdException w:name="Medium List 2 Accent 3" w:semiHidden="0" w:uiPriority="66" w:unhideWhenUsed="0"/>
-    <w:lsdException w:name="Medium Grid 1 Accent 3" w:semiHidden="0" w:uiPriority="67" w:unhideWhenUsed="0"/>
-    <w:lsdException w:name="Medium Grid 2 Accent 3" w:semiHidden="0" w:uiPriority="68" w:unhideWhenUsed="0"/>
-    <w:lsdException w:name="Medium Grid 3 Accent 3" w:semiHidden="0" w:uiPriority="69" w:unhideWhenUsed="0"/>
-    <w:lsdException w:name="Dark List Accent 3" w:semiHidden="0" w:uiPriority="70" w:unhideWhenUsed="0"/>
-    <w:lsdException w:name="Colorful Shading Accent 3" w:semiHidden="0" w:uiPriority="71" w:unhideWhenUsed="0"/>
-    <w:lsdException w:name="Colorful List Accent 3" w:semiHidden="0" w:uiPriority="72" w:unhideWhenUsed="0"/>
-    <w:lsdException w:name="Colorful Grid Accent 3" w:semiHidden="0" w:uiPriority="73" w:unhideWhenUsed="0"/>
-    <w:lsdException w:name="Light Shading Accent 4" w:semiHidden="0" w:uiPriority="60" w:unhideWhenUsed="0"/>
-    <w:lsdException w:name="Light List Accent 4" w:semiHidden="0" w:uiPriority="61" w:unhideWhenUsed="0"/>
-    <w:lsdException w:name="Light Grid Accent 4" w:semiHidden="0" w:uiPriority="62" w:unhideWhenUsed="0"/>
-    <w:lsdException w:name="Medium Shading 1 Accent 4" w:semiHidden="0" w:uiPriority="63" w:unhideWhenUsed="0"/>
-    <w:lsdException w:name="Medium Shading 2 Accent 4" w:semiHidden="0" w:uiPriority="64" w:unhideWhenUsed="0"/>
-    <w:lsdException w:name="Medium List 1 Accent 4" w:semiHidden="0" w:uiPriority="65" w:unhideWhenUsed="0"/>
-    <w:lsdException w:name="Medium List 2 Accent 4" w:semiHidden="0" w:uiPriority="66" w:unhideWhenUsed="0"/>
-    <w:lsdException w:name="Medium Grid 1 Accent 4" w:semiHidden="0" w:uiPriority="67" w:unhideWhenUsed="0"/>
-    <w:lsdException w:name="Medium Grid 2 Accent 4" w:semiHidden="0" w:uiPriority="68" w:unhideWhenUsed="0"/>
-    <w:lsdException w:name="Medium Grid 3 Accent 4" w:semiHidden="0" w:uiPriority="69" w:unhideWhenUsed="0"/>
-    <w:lsdException w:name="Dark List Accent 4" w:semiHidden="0" w:uiPriority="70" w:unhideWhenUsed="0"/>
-    <w:lsdException w:name="Colorful Shading Accent 4" w:semiHidden="0" w:uiPriority="71" w:unhideWhenUsed="0"/>
-    <w:lsdException w:name="Colorful List Accent 4" w:semiHidden="0" w:uiPriority="72" w:unhideWhenUsed="0"/>
-    <w:lsdException w:name="Colorful Grid Accent 4" w:semiHidden="0" w:uiPriority="73" w:unhideWhenUsed="0"/>
-    <w:lsdException w:name="Light Shading Accent 5" w:semiHidden="0" w:uiPriority="60" w:unhideWhenUsed="0"/>
-    <w:lsdException w:name="Light List Accent 5" w:semiHidden="0" w:uiPriority="61" w:unhideWhenUsed="0"/>
-    <w:lsdException w:name="Light Grid Accent 5" w:semiHidden="0" w:uiPriority="62" w:unhideWhenUsed="0"/>
-    <w:lsdException w:name="Medium Shading 1 Accent 5" w:semiHidden="0" w:uiPriority="63" w:unhideWhenUsed="0"/>
-    <w:lsdException w:name="Medium Shading 2 Accent 5" w:semiHidden="0" w:uiPriority="64" w:unhideWhenUsed="0"/>
-    <w:lsdException w:name="Medium List 1 Accent 5" w:semiHidden="0" w:uiPriority="65" w:unhideWhenUsed="0"/>
-    <w:lsdException w:name="Medium List 2 Accent 5" w:semiHidden="0" w:uiPriority="66" w:unhideWhenUsed="0"/>
-    <w:lsdException w:name="Medium Grid 1 Accent 5" w:semiHidden="0" w:uiPriority="67" w:unhideWhenUsed="0"/>
-    <w:lsdException w:name="Medium Grid 2 Accent 5" w:semiHidden="0" w:uiPriority="68" w:unhideWhenUsed="0"/>
-    <w:lsdException w:name="Medium Grid 3 Accent 5" w:semiHidden="0" w:uiPriority="69" w:unhideWhenUsed="0"/>
-    <w:lsdException w:name="Dark List Accent 5" w:semiHidden="0" w:uiPriority="70" w:unhideWhenUsed="0"/>
-    <w:lsdException w:name="Colorful Shading Accent 5" w:semiHidden="0" w:uiPriority="71" w:unhideWhenUsed="0"/>
-    <w:lsdException w:name="Colorful List Accent 5" w:semiHidden="0" w:uiPriority="72" w:unhideWhenUsed="0"/>
-    <w:lsdException w:name="Colorful Grid Accent 5" w:semiHidden="0" w:uiPriority="73" w:unhideWhenUsed="0"/>
-    <w:lsdException w:name="Light Shading Accent 6" w:semiHidden="0" w:uiPriority="60" w:unhideWhenUsed="0"/>
-    <w:lsdException w:name="Light List Accent 6" w:semiHidden="0" w:uiPriority="61" w:unhideWhenUsed="0"/>
-    <w:lsdException w:name="Light Grid Accent 6" w:semiHidden="0" w:uiPriority="62" w:unhideWhenUsed="0"/>
-    <w:lsdException w:name="Medium Shading 1 Accent 6" w:semiHidden="0" w:uiPriority="63" w:unhideWhenUsed="0"/>
-    <w:lsdException w:name="Medium Shading 2 Accent 6" w:semiHidden="0" w:uiPriority="64" w:unhideWhenUsed="0"/>
-    <w:lsdException w:name="Medium List 1 Accent 6" w:semiHidden="0" w:uiPriority="65" w:unhideWhenUsed="0"/>
-    <w:lsdException w:name="Medium List 2 Accent 6" w:semiHidden="0" w:uiPriority="66" w:unhideWhenUsed="0"/>
-    <w:lsdException w:name="Medium Grid 1 Accent 6" w:semiHidden="0" w:uiPriority="67" w:unhideWhenUsed="0"/>
-    <w:lsdException w:name="Medium Grid 2 Accent 6" w:semiHidden="0" w:uiPriority="68" w:unhideWhenUsed="0"/>
-    <w:lsdException w:name="Medium Grid 3 Accent 6" w:semiHidden="0" w:uiPriority="69" w:unhideWhenUsed="0"/>
-    <w:lsdException w:name="Dark List Accent 6" w:semiHidden="0" w:uiPriority="70" w:unhideWhenUsed="0"/>
-    <w:lsdException w:name="Colorful Shading Accent 6" w:semiHidden="0" w:uiPriority="71" w:unhideWhenUsed="0"/>
-    <w:lsdException w:name="Colorful List Accent 6" w:semiHidden="0" w:uiPriority="72" w:unhideWhenUsed="0"/>
-    <w:lsdException w:name="Colorful Grid Accent 6" w:semiHidden="0" w:uiPriority="73" w:unhideWhenUsed="0"/>
-    <w:lsdException w:name="Subtle Emphasis" w:semiHidden="0" w:uiPriority="19" w:unhideWhenUsed="0" w:qFormat="1"/>
-    <w:lsdException w:name="Intense Emphasis" w:semiHidden="0" w:uiPriority="21" w:unhideWhenUsed="0" w:qFormat="1"/>
-    <w:lsdException w:name="Subtle Reference" w:semiHidden="0" w:uiPriority="31" w:unhideWhenUsed="0" w:qFormat="1"/>
-    <w:lsdException w:name="Intense Reference" w:semiHidden="0" w:uiPriority="32" w:unhideWhenUsed="0" w:qFormat="1"/>
-    <w:lsdException w:name="Book Title" w:semiHidden="0" w:uiPriority="33" w:unhideWhenUsed="0" w:qFormat="1"/>
-    <w:lsdException w:name="Bibliography" w:uiPriority="37"/>
-    <w:lsdException w:name="TOC Heading" w:uiPriority="39" w:qFormat="1"/>
-  </w:latentStyles>
-  <w:style w:type="paragraph" w:default="1" w:styleId="Normal">
-    <w:name w:val="Normal"/>
+  <w:style w:type="paragraph" w:customStyle="1" w:styleId="Normal-Heading2">
+    <w:name w:val="Normal - Heading 2"/>
+    <w:basedOn w:val="Normal"/>
     <w:qFormat/>
-    <w:rsid w:val="00A65013"/>
+    <w:rsid w:val="007C063F"/>
     <w:pPr>
-      <w:spacing w:after="0"/>
-      <w:ind w:firstLine="360"/>
+      <w:spacing w:line="240" w:lineRule="auto"/>
+      <w:ind w:left="720"/>
     </w:pPr>
     <w:rPr>
-      <w:rFonts w:ascii="Times" w:hAnsi="Times" w:cs="Times"/>
-      <w:sz w:val="24"/>
-    </w:rPr>
-  </w:style>
-  <w:style w:type="paragraph" w:styleId="Heading1">
-    <w:name w:val="heading 1"/>
-    <w:basedOn w:val="Normal"/>
-    <w:next w:val="Normal"/>
-    <w:link w:val="Heading1Char"/>
-    <w:uiPriority w:val="9"/>
-    <w:qFormat/>
-    <w:rsid w:val="00850790"/>
-    <w:pPr>
-      <w:keepNext/>
-      <w:keepLines/>
-      <w:numPr>
-        <w:numId w:val="1"/>
-      </w:numPr>
-      <w:spacing w:before="120" w:after="120"/>
-      <w:outlineLvl w:val="0"/>
-    </w:pPr>
-    <w:rPr>
-      <w:rFonts w:eastAsiaTheme="majorEastAsia"/>
-      <w:b/>
-      <w:sz w:val="28"/>
-      <w:szCs w:val="28"/>
-    </w:rPr>
-  </w:style>
-  <w:style w:type="paragraph" w:styleId="Heading2">
-    <w:name w:val="heading 2"/>
-    <w:basedOn w:val="Normal"/>
-    <w:next w:val="Normal"/>
-    <w:link w:val="Heading2Char"/>
-    <w:uiPriority w:val="9"/>
-    <w:unhideWhenUsed/>
-    <w:qFormat/>
-    <w:rsid w:val="00A65013"/>
-    <w:pPr>
-      <w:keepNext/>
-      <w:keepLines/>
-      <w:numPr>
-        <w:ilvl w:val="1"/>
-        <w:numId w:val="1"/>
-      </w:numPr>
-      <w:spacing w:before="120"/>
-      <w:outlineLvl w:val="1"/>
-    </w:pPr>
-    <w:rPr>
-      <w:rFonts w:eastAsiaTheme="majorEastAsia"/>
-      <w:i/>
-      <w:szCs w:val="24"/>
-    </w:rPr>
-  </w:style>
-  <w:style w:type="paragraph" w:styleId="Heading3">
-    <w:name w:val="heading 3"/>
-    <w:basedOn w:val="Normal"/>
-    <w:next w:val="Normal"/>
-    <w:link w:val="Heading3Char"/>
-    <w:uiPriority w:val="9"/>
-    <w:semiHidden/>
-    <w:unhideWhenUsed/>
-    <w:qFormat/>
-    <w:rsid w:val="00850790"/>
-    <w:pPr>
-      <w:keepNext/>
-      <w:keepLines/>
-      <w:numPr>
-        <w:ilvl w:val="2"/>
-        <w:numId w:val="1"/>
-      </w:numPr>
-      <w:spacing w:before="40"/>
-      <w:outlineLvl w:val="2"/>
-    </w:pPr>
-    <w:rPr>
-      <w:rFonts w:asciiTheme="majorHAnsi" w:eastAsiaTheme="majorEastAsia" w:hAnsiTheme="majorHAnsi" w:cstheme="majorBidi"/>
-      <w:color w:val="1F3763" w:themeColor="accent1" w:themeShade="7F"/>
-      <w:szCs w:val="24"/>
-    </w:rPr>
-  </w:style>
-  <w:style w:type="paragraph" w:styleId="Heading4">
-    <w:name w:val="heading 4"/>
-    <w:basedOn w:val="Normal"/>
-    <w:next w:val="Normal"/>
-    <w:link w:val="Heading4Char"/>
-    <w:uiPriority w:val="9"/>
-    <w:semiHidden/>
-    <w:unhideWhenUsed/>
-    <w:qFormat/>
-    <w:rsid w:val="00850790"/>
-    <w:pPr>
-      <w:keepNext/>
-      <w:keepLines/>
-      <w:numPr>
-        <w:ilvl w:val="3"/>
-        <w:numId w:val="1"/>
-      </w:numPr>
-      <w:spacing w:before="40"/>
-      <w:outlineLvl w:val="3"/>
-    </w:pPr>
-    <w:rPr>
-      <w:rFonts w:asciiTheme="majorHAnsi" w:eastAsiaTheme="majorEastAsia" w:hAnsiTheme="majorHAnsi" w:cstheme="majorBidi"/>
-      <w:i/>
-      <w:iCs/>
-      <w:color w:val="2F5496" w:themeColor="accent1" w:themeShade="BF"/>
-    </w:rPr>
-  </w:style>
-  <w:style w:type="paragraph" w:styleId="Heading5">
-    <w:name w:val="heading 5"/>
-    <w:basedOn w:val="Normal"/>
-    <w:next w:val="Normal"/>
-    <w:link w:val="Heading5Char"/>
-    <w:uiPriority w:val="9"/>
-    <w:semiHidden/>
-    <w:unhideWhenUsed/>
-    <w:qFormat/>
-    <w:rsid w:val="00850790"/>
-    <w:pPr>
-      <w:keepNext/>
-      <w:keepLines/>
-      <w:numPr>
-        <w:ilvl w:val="4"/>
-        <w:numId w:val="1"/>
-      </w:numPr>
-      <w:spacing w:before="40"/>
-      <w:outlineLvl w:val="4"/>
-    </w:pPr>
-    <w:rPr>
-      <w:rFonts w:asciiTheme="majorHAnsi" w:eastAsiaTheme="majorEastAsia" w:hAnsiTheme="majorHAnsi" w:cstheme="majorBidi"/>
-      <w:color w:val="2F5496" w:themeColor="accent1" w:themeShade="BF"/>
-    </w:rPr>
-  </w:style>
-  <w:style w:type="paragraph" w:styleId="Heading6">
-    <w:name w:val="heading 6"/>
-    <w:basedOn w:val="Normal"/>
-    <w:next w:val="Normal"/>
-    <w:link w:val="Heading6Char"/>
-    <w:uiPriority w:val="9"/>
-    <w:semiHidden/>
-    <w:unhideWhenUsed/>
-    <w:qFormat/>
-    <w:rsid w:val="00850790"/>
-    <w:pPr>
-      <w:keepNext/>
-      <w:keepLines/>
-      <w:numPr>
-        <w:ilvl w:val="5"/>
-        <w:numId w:val="1"/>
-      </w:numPr>
-      <w:spacing w:before="40"/>
-      <w:outlineLvl w:val="5"/>
-    </w:pPr>
-    <w:rPr>
-      <w:rFonts w:asciiTheme="majorHAnsi" w:eastAsiaTheme="majorEastAsia" w:hAnsiTheme="majorHAnsi" w:cstheme="majorBidi"/>
-      <w:color w:val="1F3763" w:themeColor="accent1" w:themeShade="7F"/>
-    </w:rPr>
-  </w:style>
-  <w:style w:type="paragraph" w:styleId="Heading7">
-    <w:name w:val="heading 7"/>
-    <w:basedOn w:val="Normal"/>
-    <w:next w:val="Normal"/>
-    <w:link w:val="Heading7Char"/>
-    <w:uiPriority w:val="9"/>
-    <w:semiHidden/>
-    <w:unhideWhenUsed/>
-    <w:qFormat/>
-    <w:rsid w:val="00850790"/>
-    <w:pPr>
-      <w:keepNext/>
-      <w:keepLines/>
-      <w:numPr>
-        <w:ilvl w:val="6"/>
-        <w:numId w:val="1"/>
-      </w:numPr>
-      <w:spacing w:before="40"/>
-      <w:outlineLvl w:val="6"/>
-    </w:pPr>
-    <w:rPr>
-      <w:rFonts w:asciiTheme="majorHAnsi" w:eastAsiaTheme="majorEastAsia" w:hAnsiTheme="majorHAnsi" w:cstheme="majorBidi"/>
-      <w:i/>
-      <w:iCs/>
-      <w:color w:val="1F3763" w:themeColor="accent1" w:themeShade="7F"/>
-    </w:rPr>
-  </w:style>
-  <w:style w:type="paragraph" w:styleId="Heading8">
-    <w:name w:val="heading 8"/>
-    <w:basedOn w:val="Normal"/>
-    <w:next w:val="Normal"/>
-    <w:link w:val="Heading8Char"/>
-    <w:uiPriority w:val="9"/>
-    <w:semiHidden/>
-    <w:unhideWhenUsed/>
-    <w:qFormat/>
-    <w:rsid w:val="00850790"/>
-    <w:pPr>
-      <w:keepNext/>
-      <w:keepLines/>
-      <w:numPr>
-        <w:ilvl w:val="7"/>
-        <w:numId w:val="1"/>
-      </w:numPr>
-      <w:spacing w:before="40"/>
-      <w:outlineLvl w:val="7"/>
-    </w:pPr>
-    <w:rPr>
-      <w:rFonts w:asciiTheme="majorHAnsi" w:eastAsiaTheme="majorEastAsia" w:hAnsiTheme="majorHAnsi" w:cstheme="majorBidi"/>
-      <w:color w:val="272727" w:themeColor="text1" w:themeTint="D8"/>
-      <w:sz w:val="21"/>
-      <w:szCs w:val="21"/>
-    </w:rPr>
-  </w:style>
-  <w:style w:type="paragraph" w:styleId="Heading9">
-    <w:name w:val="heading 9"/>
-    <w:basedOn w:val="Normal"/>
-    <w:next w:val="Normal"/>
-    <w:link w:val="Heading9Char"/>
-    <w:uiPriority w:val="9"/>
-    <w:semiHidden/>
-    <w:unhideWhenUsed/>
-    <w:qFormat/>
-    <w:rsid w:val="00850790"/>
-    <w:pPr>
-      <w:keepNext/>
-      <w:keepLines/>
-      <w:numPr>
-        <w:ilvl w:val="8"/>
-        <w:numId w:val="1"/>
-      </w:numPr>
-      <w:spacing w:before="40"/>
-      <w:outlineLvl w:val="8"/>
-    </w:pPr>
-    <w:rPr>
-      <w:rFonts w:asciiTheme="majorHAnsi" w:eastAsiaTheme="majorEastAsia" w:hAnsiTheme="majorHAnsi" w:cstheme="majorBidi"/>
-      <w:i/>
-      <w:iCs/>
-      <w:color w:val="272727" w:themeColor="text1" w:themeTint="D8"/>
-      <w:sz w:val="21"/>
-      <w:szCs w:val="21"/>
-    </w:rPr>
-  </w:style>
-  <w:style w:type="character" w:default="1" w:styleId="DefaultParagraphFont">
-    <w:name w:val="Default Paragraph Font"/>
-    <w:uiPriority w:val="1"/>
-    <w:semiHidden/>
-    <w:unhideWhenUsed/>
-  </w:style>
-  <w:style w:type="table" w:default="1" w:styleId="TableNormal">
-    <w:name w:val="Normal Table"/>
-    <w:uiPriority w:val="99"/>
-    <w:semiHidden/>
-    <w:unhideWhenUsed/>
-    <w:tblPr>
-      <w:tblInd w:w="0" w:type="dxa"/>
-      <w:tblCellMar>
-        <w:top w:w="0" w:type="dxa"/>
-        <w:left w:w="108" w:type="dxa"/>
-        <w:bottom w:w="0" w:type="dxa"/>
-        <w:right w:w="108" w:type="dxa"/>
-      </w:tblCellMar>
-    </w:tblPr>
-  </w:style>
-  <w:style w:type="numbering" w:default="1" w:styleId="NoList">
-    <w:name w:val="No List"/>
-    <w:uiPriority w:val="99"/>
-    <w:semiHidden/>
-    <w:unhideWhenUsed/>
-  </w:style>
-  <w:style w:type="paragraph" w:styleId="Title">
-    <w:name w:val="Title"/>
-    <w:basedOn w:val="Normal"/>
-    <w:next w:val="Normal"/>
-    <w:link w:val="TitleChar"/>
-    <w:uiPriority w:val="10"/>
-    <w:qFormat/>
-    <w:rsid w:val="001D3773"/>
-    <w:pPr>
-      <w:spacing w:before="240" w:after="240" w:line="240" w:lineRule="auto"/>
-      <w:ind w:firstLine="0"/>
-    </w:pPr>
-    <w:rPr>
-      <w:rFonts w:eastAsiaTheme="majorEastAsia"/>
-      <w:b/>
-      <w:spacing w:val="-10"/>
-      <w:kern w:val="28"/>
-      <w:sz w:val="40"/>
-      <w:szCs w:val="40"/>
-    </w:rPr>
-  </w:style>
-  <w:style w:type="character" w:customStyle="1" w:styleId="TitleChar">
-    <w:name w:val="Title Char"/>
-    <w:basedOn w:val="DefaultParagraphFont"/>
-    <w:link w:val="Title"/>
-    <w:uiPriority w:val="10"/>
-    <w:rsid w:val="001D3773"/>
-    <w:rPr>
-      <w:rFonts w:ascii="Times" w:eastAsiaTheme="majorEastAsia" w:hAnsi="Times" w:cs="Times"/>
-      <w:b/>
-      <w:spacing w:val="-10"/>
-      <w:kern w:val="28"/>
-      <w:sz w:val="40"/>
-      <w:szCs w:val="40"/>
-    </w:rPr>
-  </w:style>
-  <w:style w:type="character" w:customStyle="1" w:styleId="Heading1Char">
-    <w:name w:val="Heading 1 Char"/>
-    <w:basedOn w:val="DefaultParagraphFont"/>
-    <w:link w:val="Heading1"/>
-    <w:uiPriority w:val="9"/>
-    <w:rsid w:val="00850790"/>
-    <w:rPr>
-      <w:rFonts w:ascii="Times" w:eastAsiaTheme="majorEastAsia" w:hAnsi="Times" w:cs="Times"/>
-      <w:b/>
-      <w:sz w:val="28"/>
-      <w:szCs w:val="28"/>
-    </w:rPr>
-  </w:style>
-  <w:style w:type="character" w:customStyle="1" w:styleId="Heading2Char">
-    <w:name w:val="Heading 2 Char"/>
-    <w:basedOn w:val="DefaultParagraphFont"/>
-    <w:link w:val="Heading2"/>
-    <w:uiPriority w:val="9"/>
-    <w:rsid w:val="00A65013"/>
-    <w:rPr>
-      <w:rFonts w:ascii="Times" w:eastAsiaTheme="majorEastAsia" w:hAnsi="Times" w:cs="Times"/>
-      <w:i/>
-      <w:sz w:val="24"/>
-      <w:szCs w:val="24"/>
-    </w:rPr>
-  </w:style>
-  <w:style w:type="character" w:customStyle="1" w:styleId="Heading3Char">
-    <w:name w:val="Heading 3 Char"/>
-    <w:basedOn w:val="DefaultParagraphFont"/>
-    <w:link w:val="Heading3"/>
-    <w:uiPriority w:val="9"/>
-    <w:semiHidden/>
-    <w:rsid w:val="00850790"/>
-    <w:rPr>
-      <w:rFonts w:asciiTheme="majorHAnsi" w:eastAsiaTheme="majorEastAsia" w:hAnsiTheme="majorHAnsi" w:cstheme="majorBidi"/>
-      <w:color w:val="1F3763" w:themeColor="accent1" w:themeShade="7F"/>
-      <w:sz w:val="24"/>
-      <w:szCs w:val="24"/>
-    </w:rPr>
-  </w:style>
-  <w:style w:type="character" w:customStyle="1" w:styleId="Heading4Char">
-    <w:name w:val="Heading 4 Char"/>
-    <w:basedOn w:val="DefaultParagraphFont"/>
-    <w:link w:val="Heading4"/>
-    <w:uiPriority w:val="9"/>
-    <w:semiHidden/>
-    <w:rsid w:val="00850790"/>
-    <w:rPr>
-      <w:rFonts w:asciiTheme="majorHAnsi" w:eastAsiaTheme="majorEastAsia" w:hAnsiTheme="majorHAnsi" w:cstheme="majorBidi"/>
-      <w:i/>
-      <w:iCs/>
-      <w:color w:val="2F5496" w:themeColor="accent1" w:themeShade="BF"/>
-    </w:rPr>
-  </w:style>
-  <w:style w:type="character" w:customStyle="1" w:styleId="Heading5Char">
-    <w:name w:val="Heading 5 Char"/>
-    <w:basedOn w:val="DefaultParagraphFont"/>
-    <w:link w:val="Heading5"/>
-    <w:uiPriority w:val="9"/>
-    <w:semiHidden/>
-    <w:rsid w:val="00850790"/>
-    <w:rPr>
-      <w:rFonts w:asciiTheme="majorHAnsi" w:eastAsiaTheme="majorEastAsia" w:hAnsiTheme="majorHAnsi" w:cstheme="majorBidi"/>
-      <w:color w:val="2F5496" w:themeColor="accent1" w:themeShade="BF"/>
-    </w:rPr>
-  </w:style>
-  <w:style w:type="character" w:customStyle="1" w:styleId="Heading6Char">
-    <w:name w:val="Heading 6 Char"/>
-    <w:basedOn w:val="DefaultParagraphFont"/>
-    <w:link w:val="Heading6"/>
-    <w:uiPriority w:val="9"/>
-    <w:semiHidden/>
-    <w:rsid w:val="00850790"/>
-    <w:rPr>
-      <w:rFonts w:asciiTheme="majorHAnsi" w:eastAsiaTheme="majorEastAsia" w:hAnsiTheme="majorHAnsi" w:cstheme="majorBidi"/>
-      <w:color w:val="1F3763" w:themeColor="accent1" w:themeShade="7F"/>
-    </w:rPr>
-  </w:style>
-  <w:style w:type="character" w:customStyle="1" w:styleId="Heading7Char">
-    <w:name w:val="Heading 7 Char"/>
-    <w:basedOn w:val="DefaultParagraphFont"/>
-    <w:link w:val="Heading7"/>
-    <w:uiPriority w:val="9"/>
-    <w:semiHidden/>
-    <w:rsid w:val="00850790"/>
-    <w:rPr>
-      <w:rFonts w:asciiTheme="majorHAnsi" w:eastAsiaTheme="majorEastAsia" w:hAnsiTheme="majorHAnsi" w:cstheme="majorBidi"/>
-      <w:i/>
-      <w:iCs/>
-      <w:color w:val="1F3763" w:themeColor="accent1" w:themeShade="7F"/>
-    </w:rPr>
-  </w:style>
-  <w:style w:type="character" w:customStyle="1" w:styleId="Heading8Char">
-    <w:name w:val="Heading 8 Char"/>
-    <w:basedOn w:val="DefaultParagraphFont"/>
-    <w:link w:val="Heading8"/>
-    <w:uiPriority w:val="9"/>
-    <w:semiHidden/>
-    <w:rsid w:val="00850790"/>
-    <w:rPr>
-      <w:rFonts w:asciiTheme="majorHAnsi" w:eastAsiaTheme="majorEastAsia" w:hAnsiTheme="majorHAnsi" w:cstheme="majorBidi"/>
-      <w:color w:val="272727" w:themeColor="text1" w:themeTint="D8"/>
-      <w:sz w:val="21"/>
-      <w:szCs w:val="21"/>
-    </w:rPr>
-  </w:style>
-  <w:style w:type="character" w:customStyle="1" w:styleId="Heading9Char">
-    <w:name w:val="Heading 9 Char"/>
-    <w:basedOn w:val="DefaultParagraphFont"/>
-    <w:link w:val="Heading9"/>
-    <w:uiPriority w:val="9"/>
-    <w:semiHidden/>
-    <w:rsid w:val="00850790"/>
-    <w:rPr>
-      <w:rFonts w:asciiTheme="majorHAnsi" w:eastAsiaTheme="majorEastAsia" w:hAnsiTheme="majorHAnsi" w:cstheme="majorBidi"/>
-      <w:i/>
-      <w:iCs/>
-      <w:color w:val="272727" w:themeColor="text1" w:themeTint="D8"/>
-      <w:sz w:val="21"/>
-      <w:szCs w:val="21"/>
-    </w:rPr>
-  </w:style>
-  <w:style w:type="paragraph" w:customStyle="1" w:styleId="Heading1-NoNum">
-    <w:name w:val="Heading 1-NoNum"/>
-    <w:basedOn w:val="Heading1"/>
-    <w:qFormat/>
-    <w:rsid w:val="00F20C03"/>
-    <w:pPr>
-      <w:numPr>
-        <w:numId w:val="0"/>
-      </w:numPr>
-    </w:pPr>
-  </w:style>
-  <w:style w:type="paragraph" w:customStyle="1" w:styleId="Authors">
-    <w:name w:val="Authors"/>
-    <w:basedOn w:val="Normal"/>
-    <w:qFormat/>
-    <w:rsid w:val="003E0BAB"/>
-    <w:pPr>
-      <w:ind w:firstLine="0"/>
-      <w:jc w:val="center"/>
-    </w:pPr>
-  </w:style>
-  <w:style w:type="table" w:styleId="TableGrid">
-    <w:name w:val="Table Grid"/>
-    <w:basedOn w:val="TableNormal"/>
-    <w:uiPriority w:val="39"/>
-    <w:rsid w:val="00BD51C7"/>
-    <w:pPr>
-      <w:spacing w:after="0" w:line="240" w:lineRule="auto"/>
-    </w:pPr>
-    <w:tblPr>
-      <w:tblInd w:w="0" w:type="dxa"/>
-      <w:tblBorders>
-        <w:top w:val="single" w:sz="4" w:space="0" w:color="auto"/>
-        <w:left w:val="single" w:sz="4" w:space="0" w:color="auto"/>
-        <w:bottom w:val="single" w:sz="4" w:space="0" w:color="auto"/>
-        <w:right w:val="single" w:sz="4" w:space="0" w:color="auto"/>
-        <w:insideH w:val="single" w:sz="4" w:space="0" w:color="auto"/>
-        <w:insideV w:val="single" w:sz="4" w:space="0" w:color="auto"/>
-      </w:tblBorders>
-      <w:tblCellMar>
-        <w:top w:w="0" w:type="dxa"/>
-        <w:left w:w="108" w:type="dxa"/>
-        <w:bottom w:w="0" w:type="dxa"/>
-        <w:right w:w="108" w:type="dxa"/>
-      </w:tblCellMar>
-    </w:tblPr>
-  </w:style>
-  <w:style w:type="paragraph" w:styleId="BalloonText">
-    <w:name w:val="Balloon Text"/>
-    <w:basedOn w:val="Normal"/>
-    <w:link w:val="BalloonTextChar"/>
-    <w:uiPriority w:val="99"/>
-    <w:semiHidden/>
-    <w:unhideWhenUsed/>
-    <w:rsid w:val="00BD51C7"/>
-    <w:pPr>
-      <w:spacing w:line="240" w:lineRule="auto"/>
-    </w:pPr>
-    <w:rPr>
-      <w:rFonts w:ascii="Segoe UI" w:hAnsi="Segoe UI" w:cs="Segoe UI"/>
-      <w:sz w:val="18"/>
-      <w:szCs w:val="18"/>
-    </w:rPr>
-  </w:style>
-  <w:style w:type="character" w:customStyle="1" w:styleId="BalloonTextChar">
-    <w:name w:val="Balloon Text Char"/>
-    <w:basedOn w:val="DefaultParagraphFont"/>
-    <w:link w:val="BalloonText"/>
-    <w:uiPriority w:val="99"/>
-    <w:semiHidden/>
-    <w:rsid w:val="00BD51C7"/>
-    <w:rPr>
-      <w:rFonts w:ascii="Segoe UI" w:hAnsi="Segoe UI" w:cs="Segoe UI"/>
-      <w:sz w:val="18"/>
-      <w:szCs w:val="18"/>
-    </w:rPr>
-  </w:style>
-  <w:style w:type="numbering" w:customStyle="1" w:styleId="UniversityList">
-    <w:name w:val="UniversityList"/>
-    <w:basedOn w:val="NoList"/>
-    <w:uiPriority w:val="99"/>
-    <w:rsid w:val="004830F4"/>
-    <w:pPr>
-      <w:numPr>
-        <w:numId w:val="3"/>
-      </w:numPr>
-    </w:pPr>
-  </w:style>
-  <w:style w:type="paragraph" w:customStyle="1" w:styleId="University">
-    <w:name w:val="University"/>
-    <w:basedOn w:val="Authors"/>
-    <w:qFormat/>
-    <w:rsid w:val="00DF4F36"/>
-    <w:pPr>
-      <w:spacing w:line="240" w:lineRule="auto"/>
-      <w:ind w:firstLine="360"/>
-      <w:jc w:val="left"/>
-    </w:pPr>
-    <w:rPr>
-      <w:rFonts w:eastAsia="Times New Roman"/>
-      <w:i/>
-      <w:sz w:val="18"/>
-    </w:rPr>
-  </w:style>
-  <w:style w:type="paragraph" w:customStyle="1" w:styleId="Normal1">
-    <w:name w:val="Normal1"/>
-    <w:rsid w:val="00AE27D8"/>
-    <w:pPr>
-      <w:widowControl w:val="0"/>
-      <w:pBdr>
-        <w:top w:val="nil"/>
-        <w:left w:val="nil"/>
-        <w:bottom w:val="nil"/>
-        <w:right w:val="nil"/>
-        <w:between w:val="nil"/>
-      </w:pBdr>
-      <w:spacing w:after="200" w:line="240" w:lineRule="auto"/>
-      <w:jc w:val="both"/>
-    </w:pPr>
-    <w:rPr>
-      <w:rFonts w:ascii="Times" w:eastAsia="Times" w:hAnsi="Times" w:cs="Times"/>
-      <w:color w:val="000000"/>
-      <w:sz w:val="24"/>
+      <w:rFonts w:cstheme="minorBidi"/>
       <w:szCs w:val="24"/>
       <w:lang w:eastAsia="en-US"/>
-    </w:rPr>
-  </w:style>
-  <w:style w:type="paragraph" w:styleId="Header">
-    <w:name w:val="header"/>
-    <w:basedOn w:val="Normal"/>
-    <w:link w:val="HeaderChar"/>
-    <w:uiPriority w:val="99"/>
-    <w:unhideWhenUsed/>
-    <w:rsid w:val="006A59C5"/>
-    <w:pPr>
-      <w:tabs>
-        <w:tab w:val="center" w:pos="4680"/>
-        <w:tab w:val="right" w:pos="9360"/>
-      </w:tabs>
-      <w:spacing w:line="240" w:lineRule="auto"/>
-    </w:pPr>
-  </w:style>
-  <w:style w:type="character" w:customStyle="1" w:styleId="HeaderChar">
-    <w:name w:val="Header Char"/>
-    <w:basedOn w:val="DefaultParagraphFont"/>
-    <w:link w:val="Header"/>
-    <w:uiPriority w:val="99"/>
-    <w:rsid w:val="006A59C5"/>
-    <w:rPr>
-      <w:rFonts w:ascii="Times" w:hAnsi="Times" w:cs="Times"/>
-      <w:sz w:val="24"/>
-    </w:rPr>
-  </w:style>
-  <w:style w:type="paragraph" w:styleId="Footer">
-    <w:name w:val="footer"/>
-    <w:basedOn w:val="Normal"/>
-    <w:link w:val="FooterChar"/>
-    <w:uiPriority w:val="99"/>
-    <w:unhideWhenUsed/>
-    <w:rsid w:val="006A59C5"/>
-    <w:pPr>
-      <w:tabs>
-        <w:tab w:val="center" w:pos="4680"/>
-        <w:tab w:val="right" w:pos="9360"/>
-      </w:tabs>
-      <w:spacing w:line="240" w:lineRule="auto"/>
-    </w:pPr>
-  </w:style>
-  <w:style w:type="character" w:customStyle="1" w:styleId="FooterChar">
-    <w:name w:val="Footer Char"/>
-    <w:basedOn w:val="DefaultParagraphFont"/>
-    <w:link w:val="Footer"/>
-    <w:uiPriority w:val="99"/>
-    <w:rsid w:val="006A59C5"/>
-    <w:rPr>
-      <w:rFonts w:ascii="Times" w:hAnsi="Times" w:cs="Times"/>
-      <w:sz w:val="24"/>
-    </w:rPr>
-  </w:style>
-  <w:style w:type="paragraph" w:customStyle="1" w:styleId="AbstractBody">
-    <w:name w:val="AbstractBody"/>
-    <w:qFormat/>
-    <w:rsid w:val="003566E4"/>
-    <w:rPr>
-      <w:rFonts w:ascii="Times" w:hAnsi="Times" w:cs="Times"/>
-    </w:rPr>
-  </w:style>
-  <w:style w:type="paragraph" w:styleId="CommentText">
-    <w:name w:val="annotation text"/>
-    <w:basedOn w:val="Normal"/>
-    <w:link w:val="CommentTextChar"/>
-    <w:uiPriority w:val="99"/>
-    <w:semiHidden/>
-    <w:unhideWhenUsed/>
-    <w:rsid w:val="00686CC8"/>
-    <w:pPr>
-      <w:widowControl w:val="0"/>
-      <w:pBdr>
-        <w:top w:val="nil"/>
-        <w:left w:val="nil"/>
-        <w:bottom w:val="nil"/>
-        <w:right w:val="nil"/>
-        <w:between w:val="nil"/>
-      </w:pBdr>
-      <w:spacing w:after="200" w:line="240" w:lineRule="auto"/>
-      <w:ind w:firstLine="0"/>
-      <w:jc w:val="both"/>
-    </w:pPr>
-    <w:rPr>
-      <w:rFonts w:eastAsia="Times"/>
-      <w:color w:val="000000"/>
-      <w:szCs w:val="24"/>
-      <w:lang w:eastAsia="en-US"/>
-    </w:rPr>
-  </w:style>
-  <w:style w:type="character" w:customStyle="1" w:styleId="CommentTextChar">
-    <w:name w:val="Comment Text Char"/>
-    <w:basedOn w:val="DefaultParagraphFont"/>
-    <w:link w:val="CommentText"/>
-    <w:uiPriority w:val="99"/>
-    <w:semiHidden/>
-    <w:rsid w:val="00686CC8"/>
-    <w:rPr>
-      <w:rFonts w:ascii="Times" w:eastAsia="Times" w:hAnsi="Times" w:cs="Times"/>
-      <w:color w:val="000000"/>
-      <w:sz w:val="24"/>
-      <w:szCs w:val="24"/>
-      <w:lang w:eastAsia="en-US"/>
-    </w:rPr>
-  </w:style>
-  <w:style w:type="character" w:styleId="CommentReference">
-    <w:name w:val="annotation reference"/>
-    <w:basedOn w:val="DefaultParagraphFont"/>
-    <w:uiPriority w:val="99"/>
-    <w:semiHidden/>
-    <w:unhideWhenUsed/>
-    <w:rsid w:val="00686CC8"/>
-    <w:rPr>
-      <w:sz w:val="18"/>
-      <w:szCs w:val="18"/>
-    </w:rPr>
-  </w:style>
-  <w:style w:type="paragraph" w:customStyle="1" w:styleId="Code">
-    <w:name w:val="Code"/>
-    <w:basedOn w:val="Normal"/>
-    <w:link w:val="CodeChar"/>
-    <w:qFormat/>
-    <w:rsid w:val="00A65013"/>
-    <w:pPr>
-      <w:spacing w:line="240" w:lineRule="auto"/>
-      <w:ind w:firstLine="0"/>
-    </w:pPr>
-    <w:rPr>
-      <w:rFonts w:ascii="Courier New" w:hAnsi="Courier New" w:cs="Courier New"/>
-    </w:rPr>
-  </w:style>
-  <w:style w:type="paragraph" w:customStyle="1" w:styleId="AppendixEntry">
-    <w:name w:val="AppendixEntry"/>
-    <w:basedOn w:val="Heading2"/>
-    <w:link w:val="AppendixEntryChar"/>
-    <w:qFormat/>
-    <w:rsid w:val="00CA3DF8"/>
-    <w:pPr>
-      <w:numPr>
-        <w:ilvl w:val="0"/>
-        <w:numId w:val="5"/>
-      </w:numPr>
-    </w:pPr>
-  </w:style>
-  <w:style w:type="character" w:customStyle="1" w:styleId="CodeChar">
-    <w:name w:val="Code Char"/>
-    <w:basedOn w:val="DefaultParagraphFont"/>
-    <w:link w:val="Code"/>
-    <w:rsid w:val="00A65013"/>
-    <w:rPr>
-      <w:rFonts w:ascii="Courier New" w:hAnsi="Courier New" w:cs="Courier New"/>
-      <w:sz w:val="24"/>
-    </w:rPr>
-  </w:style>
-  <w:style w:type="paragraph" w:customStyle="1" w:styleId="AppendixSubEntry">
-    <w:name w:val="AppendixSubEntry"/>
-    <w:basedOn w:val="Heading3"/>
-    <w:qFormat/>
-    <w:rsid w:val="003448D5"/>
-    <w:pPr>
-      <w:numPr>
-        <w:ilvl w:val="0"/>
-        <w:numId w:val="6"/>
-      </w:numPr>
-      <w:tabs>
-        <w:tab w:val="left" w:pos="720"/>
-      </w:tabs>
-      <w:ind w:left="990"/>
-    </w:pPr>
-    <w:rPr>
-      <w:rFonts w:ascii="Times" w:hAnsi="Times"/>
-      <w:i/>
-      <w:color w:val="auto"/>
-    </w:rPr>
-  </w:style>
-  <w:style w:type="paragraph" w:customStyle="1" w:styleId="Step-By-Step">
-    <w:name w:val="Step-By-Step"/>
-    <w:link w:val="Step-By-StepChar"/>
-    <w:qFormat/>
-    <w:rsid w:val="00006179"/>
-    <w:pPr>
-      <w:numPr>
-        <w:numId w:val="7"/>
-      </w:numPr>
-      <w:spacing w:after="0" w:line="240" w:lineRule="auto"/>
-      <w:ind w:left="335"/>
-    </w:pPr>
-    <w:rPr>
-      <w:rFonts w:ascii="Times" w:eastAsiaTheme="majorEastAsia" w:hAnsi="Times" w:cs="Times"/>
-      <w:sz w:val="24"/>
-      <w:szCs w:val="24"/>
-    </w:rPr>
-  </w:style>
-  <w:style w:type="paragraph" w:customStyle="1" w:styleId="Step-By-StepSubStep">
-    <w:name w:val="Step-By-Step SubStep"/>
-    <w:basedOn w:val="Step-By-Step"/>
-    <w:link w:val="Step-By-StepSubStepChar"/>
-    <w:qFormat/>
-    <w:rsid w:val="00D22F28"/>
-    <w:pPr>
-      <w:numPr>
-        <w:numId w:val="9"/>
-      </w:numPr>
-    </w:pPr>
-  </w:style>
-  <w:style w:type="paragraph" w:customStyle="1" w:styleId="CodeinAppendix">
-    <w:name w:val="Code in Appendix"/>
-    <w:basedOn w:val="Code"/>
-    <w:qFormat/>
-    <w:rsid w:val="00B341A5"/>
-    <w:pPr>
-      <w:numPr>
-        <w:numId w:val="10"/>
-      </w:numPr>
-      <w:ind w:left="700"/>
-    </w:pPr>
-  </w:style>
-  <w:style w:type="character" w:customStyle="1" w:styleId="Step-By-StepChar">
-    <w:name w:val="Step-By-Step Char"/>
-    <w:basedOn w:val="DefaultParagraphFont"/>
-    <w:link w:val="Step-By-Step"/>
-    <w:rsid w:val="00D22F28"/>
-    <w:rPr>
-      <w:rFonts w:ascii="Times" w:eastAsiaTheme="majorEastAsia" w:hAnsi="Times" w:cs="Times"/>
-      <w:sz w:val="24"/>
-      <w:szCs w:val="24"/>
-    </w:rPr>
-  </w:style>
-  <w:style w:type="character" w:customStyle="1" w:styleId="Step-By-StepSubStepChar">
-    <w:name w:val="Step-By-Step SubStep Char"/>
-    <w:basedOn w:val="Step-By-StepChar"/>
-    <w:link w:val="Step-By-StepSubStep"/>
-    <w:rsid w:val="00D22F28"/>
-    <w:rPr>
-      <w:rFonts w:ascii="Times" w:eastAsiaTheme="majorEastAsia" w:hAnsi="Times" w:cs="Times"/>
-      <w:sz w:val="24"/>
-      <w:szCs w:val="24"/>
-    </w:rPr>
-  </w:style>
-  <w:style w:type="character" w:styleId="Hyperlink">
-    <w:name w:val="Hyperlink"/>
-    <w:basedOn w:val="DefaultParagraphFont"/>
-    <w:uiPriority w:val="99"/>
-    <w:unhideWhenUsed/>
-    <w:rsid w:val="002824CD"/>
-    <w:rPr>
-      <w:color w:val="0563C1" w:themeColor="hyperlink"/>
-      <w:u w:val="single"/>
-    </w:rPr>
-  </w:style>
-  <w:style w:type="paragraph" w:styleId="ListParagraph">
-    <w:name w:val="List Paragraph"/>
-    <w:basedOn w:val="Normal"/>
-    <w:uiPriority w:val="34"/>
-    <w:qFormat/>
-    <w:rsid w:val="002824CD"/>
-    <w:pPr>
-      <w:ind w:left="720"/>
-      <w:contextualSpacing/>
-    </w:pPr>
-  </w:style>
-  <w:style w:type="paragraph" w:styleId="CommentSubject">
-    <w:name w:val="annotation subject"/>
-    <w:basedOn w:val="CommentText"/>
-    <w:next w:val="CommentText"/>
-    <w:link w:val="CommentSubjectChar"/>
-    <w:uiPriority w:val="99"/>
-    <w:semiHidden/>
-    <w:unhideWhenUsed/>
-    <w:rsid w:val="00D56695"/>
-    <w:pPr>
-      <w:widowControl/>
-      <w:pBdr>
-        <w:top w:val="none" w:sz="0" w:space="0" w:color="auto"/>
-        <w:left w:val="none" w:sz="0" w:space="0" w:color="auto"/>
-        <w:bottom w:val="none" w:sz="0" w:space="0" w:color="auto"/>
-        <w:right w:val="none" w:sz="0" w:space="0" w:color="auto"/>
-        <w:between w:val="none" w:sz="0" w:space="0" w:color="auto"/>
-      </w:pBdr>
-      <w:spacing w:after="0"/>
-      <w:ind w:firstLine="360"/>
-      <w:jc w:val="left"/>
-    </w:pPr>
-    <w:rPr>
-      <w:rFonts w:eastAsiaTheme="minorEastAsia"/>
-      <w:b/>
-      <w:bCs/>
-      <w:color w:val="auto"/>
-      <w:sz w:val="20"/>
-      <w:szCs w:val="20"/>
-      <w:lang w:eastAsia="ja-JP"/>
-    </w:rPr>
-  </w:style>
-  <w:style w:type="character" w:customStyle="1" w:styleId="CommentSubjectChar">
-    <w:name w:val="Comment Subject Char"/>
-    <w:basedOn w:val="CommentTextChar"/>
-    <w:link w:val="CommentSubject"/>
-    <w:uiPriority w:val="99"/>
-    <w:semiHidden/>
-    <w:rsid w:val="00D56695"/>
-    <w:rPr>
-      <w:rFonts w:ascii="Times" w:eastAsia="Times" w:hAnsi="Times" w:cs="Times"/>
-      <w:b/>
-      <w:bCs/>
-      <w:color w:val="000000"/>
-      <w:sz w:val="20"/>
-      <w:szCs w:val="20"/>
-      <w:lang w:eastAsia="en-US"/>
-    </w:rPr>
-  </w:style>
-  <w:style w:type="paragraph" w:styleId="Caption">
-    <w:name w:val="caption"/>
-    <w:basedOn w:val="Normal"/>
-    <w:next w:val="Normal"/>
-    <w:uiPriority w:val="35"/>
-    <w:unhideWhenUsed/>
-    <w:qFormat/>
-    <w:rsid w:val="001E0CEC"/>
-    <w:pPr>
-      <w:spacing w:line="240" w:lineRule="auto"/>
-      <w:ind w:left="331" w:right="158" w:firstLine="0"/>
-    </w:pPr>
-    <w:rPr>
-      <w:i/>
-      <w:iCs/>
-      <w:sz w:val="16"/>
-      <w:szCs w:val="16"/>
-    </w:rPr>
-  </w:style>
-  <w:style w:type="character" w:customStyle="1" w:styleId="AppendixEntryChar">
-    <w:name w:val="AppendixEntry Char"/>
-    <w:basedOn w:val="Heading2Char"/>
-    <w:link w:val="AppendixEntry"/>
-    <w:rsid w:val="00477817"/>
-    <w:rPr>
-      <w:rFonts w:ascii="Times" w:eastAsiaTheme="majorEastAsia" w:hAnsi="Times" w:cs="Times"/>
-      <w:i/>
-      <w:sz w:val="24"/>
-      <w:szCs w:val="24"/>
-    </w:rPr>
-  </w:style>
-  <w:style w:type="paragraph" w:customStyle="1" w:styleId="AppendixSubEntry-Body">
-    <w:name w:val="AppendixSubEntry-Body"/>
-    <w:basedOn w:val="Normal"/>
-    <w:link w:val="AppendixSubEntry-BodyChar"/>
-    <w:qFormat/>
-    <w:rsid w:val="00D13F02"/>
-    <w:pPr>
-      <w:ind w:left="720" w:firstLine="270"/>
-    </w:pPr>
-  </w:style>
-  <w:style w:type="character" w:customStyle="1" w:styleId="UnresolvedMention">
-    <w:name w:val="Unresolved Mention"/>
-    <w:basedOn w:val="DefaultParagraphFont"/>
-    <w:uiPriority w:val="99"/>
-    <w:semiHidden/>
-    <w:unhideWhenUsed/>
-    <w:rsid w:val="008463EB"/>
-    <w:rPr>
-      <w:color w:val="808080"/>
-      <w:shd w:val="clear" w:color="auto" w:fill="E6E6E6"/>
-    </w:rPr>
-  </w:style>
-  <w:style w:type="character" w:customStyle="1" w:styleId="AppendixSubEntry-BodyChar">
-    <w:name w:val="AppendixSubEntry-Body Char"/>
-    <w:basedOn w:val="DefaultParagraphFont"/>
-    <w:link w:val="AppendixSubEntry-Body"/>
-    <w:rsid w:val="00D13F02"/>
-    <w:rPr>
-      <w:rFonts w:ascii="Times" w:hAnsi="Times" w:cs="Times"/>
-      <w:sz w:val="24"/>
-    </w:rPr>
-  </w:style>
-  <w:style w:type="paragraph" w:customStyle="1" w:styleId="AppendixEntry-Body">
-    <w:name w:val="AppendixEntry-Body"/>
-    <w:basedOn w:val="Normal"/>
-    <w:qFormat/>
-    <w:rsid w:val="00E30C44"/>
-    <w:pPr>
-      <w:spacing w:after="120"/>
-      <w:ind w:left="446"/>
-    </w:pPr>
-  </w:style>
-  <w:style w:type="paragraph" w:styleId="EndnoteText">
-    <w:name w:val="endnote text"/>
-    <w:basedOn w:val="Normal"/>
-    <w:link w:val="EndnoteTextChar"/>
-    <w:uiPriority w:val="99"/>
-    <w:semiHidden/>
-    <w:unhideWhenUsed/>
-    <w:rsid w:val="002F4E62"/>
-    <w:pPr>
-      <w:spacing w:line="240" w:lineRule="auto"/>
-    </w:pPr>
-    <w:rPr>
-      <w:sz w:val="20"/>
-      <w:szCs w:val="20"/>
-    </w:rPr>
-  </w:style>
-  <w:style w:type="character" w:customStyle="1" w:styleId="EndnoteTextChar">
-    <w:name w:val="Endnote Text Char"/>
-    <w:basedOn w:val="DefaultParagraphFont"/>
-    <w:link w:val="EndnoteText"/>
-    <w:uiPriority w:val="99"/>
-    <w:semiHidden/>
-    <w:rsid w:val="002F4E62"/>
-    <w:rPr>
-      <w:rFonts w:ascii="Times" w:hAnsi="Times" w:cs="Times"/>
-      <w:sz w:val="20"/>
-      <w:szCs w:val="20"/>
-    </w:rPr>
-  </w:style>
-  <w:style w:type="character" w:styleId="EndnoteReference">
-    <w:name w:val="endnote reference"/>
-    <w:basedOn w:val="DefaultParagraphFont"/>
-    <w:uiPriority w:val="99"/>
-    <w:semiHidden/>
-    <w:unhideWhenUsed/>
-    <w:rsid w:val="002F4E62"/>
-    <w:rPr>
-      <w:vertAlign w:val="superscript"/>
-    </w:rPr>
-  </w:style>
-  <w:style w:type="paragraph" w:styleId="FootnoteText">
-    <w:name w:val="footnote text"/>
-    <w:basedOn w:val="Normal"/>
-    <w:link w:val="FootnoteTextChar"/>
-    <w:uiPriority w:val="99"/>
-    <w:semiHidden/>
-    <w:unhideWhenUsed/>
-    <w:rsid w:val="002F4E62"/>
-    <w:pPr>
-      <w:spacing w:line="240" w:lineRule="auto"/>
-    </w:pPr>
-    <w:rPr>
-      <w:sz w:val="20"/>
-      <w:szCs w:val="20"/>
-    </w:rPr>
-  </w:style>
-  <w:style w:type="character" w:customStyle="1" w:styleId="FootnoteTextChar">
-    <w:name w:val="Footnote Text Char"/>
-    <w:basedOn w:val="DefaultParagraphFont"/>
-    <w:link w:val="FootnoteText"/>
-    <w:uiPriority w:val="99"/>
-    <w:semiHidden/>
-    <w:rsid w:val="002F4E62"/>
-    <w:rPr>
-      <w:rFonts w:ascii="Times" w:hAnsi="Times" w:cs="Times"/>
-      <w:sz w:val="20"/>
-      <w:szCs w:val="20"/>
-    </w:rPr>
-  </w:style>
-  <w:style w:type="character" w:styleId="FootnoteReference">
-    <w:name w:val="footnote reference"/>
-    <w:basedOn w:val="DefaultParagraphFont"/>
-    <w:uiPriority w:val="99"/>
-    <w:semiHidden/>
-    <w:unhideWhenUsed/>
-    <w:rsid w:val="002F4E62"/>
-    <w:rPr>
-      <w:vertAlign w:val="superscript"/>
     </w:rPr>
   </w:style>
 </w:styles>
@@ -8642,7 +8093,7 @@
   <a:extraClrSchemeLst/>
   <a:extLst>
     <a:ext uri="{05A4C25C-085E-4340-85A3-A5531E510DB2}">
-      <thm15:themeFamily xmlns:thm15="http://schemas.microsoft.com/office/thememl/2012/main" xmlns="" name="Office Theme" id="{62F939B6-93AF-4DB8-9C6B-D6C7DFDC589F}" vid="{4A3C46E8-61CC-4603-A589-7422A47A8E4A}"/>
+      <thm15:themeFamily xmlns:thm15="http://schemas.microsoft.com/office/thememl/2012/main" name="Office Theme" id="{62F939B6-93AF-4DB8-9C6B-D6C7DFDC589F}" vid="{4A3C46E8-61CC-4603-A589-7422A47A8E4A}"/>
     </a:ext>
   </a:extLst>
 </a:theme>
@@ -8653,7 +8104,7 @@
 </file>
 
 <file path=customXml/itemProps1.xml><?xml version="1.0" encoding="utf-8"?>
-<ds:datastoreItem xmlns:ds="http://schemas.openxmlformats.org/officeDocument/2006/customXml" ds:itemID="{3952FD9C-F3A2-AE45-A32A-67F1A72F2830}">
+<ds:datastoreItem xmlns:ds="http://schemas.openxmlformats.org/officeDocument/2006/customXml" ds:itemID="{605202DC-2A58-41F2-B7DE-2B869BA28EF9}">
   <ds:schemaRefs>
     <ds:schemaRef ds:uri="http://schemas.openxmlformats.org/officeDocument/2006/bibliography"/>
   </ds:schemaRefs>

</xml_diff>